<commit_message>
adding figures to the report
</commit_message>
<xml_diff>
--- a/Lab 2 Base Project/LAB 2.docx
+++ b/Lab 2 Base Project/LAB 2.docx
@@ -71,6 +71,7 @@
                 <w:dataBinding w:prefixMappings="xmlns:ns0='http://schemas.openxmlformats.org/package/2006/metadata/core-properties' xmlns:ns1='http://purl.org/dc/elements/1.1/'" w:xpath="/ns0:coreProperties[1]/ns1:title[1]" w:storeItemID="{6C3C8BC8-F283-45AE-878A-BAB7291924A1}"/>
                 <w:text/>
               </w:sdtPr>
+              <w:sdtEndPr/>
               <w:sdtContent>
                 <w:tc>
                   <w:tcPr>
@@ -131,6 +132,7 @@
                 <w:dataBinding w:prefixMappings="xmlns:ns0='http://schemas.openxmlformats.org/package/2006/metadata/core-properties' xmlns:ns1='http://purl.org/dc/elements/1.1/'" w:xpath="/ns0:coreProperties[1]/ns1:subject[1]" w:storeItemID="{6C3C8BC8-F283-45AE-878A-BAB7291924A1}"/>
                 <w:text/>
               </w:sdtPr>
+              <w:sdtEndPr/>
               <w:sdtContent>
                 <w:tc>
                   <w:tcPr>
@@ -181,6 +183,7 @@
                 <w:r>
                   <w:rPr>
                     <w:noProof/>
+                    <w:lang w:eastAsia="en-CA"/>
                   </w:rPr>
                   <mc:AlternateContent>
                     <mc:Choice Requires="wps">
@@ -389,6 +392,7 @@
           <w:r>
             <w:rPr>
               <w:noProof/>
+              <w:lang w:eastAsia="en-CA"/>
             </w:rPr>
             <mc:AlternateContent>
               <mc:Choice Requires="wps">
@@ -522,6 +526,7 @@
                 <w:dataBinding w:prefixMappings="xmlns:ns0='http://schemas.microsoft.com/office/2006/coverPageProps'" w:xpath="/ns0:CoverPageProperties[1]/ns0:Abstract[1]" w:storeItemID="{55AF091B-3C7A-41E3-B477-F2FDAA23CFDA}"/>
                 <w:text/>
               </w:sdtPr>
+              <w:sdtEndPr/>
               <w:sdtContent>
                 <w:tc>
                   <w:tcPr>
@@ -550,6 +555,12 @@
     </w:sdt>
     <w:sdt>
       <w:sdtPr>
+        <w:rPr>
+          <w:rFonts w:asciiTheme="minorHAnsi" w:eastAsiaTheme="minorEastAsia" w:hAnsiTheme="minorHAnsi" w:cstheme="minorBidi"/>
+          <w:color w:val="auto"/>
+          <w:sz w:val="22"/>
+          <w:szCs w:val="22"/>
+        </w:rPr>
         <w:id w:val="1464386526"/>
         <w:docPartObj>
           <w:docPartGallery w:val="Table of Contents"/>
@@ -558,13 +569,9 @@
       </w:sdtPr>
       <w:sdtEndPr>
         <w:rPr>
-          <w:rFonts w:asciiTheme="minorHAnsi" w:eastAsiaTheme="minorEastAsia" w:hAnsiTheme="minorHAnsi" w:cstheme="minorBidi"/>
           <w:b/>
           <w:bCs/>
           <w:noProof/>
-          <w:color w:val="auto"/>
-          <w:sz w:val="22"/>
-          <w:szCs w:val="22"/>
         </w:rPr>
       </w:sdtEndPr>
       <w:sdtContent>
@@ -1961,8 +1968,6 @@
       <w:r>
         <w:br w:type="page"/>
       </w:r>
-      <w:bookmarkStart w:id="0" w:name="_GoBack"/>
-      <w:bookmarkEnd w:id="0"/>
     </w:p>
     <w:p>
       <w:pPr>
@@ -1983,73 +1988,73 @@
       <w:pPr>
         <w:pStyle w:val="Heading1"/>
       </w:pPr>
-      <w:bookmarkStart w:id="1" w:name="_Toc412123759"/>
+      <w:bookmarkStart w:id="0" w:name="_Toc412123759"/>
       <w:r>
         <w:t xml:space="preserve">1. </w:t>
       </w:r>
       <w:r>
         <w:t>Problem Statement</w:t>
       </w:r>
+      <w:bookmarkEnd w:id="0"/>
+    </w:p>
+    <w:p>
+      <w:pPr>
+        <w:jc w:val="both"/>
+      </w:pPr>
+      <w:r>
+        <w:t xml:space="preserve">Data acquisition and signal processing are common operations performed by embedded microprocessor systems. </w:t>
+      </w:r>
+      <w:r>
+        <w:t xml:space="preserve">Within the scope of this experiment, </w:t>
+      </w:r>
+      <w:r>
+        <w:t>we will implement a system which collect</w:t>
+      </w:r>
+      <w:r>
+        <w:t>s</w:t>
+      </w:r>
+      <w:r>
+        <w:t xml:space="preserve"> data from a temperature sensor and displays the</w:t>
+      </w:r>
+      <w:r>
+        <w:t xml:space="preserve"> results using LEDs. </w:t>
+      </w:r>
+    </w:p>
+    <w:p>
+      <w:pPr>
+        <w:jc w:val="both"/>
+      </w:pPr>
+    </w:p>
+    <w:p>
+      <w:pPr>
+        <w:pStyle w:val="Heading1"/>
+      </w:pPr>
+      <w:bookmarkStart w:id="1" w:name="_Toc412123760"/>
+      <w:r>
+        <w:t xml:space="preserve">2. </w:t>
+      </w:r>
+      <w:r>
+        <w:t>Theory and Hypothesis</w:t>
+      </w:r>
       <w:bookmarkEnd w:id="1"/>
     </w:p>
     <w:p>
       <w:pPr>
         <w:jc w:val="both"/>
       </w:pPr>
-      <w:r>
-        <w:t xml:space="preserve">Data acquisition and signal processing are common operations performed by embedded microprocessor systems. </w:t>
-      </w:r>
-      <w:r>
-        <w:t xml:space="preserve">Within the scope of this experiment, </w:t>
-      </w:r>
-      <w:r>
-        <w:t>we will implement a system which collect</w:t>
-      </w:r>
-      <w:r>
-        <w:t>s</w:t>
-      </w:r>
-      <w:r>
-        <w:t xml:space="preserve"> data from a temperature sensor and displays the</w:t>
-      </w:r>
-      <w:r>
-        <w:t xml:space="preserve"> results using LEDs. </w:t>
-      </w:r>
-    </w:p>
-    <w:p>
-      <w:pPr>
-        <w:jc w:val="both"/>
-      </w:pPr>
-    </w:p>
-    <w:p>
-      <w:pPr>
-        <w:pStyle w:val="Heading1"/>
-      </w:pPr>
-      <w:bookmarkStart w:id="2" w:name="_Toc412123760"/>
-      <w:r>
-        <w:t xml:space="preserve">2. </w:t>
-      </w:r>
-      <w:r>
-        <w:t>Theory and Hypothesis</w:t>
+    </w:p>
+    <w:p>
+      <w:pPr>
+        <w:pStyle w:val="Heading2"/>
+      </w:pPr>
+      <w:bookmarkStart w:id="2" w:name="_Toc412123761"/>
+      <w:r>
+        <w:t xml:space="preserve">2.1. </w:t>
+      </w:r>
+      <w:r>
+        <w:t>Analog-to-Digital Conversion</w:t>
       </w:r>
       <w:bookmarkEnd w:id="2"/>
-    </w:p>
-    <w:p>
-      <w:pPr>
-        <w:jc w:val="both"/>
-      </w:pPr>
-    </w:p>
-    <w:p>
-      <w:pPr>
-        <w:pStyle w:val="Heading2"/>
-      </w:pPr>
-      <w:bookmarkStart w:id="3" w:name="_Toc412123761"/>
-      <w:r>
-        <w:t xml:space="preserve">2.1. </w:t>
-      </w:r>
-      <w:r>
-        <w:t>Analog-to-Digital Conversion</w:t>
-      </w:r>
-      <w:bookmarkEnd w:id="3"/>
     </w:p>
     <w:p>
       <w:pPr>
@@ -2091,7 +2096,7 @@
       <w:pPr>
         <w:pStyle w:val="Heading2"/>
       </w:pPr>
-      <w:bookmarkStart w:id="4" w:name="_Toc412123762"/>
+      <w:bookmarkStart w:id="3" w:name="_Toc412123762"/>
       <w:r>
         <w:t xml:space="preserve">2.2. </w:t>
       </w:r>
@@ -2103,7 +2108,7 @@
       <w:r>
         <w:t xml:space="preserve"> Filter</w:t>
       </w:r>
-      <w:bookmarkEnd w:id="4"/>
+      <w:bookmarkEnd w:id="3"/>
     </w:p>
     <w:p>
       <w:pPr>
@@ -2174,14 +2179,14 @@
       <w:pPr>
         <w:pStyle w:val="Heading2"/>
       </w:pPr>
-      <w:bookmarkStart w:id="5" w:name="_Toc412123763"/>
+      <w:bookmarkStart w:id="4" w:name="_Toc412123763"/>
       <w:r>
         <w:t xml:space="preserve">2.3. </w:t>
       </w:r>
       <w:r>
         <w:t>Data Interpretation</w:t>
       </w:r>
-      <w:bookmarkEnd w:id="5"/>
+      <w:bookmarkEnd w:id="4"/>
     </w:p>
     <w:p>
       <w:pPr>
@@ -2223,14 +2228,14 @@
       <w:pPr>
         <w:pStyle w:val="Heading2"/>
       </w:pPr>
-      <w:bookmarkStart w:id="6" w:name="_Toc412123764"/>
+      <w:bookmarkStart w:id="5" w:name="_Toc412123764"/>
       <w:r>
         <w:t xml:space="preserve">2.4. </w:t>
       </w:r>
       <w:r>
         <w:t>Pulse Wave Modulation</w:t>
       </w:r>
-      <w:bookmarkEnd w:id="6"/>
+      <w:bookmarkEnd w:id="5"/>
     </w:p>
     <w:p>
       <w:pPr>
@@ -2280,7 +2285,7 @@
       <w:pPr>
         <w:pStyle w:val="Heading1"/>
       </w:pPr>
-      <w:bookmarkStart w:id="7" w:name="_Toc412123765"/>
+      <w:bookmarkStart w:id="6" w:name="_Toc412123765"/>
       <w:r>
         <w:lastRenderedPageBreak/>
         <w:t xml:space="preserve">3. </w:t>
@@ -2288,25 +2293,25 @@
       <w:r>
         <w:t>Implementation</w:t>
       </w:r>
+      <w:bookmarkEnd w:id="6"/>
+    </w:p>
+    <w:p>
+      <w:pPr>
+        <w:jc w:val="both"/>
+      </w:pPr>
+    </w:p>
+    <w:p>
+      <w:pPr>
+        <w:pStyle w:val="Heading2"/>
+      </w:pPr>
+      <w:bookmarkStart w:id="7" w:name="_Toc412123766"/>
+      <w:r>
+        <w:t xml:space="preserve">3.1. </w:t>
+      </w:r>
+      <w:r>
+        <w:t>Data Processing</w:t>
+      </w:r>
       <w:bookmarkEnd w:id="7"/>
-    </w:p>
-    <w:p>
-      <w:pPr>
-        <w:jc w:val="both"/>
-      </w:pPr>
-    </w:p>
-    <w:p>
-      <w:pPr>
-        <w:pStyle w:val="Heading2"/>
-      </w:pPr>
-      <w:bookmarkStart w:id="8" w:name="_Toc412123766"/>
-      <w:r>
-        <w:t xml:space="preserve">3.1. </w:t>
-      </w:r>
-      <w:r>
-        <w:t>Data Processing</w:t>
-      </w:r>
-      <w:bookmarkEnd w:id="8"/>
     </w:p>
     <w:p>
       <w:pPr>
@@ -2327,14 +2332,14 @@
       <w:pPr>
         <w:pStyle w:val="Heading3"/>
       </w:pPr>
-      <w:bookmarkStart w:id="9" w:name="_Toc412123767"/>
+      <w:bookmarkStart w:id="8" w:name="_Toc412123767"/>
       <w:r>
         <w:t xml:space="preserve">3.1.1. </w:t>
       </w:r>
       <w:r>
         <w:t>Data Acquisition and Digitizing (ADC)</w:t>
       </w:r>
-      <w:bookmarkEnd w:id="9"/>
+      <w:bookmarkEnd w:id="8"/>
     </w:p>
     <w:p>
       <w:pPr>
@@ -2425,7 +2430,7 @@
       <w:pPr>
         <w:pStyle w:val="Heading3"/>
       </w:pPr>
-      <w:bookmarkStart w:id="10" w:name="_Toc412123768"/>
+      <w:bookmarkStart w:id="9" w:name="_Toc412123768"/>
       <w:r>
         <w:t xml:space="preserve">3.1.2. </w:t>
       </w:r>
@@ -2440,7 +2445,7 @@
       <w:r>
         <w:t xml:space="preserve"> Filter)</w:t>
       </w:r>
-      <w:bookmarkEnd w:id="10"/>
+      <w:bookmarkEnd w:id="9"/>
     </w:p>
     <w:p>
       <w:pPr>
@@ -2495,14 +2500,14 @@
       <w:pPr>
         <w:pStyle w:val="Heading3"/>
       </w:pPr>
-      <w:bookmarkStart w:id="11" w:name="_Toc412123769"/>
+      <w:bookmarkStart w:id="10" w:name="_Toc412123769"/>
       <w:r>
         <w:t xml:space="preserve">3.1.3. </w:t>
       </w:r>
       <w:r>
         <w:t>Data Conversion</w:t>
       </w:r>
-      <w:bookmarkEnd w:id="11"/>
+      <w:bookmarkEnd w:id="10"/>
     </w:p>
     <w:p>
       <w:pPr>
@@ -2576,14 +2581,14 @@
       <w:pPr>
         <w:pStyle w:val="Heading2"/>
       </w:pPr>
-      <w:bookmarkStart w:id="12" w:name="_Toc412123770"/>
+      <w:bookmarkStart w:id="11" w:name="_Toc412123770"/>
       <w:r>
         <w:t xml:space="preserve">3.2. </w:t>
       </w:r>
       <w:r>
         <w:t>Visual Feedback</w:t>
       </w:r>
-      <w:bookmarkEnd w:id="12"/>
+      <w:bookmarkEnd w:id="11"/>
     </w:p>
     <w:p>
       <w:pPr>
@@ -2604,14 +2609,14 @@
       <w:pPr>
         <w:pStyle w:val="Heading3"/>
       </w:pPr>
-      <w:bookmarkStart w:id="13" w:name="_Toc412123771"/>
+      <w:bookmarkStart w:id="12" w:name="_Toc412123771"/>
       <w:r>
         <w:t xml:space="preserve">3.2.1. </w:t>
       </w:r>
       <w:r>
         <w:t>Visual Display (GPIO)</w:t>
       </w:r>
-      <w:bookmarkEnd w:id="13"/>
+      <w:bookmarkEnd w:id="12"/>
     </w:p>
     <w:p>
       <w:pPr>
@@ -2666,14 +2671,14 @@
       <w:pPr>
         <w:pStyle w:val="Heading3"/>
       </w:pPr>
-      <w:bookmarkStart w:id="14" w:name="_Toc412123772"/>
+      <w:bookmarkStart w:id="13" w:name="_Toc412123772"/>
       <w:r>
         <w:t xml:space="preserve">3.2.2. </w:t>
       </w:r>
       <w:r>
         <w:t>Alarm (PWM)</w:t>
       </w:r>
-      <w:bookmarkEnd w:id="14"/>
+      <w:bookmarkEnd w:id="13"/>
     </w:p>
     <w:p/>
     <w:p>
@@ -2715,33 +2720,32 @@
       <w:pPr>
         <w:pStyle w:val="Heading1"/>
       </w:pPr>
-      <w:bookmarkStart w:id="15" w:name="_Toc412123773"/>
-      <w:r>
-        <w:lastRenderedPageBreak/>
+      <w:bookmarkStart w:id="14" w:name="_Toc412123773"/>
+      <w:r>
         <w:t xml:space="preserve">4. </w:t>
       </w:r>
       <w:r>
         <w:t>Testing and Observations</w:t>
       </w:r>
+      <w:bookmarkEnd w:id="14"/>
+    </w:p>
+    <w:p>
+      <w:pPr>
+        <w:jc w:val="both"/>
+      </w:pPr>
+    </w:p>
+    <w:p>
+      <w:pPr>
+        <w:pStyle w:val="Heading2"/>
+      </w:pPr>
+      <w:bookmarkStart w:id="15" w:name="_Toc412123774"/>
+      <w:r>
+        <w:t xml:space="preserve">4.1. </w:t>
+      </w:r>
+      <w:r>
+        <w:t>Terminal Window</w:t>
+      </w:r>
       <w:bookmarkEnd w:id="15"/>
-    </w:p>
-    <w:p>
-      <w:pPr>
-        <w:jc w:val="both"/>
-      </w:pPr>
-    </w:p>
-    <w:p>
-      <w:pPr>
-        <w:pStyle w:val="Heading2"/>
-      </w:pPr>
-      <w:bookmarkStart w:id="16" w:name="_Toc412123774"/>
-      <w:r>
-        <w:t xml:space="preserve">4.1. </w:t>
-      </w:r>
-      <w:r>
-        <w:t>Terminal Window</w:t>
-      </w:r>
-      <w:bookmarkEnd w:id="16"/>
     </w:p>
     <w:p>
       <w:pPr>
@@ -2812,14 +2816,14 @@
       <w:pPr>
         <w:pStyle w:val="Heading2"/>
       </w:pPr>
-      <w:bookmarkStart w:id="17" w:name="_Toc412123775"/>
+      <w:bookmarkStart w:id="16" w:name="_Toc412123775"/>
       <w:r>
         <w:t xml:space="preserve">4.2. </w:t>
       </w:r>
       <w:r>
         <w:t>Visual Feedback</w:t>
       </w:r>
-      <w:bookmarkEnd w:id="17"/>
+      <w:bookmarkEnd w:id="16"/>
     </w:p>
     <w:p>
       <w:pPr>
@@ -2861,14 +2865,40 @@
       <w:pPr>
         <w:pStyle w:val="Heading1"/>
       </w:pPr>
-      <w:bookmarkStart w:id="18" w:name="_Toc412123776"/>
+      <w:bookmarkStart w:id="17" w:name="_Toc412123776"/>
       <w:r>
         <w:t xml:space="preserve">5. </w:t>
       </w:r>
       <w:r>
         <w:t>Conclusion</w:t>
       </w:r>
+      <w:bookmarkEnd w:id="17"/>
+    </w:p>
+    <w:p>
+      <w:pPr>
+        <w:jc w:val="both"/>
+      </w:pPr>
+    </w:p>
+    <w:p>
+      <w:r>
+        <w:br w:type="page"/>
+      </w:r>
+    </w:p>
+    <w:p>
+      <w:pPr>
+        <w:pStyle w:val="Heading1"/>
+      </w:pPr>
+      <w:bookmarkStart w:id="18" w:name="_Toc412123777"/>
+      <w:r>
+        <w:t>Reference</w:t>
+      </w:r>
+      <w:r>
+        <w:t>s</w:t>
+      </w:r>
       <w:bookmarkEnd w:id="18"/>
+      <w:r>
+        <w:t xml:space="preserve"> </w:t>
+      </w:r>
     </w:p>
     <w:p>
       <w:pPr>
@@ -2884,60 +2914,234 @@
       <w:pPr>
         <w:pStyle w:val="Heading1"/>
       </w:pPr>
-      <w:bookmarkStart w:id="19" w:name="_Toc412123777"/>
-      <w:r>
-        <w:lastRenderedPageBreak/>
-        <w:t>Reference</w:t>
-      </w:r>
-      <w:r>
-        <w:t>s</w:t>
+      <w:bookmarkStart w:id="19" w:name="_Toc412123778"/>
+      <w:r>
+        <w:t xml:space="preserve">Appendix A – </w:t>
+      </w:r>
+      <w:proofErr w:type="spellStart"/>
+      <w:r>
+        <w:t>Matlab</w:t>
+      </w:r>
+      <w:proofErr w:type="spellEnd"/>
+      <w:r>
+        <w:t xml:space="preserve"> Simulation Results</w:t>
       </w:r>
       <w:bookmarkEnd w:id="19"/>
-      <w:r>
-        <w:t xml:space="preserve"> </w:t>
-      </w:r>
-    </w:p>
-    <w:p>
-      <w:pPr>
+    </w:p>
+    <w:p/>
+    <w:p>
+      <w:pPr>
+        <w:pStyle w:val="Caption"/>
+        <w:keepNext/>
         <w:jc w:val="both"/>
       </w:pPr>
-    </w:p>
-    <w:p>
-      <w:r>
-        <w:br w:type="page"/>
-      </w:r>
-    </w:p>
-    <w:p>
-      <w:pPr>
-        <w:pStyle w:val="Heading1"/>
-      </w:pPr>
-      <w:bookmarkStart w:id="20" w:name="_Toc412123778"/>
-      <w:r>
-        <w:lastRenderedPageBreak/>
-        <w:t xml:space="preserve">Appendix A – </w:t>
-      </w:r>
-      <w:proofErr w:type="spellStart"/>
-      <w:r>
-        <w:t>Matlab</w:t>
-      </w:r>
-      <w:proofErr w:type="spellEnd"/>
-      <w:r>
-        <w:t xml:space="preserve"> Simulation Results</w:t>
-      </w:r>
+      <w:r>
+        <w:t xml:space="preserve">Figure </w:t>
+      </w:r>
+      <w:fldSimple w:instr=" SEQ Figure \* ARABIC ">
+        <w:r>
+          <w:rPr>
+            <w:noProof/>
+          </w:rPr>
+          <w:t>1</w:t>
+        </w:r>
+      </w:fldSimple>
+    </w:p>
+    <w:p>
+      <w:pPr>
+        <w:keepNext/>
+        <w:jc w:val="both"/>
+      </w:pPr>
+      <w:r>
+        <w:rPr>
+          <w:noProof/>
+          <w:lang w:eastAsia="en-CA"/>
+        </w:rPr>
+        <w:drawing>
+          <wp:inline distT="0" distB="0" distL="0" distR="0" wp14:anchorId="15B1473C" wp14:editId="4D06984C">
+            <wp:extent cx="5333333" cy="4000000"/>
+            <wp:effectExtent l="0" t="0" r="1270" b="635"/>
+            <wp:docPr id="2" name="Picture 2"/>
+            <wp:cNvGraphicFramePr>
+              <a:graphicFrameLocks xmlns:a="http://schemas.openxmlformats.org/drawingml/2006/main" noChangeAspect="1"/>
+            </wp:cNvGraphicFramePr>
+            <a:graphic xmlns:a="http://schemas.openxmlformats.org/drawingml/2006/main">
+              <a:graphicData uri="http://schemas.openxmlformats.org/drawingml/2006/picture">
+                <pic:pic xmlns:pic="http://schemas.openxmlformats.org/drawingml/2006/picture">
+                  <pic:nvPicPr>
+                    <pic:cNvPr id="2" name="Figure1.png"/>
+                    <pic:cNvPicPr/>
+                  </pic:nvPicPr>
+                  <pic:blipFill>
+                    <a:blip r:embed="rId8">
+                      <a:extLst>
+                        <a:ext uri="{28A0092B-C50C-407E-A947-70E740481C1C}">
+                          <a14:useLocalDpi xmlns:a14="http://schemas.microsoft.com/office/drawing/2010/main" val="0"/>
+                        </a:ext>
+                      </a:extLst>
+                    </a:blip>
+                    <a:stretch>
+                      <a:fillRect/>
+                    </a:stretch>
+                  </pic:blipFill>
+                  <pic:spPr>
+                    <a:xfrm>
+                      <a:off x="0" y="0"/>
+                      <a:ext cx="5333333" cy="4000000"/>
+                    </a:xfrm>
+                    <a:prstGeom prst="rect">
+                      <a:avLst/>
+                    </a:prstGeom>
+                  </pic:spPr>
+                </pic:pic>
+              </a:graphicData>
+            </a:graphic>
+          </wp:inline>
+        </w:drawing>
+      </w:r>
+    </w:p>
+    <w:p>
+      <w:pPr>
+        <w:pStyle w:val="Caption"/>
+        <w:jc w:val="both"/>
+      </w:pPr>
+    </w:p>
+    <w:p>
+      <w:pPr>
+        <w:pStyle w:val="Caption"/>
+        <w:keepNext/>
+      </w:pPr>
+      <w:r>
+        <w:t xml:space="preserve">Figure </w:t>
+      </w:r>
+      <w:fldSimple w:instr=" SEQ Figure \* ARABIC ">
+        <w:r>
+          <w:rPr>
+            <w:noProof/>
+          </w:rPr>
+          <w:t>2</w:t>
+        </w:r>
+      </w:fldSimple>
+    </w:p>
+    <w:p>
+      <w:r>
+        <w:rPr>
+          <w:noProof/>
+          <w:lang w:eastAsia="en-CA"/>
+        </w:rPr>
+        <w:drawing>
+          <wp:inline distT="0" distB="0" distL="0" distR="0">
+            <wp:extent cx="5333333" cy="4000000"/>
+            <wp:effectExtent l="0" t="0" r="1270" b="635"/>
+            <wp:docPr id="3" name="Picture 3"/>
+            <wp:cNvGraphicFramePr>
+              <a:graphicFrameLocks xmlns:a="http://schemas.openxmlformats.org/drawingml/2006/main" noChangeAspect="1"/>
+            </wp:cNvGraphicFramePr>
+            <a:graphic xmlns:a="http://schemas.openxmlformats.org/drawingml/2006/main">
+              <a:graphicData uri="http://schemas.openxmlformats.org/drawingml/2006/picture">
+                <pic:pic xmlns:pic="http://schemas.openxmlformats.org/drawingml/2006/picture">
+                  <pic:nvPicPr>
+                    <pic:cNvPr id="3" name="Figure7.png"/>
+                    <pic:cNvPicPr/>
+                  </pic:nvPicPr>
+                  <pic:blipFill>
+                    <a:blip r:embed="rId9">
+                      <a:extLst>
+                        <a:ext uri="{28A0092B-C50C-407E-A947-70E740481C1C}">
+                          <a14:useLocalDpi xmlns:a14="http://schemas.microsoft.com/office/drawing/2010/main" val="0"/>
+                        </a:ext>
+                      </a:extLst>
+                    </a:blip>
+                    <a:stretch>
+                      <a:fillRect/>
+                    </a:stretch>
+                  </pic:blipFill>
+                  <pic:spPr>
+                    <a:xfrm>
+                      <a:off x="0" y="0"/>
+                      <a:ext cx="5333333" cy="4000000"/>
+                    </a:xfrm>
+                    <a:prstGeom prst="rect">
+                      <a:avLst/>
+                    </a:prstGeom>
+                  </pic:spPr>
+                </pic:pic>
+              </a:graphicData>
+            </a:graphic>
+          </wp:inline>
+        </w:drawing>
+      </w:r>
+    </w:p>
+    <w:p>
+      <w:pPr>
+        <w:pStyle w:val="Caption"/>
+        <w:keepNext/>
+      </w:pPr>
+      <w:r>
+        <w:t xml:space="preserve">Figure </w:t>
+      </w:r>
+      <w:fldSimple w:instr=" SEQ Figure \* ARABIC ">
+        <w:r>
+          <w:rPr>
+            <w:noProof/>
+          </w:rPr>
+          <w:t>3</w:t>
+        </w:r>
+      </w:fldSimple>
+      <w:bookmarkStart w:id="20" w:name="_GoBack"/>
       <w:bookmarkEnd w:id="20"/>
     </w:p>
     <w:p>
-      <w:pPr>
-        <w:jc w:val="both"/>
-      </w:pPr>
-    </w:p>
-    <w:p>
-      <w:pPr>
-        <w:jc w:val="both"/>
-      </w:pPr>
+      <w:r>
+        <w:rPr>
+          <w:noProof/>
+          <w:lang w:eastAsia="en-CA"/>
+        </w:rPr>
+        <w:drawing>
+          <wp:inline distT="0" distB="0" distL="0" distR="0">
+            <wp:extent cx="5333333" cy="4000000"/>
+            <wp:effectExtent l="0" t="0" r="1270" b="635"/>
+            <wp:docPr id="6" name="Picture 6"/>
+            <wp:cNvGraphicFramePr>
+              <a:graphicFrameLocks xmlns:a="http://schemas.openxmlformats.org/drawingml/2006/main" noChangeAspect="1"/>
+            </wp:cNvGraphicFramePr>
+            <a:graphic xmlns:a="http://schemas.openxmlformats.org/drawingml/2006/main">
+              <a:graphicData uri="http://schemas.openxmlformats.org/drawingml/2006/picture">
+                <pic:pic xmlns:pic="http://schemas.openxmlformats.org/drawingml/2006/picture">
+                  <pic:nvPicPr>
+                    <pic:cNvPr id="6" name="Figure14.png"/>
+                    <pic:cNvPicPr/>
+                  </pic:nvPicPr>
+                  <pic:blipFill>
+                    <a:blip r:embed="rId10">
+                      <a:extLst>
+                        <a:ext uri="{28A0092B-C50C-407E-A947-70E740481C1C}">
+                          <a14:useLocalDpi xmlns:a14="http://schemas.microsoft.com/office/drawing/2010/main" val="0"/>
+                        </a:ext>
+                      </a:extLst>
+                    </a:blip>
+                    <a:stretch>
+                      <a:fillRect/>
+                    </a:stretch>
+                  </pic:blipFill>
+                  <pic:spPr>
+                    <a:xfrm>
+                      <a:off x="0" y="0"/>
+                      <a:ext cx="5333333" cy="4000000"/>
+                    </a:xfrm>
+                    <a:prstGeom prst="rect">
+                      <a:avLst/>
+                    </a:prstGeom>
+                  </pic:spPr>
+                </pic:pic>
+              </a:graphicData>
+            </a:graphic>
+          </wp:inline>
+        </w:drawing>
+      </w:r>
     </w:p>
     <w:sectPr>
-      <w:footerReference w:type="default" r:id="rId8"/>
+      <w:footerReference w:type="default" r:id="rId11"/>
       <w:pgSz w:w="12240" w:h="15840"/>
       <w:pgMar w:top="1440" w:right="1440" w:bottom="1440" w:left="1440" w:header="708" w:footer="708" w:gutter="0"/>
       <w:pgNumType w:start="0"/>
@@ -2984,6 +3188,7 @@
         <w:docPartUnique/>
       </w:docPartObj>
     </w:sdtPr>
+    <w:sdtEndPr/>
     <w:sdtContent>
       <w:sdt>
         <w:sdtPr>
@@ -2993,6 +3198,7 @@
             <w:docPartUnique/>
           </w:docPartObj>
         </w:sdtPr>
+        <w:sdtEndPr/>
         <w:sdtContent>
           <w:p>
             <w:pPr>
@@ -3033,7 +3239,7 @@
                 <w:bCs/>
                 <w:noProof/>
               </w:rPr>
-              <w:t>2</w:t>
+              <w:t>7</w:t>
             </w:r>
             <w:r>
               <w:rPr>
@@ -3078,7 +3284,7 @@
                 <w:bCs/>
                 <w:noProof/>
               </w:rPr>
-              <w:t>6</w:t>
+              <w:t>8</w:t>
             </w:r>
             <w:r>
               <w:rPr>
@@ -4456,7 +4662,6 @@
     <w:basedOn w:val="Normal"/>
     <w:next w:val="Normal"/>
     <w:uiPriority w:val="35"/>
-    <w:semiHidden/>
     <w:unhideWhenUsed/>
     <w:qFormat/>
     <w:rsid w:val="007B79D6"/>
@@ -5637,7 +5842,7 @@
 </file>
 
 <file path=customXml/itemProps1.xml><?xml version="1.0" encoding="utf-8"?>
-<ds:datastoreItem xmlns:ds="http://schemas.openxmlformats.org/officeDocument/2006/customXml" ds:itemID="{BCA6FF83-28DC-4CDA-895C-9351B7212F7B}">
+<ds:datastoreItem xmlns:ds="http://schemas.openxmlformats.org/officeDocument/2006/customXml" ds:itemID="{D5C55C47-6684-479F-B8A8-186E7214A54B}">
   <ds:schemaRefs>
     <ds:schemaRef ds:uri="http://schemas.openxmlformats.org/officeDocument/2006/bibliography"/>
   </ds:schemaRefs>

</xml_diff>

<commit_message>
some implementation sections for the report
</commit_message>
<xml_diff>
--- a/Lab 2 Base Project/LAB 2.docx
+++ b/Lab 2 Base Project/LAB 2.docx
@@ -71,7 +71,6 @@
                 <w:dataBinding w:prefixMappings="xmlns:ns0='http://schemas.openxmlformats.org/package/2006/metadata/core-properties' xmlns:ns1='http://purl.org/dc/elements/1.1/'" w:xpath="/ns0:coreProperties[1]/ns1:title[1]" w:storeItemID="{6C3C8BC8-F283-45AE-878A-BAB7291924A1}"/>
                 <w:text/>
               </w:sdtPr>
-              <w:sdtEndPr/>
               <w:sdtContent>
                 <w:tc>
                   <w:tcPr>
@@ -132,7 +131,6 @@
                 <w:dataBinding w:prefixMappings="xmlns:ns0='http://schemas.openxmlformats.org/package/2006/metadata/core-properties' xmlns:ns1='http://purl.org/dc/elements/1.1/'" w:xpath="/ns0:coreProperties[1]/ns1:subject[1]" w:storeItemID="{6C3C8BC8-F283-45AE-878A-BAB7291924A1}"/>
                 <w:text/>
               </w:sdtPr>
-              <w:sdtEndPr/>
               <w:sdtContent>
                 <w:tc>
                   <w:tcPr>
@@ -526,7 +524,6 @@
                 <w:dataBinding w:prefixMappings="xmlns:ns0='http://schemas.microsoft.com/office/2006/coverPageProps'" w:xpath="/ns0:CoverPageProperties[1]/ns0:Abstract[1]" w:storeItemID="{55AF091B-3C7A-41E3-B477-F2FDAA23CFDA}"/>
                 <w:text/>
               </w:sdtPr>
-              <w:sdtEndPr/>
               <w:sdtContent>
                 <w:tc>
                   <w:tcPr>
@@ -2100,13 +2097,8 @@
       <w:r>
         <w:t xml:space="preserve">2.2. </w:t>
       </w:r>
-      <w:proofErr w:type="spellStart"/>
-      <w:r>
-        <w:t>Kalman</w:t>
-      </w:r>
-      <w:proofErr w:type="spellEnd"/>
-      <w:r>
-        <w:t xml:space="preserve"> Filter</w:t>
+      <w:r>
+        <w:t>Kalman Filter</w:t>
       </w:r>
       <w:bookmarkEnd w:id="3"/>
     </w:p>
@@ -2125,15 +2117,7 @@
         <w:jc w:val="both"/>
       </w:pPr>
       <w:r>
-        <w:t xml:space="preserve">What’s a </w:t>
-      </w:r>
-      <w:proofErr w:type="spellStart"/>
-      <w:r>
-        <w:t>Kalman</w:t>
-      </w:r>
-      <w:proofErr w:type="spellEnd"/>
-      <w:r>
-        <w:t xml:space="preserve"> Filter?</w:t>
+        <w:t>What’s a Kalman Filter?</w:t>
       </w:r>
     </w:p>
     <w:p>
@@ -2159,15 +2143,7 @@
         <w:jc w:val="both"/>
       </w:pPr>
       <w:r>
-        <w:t xml:space="preserve">Choice of values  (from </w:t>
-      </w:r>
-      <w:proofErr w:type="spellStart"/>
-      <w:r>
-        <w:t>Matlab</w:t>
-      </w:r>
-      <w:proofErr w:type="spellEnd"/>
-      <w:r>
-        <w:t xml:space="preserve"> simulation)</w:t>
+        <w:t>Choice of values  (from Matlab simulation)</w:t>
       </w:r>
     </w:p>
     <w:p>
@@ -2265,15 +2241,7 @@
         <w:jc w:val="both"/>
       </w:pPr>
       <w:r>
-        <w:t xml:space="preserve">How does </w:t>
-      </w:r>
-      <w:proofErr w:type="spellStart"/>
-      <w:r>
-        <w:t>duty_cycle</w:t>
-      </w:r>
-      <w:proofErr w:type="spellEnd"/>
-      <w:r>
-        <w:t xml:space="preserve"> and period influence the fade-in fade-out effect</w:t>
+        <w:t>How does duty_cycle and period influence the fade-in fade-out effect</w:t>
       </w:r>
     </w:p>
     <w:p>
@@ -2377,13 +2345,58 @@
       <w:r>
         <w:t xml:space="preserve">set by </w:t>
       </w:r>
-      <w:proofErr w:type="spellStart"/>
-      <w:r>
-        <w:t>systick</w:t>
-      </w:r>
-      <w:proofErr w:type="spellEnd"/>
-      <w:r>
-        <w:t xml:space="preserve"> &amp; interrupt</w:t>
+      <w:r>
+        <w:t>systick &amp; interrupt</w:t>
+      </w:r>
+    </w:p>
+    <w:p>
+      <w:pPr>
+        <w:jc w:val="both"/>
+      </w:pPr>
+      <w:r>
+        <w:t xml:space="preserve">We used </w:t>
+      </w:r>
+      <w:r>
+        <w:t xml:space="preserve">Systick, </w:t>
+      </w:r>
+      <w:r>
+        <w:t>a software implementation of a system clock</w:t>
+      </w:r>
+      <w:r>
+        <w:t>,</w:t>
+      </w:r>
+      <w:r>
+        <w:t xml:space="preserve"> for a periodic sampling of the temperature sensor values.</w:t>
+      </w:r>
+      <w:r>
+        <w:t xml:space="preserve"> </w:t>
+      </w:r>
+      <w:r>
+        <w:t>We were required to sample the</w:t>
+      </w:r>
+      <w:r>
+        <w:t xml:space="preserve"> sensor at a frequency of 50 Hz</w:t>
+      </w:r>
+      <w:r>
+        <w:t xml:space="preserve"> (ref</w:t>
+      </w:r>
+      <w:r>
+        <w:t>erence</w:t>
+      </w:r>
+      <w:r>
+        <w:t xml:space="preserve"> LabExperiment2</w:t>
+      </w:r>
+      <w:r>
+        <w:t xml:space="preserve"> Functional Requirements section</w:t>
+      </w:r>
+      <w:r>
+        <w:t>)</w:t>
+      </w:r>
+      <w:r>
+        <w:t>. The system’s clock has a frequency of 168 MHz, so we set up the systick clock</w:t>
+      </w:r>
+      <w:r>
+        <w:t xml:space="preserve"> by setting it’s frequency as the system clock speed divided by 50. </w:t>
       </w:r>
     </w:p>
     <w:p>
@@ -2407,6 +2420,234 @@
     </w:p>
     <w:p>
       <w:pPr>
+        <w:jc w:val="both"/>
+        <w:rPr>
+          <w:rFonts w:asciiTheme="majorHAnsi" w:hAnsiTheme="majorHAnsi" w:cstheme="majorHAnsi"/>
+        </w:rPr>
+      </w:pPr>
+      <w:r>
+        <w:rPr>
+          <w:rFonts w:asciiTheme="majorHAnsi" w:hAnsiTheme="majorHAnsi" w:cstheme="majorHAnsi"/>
+        </w:rPr>
+        <w:t>Initializing</w:t>
+      </w:r>
+      <w:r>
+        <w:rPr>
+          <w:rFonts w:asciiTheme="majorHAnsi" w:hAnsiTheme="majorHAnsi" w:cstheme="majorHAnsi"/>
+        </w:rPr>
+        <w:t xml:space="preserve"> the ADC require</w:t>
+      </w:r>
+      <w:r>
+        <w:rPr>
+          <w:rFonts w:asciiTheme="majorHAnsi" w:hAnsiTheme="majorHAnsi" w:cstheme="majorHAnsi"/>
+        </w:rPr>
+        <w:t xml:space="preserve">d configuring the common ADC settings and the specific ADC settings. </w:t>
+      </w:r>
+      <w:r>
+        <w:rPr>
+          <w:rFonts w:asciiTheme="majorHAnsi" w:hAnsiTheme="majorHAnsi" w:cstheme="majorHAnsi"/>
+        </w:rPr>
+        <w:t xml:space="preserve">For the common ADC settings, </w:t>
+      </w:r>
+      <w:r>
+        <w:rPr>
+          <w:rFonts w:asciiTheme="majorHAnsi" w:hAnsiTheme="majorHAnsi" w:cstheme="majorHAnsi"/>
+        </w:rPr>
+        <w:t xml:space="preserve">we set the following: ADC_Mode as </w:t>
+      </w:r>
+      <w:r>
+        <w:rPr>
+          <w:rFonts w:asciiTheme="majorHAnsi" w:hAnsiTheme="majorHAnsi" w:cstheme="majorHAnsi"/>
+        </w:rPr>
+        <w:t>ADC_Mode_Independent</w:t>
+      </w:r>
+      <w:r>
+        <w:rPr>
+          <w:rFonts w:asciiTheme="majorHAnsi" w:hAnsiTheme="majorHAnsi" w:cstheme="majorHAnsi"/>
+        </w:rPr>
+        <w:t>, ADC_Prescaler as ADC_Prescaler_Div2</w:t>
+      </w:r>
+      <w:r>
+        <w:rPr>
+          <w:rFonts w:asciiTheme="majorHAnsi" w:hAnsiTheme="majorHAnsi" w:cstheme="majorHAnsi"/>
+        </w:rPr>
+        <w:t xml:space="preserve">, </w:t>
+      </w:r>
+      <w:r>
+        <w:rPr>
+          <w:rFonts w:asciiTheme="majorHAnsi" w:hAnsiTheme="majorHAnsi" w:cstheme="majorHAnsi"/>
+        </w:rPr>
+        <w:t>ADC_DMAAccessMode as ADC_DMAAccessMode_Disabled</w:t>
+      </w:r>
+      <w:r>
+        <w:rPr>
+          <w:rFonts w:asciiTheme="majorHAnsi" w:hAnsiTheme="majorHAnsi" w:cstheme="majorHAnsi"/>
+        </w:rPr>
+        <w:t xml:space="preserve">, </w:t>
+      </w:r>
+      <w:r>
+        <w:rPr>
+          <w:rFonts w:asciiTheme="majorHAnsi" w:hAnsiTheme="majorHAnsi" w:cstheme="majorHAnsi"/>
+        </w:rPr>
+        <w:t>and ADC_TwoSamplingDelay as ADC_TwoSamplingDelay</w:t>
+      </w:r>
+      <w:r>
+        <w:rPr>
+          <w:rFonts w:asciiTheme="majorHAnsi" w:hAnsiTheme="majorHAnsi" w:cstheme="majorHAnsi"/>
+        </w:rPr>
+        <w:t>_5</w:t>
+      </w:r>
+      <w:r>
+        <w:rPr>
+          <w:rFonts w:asciiTheme="majorHAnsi" w:hAnsiTheme="majorHAnsi" w:cstheme="majorHAnsi"/>
+        </w:rPr>
+        <w:t>C</w:t>
+      </w:r>
+      <w:r>
+        <w:rPr>
+          <w:rFonts w:asciiTheme="majorHAnsi" w:hAnsiTheme="majorHAnsi" w:cstheme="majorHAnsi"/>
+        </w:rPr>
+        <w:t>ycles</w:t>
+      </w:r>
+      <w:r>
+        <w:rPr>
+          <w:rFonts w:asciiTheme="majorHAnsi" w:hAnsiTheme="majorHAnsi" w:cstheme="majorHAnsi"/>
+        </w:rPr>
+        <w:t>.</w:t>
+      </w:r>
+      <w:r>
+        <w:rPr>
+          <w:rFonts w:asciiTheme="majorHAnsi" w:hAnsiTheme="majorHAnsi" w:cstheme="majorHAnsi"/>
+        </w:rPr>
+        <w:t xml:space="preserve"> The mode is independent since we only needed to use one ADC component. </w:t>
+      </w:r>
+      <w:r>
+        <w:rPr>
+          <w:rFonts w:asciiTheme="majorHAnsi" w:hAnsiTheme="majorHAnsi" w:cstheme="majorHAnsi"/>
+        </w:rPr>
+        <w:t>The prescaler is set to div2 because that is the smallest division choice available.</w:t>
+      </w:r>
+      <w:r>
+        <w:rPr>
+          <w:rFonts w:asciiTheme="majorHAnsi" w:hAnsiTheme="majorHAnsi" w:cstheme="majorHAnsi"/>
+        </w:rPr>
+        <w:t xml:space="preserve"> DMA Access Mode was disabled since we did not need to use any direct memory accesses.</w:t>
+      </w:r>
+      <w:r>
+        <w:rPr>
+          <w:rFonts w:asciiTheme="majorHAnsi" w:hAnsiTheme="majorHAnsi" w:cstheme="majorHAnsi"/>
+        </w:rPr>
+        <w:t xml:space="preserve"> The two sampling delay indicates the amount of cycles to pass between two samples are taken. We chos</w:t>
+      </w:r>
+      <w:r>
+        <w:rPr>
+          <w:rFonts w:asciiTheme="majorHAnsi" w:hAnsiTheme="majorHAnsi" w:cstheme="majorHAnsi"/>
+        </w:rPr>
+        <w:t xml:space="preserve">e 5 cycles since </w:t>
+      </w:r>
+      <w:r>
+        <w:rPr>
+          <w:rFonts w:asciiTheme="majorHAnsi" w:hAnsiTheme="majorHAnsi" w:cstheme="majorHAnsi"/>
+        </w:rPr>
+        <w:t>t</w:t>
+      </w:r>
+      <w:r>
+        <w:rPr>
+          <w:rFonts w:asciiTheme="majorHAnsi" w:hAnsiTheme="majorHAnsi" w:cstheme="majorHAnsi"/>
+        </w:rPr>
+        <w:t>ha</w:t>
+      </w:r>
+      <w:r>
+        <w:rPr>
+          <w:rFonts w:asciiTheme="majorHAnsi" w:hAnsiTheme="majorHAnsi" w:cstheme="majorHAnsi"/>
+        </w:rPr>
+        <w:t>t</w:t>
+      </w:r>
+      <w:r>
+        <w:rPr>
+          <w:rFonts w:asciiTheme="majorHAnsi" w:hAnsiTheme="majorHAnsi" w:cstheme="majorHAnsi"/>
+        </w:rPr>
+        <w:t xml:space="preserve"> was the high</w:t>
+      </w:r>
+      <w:r>
+        <w:rPr>
+          <w:rFonts w:asciiTheme="majorHAnsi" w:hAnsiTheme="majorHAnsi" w:cstheme="majorHAnsi"/>
+        </w:rPr>
+        <w:t>est frequency.</w:t>
+      </w:r>
+    </w:p>
+    <w:p>
+      <w:pPr>
+        <w:jc w:val="both"/>
+      </w:pPr>
+      <w:r>
+        <w:t xml:space="preserve">For the specific ADC settings, </w:t>
+      </w:r>
+      <w:r>
+        <w:t xml:space="preserve">we configured as the following: </w:t>
+      </w:r>
+      <w:r>
+        <w:t>ADC_Resolution as ADC_Resolution_12b, ADC_ScanConvMode as DISABLED, A</w:t>
+      </w:r>
+      <w:r>
+        <w:t>D</w:t>
+      </w:r>
+      <w:r>
+        <w:t>C_ContinuousConvMode as DISABLED</w:t>
+      </w:r>
+      <w:r>
+        <w:t>, ADC_ExternalTrigConv as ADC_ExernalTrigConvEdge_None, ADC_DataAlign as ADC_DataAlign_Right, and ADC_NbrOfConversion as 1.</w:t>
+      </w:r>
+      <w:r>
+        <w:t xml:space="preserve"> We set the resolution as 12 bits since that was the highest resolution size. </w:t>
+      </w:r>
+      <w:r>
+        <w:t>We disabled the Scan Conversion Mode since we only needed to do the conversion in a single channel</w:t>
+      </w:r>
+      <w:r>
+        <w:t xml:space="preserve"> for one sensor</w:t>
+      </w:r>
+      <w:r>
+        <w:t xml:space="preserve">. </w:t>
+      </w:r>
+      <w:r>
+        <w:t xml:space="preserve">We disabled continuous conversion mode because we did not need a continuous sampling. </w:t>
+      </w:r>
+      <w:r>
+        <w:t xml:space="preserve">We set the external trigger conversion edge to none since we are using a software interrupt. </w:t>
+      </w:r>
+      <w:r>
+        <w:t>We set data align to right because that’s how integers in C are represented.</w:t>
+      </w:r>
+      <w:r>
+        <w:t xml:space="preserve"> The number of conversions is set to one since we are only doing one conversion per sample.</w:t>
+      </w:r>
+    </w:p>
+    <w:p>
+      <w:pPr>
+        <w:jc w:val="both"/>
+      </w:pPr>
+      <w:r>
+        <w:t xml:space="preserve">For the channel configurations, we set the following: </w:t>
+      </w:r>
+      <w:r>
+        <w:t xml:space="preserve">ADCx as ADC1, ADC_Channel as ADC_Channel_16, Rank as 1, and ADC_SampleTime as ADC_SampleTime_480Cycles. </w:t>
+      </w:r>
+      <w:r>
+        <w:t>The temperature sensor is hardwired to ADC1 on channel 16.</w:t>
+      </w:r>
+      <w:r>
+        <w:t xml:space="preserve"> </w:t>
+      </w:r>
+      <w:r>
+        <w:t xml:space="preserve">We only had one channel, so the value for rank did not matter. </w:t>
+      </w:r>
+      <w:r>
+        <w:t>We selected 480 cycles as sample time because ______</w:t>
+      </w:r>
+    </w:p>
+    <w:p>
+      <w:pPr>
         <w:pStyle w:val="ListParagraph"/>
         <w:numPr>
           <w:ilvl w:val="0"/>
@@ -2415,15 +2656,15 @@
         <w:jc w:val="both"/>
       </w:pPr>
       <w:r>
-        <w:t xml:space="preserve">Mention that the data is passed to the </w:t>
-      </w:r>
-      <w:proofErr w:type="spellStart"/>
-      <w:r>
-        <w:t>Kalman</w:t>
-      </w:r>
-      <w:proofErr w:type="spellEnd"/>
-      <w:r>
-        <w:t xml:space="preserve"> Filter</w:t>
+        <w:t>Mention that the data is passed to the Kalman Filter</w:t>
+      </w:r>
+    </w:p>
+    <w:p>
+      <w:pPr>
+        <w:jc w:val="both"/>
+      </w:pPr>
+      <w:r>
+        <w:t>The sampled data taken from the ADC, is passed forwards to the Kalman filter.</w:t>
       </w:r>
     </w:p>
     <w:p>
@@ -2432,18 +2673,11 @@
       </w:pPr>
       <w:bookmarkStart w:id="9" w:name="_Toc412123768"/>
       <w:r>
+        <w:lastRenderedPageBreak/>
         <w:t xml:space="preserve">3.1.2. </w:t>
       </w:r>
       <w:r>
-        <w:t>Data Filtering (</w:t>
-      </w:r>
-      <w:proofErr w:type="spellStart"/>
-      <w:r>
-        <w:t>Kalman</w:t>
-      </w:r>
-      <w:proofErr w:type="spellEnd"/>
-      <w:r>
-        <w:t xml:space="preserve"> Filter)</w:t>
+        <w:t>Data Filtering (Kalman Filter)</w:t>
       </w:r>
       <w:bookmarkEnd w:id="9"/>
     </w:p>
@@ -2467,6 +2701,40 @@
     </w:p>
     <w:p>
       <w:pPr>
+        <w:jc w:val="both"/>
+      </w:pPr>
+      <w:r>
+        <w:t>We reused the Kalman filter from Lab Experiment 1, with some changes. Instead of an array of inputs</w:t>
+      </w:r>
+      <w:r>
+        <w:t xml:space="preserve"> and outputs</w:t>
+      </w:r>
+      <w:r>
+        <w:t xml:space="preserve">, each </w:t>
+      </w:r>
+      <w:r>
+        <w:t>iteration will onl</w:t>
+      </w:r>
+      <w:r>
+        <w:t xml:space="preserve">y pass in a scalar input value and pass back one output value. </w:t>
+      </w:r>
+      <w:r>
+        <w:t xml:space="preserve">The parameters that we used for the </w:t>
+      </w:r>
+      <w:r>
+        <w:t>Kalman filter we determined experimentally (see Section 4.1).</w:t>
+      </w:r>
+      <w:r>
+        <w:t xml:space="preserve"> </w:t>
+      </w:r>
+      <w:r>
+        <w:t>The output values are passed as input to the conversion function.</w:t>
+      </w:r>
+      <w:bookmarkStart w:id="10" w:name="_GoBack"/>
+      <w:bookmarkEnd w:id="10"/>
+    </w:p>
+    <w:p>
+      <w:pPr>
         <w:pStyle w:val="ListParagraph"/>
         <w:numPr>
           <w:ilvl w:val="0"/>
@@ -2500,14 +2768,14 @@
       <w:pPr>
         <w:pStyle w:val="Heading3"/>
       </w:pPr>
-      <w:bookmarkStart w:id="10" w:name="_Toc412123769"/>
+      <w:bookmarkStart w:id="11" w:name="_Toc412123769"/>
       <w:r>
         <w:t xml:space="preserve">3.1.3. </w:t>
       </w:r>
       <w:r>
         <w:t>Data Conversion</w:t>
       </w:r>
-      <w:bookmarkEnd w:id="10"/>
+      <w:bookmarkEnd w:id="11"/>
     </w:p>
     <w:p>
       <w:pPr>
@@ -2581,14 +2849,14 @@
       <w:pPr>
         <w:pStyle w:val="Heading2"/>
       </w:pPr>
-      <w:bookmarkStart w:id="11" w:name="_Toc412123770"/>
+      <w:bookmarkStart w:id="12" w:name="_Toc412123770"/>
       <w:r>
         <w:t xml:space="preserve">3.2. </w:t>
       </w:r>
       <w:r>
         <w:t>Visual Feedback</w:t>
       </w:r>
-      <w:bookmarkEnd w:id="11"/>
+      <w:bookmarkEnd w:id="12"/>
     </w:p>
     <w:p>
       <w:pPr>
@@ -2609,14 +2877,14 @@
       <w:pPr>
         <w:pStyle w:val="Heading3"/>
       </w:pPr>
-      <w:bookmarkStart w:id="12" w:name="_Toc412123771"/>
+      <w:bookmarkStart w:id="13" w:name="_Toc412123771"/>
       <w:r>
         <w:t xml:space="preserve">3.2.1. </w:t>
       </w:r>
       <w:r>
         <w:t>Visual Display (GPIO)</w:t>
       </w:r>
-      <w:bookmarkEnd w:id="12"/>
+      <w:bookmarkEnd w:id="13"/>
     </w:p>
     <w:p>
       <w:pPr>
@@ -2651,6 +2919,44 @@
     </w:p>
     <w:p>
       <w:pPr>
+        <w:jc w:val="both"/>
+      </w:pPr>
+      <w:r>
+        <w:t xml:space="preserve">For the GPIO settings we used the following: </w:t>
+      </w:r>
+      <w:r>
+        <w:t xml:space="preserve">GPIO_Pin as GPIO_Pins 12 to 15 or’d together, </w:t>
+      </w:r>
+      <w:r>
+        <w:t>GPIO_Mode as GPIO_Mode_OUT, GPIO_Speed as GPIO_Speed 100MHz, GPIO_OType as GPIO_Otype_PP</w:t>
+      </w:r>
+      <w:r>
+        <w:t xml:space="preserve">, GPIO_PuPd as GPIO_PuPd_NOPULL. </w:t>
+      </w:r>
+      <w:r>
+        <w:t xml:space="preserve">We set the pins 12 to 15 since these are the pins hardwired to the LEDs. </w:t>
+      </w:r>
+      <w:r>
+        <w:t xml:space="preserve">We set the mode as out since we are writing to the LEDs. </w:t>
+      </w:r>
+      <w:r>
+        <w:t xml:space="preserve">We set the speed as </w:t>
+      </w:r>
+      <w:r>
+        <w:t>100 MHz</w:t>
+      </w:r>
+      <w:r>
+        <w:t xml:space="preserve"> since it is the fastest speed. We set the output type as </w:t>
+      </w:r>
+      <w:r>
+        <w:t>PP and PullUp and PullDown as NOPULL</w:t>
+      </w:r>
+      <w:r>
+        <w:t xml:space="preserve"> so that _______</w:t>
+      </w:r>
+    </w:p>
+    <w:p>
+      <w:pPr>
         <w:pStyle w:val="ListParagraph"/>
         <w:numPr>
           <w:ilvl w:val="0"/>
@@ -2671,14 +2977,14 @@
       <w:pPr>
         <w:pStyle w:val="Heading3"/>
       </w:pPr>
-      <w:bookmarkStart w:id="13" w:name="_Toc412123772"/>
+      <w:bookmarkStart w:id="14" w:name="_Toc412123772"/>
       <w:r>
         <w:t xml:space="preserve">3.2.2. </w:t>
       </w:r>
       <w:r>
         <w:t>Alarm (PWM)</w:t>
       </w:r>
-      <w:bookmarkEnd w:id="13"/>
+      <w:bookmarkEnd w:id="14"/>
     </w:p>
     <w:p/>
     <w:p>
@@ -2702,15 +3008,7 @@
         </w:numPr>
       </w:pPr>
       <w:r>
-        <w:t xml:space="preserve">Increment </w:t>
-      </w:r>
-      <w:proofErr w:type="spellStart"/>
-      <w:r>
-        <w:t>duty_cycle</w:t>
-      </w:r>
-      <w:proofErr w:type="spellEnd"/>
-      <w:r>
-        <w:t xml:space="preserve"> by 10% </w:t>
+        <w:t xml:space="preserve">Increment duty_cycle by 10% </w:t>
       </w:r>
       <w:r>
         <w:t>to achieve fade-in fade-out</w:t>
@@ -2720,14 +3018,15 @@
       <w:pPr>
         <w:pStyle w:val="Heading1"/>
       </w:pPr>
-      <w:bookmarkStart w:id="14" w:name="_Toc412123773"/>
-      <w:r>
+      <w:bookmarkStart w:id="15" w:name="_Toc412123773"/>
+      <w:r>
+        <w:lastRenderedPageBreak/>
         <w:t xml:space="preserve">4. </w:t>
       </w:r>
       <w:r>
         <w:t>Testing and Observations</w:t>
       </w:r>
-      <w:bookmarkEnd w:id="14"/>
+      <w:bookmarkEnd w:id="15"/>
     </w:p>
     <w:p>
       <w:pPr>
@@ -2738,14 +3037,14 @@
       <w:pPr>
         <w:pStyle w:val="Heading2"/>
       </w:pPr>
-      <w:bookmarkStart w:id="15" w:name="_Toc412123774"/>
+      <w:bookmarkStart w:id="16" w:name="_Toc412123774"/>
       <w:r>
         <w:t xml:space="preserve">4.1. </w:t>
       </w:r>
       <w:r>
         <w:t>Terminal Window</w:t>
       </w:r>
-      <w:bookmarkEnd w:id="15"/>
+      <w:bookmarkEnd w:id="16"/>
     </w:p>
     <w:p>
       <w:pPr>
@@ -2775,21 +3074,8 @@
         <w:jc w:val="both"/>
       </w:pPr>
       <w:r>
-        <w:t xml:space="preserve">For </w:t>
-      </w:r>
-      <w:proofErr w:type="spellStart"/>
-      <w:r>
-        <w:t>Kalman</w:t>
-      </w:r>
-      <w:proofErr w:type="spellEnd"/>
-      <w:r>
-        <w:t xml:space="preserve"> Filter -- Compare against </w:t>
-      </w:r>
-      <w:proofErr w:type="spellStart"/>
-      <w:r>
-        <w:t>Matlab</w:t>
-      </w:r>
-      <w:proofErr w:type="spellEnd"/>
+        <w:t>For Kalman Filter -- Compare against Matlab</w:t>
+      </w:r>
       <w:r>
         <w:t xml:space="preserve"> results</w:t>
       </w:r>
@@ -2816,14 +3102,14 @@
       <w:pPr>
         <w:pStyle w:val="Heading2"/>
       </w:pPr>
-      <w:bookmarkStart w:id="16" w:name="_Toc412123775"/>
+      <w:bookmarkStart w:id="17" w:name="_Toc412123775"/>
       <w:r>
         <w:t xml:space="preserve">4.2. </w:t>
       </w:r>
       <w:r>
         <w:t>Visual Feedback</w:t>
       </w:r>
-      <w:bookmarkEnd w:id="16"/>
+      <w:bookmarkEnd w:id="17"/>
     </w:p>
     <w:p>
       <w:pPr>
@@ -2865,14 +3151,14 @@
       <w:pPr>
         <w:pStyle w:val="Heading1"/>
       </w:pPr>
-      <w:bookmarkStart w:id="17" w:name="_Toc412123776"/>
+      <w:bookmarkStart w:id="18" w:name="_Toc412123776"/>
       <w:r>
         <w:t xml:space="preserve">5. </w:t>
       </w:r>
       <w:r>
         <w:t>Conclusion</w:t>
       </w:r>
-      <w:bookmarkEnd w:id="17"/>
+      <w:bookmarkEnd w:id="18"/>
     </w:p>
     <w:p>
       <w:pPr>
@@ -2888,14 +3174,15 @@
       <w:pPr>
         <w:pStyle w:val="Heading1"/>
       </w:pPr>
-      <w:bookmarkStart w:id="18" w:name="_Toc412123777"/>
-      <w:r>
+      <w:bookmarkStart w:id="19" w:name="_Toc412123777"/>
+      <w:r>
+        <w:lastRenderedPageBreak/>
         <w:t>Reference</w:t>
       </w:r>
       <w:r>
         <w:t>s</w:t>
       </w:r>
-      <w:bookmarkEnd w:id="18"/>
+      <w:bookmarkEnd w:id="19"/>
       <w:r>
         <w:t xml:space="preserve"> </w:t>
       </w:r>
@@ -2914,19 +3201,12 @@
       <w:pPr>
         <w:pStyle w:val="Heading1"/>
       </w:pPr>
-      <w:bookmarkStart w:id="19" w:name="_Toc412123778"/>
-      <w:r>
-        <w:t xml:space="preserve">Appendix A – </w:t>
-      </w:r>
-      <w:proofErr w:type="spellStart"/>
-      <w:r>
-        <w:t>Matlab</w:t>
-      </w:r>
-      <w:proofErr w:type="spellEnd"/>
-      <w:r>
-        <w:t xml:space="preserve"> Simulation Results</w:t>
-      </w:r>
-      <w:bookmarkEnd w:id="19"/>
+      <w:bookmarkStart w:id="20" w:name="_Toc412123778"/>
+      <w:r>
+        <w:lastRenderedPageBreak/>
+        <w:t>Appendix A – Matlab Simulation Results</w:t>
+      </w:r>
+      <w:bookmarkEnd w:id="20"/>
     </w:p>
     <w:p/>
     <w:p>
@@ -3012,6 +3292,7 @@
         <w:keepNext/>
       </w:pPr>
       <w:r>
+        <w:lastRenderedPageBreak/>
         <w:t xml:space="preserve">Figure </w:t>
       </w:r>
       <w:fldSimple w:instr=" SEQ Figure \* ARABIC ">
@@ -3078,6 +3359,7 @@
         <w:keepNext/>
       </w:pPr>
       <w:r>
+        <w:lastRenderedPageBreak/>
         <w:t xml:space="preserve">Figure </w:t>
       </w:r>
       <w:fldSimple w:instr=" SEQ Figure \* ARABIC ">
@@ -3088,8 +3370,6 @@
           <w:t>3</w:t>
         </w:r>
       </w:fldSimple>
-      <w:bookmarkStart w:id="20" w:name="_GoBack"/>
-      <w:bookmarkEnd w:id="20"/>
     </w:p>
     <w:p>
       <w:r>
@@ -3188,7 +3468,6 @@
         <w:docPartUnique/>
       </w:docPartObj>
     </w:sdtPr>
-    <w:sdtEndPr/>
     <w:sdtContent>
       <w:sdt>
         <w:sdtPr>
@@ -3198,7 +3477,6 @@
             <w:docPartUnique/>
           </w:docPartObj>
         </w:sdtPr>
-        <w:sdtEndPr/>
         <w:sdtContent>
           <w:p>
             <w:pPr>
@@ -3239,7 +3517,7 @@
                 <w:bCs/>
                 <w:noProof/>
               </w:rPr>
-              <w:t>7</w:t>
+              <w:t>4</w:t>
             </w:r>
             <w:r>
               <w:rPr>
@@ -3284,7 +3562,7 @@
                 <w:bCs/>
                 <w:noProof/>
               </w:rPr>
-              <w:t>8</w:t>
+              <w:t>9</w:t>
             </w:r>
             <w:r>
               <w:rPr>
@@ -5104,6 +5382,7 @@
   </w:compat>
   <w:rsids>
     <w:rsidRoot w:val="00696489"/>
+    <w:rsid w:val="00471252"/>
     <w:rsid w:val="00696489"/>
   </w:rsids>
   <m:mathPr>
@@ -5842,7 +6121,7 @@
 </file>
 
 <file path=customXml/itemProps1.xml><?xml version="1.0" encoding="utf-8"?>
-<ds:datastoreItem xmlns:ds="http://schemas.openxmlformats.org/officeDocument/2006/customXml" ds:itemID="{D5C55C47-6684-479F-B8A8-186E7214A54B}">
+<ds:datastoreItem xmlns:ds="http://schemas.openxmlformats.org/officeDocument/2006/customXml" ds:itemID="{BFBA58B0-AFA1-4CCD-AF1A-5360C9642B0A}">
   <ds:schemaRefs>
     <ds:schemaRef ds:uri="http://schemas.openxmlformats.org/officeDocument/2006/bibliography"/>
   </ds:schemaRefs>

</xml_diff>

<commit_message>
added tables for ADC implementation
</commit_message>
<xml_diff>
--- a/Lab 2 Base Project/LAB 2.docx
+++ b/Lab 2 Base Project/LAB 2.docx
@@ -71,6 +71,7 @@
                 <w:dataBinding w:prefixMappings="xmlns:ns0='http://schemas.openxmlformats.org/package/2006/metadata/core-properties' xmlns:ns1='http://purl.org/dc/elements/1.1/'" w:xpath="/ns0:coreProperties[1]/ns1:title[1]" w:storeItemID="{6C3C8BC8-F283-45AE-878A-BAB7291924A1}"/>
                 <w:text/>
               </w:sdtPr>
+              <w:sdtEndPr/>
               <w:sdtContent>
                 <w:tc>
                   <w:tcPr>
@@ -131,6 +132,7 @@
                 <w:dataBinding w:prefixMappings="xmlns:ns0='http://schemas.openxmlformats.org/package/2006/metadata/core-properties' xmlns:ns1='http://purl.org/dc/elements/1.1/'" w:xpath="/ns0:coreProperties[1]/ns1:subject[1]" w:storeItemID="{6C3C8BC8-F283-45AE-878A-BAB7291924A1}"/>
                 <w:text/>
               </w:sdtPr>
+              <w:sdtEndPr/>
               <w:sdtContent>
                 <w:tc>
                   <w:tcPr>
@@ -181,7 +183,7 @@
                 <w:r>
                   <w:rPr>
                     <w:noProof/>
-                    <w:lang w:eastAsia="en-CA"/>
+                    <w:lang w:val="en-US"/>
                   </w:rPr>
                   <mc:AlternateContent>
                     <mc:Choice Requires="wps">
@@ -255,7 +257,14 @@
                                       </w:r>
                                       <w:r>
                                         <w:tab/>
-                                        <w:t>Meng Yin Tao</w:t>
+                                      </w:r>
+                                      <w:proofErr w:type="spellStart"/>
+                                      <w:r>
+                                        <w:t>Meng</w:t>
+                                      </w:r>
+                                      <w:proofErr w:type="spellEnd"/>
+                                      <w:r>
+                                        <w:t xml:space="preserve"> Yin Tao</w:t>
                                       </w:r>
                                       <w:r>
                                         <w:tab/>
@@ -319,7 +328,14 @@
                                 </w:r>
                                 <w:r>
                                   <w:tab/>
-                                  <w:t>Meng Yin Tao</w:t>
+                                </w:r>
+                                <w:proofErr w:type="spellStart"/>
+                                <w:r>
+                                  <w:t>Meng</w:t>
+                                </w:r>
+                                <w:proofErr w:type="spellEnd"/>
+                                <w:r>
+                                  <w:t xml:space="preserve"> Yin Tao</w:t>
                                 </w:r>
                                 <w:r>
                                   <w:tab/>
@@ -390,7 +406,7 @@
           <w:r>
             <w:rPr>
               <w:noProof/>
-              <w:lang w:eastAsia="en-CA"/>
+              <w:lang w:val="en-US"/>
             </w:rPr>
             <mc:AlternateContent>
               <mc:Choice Requires="wps">
@@ -473,7 +489,7 @@
               </mc:Choice>
               <mc:Fallback>
                 <w:pict>
-                  <v:shape w14:anchorId="1A6819A7" id="_x0000_s1027" type="#_x0000_t202" style="position:absolute;margin-left:0;margin-top:.4pt;width:258.75pt;height:110.6pt;z-index:251661312;visibility:visible;mso-wrap-style:square;mso-width-percent:0;mso-height-percent:0;mso-wrap-distance-left:9pt;mso-wrap-distance-top:3.6pt;mso-wrap-distance-right:9pt;mso-wrap-distance-bottom:3.6pt;mso-position-horizontal:center;mso-position-horizontal-relative:margin;mso-position-vertical:absolute;mso-position-vertical-relative:text;mso-width-percent:0;mso-height-percent:0;mso-width-relative:margin;mso-height-relative:margin;v-text-anchor:middle" o:gfxdata="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" stroked="f">
+                  <v:shape w14:anchorId="1A6819A7" id="_x0000_s1027" type="#_x0000_t202" style="position:absolute;left:0;text-align:left;margin-left:0;margin-top:.4pt;width:258.75pt;height:110.6pt;z-index:251661312;visibility:visible;mso-wrap-style:square;mso-width-percent:0;mso-height-percent:0;mso-wrap-distance-left:9pt;mso-wrap-distance-top:3.6pt;mso-wrap-distance-right:9pt;mso-wrap-distance-bottom:3.6pt;mso-position-horizontal:center;mso-position-horizontal-relative:margin;mso-position-vertical:absolute;mso-position-vertical-relative:text;mso-width-percent:0;mso-height-percent:0;mso-width-relative:margin;mso-height-relative:margin;v-text-anchor:middle" o:gfxdata="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" stroked="f">
                     <v:textbox style="mso-fit-shape-to-text:t">
                       <w:txbxContent>
                         <w:p>
@@ -524,6 +540,7 @@
                 <w:dataBinding w:prefixMappings="xmlns:ns0='http://schemas.microsoft.com/office/2006/coverPageProps'" w:xpath="/ns0:CoverPageProperties[1]/ns0:Abstract[1]" w:storeItemID="{55AF091B-3C7A-41E3-B477-F2FDAA23CFDA}"/>
                 <w:text/>
               </w:sdtPr>
+              <w:sdtEndPr/>
               <w:sdtContent>
                 <w:tc>
                   <w:tcPr>
@@ -588,6 +605,7 @@
             </w:tabs>
             <w:rPr>
               <w:noProof/>
+              <w:lang w:val="en-US"/>
             </w:rPr>
           </w:pPr>
           <w:r>
@@ -599,7 +617,7 @@
           <w:r>
             <w:fldChar w:fldCharType="separate"/>
           </w:r>
-          <w:hyperlink w:anchor="_Toc412123759" w:history="1">
+          <w:hyperlink w:anchor="_Toc412464952" w:history="1">
             <w:r>
               <w:rPr>
                 <w:rStyle w:val="Hyperlink"/>
@@ -626,7 +644,7 @@
                 <w:noProof/>
                 <w:webHidden/>
               </w:rPr>
-              <w:instrText xml:space="preserve"> PAGEREF _Toc412123759 \h </w:instrText>
+              <w:instrText xml:space="preserve"> PAGEREF _Toc412464952 \h </w:instrText>
             </w:r>
             <w:r>
               <w:rPr>
@@ -665,9 +683,10 @@
             </w:tabs>
             <w:rPr>
               <w:noProof/>
+              <w:lang w:val="en-US"/>
             </w:rPr>
           </w:pPr>
-          <w:hyperlink w:anchor="_Toc412123760" w:history="1">
+          <w:hyperlink w:anchor="_Toc412464953" w:history="1">
             <w:r>
               <w:rPr>
                 <w:rStyle w:val="Hyperlink"/>
@@ -694,7 +713,7 @@
                 <w:noProof/>
                 <w:webHidden/>
               </w:rPr>
-              <w:instrText xml:space="preserve"> PAGEREF _Toc412123760 \h </w:instrText>
+              <w:instrText xml:space="preserve"> PAGEREF _Toc412464953 \h </w:instrText>
             </w:r>
             <w:r>
               <w:rPr>
@@ -733,9 +752,10 @@
             </w:tabs>
             <w:rPr>
               <w:noProof/>
+              <w:lang w:val="en-US"/>
             </w:rPr>
           </w:pPr>
-          <w:hyperlink w:anchor="_Toc412123761" w:history="1">
+          <w:hyperlink w:anchor="_Toc412464954" w:history="1">
             <w:r>
               <w:rPr>
                 <w:rStyle w:val="Hyperlink"/>
@@ -762,7 +782,7 @@
                 <w:noProof/>
                 <w:webHidden/>
               </w:rPr>
-              <w:instrText xml:space="preserve"> PAGEREF _Toc412123761 \h </w:instrText>
+              <w:instrText xml:space="preserve"> PAGEREF _Toc412464954 \h </w:instrText>
             </w:r>
             <w:r>
               <w:rPr>
@@ -801,9 +821,10 @@
             </w:tabs>
             <w:rPr>
               <w:noProof/>
+              <w:lang w:val="en-US"/>
             </w:rPr>
           </w:pPr>
-          <w:hyperlink w:anchor="_Toc412123762" w:history="1">
+          <w:hyperlink w:anchor="_Toc412464955" w:history="1">
             <w:r>
               <w:rPr>
                 <w:rStyle w:val="Hyperlink"/>
@@ -830,7 +851,7 @@
                 <w:noProof/>
                 <w:webHidden/>
               </w:rPr>
-              <w:instrText xml:space="preserve"> PAGEREF _Toc412123762 \h </w:instrText>
+              <w:instrText xml:space="preserve"> PAGEREF _Toc412464955 \h </w:instrText>
             </w:r>
             <w:r>
               <w:rPr>
@@ -869,9 +890,10 @@
             </w:tabs>
             <w:rPr>
               <w:noProof/>
+              <w:lang w:val="en-US"/>
             </w:rPr>
           </w:pPr>
-          <w:hyperlink w:anchor="_Toc412123763" w:history="1">
+          <w:hyperlink w:anchor="_Toc412464956" w:history="1">
             <w:r>
               <w:rPr>
                 <w:rStyle w:val="Hyperlink"/>
@@ -898,7 +920,7 @@
                 <w:noProof/>
                 <w:webHidden/>
               </w:rPr>
-              <w:instrText xml:space="preserve"> PAGEREF _Toc412123763 \h </w:instrText>
+              <w:instrText xml:space="preserve"> PAGEREF _Toc412464956 \h </w:instrText>
             </w:r>
             <w:r>
               <w:rPr>
@@ -937,9 +959,10 @@
             </w:tabs>
             <w:rPr>
               <w:noProof/>
+              <w:lang w:val="en-US"/>
             </w:rPr>
           </w:pPr>
-          <w:hyperlink w:anchor="_Toc412123764" w:history="1">
+          <w:hyperlink w:anchor="_Toc412464957" w:history="1">
             <w:r>
               <w:rPr>
                 <w:rStyle w:val="Hyperlink"/>
@@ -966,7 +989,7 @@
                 <w:noProof/>
                 <w:webHidden/>
               </w:rPr>
-              <w:instrText xml:space="preserve"> PAGEREF _Toc412123764 \h </w:instrText>
+              <w:instrText xml:space="preserve"> PAGEREF _Toc412464957 \h </w:instrText>
             </w:r>
             <w:r>
               <w:rPr>
@@ -1005,9 +1028,10 @@
             </w:tabs>
             <w:rPr>
               <w:noProof/>
+              <w:lang w:val="en-US"/>
             </w:rPr>
           </w:pPr>
-          <w:hyperlink w:anchor="_Toc412123765" w:history="1">
+          <w:hyperlink w:anchor="_Toc412464958" w:history="1">
             <w:r>
               <w:rPr>
                 <w:rStyle w:val="Hyperlink"/>
@@ -1034,7 +1058,7 @@
                 <w:noProof/>
                 <w:webHidden/>
               </w:rPr>
-              <w:instrText xml:space="preserve"> PAGEREF _Toc412123765 \h </w:instrText>
+              <w:instrText xml:space="preserve"> PAGEREF _Toc412464958 \h </w:instrText>
             </w:r>
             <w:r>
               <w:rPr>
@@ -1073,9 +1097,10 @@
             </w:tabs>
             <w:rPr>
               <w:noProof/>
+              <w:lang w:val="en-US"/>
             </w:rPr>
           </w:pPr>
-          <w:hyperlink w:anchor="_Toc412123766" w:history="1">
+          <w:hyperlink w:anchor="_Toc412464959" w:history="1">
             <w:r>
               <w:rPr>
                 <w:rStyle w:val="Hyperlink"/>
@@ -1102,7 +1127,7 @@
                 <w:noProof/>
                 <w:webHidden/>
               </w:rPr>
-              <w:instrText xml:space="preserve"> PAGEREF _Toc412123766 \h </w:instrText>
+              <w:instrText xml:space="preserve"> PAGEREF _Toc412464959 \h </w:instrText>
             </w:r>
             <w:r>
               <w:rPr>
@@ -1141,9 +1166,10 @@
             </w:tabs>
             <w:rPr>
               <w:noProof/>
+              <w:lang w:val="en-US"/>
             </w:rPr>
           </w:pPr>
-          <w:hyperlink w:anchor="_Toc412123767" w:history="1">
+          <w:hyperlink w:anchor="_Toc412464960" w:history="1">
             <w:r>
               <w:rPr>
                 <w:rStyle w:val="Hyperlink"/>
@@ -1170,7 +1196,7 @@
                 <w:noProof/>
                 <w:webHidden/>
               </w:rPr>
-              <w:instrText xml:space="preserve"> PAGEREF _Toc412123767 \h </w:instrText>
+              <w:instrText xml:space="preserve"> PAGEREF _Toc412464960 \h </w:instrText>
             </w:r>
             <w:r>
               <w:rPr>
@@ -1209,9 +1235,10 @@
             </w:tabs>
             <w:rPr>
               <w:noProof/>
+              <w:lang w:val="en-US"/>
             </w:rPr>
           </w:pPr>
-          <w:hyperlink w:anchor="_Toc412123768" w:history="1">
+          <w:hyperlink w:anchor="_Toc412464961" w:history="1">
             <w:r>
               <w:rPr>
                 <w:rStyle w:val="Hyperlink"/>
@@ -1238,7 +1265,7 @@
                 <w:noProof/>
                 <w:webHidden/>
               </w:rPr>
-              <w:instrText xml:space="preserve"> PAGEREF _Toc412123768 \h </w:instrText>
+              <w:instrText xml:space="preserve"> PAGEREF _Toc412464961 \h </w:instrText>
             </w:r>
             <w:r>
               <w:rPr>
@@ -1258,7 +1285,7 @@
                 <w:noProof/>
                 <w:webHidden/>
               </w:rPr>
-              <w:t>3</w:t>
+              <w:t>4</w:t>
             </w:r>
             <w:r>
               <w:rPr>
@@ -1277,9 +1304,10 @@
             </w:tabs>
             <w:rPr>
               <w:noProof/>
+              <w:lang w:val="en-US"/>
             </w:rPr>
           </w:pPr>
-          <w:hyperlink w:anchor="_Toc412123769" w:history="1">
+          <w:hyperlink w:anchor="_Toc412464962" w:history="1">
             <w:r>
               <w:rPr>
                 <w:rStyle w:val="Hyperlink"/>
@@ -1306,7 +1334,7 @@
                 <w:noProof/>
                 <w:webHidden/>
               </w:rPr>
-              <w:instrText xml:space="preserve"> PAGEREF _Toc412123769 \h </w:instrText>
+              <w:instrText xml:space="preserve"> PAGEREF _Toc412464962 \h </w:instrText>
             </w:r>
             <w:r>
               <w:rPr>
@@ -1326,7 +1354,7 @@
                 <w:noProof/>
                 <w:webHidden/>
               </w:rPr>
-              <w:t>3</w:t>
+              <w:t>4</w:t>
             </w:r>
             <w:r>
               <w:rPr>
@@ -1345,9 +1373,10 @@
             </w:tabs>
             <w:rPr>
               <w:noProof/>
+              <w:lang w:val="en-US"/>
             </w:rPr>
           </w:pPr>
-          <w:hyperlink w:anchor="_Toc412123770" w:history="1">
+          <w:hyperlink w:anchor="_Toc412464963" w:history="1">
             <w:r>
               <w:rPr>
                 <w:rStyle w:val="Hyperlink"/>
@@ -1374,7 +1403,7 @@
                 <w:noProof/>
                 <w:webHidden/>
               </w:rPr>
-              <w:instrText xml:space="preserve"> PAGEREF _Toc412123770 \h </w:instrText>
+              <w:instrText xml:space="preserve"> PAGEREF _Toc412464963 \h </w:instrText>
             </w:r>
             <w:r>
               <w:rPr>
@@ -1394,7 +1423,7 @@
                 <w:noProof/>
                 <w:webHidden/>
               </w:rPr>
-              <w:t>3</w:t>
+              <w:t>4</w:t>
             </w:r>
             <w:r>
               <w:rPr>
@@ -1413,9 +1442,10 @@
             </w:tabs>
             <w:rPr>
               <w:noProof/>
+              <w:lang w:val="en-US"/>
             </w:rPr>
           </w:pPr>
-          <w:hyperlink w:anchor="_Toc412123771" w:history="1">
+          <w:hyperlink w:anchor="_Toc412464964" w:history="1">
             <w:r>
               <w:rPr>
                 <w:rStyle w:val="Hyperlink"/>
@@ -1442,7 +1472,7 @@
                 <w:noProof/>
                 <w:webHidden/>
               </w:rPr>
-              <w:instrText xml:space="preserve"> PAGEREF _Toc412123771 \h </w:instrText>
+              <w:instrText xml:space="preserve"> PAGEREF _Toc412464964 \h </w:instrText>
             </w:r>
             <w:r>
               <w:rPr>
@@ -1462,7 +1492,7 @@
                 <w:noProof/>
                 <w:webHidden/>
               </w:rPr>
-              <w:t>3</w:t>
+              <w:t>4</w:t>
             </w:r>
             <w:r>
               <w:rPr>
@@ -1481,9 +1511,10 @@
             </w:tabs>
             <w:rPr>
               <w:noProof/>
+              <w:lang w:val="en-US"/>
             </w:rPr>
           </w:pPr>
-          <w:hyperlink w:anchor="_Toc412123772" w:history="1">
+          <w:hyperlink w:anchor="_Toc412464965" w:history="1">
             <w:r>
               <w:rPr>
                 <w:rStyle w:val="Hyperlink"/>
@@ -1510,7 +1541,7 @@
                 <w:noProof/>
                 <w:webHidden/>
               </w:rPr>
-              <w:instrText xml:space="preserve"> PAGEREF _Toc412123772 \h </w:instrText>
+              <w:instrText xml:space="preserve"> PAGEREF _Toc412464965 \h </w:instrText>
             </w:r>
             <w:r>
               <w:rPr>
@@ -1530,7 +1561,7 @@
                 <w:noProof/>
                 <w:webHidden/>
               </w:rPr>
-              <w:t>3</w:t>
+              <w:t>5</w:t>
             </w:r>
             <w:r>
               <w:rPr>
@@ -1549,9 +1580,10 @@
             </w:tabs>
             <w:rPr>
               <w:noProof/>
+              <w:lang w:val="en-US"/>
             </w:rPr>
           </w:pPr>
-          <w:hyperlink w:anchor="_Toc412123773" w:history="1">
+          <w:hyperlink w:anchor="_Toc412464966" w:history="1">
             <w:r>
               <w:rPr>
                 <w:rStyle w:val="Hyperlink"/>
@@ -1578,7 +1610,7 @@
                 <w:noProof/>
                 <w:webHidden/>
               </w:rPr>
-              <w:instrText xml:space="preserve"> PAGEREF _Toc412123773 \h </w:instrText>
+              <w:instrText xml:space="preserve"> PAGEREF _Toc412464966 \h </w:instrText>
             </w:r>
             <w:r>
               <w:rPr>
@@ -1598,7 +1630,7 @@
                 <w:noProof/>
                 <w:webHidden/>
               </w:rPr>
-              <w:t>4</w:t>
+              <w:t>5</w:t>
             </w:r>
             <w:r>
               <w:rPr>
@@ -1617,9 +1649,10 @@
             </w:tabs>
             <w:rPr>
               <w:noProof/>
+              <w:lang w:val="en-US"/>
             </w:rPr>
           </w:pPr>
-          <w:hyperlink w:anchor="_Toc412123774" w:history="1">
+          <w:hyperlink w:anchor="_Toc412464967" w:history="1">
             <w:r>
               <w:rPr>
                 <w:rStyle w:val="Hyperlink"/>
@@ -1646,7 +1679,7 @@
                 <w:noProof/>
                 <w:webHidden/>
               </w:rPr>
-              <w:instrText xml:space="preserve"> PAGEREF _Toc412123774 \h </w:instrText>
+              <w:instrText xml:space="preserve"> PAGEREF _Toc412464967 \h </w:instrText>
             </w:r>
             <w:r>
               <w:rPr>
@@ -1666,7 +1699,7 @@
                 <w:noProof/>
                 <w:webHidden/>
               </w:rPr>
-              <w:t>4</w:t>
+              <w:t>5</w:t>
             </w:r>
             <w:r>
               <w:rPr>
@@ -1685,9 +1718,10 @@
             </w:tabs>
             <w:rPr>
               <w:noProof/>
+              <w:lang w:val="en-US"/>
             </w:rPr>
           </w:pPr>
-          <w:hyperlink w:anchor="_Toc412123775" w:history="1">
+          <w:hyperlink w:anchor="_Toc412464968" w:history="1">
             <w:r>
               <w:rPr>
                 <w:rStyle w:val="Hyperlink"/>
@@ -1714,7 +1748,7 @@
                 <w:noProof/>
                 <w:webHidden/>
               </w:rPr>
-              <w:instrText xml:space="preserve"> PAGEREF _Toc412123775 \h </w:instrText>
+              <w:instrText xml:space="preserve"> PAGEREF _Toc412464968 \h </w:instrText>
             </w:r>
             <w:r>
               <w:rPr>
@@ -1734,7 +1768,7 @@
                 <w:noProof/>
                 <w:webHidden/>
               </w:rPr>
-              <w:t>4</w:t>
+              <w:t>5</w:t>
             </w:r>
             <w:r>
               <w:rPr>
@@ -1753,9 +1787,10 @@
             </w:tabs>
             <w:rPr>
               <w:noProof/>
+              <w:lang w:val="en-US"/>
             </w:rPr>
           </w:pPr>
-          <w:hyperlink w:anchor="_Toc412123776" w:history="1">
+          <w:hyperlink w:anchor="_Toc412464969" w:history="1">
             <w:r>
               <w:rPr>
                 <w:rStyle w:val="Hyperlink"/>
@@ -1782,7 +1817,7 @@
                 <w:noProof/>
                 <w:webHidden/>
               </w:rPr>
-              <w:instrText xml:space="preserve"> PAGEREF _Toc412123776 \h </w:instrText>
+              <w:instrText xml:space="preserve"> PAGEREF _Toc412464969 \h </w:instrText>
             </w:r>
             <w:r>
               <w:rPr>
@@ -1802,7 +1837,7 @@
                 <w:noProof/>
                 <w:webHidden/>
               </w:rPr>
-              <w:t>4</w:t>
+              <w:t>5</w:t>
             </w:r>
             <w:r>
               <w:rPr>
@@ -1821,9 +1856,10 @@
             </w:tabs>
             <w:rPr>
               <w:noProof/>
+              <w:lang w:val="en-US"/>
             </w:rPr>
           </w:pPr>
-          <w:hyperlink w:anchor="_Toc412123777" w:history="1">
+          <w:hyperlink w:anchor="_Toc412464970" w:history="1">
             <w:r>
               <w:rPr>
                 <w:rStyle w:val="Hyperlink"/>
@@ -1850,7 +1886,7 @@
                 <w:noProof/>
                 <w:webHidden/>
               </w:rPr>
-              <w:instrText xml:space="preserve"> PAGEREF _Toc412123777 \h </w:instrText>
+              <w:instrText xml:space="preserve"> PAGEREF _Toc412464970 \h </w:instrText>
             </w:r>
             <w:r>
               <w:rPr>
@@ -1870,7 +1906,7 @@
                 <w:noProof/>
                 <w:webHidden/>
               </w:rPr>
-              <w:t>5</w:t>
+              <w:t>6</w:t>
             </w:r>
             <w:r>
               <w:rPr>
@@ -1889,9 +1925,10 @@
             </w:tabs>
             <w:rPr>
               <w:noProof/>
+              <w:lang w:val="en-US"/>
             </w:rPr>
           </w:pPr>
-          <w:hyperlink w:anchor="_Toc412123778" w:history="1">
+          <w:hyperlink w:anchor="_Toc412464971" w:history="1">
             <w:r>
               <w:rPr>
                 <w:rStyle w:val="Hyperlink"/>
@@ -1918,7 +1955,7 @@
                 <w:noProof/>
                 <w:webHidden/>
               </w:rPr>
-              <w:instrText xml:space="preserve"> PAGEREF _Toc412123778 \h </w:instrText>
+              <w:instrText xml:space="preserve"> PAGEREF _Toc412464971 \h </w:instrText>
             </w:r>
             <w:r>
               <w:rPr>
@@ -1938,7 +1975,7 @@
                 <w:noProof/>
                 <w:webHidden/>
               </w:rPr>
-              <w:t>6</w:t>
+              <w:t>7</w:t>
             </w:r>
             <w:r>
               <w:rPr>
@@ -1976,16 +2013,12 @@
         <w:t>Lab 2: Sensor Data Acquisition, Digitizing, Filtering, and Digital I/O</w:t>
       </w:r>
     </w:p>
-    <w:p>
-      <w:pPr>
-        <w:jc w:val="both"/>
-      </w:pPr>
-    </w:p>
+    <w:p/>
     <w:p>
       <w:pPr>
         <w:pStyle w:val="Heading1"/>
       </w:pPr>
-      <w:bookmarkStart w:id="0" w:name="_Toc412123759"/>
+      <w:bookmarkStart w:id="0" w:name="_Toc412464952"/>
       <w:r>
         <w:t xml:space="preserve">1. </w:t>
       </w:r>
@@ -1995,9 +2028,6 @@
       <w:bookmarkEnd w:id="0"/>
     </w:p>
     <w:p>
-      <w:pPr>
-        <w:jc w:val="both"/>
-      </w:pPr>
       <w:r>
         <w:t xml:space="preserve">Data acquisition and signal processing are common operations performed by embedded microprocessor systems. </w:t>
       </w:r>
@@ -2019,14 +2049,11 @@
     </w:p>
     <w:p>
       <w:pPr>
-        <w:jc w:val="both"/>
-      </w:pPr>
-    </w:p>
-    <w:p>
-      <w:pPr>
         <w:pStyle w:val="Heading1"/>
       </w:pPr>
-      <w:bookmarkStart w:id="1" w:name="_Toc412123760"/>
+      <w:bookmarkStart w:id="1" w:name="_Toc412464953"/>
+      <w:bookmarkStart w:id="2" w:name="_GoBack"/>
+      <w:bookmarkEnd w:id="2"/>
       <w:r>
         <w:t xml:space="preserve">2. </w:t>
       </w:r>
@@ -2035,29 +2062,21 @@
       </w:r>
       <w:bookmarkEnd w:id="1"/>
     </w:p>
-    <w:p>
-      <w:pPr>
-        <w:jc w:val="both"/>
-      </w:pPr>
-    </w:p>
+    <w:p/>
     <w:p>
       <w:pPr>
         <w:pStyle w:val="Heading2"/>
       </w:pPr>
-      <w:bookmarkStart w:id="2" w:name="_Toc412123761"/>
+      <w:bookmarkStart w:id="3" w:name="_Toc412464954"/>
       <w:r>
         <w:t xml:space="preserve">2.1. </w:t>
       </w:r>
       <w:r>
         <w:t>Analog-to-Digital Conversion</w:t>
       </w:r>
-      <w:bookmarkEnd w:id="2"/>
-    </w:p>
-    <w:p>
-      <w:pPr>
-        <w:jc w:val="both"/>
-      </w:pPr>
-    </w:p>
+      <w:bookmarkEnd w:id="3"/>
+    </w:p>
+    <w:p/>
     <w:p>
       <w:pPr>
         <w:pStyle w:val="ListParagraph"/>
@@ -2065,7 +2084,6 @@
           <w:ilvl w:val="0"/>
           <w:numId w:val="2"/>
         </w:numPr>
-        <w:jc w:val="both"/>
       </w:pPr>
       <w:r>
         <w:t>Resolution and step sizes</w:t>
@@ -2078,35 +2096,31 @@
           <w:ilvl w:val="0"/>
           <w:numId w:val="2"/>
         </w:numPr>
-        <w:jc w:val="both"/>
       </w:pPr>
       <w:r>
         <w:t>How to interpret the output of an ADC</w:t>
       </w:r>
     </w:p>
-    <w:p>
-      <w:pPr>
-        <w:jc w:val="both"/>
-      </w:pPr>
-    </w:p>
+    <w:p/>
     <w:p>
       <w:pPr>
         <w:pStyle w:val="Heading2"/>
       </w:pPr>
-      <w:bookmarkStart w:id="3" w:name="_Toc412123762"/>
+      <w:bookmarkStart w:id="4" w:name="_Toc412464955"/>
       <w:r>
         <w:t xml:space="preserve">2.2. </w:t>
       </w:r>
-      <w:r>
-        <w:t>Kalman Filter</w:t>
-      </w:r>
-      <w:bookmarkEnd w:id="3"/>
-    </w:p>
-    <w:p>
-      <w:pPr>
-        <w:jc w:val="both"/>
-      </w:pPr>
-    </w:p>
+      <w:proofErr w:type="spellStart"/>
+      <w:r>
+        <w:t>Kalman</w:t>
+      </w:r>
+      <w:proofErr w:type="spellEnd"/>
+      <w:r>
+        <w:t xml:space="preserve"> Filter</w:t>
+      </w:r>
+      <w:bookmarkEnd w:id="4"/>
+    </w:p>
+    <w:p/>
     <w:p>
       <w:pPr>
         <w:pStyle w:val="ListParagraph"/>
@@ -2114,10 +2128,17 @@
           <w:ilvl w:val="0"/>
           <w:numId w:val="2"/>
         </w:numPr>
-        <w:jc w:val="both"/>
-      </w:pPr>
-      <w:r>
-        <w:t>What’s a Kalman Filter?</w:t>
+      </w:pPr>
+      <w:r>
+        <w:t xml:space="preserve">What’s a </w:t>
+      </w:r>
+      <w:proofErr w:type="spellStart"/>
+      <w:r>
+        <w:t>Kalman</w:t>
+      </w:r>
+      <w:proofErr w:type="spellEnd"/>
+      <w:r>
+        <w:t xml:space="preserve"> Filter?</w:t>
       </w:r>
     </w:p>
     <w:p>
@@ -2127,7 +2148,6 @@
           <w:ilvl w:val="0"/>
           <w:numId w:val="2"/>
         </w:numPr>
-        <w:jc w:val="both"/>
       </w:pPr>
       <w:r>
         <w:t>Meaning of variables</w:t>
@@ -2140,35 +2160,34 @@
           <w:ilvl w:val="0"/>
           <w:numId w:val="2"/>
         </w:numPr>
-        <w:jc w:val="both"/>
-      </w:pPr>
-      <w:r>
-        <w:t>Choice of values  (from Matlab simulation)</w:t>
-      </w:r>
-    </w:p>
-    <w:p>
-      <w:pPr>
-        <w:jc w:val="both"/>
-      </w:pPr>
-    </w:p>
+      </w:pPr>
+      <w:r>
+        <w:t xml:space="preserve">Choice of values  (from </w:t>
+      </w:r>
+      <w:proofErr w:type="spellStart"/>
+      <w:r>
+        <w:t>Matlab</w:t>
+      </w:r>
+      <w:proofErr w:type="spellEnd"/>
+      <w:r>
+        <w:t xml:space="preserve"> simulation)</w:t>
+      </w:r>
+    </w:p>
+    <w:p/>
     <w:p>
       <w:pPr>
         <w:pStyle w:val="Heading2"/>
       </w:pPr>
-      <w:bookmarkStart w:id="4" w:name="_Toc412123763"/>
+      <w:bookmarkStart w:id="5" w:name="_Toc412464956"/>
       <w:r>
         <w:t xml:space="preserve">2.3. </w:t>
       </w:r>
       <w:r>
         <w:t>Data Interpretation</w:t>
       </w:r>
-      <w:bookmarkEnd w:id="4"/>
-    </w:p>
-    <w:p>
-      <w:pPr>
-        <w:jc w:val="both"/>
-      </w:pPr>
-    </w:p>
+      <w:bookmarkEnd w:id="5"/>
+    </w:p>
+    <w:p/>
     <w:p>
       <w:pPr>
         <w:pStyle w:val="ListParagraph"/>
@@ -2176,7 +2195,6 @@
           <w:ilvl w:val="0"/>
           <w:numId w:val="2"/>
         </w:numPr>
-        <w:jc w:val="both"/>
       </w:pPr>
       <w:r>
         <w:t>Translate to understandable numbers</w:t>
@@ -2189,35 +2207,26 @@
           <w:ilvl w:val="0"/>
           <w:numId w:val="2"/>
         </w:numPr>
-        <w:jc w:val="both"/>
       </w:pPr>
       <w:r>
         <w:t>Show the equations and values provided in Reference Manual (need reference!!)</w:t>
       </w:r>
     </w:p>
-    <w:p>
-      <w:pPr>
-        <w:jc w:val="both"/>
-      </w:pPr>
-    </w:p>
+    <w:p/>
     <w:p>
       <w:pPr>
         <w:pStyle w:val="Heading2"/>
       </w:pPr>
-      <w:bookmarkStart w:id="5" w:name="_Toc412123764"/>
+      <w:bookmarkStart w:id="6" w:name="_Toc412464957"/>
       <w:r>
         <w:t xml:space="preserve">2.4. </w:t>
       </w:r>
       <w:r>
         <w:t>Pulse Wave Modulation</w:t>
       </w:r>
-      <w:bookmarkEnd w:id="5"/>
-    </w:p>
-    <w:p>
-      <w:pPr>
-        <w:jc w:val="both"/>
-      </w:pPr>
-    </w:p>
+      <w:bookmarkEnd w:id="6"/>
+    </w:p>
+    <w:p/>
     <w:p>
       <w:pPr>
         <w:pStyle w:val="ListParagraph"/>
@@ -2225,7 +2234,6 @@
           <w:ilvl w:val="0"/>
           <w:numId w:val="2"/>
         </w:numPr>
-        <w:jc w:val="both"/>
       </w:pPr>
       <w:r>
         <w:t>What’s a PWM?</w:t>
@@ -2238,10 +2246,17 @@
           <w:ilvl w:val="0"/>
           <w:numId w:val="2"/>
         </w:numPr>
-        <w:jc w:val="both"/>
-      </w:pPr>
-      <w:r>
-        <w:t>How does duty_cycle and period influence the fade-in fade-out effect</w:t>
+      </w:pPr>
+      <w:r>
+        <w:t xml:space="preserve">How does </w:t>
+      </w:r>
+      <w:proofErr w:type="spellStart"/>
+      <w:r>
+        <w:t>duty_cycle</w:t>
+      </w:r>
+      <w:proofErr w:type="spellEnd"/>
+      <w:r>
+        <w:t xml:space="preserve"> and period influence the fade-in fade-out effect</w:t>
       </w:r>
     </w:p>
     <w:p>
@@ -2253,7 +2268,7 @@
       <w:pPr>
         <w:pStyle w:val="Heading1"/>
       </w:pPr>
-      <w:bookmarkStart w:id="6" w:name="_Toc412123765"/>
+      <w:bookmarkStart w:id="7" w:name="_Toc412464958"/>
       <w:r>
         <w:lastRenderedPageBreak/>
         <w:t xml:space="preserve">3. </w:t>
@@ -2261,964 +2276,96 @@
       <w:r>
         <w:t>Implementation</w:t>
       </w:r>
-      <w:bookmarkEnd w:id="6"/>
-    </w:p>
-    <w:p>
-      <w:pPr>
-        <w:jc w:val="both"/>
-      </w:pPr>
+      <w:bookmarkEnd w:id="7"/>
+    </w:p>
+    <w:p>
+      <w:r>
+        <w:t xml:space="preserve">The overall system is controlled by a 168MHz </w:t>
+      </w:r>
+      <w:r>
+        <w:t xml:space="preserve">system core </w:t>
+      </w:r>
+      <w:r>
+        <w:t>clock. It is divided of two main components, data processing and visual feedback. The implementation of each is detailed in the following sections.</w:t>
+      </w:r>
     </w:p>
     <w:p>
       <w:pPr>
         <w:pStyle w:val="Heading2"/>
       </w:pPr>
-      <w:bookmarkStart w:id="7" w:name="_Toc412123766"/>
+      <w:bookmarkStart w:id="8" w:name="_Toc412464959"/>
       <w:r>
         <w:t xml:space="preserve">3.1. </w:t>
       </w:r>
       <w:r>
         <w:t>Data Processing</w:t>
       </w:r>
-      <w:bookmarkEnd w:id="7"/>
-    </w:p>
-    <w:p>
-      <w:pPr>
-        <w:pStyle w:val="ListParagraph"/>
-        <w:numPr>
-          <w:ilvl w:val="0"/>
-          <w:numId w:val="4"/>
-        </w:numPr>
-      </w:pPr>
-      <w:r>
-        <w:t>Controlled by interrupt</w:t>
-      </w:r>
-      <w:r>
-        <w:t>, only executes every 0.02s</w:t>
+      <w:bookmarkEnd w:id="8"/>
+    </w:p>
+    <w:p>
+      <w:r>
+        <w:t xml:space="preserve">The data processing component is controlled by the </w:t>
+      </w:r>
+      <w:r>
+        <w:t xml:space="preserve">clock operating at a rate derived from the system core clock. This software implemented system clock is called </w:t>
+      </w:r>
+      <w:proofErr w:type="spellStart"/>
+      <w:r>
+        <w:t>Systick</w:t>
+      </w:r>
+      <w:proofErr w:type="spellEnd"/>
+      <w:r>
+        <w:t>, which counts up to a specific number of pulses before throwing an interrupt.</w:t>
+      </w:r>
+      <w:r>
+        <w:t xml:space="preserve"> </w:t>
+      </w:r>
+      <w:r>
+        <w:t xml:space="preserve">The required sampling frequency of 50Hz is achieved by dividing the system core clock of 168MHz by 50Hz. The </w:t>
+      </w:r>
+      <w:proofErr w:type="spellStart"/>
+      <w:r>
+        <w:t>Systick</w:t>
+      </w:r>
+      <w:proofErr w:type="spellEnd"/>
+      <w:r>
+        <w:t xml:space="preserve"> interrupt handler will throw an interrupt every 0.02ms and allow one data sample to be taken and processed.</w:t>
       </w:r>
     </w:p>
     <w:p>
       <w:pPr>
         <w:pStyle w:val="Heading3"/>
       </w:pPr>
-      <w:bookmarkStart w:id="8" w:name="_Toc412123767"/>
+      <w:bookmarkStart w:id="9" w:name="_Toc412464960"/>
       <w:r>
         <w:t xml:space="preserve">3.1.1. </w:t>
       </w:r>
       <w:r>
         <w:t>Data Acquisition and Digitizing (ADC)</w:t>
       </w:r>
-      <w:bookmarkEnd w:id="8"/>
-    </w:p>
-    <w:p>
-      <w:pPr>
-        <w:jc w:val="both"/>
-      </w:pPr>
-    </w:p>
-    <w:p>
-      <w:pPr>
-        <w:pStyle w:val="ListParagraph"/>
-        <w:numPr>
-          <w:ilvl w:val="0"/>
-          <w:numId w:val="1"/>
-        </w:numPr>
-        <w:jc w:val="both"/>
-      </w:pPr>
-      <w:r>
-        <w:t>Temperature sensor</w:t>
-      </w:r>
-    </w:p>
-    <w:p>
-      <w:pPr>
-        <w:pStyle w:val="ListParagraph"/>
-        <w:numPr>
-          <w:ilvl w:val="0"/>
-          <w:numId w:val="1"/>
-        </w:numPr>
-        <w:jc w:val="both"/>
-      </w:pPr>
-      <w:r>
-        <w:t>Sampling frequency</w:t>
-      </w:r>
-      <w:r>
-        <w:t xml:space="preserve"> – </w:t>
-      </w:r>
-      <w:r>
-        <w:t xml:space="preserve">set by </w:t>
-      </w:r>
-      <w:r>
-        <w:t>systick &amp; interrupt</w:t>
-      </w:r>
-    </w:p>
-    <w:p>
-      <w:pPr>
-        <w:jc w:val="both"/>
-      </w:pPr>
-      <w:r>
-        <w:t xml:space="preserve">We used </w:t>
-      </w:r>
-      <w:r>
-        <w:t xml:space="preserve">Systick, </w:t>
-      </w:r>
-      <w:r>
-        <w:t>a software implementation of a system clock</w:t>
-      </w:r>
-      <w:r>
-        <w:t>,</w:t>
-      </w:r>
-      <w:r>
-        <w:t xml:space="preserve"> for a periodic sampling of the temperature sensor values.</w:t>
-      </w:r>
-      <w:r>
-        <w:t xml:space="preserve"> </w:t>
-      </w:r>
-      <w:r>
-        <w:t>We were required to sample the</w:t>
-      </w:r>
-      <w:r>
-        <w:t xml:space="preserve"> sensor at a frequency of 50 Hz</w:t>
-      </w:r>
-      <w:r>
-        <w:t xml:space="preserve"> (ref</w:t>
-      </w:r>
-      <w:r>
-        <w:t>erence</w:t>
-      </w:r>
-      <w:r>
-        <w:t xml:space="preserve"> LabExperiment2</w:t>
-      </w:r>
-      <w:r>
-        <w:t xml:space="preserve"> Functional Requirements section</w:t>
-      </w:r>
-      <w:r>
-        <w:t>)</w:t>
-      </w:r>
-      <w:r>
-        <w:t>. The system’s clock has a frequency of 168 MHz, so we set up the systick clock</w:t>
-      </w:r>
-      <w:r>
-        <w:t xml:space="preserve"> by setting it’s frequency as the system clock speed divided by 50. </w:t>
-      </w:r>
-    </w:p>
-    <w:p>
-      <w:pPr>
-        <w:pStyle w:val="ListParagraph"/>
-        <w:numPr>
-          <w:ilvl w:val="0"/>
-          <w:numId w:val="1"/>
-        </w:numPr>
-        <w:jc w:val="both"/>
-      </w:pPr>
-      <w:r>
-        <w:t>ADC configuration (refer to previously mentioned theory</w:t>
-      </w:r>
-      <w:r>
-        <w:t xml:space="preserve"> and user manual</w:t>
-      </w:r>
-      <w:r>
-        <w:t>)</w:t>
-      </w:r>
-    </w:p>
-    <w:p>
-      <w:pPr>
-        <w:jc w:val="both"/>
-        <w:rPr>
-          <w:rFonts w:asciiTheme="majorHAnsi" w:hAnsiTheme="majorHAnsi" w:cstheme="majorHAnsi"/>
-        </w:rPr>
-      </w:pPr>
-      <w:r>
-        <w:rPr>
-          <w:rFonts w:asciiTheme="majorHAnsi" w:hAnsiTheme="majorHAnsi" w:cstheme="majorHAnsi"/>
-        </w:rPr>
-        <w:t>Initializing</w:t>
-      </w:r>
-      <w:r>
-        <w:rPr>
-          <w:rFonts w:asciiTheme="majorHAnsi" w:hAnsiTheme="majorHAnsi" w:cstheme="majorHAnsi"/>
-        </w:rPr>
-        <w:t xml:space="preserve"> the ADC require</w:t>
-      </w:r>
-      <w:r>
-        <w:rPr>
-          <w:rFonts w:asciiTheme="majorHAnsi" w:hAnsiTheme="majorHAnsi" w:cstheme="majorHAnsi"/>
-        </w:rPr>
-        <w:t xml:space="preserve">d configuring the common ADC settings and the specific ADC settings. </w:t>
-      </w:r>
-      <w:r>
-        <w:rPr>
-          <w:rFonts w:asciiTheme="majorHAnsi" w:hAnsiTheme="majorHAnsi" w:cstheme="majorHAnsi"/>
-        </w:rPr>
-        <w:t xml:space="preserve">For the common ADC settings, </w:t>
-      </w:r>
-      <w:r>
-        <w:rPr>
-          <w:rFonts w:asciiTheme="majorHAnsi" w:hAnsiTheme="majorHAnsi" w:cstheme="majorHAnsi"/>
-        </w:rPr>
-        <w:t xml:space="preserve">we set the following: ADC_Mode as </w:t>
-      </w:r>
-      <w:r>
-        <w:rPr>
-          <w:rFonts w:asciiTheme="majorHAnsi" w:hAnsiTheme="majorHAnsi" w:cstheme="majorHAnsi"/>
-        </w:rPr>
-        <w:t>ADC_Mode_Independent</w:t>
-      </w:r>
-      <w:r>
-        <w:rPr>
-          <w:rFonts w:asciiTheme="majorHAnsi" w:hAnsiTheme="majorHAnsi" w:cstheme="majorHAnsi"/>
-        </w:rPr>
-        <w:t>, ADC_Prescaler as ADC_Prescaler_Div2</w:t>
-      </w:r>
-      <w:r>
-        <w:rPr>
-          <w:rFonts w:asciiTheme="majorHAnsi" w:hAnsiTheme="majorHAnsi" w:cstheme="majorHAnsi"/>
-        </w:rPr>
-        <w:t xml:space="preserve">, </w:t>
-      </w:r>
-      <w:r>
-        <w:rPr>
-          <w:rFonts w:asciiTheme="majorHAnsi" w:hAnsiTheme="majorHAnsi" w:cstheme="majorHAnsi"/>
-        </w:rPr>
-        <w:t>ADC_DMAAccessMode as ADC_DMAAccessMode_Disabled</w:t>
-      </w:r>
-      <w:r>
-        <w:rPr>
-          <w:rFonts w:asciiTheme="majorHAnsi" w:hAnsiTheme="majorHAnsi" w:cstheme="majorHAnsi"/>
-        </w:rPr>
-        <w:t xml:space="preserve">, </w:t>
-      </w:r>
-      <w:r>
-        <w:rPr>
-          <w:rFonts w:asciiTheme="majorHAnsi" w:hAnsiTheme="majorHAnsi" w:cstheme="majorHAnsi"/>
-        </w:rPr>
-        <w:t>and ADC_TwoSamplingDelay as ADC_TwoSamplingDelay</w:t>
-      </w:r>
-      <w:r>
-        <w:rPr>
-          <w:rFonts w:asciiTheme="majorHAnsi" w:hAnsiTheme="majorHAnsi" w:cstheme="majorHAnsi"/>
-        </w:rPr>
-        <w:t>_5</w:t>
-      </w:r>
-      <w:r>
-        <w:rPr>
-          <w:rFonts w:asciiTheme="majorHAnsi" w:hAnsiTheme="majorHAnsi" w:cstheme="majorHAnsi"/>
-        </w:rPr>
-        <w:t>C</w:t>
-      </w:r>
-      <w:r>
-        <w:rPr>
-          <w:rFonts w:asciiTheme="majorHAnsi" w:hAnsiTheme="majorHAnsi" w:cstheme="majorHAnsi"/>
-        </w:rPr>
-        <w:t>ycles</w:t>
-      </w:r>
-      <w:r>
-        <w:rPr>
-          <w:rFonts w:asciiTheme="majorHAnsi" w:hAnsiTheme="majorHAnsi" w:cstheme="majorHAnsi"/>
-        </w:rPr>
-        <w:t>.</w:t>
-      </w:r>
-      <w:r>
-        <w:rPr>
-          <w:rFonts w:asciiTheme="majorHAnsi" w:hAnsiTheme="majorHAnsi" w:cstheme="majorHAnsi"/>
-        </w:rPr>
-        <w:t xml:space="preserve"> The mode is independent since we only needed to use one ADC component. </w:t>
-      </w:r>
-      <w:r>
-        <w:rPr>
-          <w:rFonts w:asciiTheme="majorHAnsi" w:hAnsiTheme="majorHAnsi" w:cstheme="majorHAnsi"/>
-        </w:rPr>
-        <w:t>The prescaler is set to div2 because that is the smallest division choice available.</w:t>
-      </w:r>
-      <w:r>
-        <w:rPr>
-          <w:rFonts w:asciiTheme="majorHAnsi" w:hAnsiTheme="majorHAnsi" w:cstheme="majorHAnsi"/>
-        </w:rPr>
-        <w:t xml:space="preserve"> DMA Access Mode was disabled since we did not need to use any direct memory accesses.</w:t>
-      </w:r>
-      <w:r>
-        <w:rPr>
-          <w:rFonts w:asciiTheme="majorHAnsi" w:hAnsiTheme="majorHAnsi" w:cstheme="majorHAnsi"/>
-        </w:rPr>
-        <w:t xml:space="preserve"> The two sampling delay indicates the amount of cycles to pass between two samples are taken. We chos</w:t>
-      </w:r>
-      <w:r>
-        <w:rPr>
-          <w:rFonts w:asciiTheme="majorHAnsi" w:hAnsiTheme="majorHAnsi" w:cstheme="majorHAnsi"/>
-        </w:rPr>
-        <w:t xml:space="preserve">e 5 cycles since </w:t>
-      </w:r>
-      <w:r>
-        <w:rPr>
-          <w:rFonts w:asciiTheme="majorHAnsi" w:hAnsiTheme="majorHAnsi" w:cstheme="majorHAnsi"/>
-        </w:rPr>
-        <w:t>t</w:t>
-      </w:r>
-      <w:r>
-        <w:rPr>
-          <w:rFonts w:asciiTheme="majorHAnsi" w:hAnsiTheme="majorHAnsi" w:cstheme="majorHAnsi"/>
-        </w:rPr>
-        <w:t>ha</w:t>
-      </w:r>
-      <w:r>
-        <w:rPr>
-          <w:rFonts w:asciiTheme="majorHAnsi" w:hAnsiTheme="majorHAnsi" w:cstheme="majorHAnsi"/>
-        </w:rPr>
-        <w:t>t</w:t>
-      </w:r>
-      <w:r>
-        <w:rPr>
-          <w:rFonts w:asciiTheme="majorHAnsi" w:hAnsiTheme="majorHAnsi" w:cstheme="majorHAnsi"/>
-        </w:rPr>
-        <w:t xml:space="preserve"> was the high</w:t>
-      </w:r>
-      <w:r>
-        <w:rPr>
-          <w:rFonts w:asciiTheme="majorHAnsi" w:hAnsiTheme="majorHAnsi" w:cstheme="majorHAnsi"/>
-        </w:rPr>
-        <w:t>est frequency.</w:t>
-      </w:r>
-    </w:p>
-    <w:p>
-      <w:pPr>
-        <w:jc w:val="both"/>
-      </w:pPr>
-      <w:r>
-        <w:t xml:space="preserve">For the specific ADC settings, </w:t>
-      </w:r>
-      <w:r>
-        <w:t xml:space="preserve">we configured as the following: </w:t>
-      </w:r>
-      <w:r>
-        <w:t>ADC_Resolution as ADC_Resolution_12b, ADC_ScanConvMode as DISABLED, A</w:t>
-      </w:r>
-      <w:r>
-        <w:t>D</w:t>
-      </w:r>
-      <w:r>
-        <w:t>C_ContinuousConvMode as DISABLED</w:t>
-      </w:r>
-      <w:r>
-        <w:t>, ADC_ExternalTrigConv as ADC_ExernalTrigConvEdge_None, ADC_DataAlign as ADC_DataAlign_Right, and ADC_NbrOfConversion as 1.</w:t>
-      </w:r>
-      <w:r>
-        <w:t xml:space="preserve"> We set the resolution as 12 bits since that was the highest resolution size. </w:t>
-      </w:r>
-      <w:r>
-        <w:t>We disabled the Scan Conversion Mode since we only needed to do the conversion in a single channel</w:t>
-      </w:r>
-      <w:r>
-        <w:t xml:space="preserve"> for one sensor</w:t>
-      </w:r>
-      <w:r>
-        <w:t xml:space="preserve">. </w:t>
-      </w:r>
-      <w:r>
-        <w:t xml:space="preserve">We disabled continuous conversion mode because we did not need a continuous sampling. </w:t>
-      </w:r>
-      <w:r>
-        <w:t xml:space="preserve">We set the external trigger conversion edge to none since we are using a software interrupt. </w:t>
-      </w:r>
-      <w:r>
-        <w:t>We set data align to right because that’s how integers in C are represented.</w:t>
-      </w:r>
-      <w:r>
-        <w:t xml:space="preserve"> The number of conversions is set to one since we are only doing one conversion per sample.</w:t>
-      </w:r>
-    </w:p>
-    <w:p>
-      <w:pPr>
-        <w:jc w:val="both"/>
-      </w:pPr>
-      <w:r>
-        <w:t xml:space="preserve">For the channel configurations, we set the following: </w:t>
-      </w:r>
-      <w:r>
-        <w:t xml:space="preserve">ADCx as ADC1, ADC_Channel as ADC_Channel_16, Rank as 1, and ADC_SampleTime as ADC_SampleTime_480Cycles. </w:t>
-      </w:r>
-      <w:r>
-        <w:t>The temperature sensor is hardwired to ADC1 on channel 16.</w:t>
-      </w:r>
-      <w:r>
-        <w:t xml:space="preserve"> </w:t>
-      </w:r>
-      <w:r>
-        <w:t xml:space="preserve">We only had one channel, so the value for rank did not matter. </w:t>
-      </w:r>
-      <w:r>
-        <w:t>We selected 480 cycles as sample time because ______</w:t>
-      </w:r>
-    </w:p>
-    <w:p>
-      <w:pPr>
-        <w:pStyle w:val="ListParagraph"/>
-        <w:numPr>
-          <w:ilvl w:val="0"/>
-          <w:numId w:val="1"/>
-        </w:numPr>
-        <w:jc w:val="both"/>
-      </w:pPr>
-      <w:r>
-        <w:t>Mention that the data is passed to the Kalman Filter</w:t>
-      </w:r>
-    </w:p>
-    <w:p>
-      <w:pPr>
-        <w:jc w:val="both"/>
-      </w:pPr>
-      <w:r>
-        <w:t>The sampled data taken from the ADC, is passed forwards to the Kalman filter.</w:t>
-      </w:r>
-    </w:p>
-    <w:p>
-      <w:pPr>
-        <w:pStyle w:val="Heading3"/>
-      </w:pPr>
-      <w:bookmarkStart w:id="9" w:name="_Toc412123768"/>
-      <w:r>
-        <w:lastRenderedPageBreak/>
-        <w:t xml:space="preserve">3.1.2. </w:t>
-      </w:r>
-      <w:r>
-        <w:t>Data Filtering (Kalman Filter)</w:t>
-      </w:r>
       <w:bookmarkEnd w:id="9"/>
     </w:p>
-    <w:p>
-      <w:pPr>
-        <w:jc w:val="both"/>
-      </w:pPr>
-    </w:p>
-    <w:p>
-      <w:pPr>
-        <w:pStyle w:val="ListParagraph"/>
-        <w:numPr>
-          <w:ilvl w:val="0"/>
-          <w:numId w:val="1"/>
-        </w:numPr>
-        <w:jc w:val="both"/>
-      </w:pPr>
-      <w:r>
-        <w:t>Mention that the data comes from the ADC</w:t>
-      </w:r>
-    </w:p>
-    <w:p>
-      <w:pPr>
-        <w:jc w:val="both"/>
-      </w:pPr>
-      <w:r>
-        <w:t>We reused the Kalman filter from Lab Experiment 1, with some changes. Instead of an array of inputs</w:t>
-      </w:r>
-      <w:r>
-        <w:t xml:space="preserve"> and outputs</w:t>
-      </w:r>
-      <w:r>
-        <w:t xml:space="preserve">, each </w:t>
-      </w:r>
-      <w:r>
-        <w:t>iteration will onl</w:t>
-      </w:r>
-      <w:r>
-        <w:t xml:space="preserve">y pass in a scalar input value and pass back one output value. </w:t>
-      </w:r>
-      <w:r>
-        <w:t xml:space="preserve">The parameters that we used for the </w:t>
-      </w:r>
-      <w:r>
-        <w:t>Kalman filter we determined experimentally (see Section 4.1).</w:t>
-      </w:r>
-      <w:r>
-        <w:t xml:space="preserve"> </w:t>
-      </w:r>
-      <w:r>
-        <w:t>The output values are passed as input to the conversion function.</w:t>
-      </w:r>
-      <w:bookmarkStart w:id="10" w:name="_GoBack"/>
-      <w:bookmarkEnd w:id="10"/>
-    </w:p>
-    <w:p>
-      <w:pPr>
-        <w:pStyle w:val="ListParagraph"/>
-        <w:numPr>
-          <w:ilvl w:val="0"/>
-          <w:numId w:val="1"/>
-        </w:numPr>
-        <w:jc w:val="both"/>
-      </w:pPr>
-      <w:r>
-        <w:t>Implementation of the filter using previously determined (optimal) variables</w:t>
-      </w:r>
-    </w:p>
-    <w:p>
-      <w:pPr>
-        <w:pStyle w:val="ListParagraph"/>
-        <w:numPr>
-          <w:ilvl w:val="0"/>
-          <w:numId w:val="1"/>
-        </w:numPr>
-        <w:jc w:val="both"/>
-      </w:pPr>
-      <w:r>
-        <w:t>Mention that the data is sent to conversion</w:t>
-      </w:r>
-    </w:p>
-    <w:p>
-      <w:pPr>
-        <w:jc w:val="both"/>
-      </w:pPr>
-    </w:p>
-    <w:p>
-      <w:pPr>
-        <w:pStyle w:val="Heading3"/>
-      </w:pPr>
-      <w:bookmarkStart w:id="11" w:name="_Toc412123769"/>
-      <w:r>
-        <w:t xml:space="preserve">3.1.3. </w:t>
-      </w:r>
-      <w:r>
-        <w:t>Data Conversion</w:t>
-      </w:r>
-      <w:bookmarkEnd w:id="11"/>
-    </w:p>
-    <w:p>
-      <w:pPr>
-        <w:jc w:val="both"/>
-      </w:pPr>
-      <w:r>
-        <w:t xml:space="preserve"> </w:t>
-      </w:r>
-    </w:p>
-    <w:p>
-      <w:pPr>
-        <w:pStyle w:val="ListParagraph"/>
-        <w:numPr>
-          <w:ilvl w:val="0"/>
-          <w:numId w:val="1"/>
-        </w:numPr>
-        <w:jc w:val="both"/>
-      </w:pPr>
-      <w:r>
-        <w:t>Mention that the data received from the filter needs to be translated in order to be interpreted</w:t>
-      </w:r>
-    </w:p>
-    <w:p>
-      <w:pPr>
-        <w:pStyle w:val="ListParagraph"/>
-        <w:numPr>
-          <w:ilvl w:val="0"/>
-          <w:numId w:val="1"/>
-        </w:numPr>
-        <w:jc w:val="both"/>
-      </w:pPr>
-      <w:r>
-        <w:t>First get the voltage</w:t>
-      </w:r>
-    </w:p>
-    <w:p>
-      <w:pPr>
-        <w:pStyle w:val="ListParagraph"/>
-        <w:numPr>
-          <w:ilvl w:val="0"/>
-          <w:numId w:val="1"/>
-        </w:numPr>
-        <w:jc w:val="both"/>
-      </w:pPr>
-      <w:r>
-        <w:t>Second get the temperature</w:t>
-      </w:r>
-    </w:p>
-    <w:p>
-      <w:pPr>
-        <w:pStyle w:val="ListParagraph"/>
-        <w:numPr>
-          <w:ilvl w:val="0"/>
-          <w:numId w:val="1"/>
-        </w:numPr>
-        <w:jc w:val="both"/>
-      </w:pPr>
-      <w:r>
-        <w:t>Mention that the temperature</w:t>
-      </w:r>
-      <w:r>
-        <w:t xml:space="preserve"> changes are displayed using LEDs</w:t>
-      </w:r>
-    </w:p>
-    <w:p>
-      <w:pPr>
-        <w:jc w:val="both"/>
-      </w:pPr>
-    </w:p>
-    <w:p>
-      <w:pPr>
-        <w:pStyle w:val="Heading2"/>
-      </w:pPr>
-      <w:bookmarkStart w:id="12" w:name="_Toc412123770"/>
-      <w:r>
-        <w:t xml:space="preserve">3.2. </w:t>
-      </w:r>
-      <w:r>
-        <w:t>Visual Feedback</w:t>
-      </w:r>
-      <w:bookmarkEnd w:id="12"/>
-    </w:p>
-    <w:p>
-      <w:pPr>
-        <w:pStyle w:val="ListParagraph"/>
-        <w:numPr>
-          <w:ilvl w:val="0"/>
-          <w:numId w:val="4"/>
-        </w:numPr>
-      </w:pPr>
-      <w:r>
-        <w:t>Independent of th</w:t>
-      </w:r>
-      <w:r>
-        <w:t>e interrupt, can run while data processing is waiting</w:t>
-      </w:r>
-    </w:p>
-    <w:p>
-      <w:pPr>
-        <w:pStyle w:val="Heading3"/>
-      </w:pPr>
-      <w:bookmarkStart w:id="13" w:name="_Toc412123771"/>
-      <w:r>
-        <w:t xml:space="preserve">3.2.1. </w:t>
-      </w:r>
-      <w:r>
-        <w:t>Visual Display (GPIO)</w:t>
-      </w:r>
-      <w:bookmarkEnd w:id="13"/>
-    </w:p>
-    <w:p>
-      <w:pPr>
-        <w:jc w:val="both"/>
-      </w:pPr>
-    </w:p>
-    <w:p>
-      <w:pPr>
-        <w:pStyle w:val="ListParagraph"/>
-        <w:numPr>
-          <w:ilvl w:val="0"/>
-          <w:numId w:val="1"/>
-        </w:numPr>
-        <w:jc w:val="both"/>
-      </w:pPr>
-      <w:r>
-        <w:t>Mention that when temperature is below the threshold, we display the change</w:t>
-      </w:r>
-    </w:p>
-    <w:p>
-      <w:pPr>
-        <w:pStyle w:val="ListParagraph"/>
-        <w:numPr>
-          <w:ilvl w:val="0"/>
-          <w:numId w:val="1"/>
-        </w:numPr>
-        <w:jc w:val="both"/>
-      </w:pPr>
-      <w:r>
-        <w:t>GPIO configuration (refer to user manual?)</w:t>
-      </w:r>
-    </w:p>
-    <w:p>
-      <w:pPr>
-        <w:jc w:val="both"/>
-      </w:pPr>
-      <w:r>
-        <w:t xml:space="preserve">For the GPIO settings we used the following: </w:t>
-      </w:r>
-      <w:r>
-        <w:t xml:space="preserve">GPIO_Pin as GPIO_Pins 12 to 15 or’d together, </w:t>
-      </w:r>
-      <w:r>
-        <w:t>GPIO_Mode as GPIO_Mode_OUT, GPIO_Speed as GPIO_Speed 100MHz, GPIO_OType as GPIO_Otype_PP</w:t>
-      </w:r>
-      <w:r>
-        <w:t xml:space="preserve">, GPIO_PuPd as GPIO_PuPd_NOPULL. </w:t>
-      </w:r>
-      <w:r>
-        <w:t xml:space="preserve">We set the pins 12 to 15 since these are the pins hardwired to the LEDs. </w:t>
-      </w:r>
-      <w:r>
-        <w:t xml:space="preserve">We set the mode as out since we are writing to the LEDs. </w:t>
-      </w:r>
-      <w:r>
-        <w:t xml:space="preserve">We set the speed as </w:t>
-      </w:r>
-      <w:r>
-        <w:t>100 MHz</w:t>
-      </w:r>
-      <w:r>
-        <w:t xml:space="preserve"> since it is the fastest speed. We set the output type as </w:t>
-      </w:r>
-      <w:r>
-        <w:t>PP and PullUp and PullDown as NOPULL</w:t>
-      </w:r>
-      <w:r>
-        <w:t xml:space="preserve"> so that _______</w:t>
-      </w:r>
-    </w:p>
-    <w:p>
-      <w:pPr>
-        <w:pStyle w:val="ListParagraph"/>
-        <w:numPr>
-          <w:ilvl w:val="0"/>
-          <w:numId w:val="1"/>
-        </w:numPr>
-        <w:jc w:val="both"/>
-      </w:pPr>
-      <w:r>
-        <w:t>How to track temperature increase and decrease</w:t>
-      </w:r>
-    </w:p>
-    <w:p>
-      <w:pPr>
-        <w:jc w:val="both"/>
-      </w:pPr>
-    </w:p>
-    <w:p>
-      <w:pPr>
-        <w:pStyle w:val="Heading3"/>
-      </w:pPr>
-      <w:bookmarkStart w:id="14" w:name="_Toc412123772"/>
-      <w:r>
-        <w:t xml:space="preserve">3.2.2. </w:t>
-      </w:r>
-      <w:r>
-        <w:t>Alarm (PWM)</w:t>
-      </w:r>
-      <w:bookmarkEnd w:id="14"/>
-    </w:p>
     <w:p/>
     <w:p>
-      <w:pPr>
-        <w:pStyle w:val="ListParagraph"/>
-        <w:numPr>
-          <w:ilvl w:val="0"/>
-          <w:numId w:val="1"/>
-        </w:numPr>
-      </w:pPr>
-      <w:r>
-        <w:t>Mention that when temperature is above the threshold, we use and alarm</w:t>
-      </w:r>
-    </w:p>
-    <w:p>
-      <w:pPr>
-        <w:pStyle w:val="ListParagraph"/>
-        <w:numPr>
-          <w:ilvl w:val="0"/>
-          <w:numId w:val="1"/>
-        </w:numPr>
-      </w:pPr>
-      <w:r>
-        <w:t xml:space="preserve">Increment duty_cycle by 10% </w:t>
-      </w:r>
-      <w:r>
-        <w:t>to achieve fade-in fade-out</w:t>
-      </w:r>
-    </w:p>
-    <w:p>
-      <w:pPr>
-        <w:pStyle w:val="Heading1"/>
-      </w:pPr>
-      <w:bookmarkStart w:id="15" w:name="_Toc412123773"/>
-      <w:r>
-        <w:lastRenderedPageBreak/>
-        <w:t xml:space="preserve">4. </w:t>
-      </w:r>
-      <w:r>
-        <w:t>Testing and Observations</w:t>
-      </w:r>
-      <w:bookmarkEnd w:id="15"/>
-    </w:p>
-    <w:p>
-      <w:pPr>
-        <w:jc w:val="both"/>
-      </w:pPr>
-    </w:p>
-    <w:p>
-      <w:pPr>
-        <w:pStyle w:val="Heading2"/>
-      </w:pPr>
-      <w:bookmarkStart w:id="16" w:name="_Toc412123774"/>
-      <w:r>
-        <w:t xml:space="preserve">4.1. </w:t>
-      </w:r>
-      <w:r>
-        <w:t>Terminal Window</w:t>
-      </w:r>
-      <w:bookmarkEnd w:id="16"/>
-    </w:p>
-    <w:p>
-      <w:pPr>
-        <w:jc w:val="both"/>
-      </w:pPr>
-    </w:p>
-    <w:p>
-      <w:pPr>
-        <w:pStyle w:val="ListParagraph"/>
-        <w:numPr>
-          <w:ilvl w:val="0"/>
-          <w:numId w:val="1"/>
-        </w:numPr>
-        <w:jc w:val="both"/>
-      </w:pPr>
-      <w:r>
-        <w:t>Display intermediate values</w:t>
-      </w:r>
-    </w:p>
-    <w:p>
-      <w:pPr>
-        <w:pStyle w:val="ListParagraph"/>
-        <w:numPr>
-          <w:ilvl w:val="1"/>
-          <w:numId w:val="1"/>
-        </w:numPr>
-        <w:jc w:val="both"/>
-      </w:pPr>
-      <w:r>
-        <w:t>For Kalman Filter -- Compare against Matlab</w:t>
-      </w:r>
-      <w:r>
-        <w:t xml:space="preserve"> results</w:t>
-      </w:r>
-    </w:p>
-    <w:p>
-      <w:pPr>
-        <w:pStyle w:val="ListParagraph"/>
-        <w:numPr>
-          <w:ilvl w:val="0"/>
-          <w:numId w:val="1"/>
-        </w:numPr>
-        <w:jc w:val="both"/>
-      </w:pPr>
-      <w:r>
-        <w:t>Know when we passed the threshold</w:t>
-      </w:r>
-    </w:p>
-    <w:p>
-      <w:pPr>
-        <w:jc w:val="both"/>
-      </w:pPr>
-    </w:p>
-    <w:p>
-      <w:pPr>
-        <w:pStyle w:val="Heading2"/>
-      </w:pPr>
-      <w:bookmarkStart w:id="17" w:name="_Toc412123775"/>
-      <w:r>
-        <w:t xml:space="preserve">4.2. </w:t>
-      </w:r>
-      <w:r>
-        <w:t>Visual Feedback</w:t>
-      </w:r>
-      <w:bookmarkEnd w:id="17"/>
-    </w:p>
-    <w:p>
-      <w:pPr>
-        <w:jc w:val="both"/>
-      </w:pPr>
-    </w:p>
-    <w:p>
-      <w:pPr>
-        <w:pStyle w:val="ListParagraph"/>
-        <w:numPr>
-          <w:ilvl w:val="0"/>
-          <w:numId w:val="1"/>
-        </w:numPr>
-        <w:jc w:val="both"/>
-      </w:pPr>
-      <w:r>
-        <w:t>Observe the clockwise/counter-clockwise LEDs</w:t>
-      </w:r>
-    </w:p>
-    <w:p>
-      <w:pPr>
-        <w:pStyle w:val="ListParagraph"/>
-        <w:numPr>
-          <w:ilvl w:val="0"/>
-          <w:numId w:val="1"/>
-        </w:numPr>
-        <w:jc w:val="both"/>
-      </w:pPr>
-      <w:r>
-        <w:t>Observe fade-in fade-out effect beyond threshold</w:t>
-      </w:r>
-    </w:p>
-    <w:p>
-      <w:pPr>
-        <w:jc w:val="both"/>
-      </w:pPr>
-    </w:p>
-    <w:p>
-      <w:pPr>
-        <w:pStyle w:val="Heading1"/>
-      </w:pPr>
-      <w:bookmarkStart w:id="18" w:name="_Toc412123776"/>
-      <w:r>
-        <w:t xml:space="preserve">5. </w:t>
-      </w:r>
-      <w:r>
-        <w:t>Conclusion</w:t>
-      </w:r>
-      <w:bookmarkEnd w:id="18"/>
-    </w:p>
-    <w:p>
-      <w:pPr>
-        <w:jc w:val="both"/>
-      </w:pPr>
-    </w:p>
-    <w:p>
-      <w:r>
-        <w:br w:type="page"/>
-      </w:r>
-    </w:p>
-    <w:p>
-      <w:pPr>
-        <w:pStyle w:val="Heading1"/>
-      </w:pPr>
-      <w:bookmarkStart w:id="19" w:name="_Toc412123777"/>
-      <w:r>
-        <w:lastRenderedPageBreak/>
-        <w:t>Reference</w:t>
-      </w:r>
-      <w:r>
-        <w:t>s</w:t>
-      </w:r>
-      <w:bookmarkEnd w:id="19"/>
-      <w:r>
-        <w:t xml:space="preserve"> </w:t>
-      </w:r>
-    </w:p>
-    <w:p>
-      <w:pPr>
-        <w:jc w:val="both"/>
-      </w:pPr>
-    </w:p>
-    <w:p>
-      <w:r>
-        <w:br w:type="page"/>
-      </w:r>
-    </w:p>
-    <w:p>
-      <w:pPr>
-        <w:pStyle w:val="Heading1"/>
-      </w:pPr>
-      <w:bookmarkStart w:id="20" w:name="_Toc412123778"/>
-      <w:r>
-        <w:lastRenderedPageBreak/>
-        <w:t>Appendix A – Matlab Simulation Results</w:t>
-      </w:r>
-      <w:bookmarkEnd w:id="20"/>
-    </w:p>
-    <w:p/>
+      <w:r>
+        <w:t xml:space="preserve">The built in temperature sensor is connected to ADC1 through channel 16. </w:t>
+      </w:r>
+      <w:r>
+        <w:t xml:space="preserve">To collect data from the </w:t>
+      </w:r>
+      <w:r>
+        <w:t>temperature, we initialized the ADC as summarized in table 1.</w:t>
+      </w:r>
+    </w:p>
     <w:p>
       <w:pPr>
         <w:pStyle w:val="Caption"/>
         <w:keepNext/>
-        <w:jc w:val="both"/>
-      </w:pPr>
-      <w:r>
-        <w:t xml:space="preserve">Figure </w:t>
-      </w:r>
-      <w:fldSimple w:instr=" SEQ Figure \* ARABIC ">
+      </w:pPr>
+      <w:r>
+        <w:t xml:space="preserve">Table </w:t>
+      </w:r>
+      <w:fldSimple w:instr=" SEQ Table \* ARABIC ">
         <w:r>
           <w:rPr>
             <w:noProof/>
@@ -3226,21 +2373,1516 @@
           <w:t>1</w:t>
         </w:r>
       </w:fldSimple>
-    </w:p>
-    <w:p>
-      <w:pPr>
+      <w:r>
+        <w:t>: ADC Initialization Parameters</w:t>
+      </w:r>
+    </w:p>
+    <w:tbl>
+      <w:tblPr>
+        <w:tblStyle w:val="GridTable1Light"/>
+        <w:tblW w:w="0" w:type="auto"/>
+        <w:tblLook w:val="04A0" w:firstRow="1" w:lastRow="0" w:firstColumn="1" w:lastColumn="0" w:noHBand="0" w:noVBand="1"/>
+      </w:tblPr>
+      <w:tblGrid>
+        <w:gridCol w:w="4675"/>
+        <w:gridCol w:w="4675"/>
+      </w:tblGrid>
+      <w:tr>
+        <w:trPr>
+          <w:cnfStyle w:val="100000000000" w:firstRow="1" w:lastRow="0" w:firstColumn="0" w:lastColumn="0" w:oddVBand="0" w:evenVBand="0" w:oddHBand="0" w:evenHBand="0" w:firstRowFirstColumn="0" w:firstRowLastColumn="0" w:lastRowFirstColumn="0" w:lastRowLastColumn="0"/>
+        </w:trPr>
+        <w:tc>
+          <w:tcPr>
+            <w:cnfStyle w:val="001000000000" w:firstRow="0" w:lastRow="0" w:firstColumn="1" w:lastColumn="0" w:oddVBand="0" w:evenVBand="0" w:oddHBand="0" w:evenHBand="0" w:firstRowFirstColumn="0" w:firstRowLastColumn="0" w:lastRowFirstColumn="0" w:lastRowLastColumn="0"/>
+            <w:tcW w:w="4675" w:type="dxa"/>
+          </w:tcPr>
+          <w:p>
+            <w:r>
+              <w:t>Initialization Parameter</w:t>
+            </w:r>
+          </w:p>
+        </w:tc>
+        <w:tc>
+          <w:tcPr>
+            <w:tcW w:w="4675" w:type="dxa"/>
+          </w:tcPr>
+          <w:p>
+            <w:pPr>
+              <w:cnfStyle w:val="100000000000" w:firstRow="1" w:lastRow="0" w:firstColumn="0" w:lastColumn="0" w:oddVBand="0" w:evenVBand="0" w:oddHBand="0" w:evenHBand="0" w:firstRowFirstColumn="0" w:firstRowLastColumn="0" w:lastRowFirstColumn="0" w:lastRowLastColumn="0"/>
+            </w:pPr>
+            <w:r>
+              <w:t>Value</w:t>
+            </w:r>
+          </w:p>
+        </w:tc>
+      </w:tr>
+      <w:tr>
+        <w:tc>
+          <w:tcPr>
+            <w:cnfStyle w:val="001000000000" w:firstRow="0" w:lastRow="0" w:firstColumn="1" w:lastColumn="0" w:oddVBand="0" w:evenVBand="0" w:oddHBand="0" w:evenHBand="0" w:firstRowFirstColumn="0" w:firstRowLastColumn="0" w:lastRowFirstColumn="0" w:lastRowLastColumn="0"/>
+            <w:tcW w:w="4675" w:type="dxa"/>
+          </w:tcPr>
+          <w:p>
+            <w:proofErr w:type="spellStart"/>
+            <w:r>
+              <w:t>ADC_Mode</w:t>
+            </w:r>
+            <w:proofErr w:type="spellEnd"/>
+          </w:p>
+        </w:tc>
+        <w:tc>
+          <w:tcPr>
+            <w:tcW w:w="4675" w:type="dxa"/>
+          </w:tcPr>
+          <w:p>
+            <w:pPr>
+              <w:cnfStyle w:val="000000000000" w:firstRow="0" w:lastRow="0" w:firstColumn="0" w:lastColumn="0" w:oddVBand="0" w:evenVBand="0" w:oddHBand="0" w:evenHBand="0" w:firstRowFirstColumn="0" w:firstRowLastColumn="0" w:lastRowFirstColumn="0" w:lastRowLastColumn="0"/>
+            </w:pPr>
+            <w:proofErr w:type="spellStart"/>
+            <w:r>
+              <w:t>ADC_Mode_Independent</w:t>
+            </w:r>
+            <w:proofErr w:type="spellEnd"/>
+          </w:p>
+        </w:tc>
+      </w:tr>
+      <w:tr>
+        <w:tc>
+          <w:tcPr>
+            <w:cnfStyle w:val="001000000000" w:firstRow="0" w:lastRow="0" w:firstColumn="1" w:lastColumn="0" w:oddVBand="0" w:evenVBand="0" w:oddHBand="0" w:evenHBand="0" w:firstRowFirstColumn="0" w:firstRowLastColumn="0" w:lastRowFirstColumn="0" w:lastRowLastColumn="0"/>
+            <w:tcW w:w="4675" w:type="dxa"/>
+          </w:tcPr>
+          <w:p>
+            <w:proofErr w:type="spellStart"/>
+            <w:r>
+              <w:t>ADC_Prescaler</w:t>
+            </w:r>
+            <w:proofErr w:type="spellEnd"/>
+          </w:p>
+        </w:tc>
+        <w:tc>
+          <w:tcPr>
+            <w:tcW w:w="4675" w:type="dxa"/>
+          </w:tcPr>
+          <w:p>
+            <w:pPr>
+              <w:cnfStyle w:val="000000000000" w:firstRow="0" w:lastRow="0" w:firstColumn="0" w:lastColumn="0" w:oddVBand="0" w:evenVBand="0" w:oddHBand="0" w:evenHBand="0" w:firstRowFirstColumn="0" w:firstRowLastColumn="0" w:lastRowFirstColumn="0" w:lastRowLastColumn="0"/>
+            </w:pPr>
+            <w:r>
+              <w:t>ADC_Prescaler_Div2</w:t>
+            </w:r>
+          </w:p>
+        </w:tc>
+      </w:tr>
+      <w:tr>
+        <w:tc>
+          <w:tcPr>
+            <w:cnfStyle w:val="001000000000" w:firstRow="0" w:lastRow="0" w:firstColumn="1" w:lastColumn="0" w:oddVBand="0" w:evenVBand="0" w:oddHBand="0" w:evenHBand="0" w:firstRowFirstColumn="0" w:firstRowLastColumn="0" w:lastRowFirstColumn="0" w:lastRowLastColumn="0"/>
+            <w:tcW w:w="4675" w:type="dxa"/>
+          </w:tcPr>
+          <w:p>
+            <w:proofErr w:type="spellStart"/>
+            <w:r>
+              <w:t>ADC_DMAAccessMode</w:t>
+            </w:r>
+            <w:proofErr w:type="spellEnd"/>
+          </w:p>
+        </w:tc>
+        <w:tc>
+          <w:tcPr>
+            <w:tcW w:w="4675" w:type="dxa"/>
+          </w:tcPr>
+          <w:p>
+            <w:pPr>
+              <w:cnfStyle w:val="000000000000" w:firstRow="0" w:lastRow="0" w:firstColumn="0" w:lastColumn="0" w:oddVBand="0" w:evenVBand="0" w:oddHBand="0" w:evenHBand="0" w:firstRowFirstColumn="0" w:firstRowLastColumn="0" w:lastRowFirstColumn="0" w:lastRowLastColumn="0"/>
+            </w:pPr>
+            <w:proofErr w:type="spellStart"/>
+            <w:r>
+              <w:t>ADC_DMAAccessMode_Disabled</w:t>
+            </w:r>
+            <w:proofErr w:type="spellEnd"/>
+          </w:p>
+        </w:tc>
+      </w:tr>
+      <w:tr>
+        <w:tc>
+          <w:tcPr>
+            <w:cnfStyle w:val="001000000000" w:firstRow="0" w:lastRow="0" w:firstColumn="1" w:lastColumn="0" w:oddVBand="0" w:evenVBand="0" w:oddHBand="0" w:evenHBand="0" w:firstRowFirstColumn="0" w:firstRowLastColumn="0" w:lastRowFirstColumn="0" w:lastRowLastColumn="0"/>
+            <w:tcW w:w="4675" w:type="dxa"/>
+          </w:tcPr>
+          <w:p>
+            <w:proofErr w:type="spellStart"/>
+            <w:r>
+              <w:t>ADC_TwoSamplingDelay</w:t>
+            </w:r>
+            <w:proofErr w:type="spellEnd"/>
+          </w:p>
+        </w:tc>
+        <w:tc>
+          <w:tcPr>
+            <w:tcW w:w="4675" w:type="dxa"/>
+          </w:tcPr>
+          <w:p>
+            <w:pPr>
+              <w:cnfStyle w:val="000000000000" w:firstRow="0" w:lastRow="0" w:firstColumn="0" w:lastColumn="0" w:oddVBand="0" w:evenVBand="0" w:oddHBand="0" w:evenHBand="0" w:firstRowFirstColumn="0" w:firstRowLastColumn="0" w:lastRowFirstColumn="0" w:lastRowLastColumn="0"/>
+            </w:pPr>
+            <w:r>
+              <w:t>ADC_TwoSamplingDelay_5Cycles</w:t>
+            </w:r>
+          </w:p>
+        </w:tc>
+      </w:tr>
+    </w:tbl>
+    <w:p/>
+    <w:p>
+      <w:r>
+        <w:t xml:space="preserve">The mode is independent since we only needed to use one ADC component. </w:t>
+      </w:r>
+      <w:r>
+        <w:t xml:space="preserve">The </w:t>
+      </w:r>
+      <w:proofErr w:type="spellStart"/>
+      <w:r>
+        <w:t>prescaler</w:t>
+      </w:r>
+      <w:proofErr w:type="spellEnd"/>
+      <w:r>
+        <w:t xml:space="preserve"> is set to div2 because that is the smallest division choice available.</w:t>
+      </w:r>
+      <w:r>
+        <w:t xml:space="preserve"> DMA Access Mode was disabled since we did not need to use any direct memory accesses.</w:t>
+      </w:r>
+      <w:r>
+        <w:t xml:space="preserve"> The two sampling delay indicates the amount of cycles to pass between two samples are taken. We chos</w:t>
+      </w:r>
+      <w:r>
+        <w:t xml:space="preserve">e 5 cycles since </w:t>
+      </w:r>
+      <w:r>
+        <w:t>t</w:t>
+      </w:r>
+      <w:r>
+        <w:t>ha</w:t>
+      </w:r>
+      <w:r>
+        <w:t>t</w:t>
+      </w:r>
+      <w:r>
+        <w:t xml:space="preserve"> was the high</w:t>
+      </w:r>
+      <w:r>
+        <w:t>est frequency.</w:t>
+      </w:r>
+    </w:p>
+    <w:p>
+      <w:r>
+        <w:t>For specific ADC setting, we imposed the following configurations.</w:t>
+      </w:r>
+    </w:p>
+    <w:p>
+      <w:pPr>
+        <w:pStyle w:val="Caption"/>
         <w:keepNext/>
-        <w:jc w:val="both"/>
+      </w:pPr>
+      <w:r>
+        <w:t xml:space="preserve">Table </w:t>
+      </w:r>
+      <w:fldSimple w:instr=" SEQ Table \* ARABIC ">
+        <w:r>
+          <w:rPr>
+            <w:noProof/>
+          </w:rPr>
+          <w:t>2</w:t>
+        </w:r>
+      </w:fldSimple>
+      <w:r>
+        <w:t>: ADC Configuration Parameters</w:t>
+      </w:r>
+    </w:p>
+    <w:tbl>
+      <w:tblPr>
+        <w:tblStyle w:val="GridTable1Light"/>
+        <w:tblW w:w="0" w:type="auto"/>
+        <w:tblLook w:val="04A0" w:firstRow="1" w:lastRow="0" w:firstColumn="1" w:lastColumn="0" w:noHBand="0" w:noVBand="1"/>
+      </w:tblPr>
+      <w:tblGrid>
+        <w:gridCol w:w="4675"/>
+        <w:gridCol w:w="4675"/>
+      </w:tblGrid>
+      <w:tr>
+        <w:trPr>
+          <w:cnfStyle w:val="100000000000" w:firstRow="1" w:lastRow="0" w:firstColumn="0" w:lastColumn="0" w:oddVBand="0" w:evenVBand="0" w:oddHBand="0" w:evenHBand="0" w:firstRowFirstColumn="0" w:firstRowLastColumn="0" w:lastRowFirstColumn="0" w:lastRowLastColumn="0"/>
+        </w:trPr>
+        <w:tc>
+          <w:tcPr>
+            <w:cnfStyle w:val="001000000000" w:firstRow="0" w:lastRow="0" w:firstColumn="1" w:lastColumn="0" w:oddVBand="0" w:evenVBand="0" w:oddHBand="0" w:evenHBand="0" w:firstRowFirstColumn="0" w:firstRowLastColumn="0" w:lastRowFirstColumn="0" w:lastRowLastColumn="0"/>
+            <w:tcW w:w="4675" w:type="dxa"/>
+          </w:tcPr>
+          <w:p>
+            <w:r>
+              <w:t>Configuration Parameter</w:t>
+            </w:r>
+          </w:p>
+        </w:tc>
+        <w:tc>
+          <w:tcPr>
+            <w:tcW w:w="4675" w:type="dxa"/>
+          </w:tcPr>
+          <w:p>
+            <w:pPr>
+              <w:cnfStyle w:val="100000000000" w:firstRow="1" w:lastRow="0" w:firstColumn="0" w:lastColumn="0" w:oddVBand="0" w:evenVBand="0" w:oddHBand="0" w:evenHBand="0" w:firstRowFirstColumn="0" w:firstRowLastColumn="0" w:lastRowFirstColumn="0" w:lastRowLastColumn="0"/>
+            </w:pPr>
+            <w:r>
+              <w:t>Value</w:t>
+            </w:r>
+          </w:p>
+        </w:tc>
+      </w:tr>
+      <w:tr>
+        <w:tc>
+          <w:tcPr>
+            <w:cnfStyle w:val="001000000000" w:firstRow="0" w:lastRow="0" w:firstColumn="1" w:lastColumn="0" w:oddVBand="0" w:evenVBand="0" w:oddHBand="0" w:evenHBand="0" w:firstRowFirstColumn="0" w:firstRowLastColumn="0" w:lastRowFirstColumn="0" w:lastRowLastColumn="0"/>
+            <w:tcW w:w="4675" w:type="dxa"/>
+          </w:tcPr>
+          <w:p>
+            <w:proofErr w:type="spellStart"/>
+            <w:r>
+              <w:t>ADC_Resolution</w:t>
+            </w:r>
+            <w:proofErr w:type="spellEnd"/>
+          </w:p>
+        </w:tc>
+        <w:tc>
+          <w:tcPr>
+            <w:tcW w:w="4675" w:type="dxa"/>
+          </w:tcPr>
+          <w:p>
+            <w:pPr>
+              <w:cnfStyle w:val="000000000000" w:firstRow="0" w:lastRow="0" w:firstColumn="0" w:lastColumn="0" w:oddVBand="0" w:evenVBand="0" w:oddHBand="0" w:evenHBand="0" w:firstRowFirstColumn="0" w:firstRowLastColumn="0" w:lastRowFirstColumn="0" w:lastRowLastColumn="0"/>
+            </w:pPr>
+            <w:r>
+              <w:t>ADC_Resolution_12b</w:t>
+            </w:r>
+          </w:p>
+        </w:tc>
+      </w:tr>
+      <w:tr>
+        <w:tc>
+          <w:tcPr>
+            <w:cnfStyle w:val="001000000000" w:firstRow="0" w:lastRow="0" w:firstColumn="1" w:lastColumn="0" w:oddVBand="0" w:evenVBand="0" w:oddHBand="0" w:evenHBand="0" w:firstRowFirstColumn="0" w:firstRowLastColumn="0" w:lastRowFirstColumn="0" w:lastRowLastColumn="0"/>
+            <w:tcW w:w="4675" w:type="dxa"/>
+          </w:tcPr>
+          <w:p>
+            <w:proofErr w:type="spellStart"/>
+            <w:r>
+              <w:t>ADC_ScanConvMode</w:t>
+            </w:r>
+            <w:proofErr w:type="spellEnd"/>
+          </w:p>
+        </w:tc>
+        <w:tc>
+          <w:tcPr>
+            <w:tcW w:w="4675" w:type="dxa"/>
+          </w:tcPr>
+          <w:p>
+            <w:pPr>
+              <w:cnfStyle w:val="000000000000" w:firstRow="0" w:lastRow="0" w:firstColumn="0" w:lastColumn="0" w:oddVBand="0" w:evenVBand="0" w:oddHBand="0" w:evenHBand="0" w:firstRowFirstColumn="0" w:firstRowLastColumn="0" w:lastRowFirstColumn="0" w:lastRowLastColumn="0"/>
+            </w:pPr>
+            <w:r>
+              <w:t>DISABLED</w:t>
+            </w:r>
+          </w:p>
+        </w:tc>
+      </w:tr>
+      <w:tr>
+        <w:tc>
+          <w:tcPr>
+            <w:cnfStyle w:val="001000000000" w:firstRow="0" w:lastRow="0" w:firstColumn="1" w:lastColumn="0" w:oddVBand="0" w:evenVBand="0" w:oddHBand="0" w:evenHBand="0" w:firstRowFirstColumn="0" w:firstRowLastColumn="0" w:lastRowFirstColumn="0" w:lastRowLastColumn="0"/>
+            <w:tcW w:w="4675" w:type="dxa"/>
+          </w:tcPr>
+          <w:p>
+            <w:proofErr w:type="spellStart"/>
+            <w:r>
+              <w:t>ADC_ContinuousConvMode</w:t>
+            </w:r>
+            <w:proofErr w:type="spellEnd"/>
+          </w:p>
+        </w:tc>
+        <w:tc>
+          <w:tcPr>
+            <w:tcW w:w="4675" w:type="dxa"/>
+          </w:tcPr>
+          <w:p>
+            <w:pPr>
+              <w:cnfStyle w:val="000000000000" w:firstRow="0" w:lastRow="0" w:firstColumn="0" w:lastColumn="0" w:oddVBand="0" w:evenVBand="0" w:oddHBand="0" w:evenHBand="0" w:firstRowFirstColumn="0" w:firstRowLastColumn="0" w:lastRowFirstColumn="0" w:lastRowLastColumn="0"/>
+            </w:pPr>
+            <w:r>
+              <w:t>DISABLED</w:t>
+            </w:r>
+          </w:p>
+        </w:tc>
+      </w:tr>
+      <w:tr>
+        <w:tc>
+          <w:tcPr>
+            <w:cnfStyle w:val="001000000000" w:firstRow="0" w:lastRow="0" w:firstColumn="1" w:lastColumn="0" w:oddVBand="0" w:evenVBand="0" w:oddHBand="0" w:evenHBand="0" w:firstRowFirstColumn="0" w:firstRowLastColumn="0" w:lastRowFirstColumn="0" w:lastRowLastColumn="0"/>
+            <w:tcW w:w="4675" w:type="dxa"/>
+          </w:tcPr>
+          <w:p>
+            <w:proofErr w:type="spellStart"/>
+            <w:r>
+              <w:t>ADC_ExternalTrigConv</w:t>
+            </w:r>
+            <w:proofErr w:type="spellEnd"/>
+          </w:p>
+        </w:tc>
+        <w:tc>
+          <w:tcPr>
+            <w:tcW w:w="4675" w:type="dxa"/>
+          </w:tcPr>
+          <w:p>
+            <w:pPr>
+              <w:cnfStyle w:val="000000000000" w:firstRow="0" w:lastRow="0" w:firstColumn="0" w:lastColumn="0" w:oddVBand="0" w:evenVBand="0" w:oddHBand="0" w:evenHBand="0" w:firstRowFirstColumn="0" w:firstRowLastColumn="0" w:lastRowFirstColumn="0" w:lastRowLastColumn="0"/>
+            </w:pPr>
+            <w:proofErr w:type="spellStart"/>
+            <w:r>
+              <w:t>ADC_ExernalTrigConvEdge_None</w:t>
+            </w:r>
+            <w:proofErr w:type="spellEnd"/>
+          </w:p>
+        </w:tc>
+      </w:tr>
+      <w:tr>
+        <w:tc>
+          <w:tcPr>
+            <w:cnfStyle w:val="001000000000" w:firstRow="0" w:lastRow="0" w:firstColumn="1" w:lastColumn="0" w:oddVBand="0" w:evenVBand="0" w:oddHBand="0" w:evenHBand="0" w:firstRowFirstColumn="0" w:firstRowLastColumn="0" w:lastRowFirstColumn="0" w:lastRowLastColumn="0"/>
+            <w:tcW w:w="4675" w:type="dxa"/>
+          </w:tcPr>
+          <w:p>
+            <w:proofErr w:type="spellStart"/>
+            <w:r>
+              <w:t>ADC_DataAlign</w:t>
+            </w:r>
+            <w:proofErr w:type="spellEnd"/>
+          </w:p>
+        </w:tc>
+        <w:tc>
+          <w:tcPr>
+            <w:tcW w:w="4675" w:type="dxa"/>
+          </w:tcPr>
+          <w:p>
+            <w:pPr>
+              <w:cnfStyle w:val="000000000000" w:firstRow="0" w:lastRow="0" w:firstColumn="0" w:lastColumn="0" w:oddVBand="0" w:evenVBand="0" w:oddHBand="0" w:evenHBand="0" w:firstRowFirstColumn="0" w:firstRowLastColumn="0" w:lastRowFirstColumn="0" w:lastRowLastColumn="0"/>
+            </w:pPr>
+            <w:proofErr w:type="spellStart"/>
+            <w:r>
+              <w:t>ADC_DataAlign_Right</w:t>
+            </w:r>
+            <w:proofErr w:type="spellEnd"/>
+          </w:p>
+        </w:tc>
+      </w:tr>
+      <w:tr>
+        <w:tc>
+          <w:tcPr>
+            <w:cnfStyle w:val="001000000000" w:firstRow="0" w:lastRow="0" w:firstColumn="1" w:lastColumn="0" w:oddVBand="0" w:evenVBand="0" w:oddHBand="0" w:evenHBand="0" w:firstRowFirstColumn="0" w:firstRowLastColumn="0" w:lastRowFirstColumn="0" w:lastRowLastColumn="0"/>
+            <w:tcW w:w="4675" w:type="dxa"/>
+          </w:tcPr>
+          <w:p>
+            <w:proofErr w:type="spellStart"/>
+            <w:r>
+              <w:t>ADC_NbrOfConversion</w:t>
+            </w:r>
+            <w:proofErr w:type="spellEnd"/>
+          </w:p>
+        </w:tc>
+        <w:tc>
+          <w:tcPr>
+            <w:tcW w:w="4675" w:type="dxa"/>
+          </w:tcPr>
+          <w:p>
+            <w:pPr>
+              <w:cnfStyle w:val="000000000000" w:firstRow="0" w:lastRow="0" w:firstColumn="0" w:lastColumn="0" w:oddVBand="0" w:evenVBand="0" w:oddHBand="0" w:evenHBand="0" w:firstRowFirstColumn="0" w:firstRowLastColumn="0" w:lastRowFirstColumn="0" w:lastRowLastColumn="0"/>
+            </w:pPr>
+            <w:r>
+              <w:t>1</w:t>
+            </w:r>
+          </w:p>
+        </w:tc>
+      </w:tr>
+    </w:tbl>
+    <w:p/>
+    <w:p>
+      <w:r>
+        <w:t xml:space="preserve">We set the resolution as 12 bits since that was the highest resolution size. </w:t>
+      </w:r>
+      <w:r>
+        <w:t>We disabled the Scan Conversion Mode since we only needed to do the conversion in a single channel</w:t>
+      </w:r>
+      <w:r>
+        <w:t xml:space="preserve"> for one sensor</w:t>
+      </w:r>
+      <w:r>
+        <w:t xml:space="preserve">. </w:t>
+      </w:r>
+      <w:r>
+        <w:t xml:space="preserve">We disabled continuous conversion mode because we did not need a continuous sampling. </w:t>
+      </w:r>
+      <w:r>
+        <w:t xml:space="preserve">We set the external trigger conversion edge to none since we are using a software interrupt. </w:t>
+      </w:r>
+      <w:r>
+        <w:t xml:space="preserve">We set data align to </w:t>
+      </w:r>
+      <w:r>
+        <w:lastRenderedPageBreak/>
+        <w:t xml:space="preserve">right </w:t>
+      </w:r>
+      <w:r>
+        <w:t>because that’s how integers</w:t>
+      </w:r>
+      <w:r>
+        <w:t xml:space="preserve"> are represented</w:t>
+      </w:r>
+      <w:r>
+        <w:t xml:space="preserve"> in C</w:t>
+      </w:r>
+      <w:r>
+        <w:t>.</w:t>
+      </w:r>
+      <w:r>
+        <w:t xml:space="preserve"> The number of conversions is set to one since we are only doing one conversion per sample.</w:t>
+      </w:r>
+    </w:p>
+    <w:p>
+      <w:r>
+        <w:t>The channel on which samples are taken is configured as shown in table 3.</w:t>
+      </w:r>
+    </w:p>
+    <w:p>
+      <w:pPr>
+        <w:pStyle w:val="Caption"/>
+        <w:keepNext/>
+      </w:pPr>
+      <w:r>
+        <w:t xml:space="preserve">Table </w:t>
+      </w:r>
+      <w:fldSimple w:instr=" SEQ Table \* ARABIC ">
+        <w:r>
+          <w:rPr>
+            <w:noProof/>
+          </w:rPr>
+          <w:t>3</w:t>
+        </w:r>
+      </w:fldSimple>
+      <w:r>
+        <w:t>: Channel Configuration Parameters</w:t>
+      </w:r>
+    </w:p>
+    <w:tbl>
+      <w:tblPr>
+        <w:tblStyle w:val="GridTable1Light"/>
+        <w:tblW w:w="0" w:type="auto"/>
+        <w:tblLook w:val="04A0" w:firstRow="1" w:lastRow="0" w:firstColumn="1" w:lastColumn="0" w:noHBand="0" w:noVBand="1"/>
+      </w:tblPr>
+      <w:tblGrid>
+        <w:gridCol w:w="4675"/>
+        <w:gridCol w:w="4675"/>
+      </w:tblGrid>
+      <w:tr>
+        <w:trPr>
+          <w:cnfStyle w:val="100000000000" w:firstRow="1" w:lastRow="0" w:firstColumn="0" w:lastColumn="0" w:oddVBand="0" w:evenVBand="0" w:oddHBand="0" w:evenHBand="0" w:firstRowFirstColumn="0" w:firstRowLastColumn="0" w:lastRowFirstColumn="0" w:lastRowLastColumn="0"/>
+        </w:trPr>
+        <w:tc>
+          <w:tcPr>
+            <w:cnfStyle w:val="001000000000" w:firstRow="0" w:lastRow="0" w:firstColumn="1" w:lastColumn="0" w:oddVBand="0" w:evenVBand="0" w:oddHBand="0" w:evenHBand="0" w:firstRowFirstColumn="0" w:firstRowLastColumn="0" w:lastRowFirstColumn="0" w:lastRowLastColumn="0"/>
+            <w:tcW w:w="4675" w:type="dxa"/>
+          </w:tcPr>
+          <w:p>
+            <w:r>
+              <w:t>Configuration Parameter</w:t>
+            </w:r>
+          </w:p>
+        </w:tc>
+        <w:tc>
+          <w:tcPr>
+            <w:tcW w:w="4675" w:type="dxa"/>
+          </w:tcPr>
+          <w:p>
+            <w:pPr>
+              <w:cnfStyle w:val="100000000000" w:firstRow="1" w:lastRow="0" w:firstColumn="0" w:lastColumn="0" w:oddVBand="0" w:evenVBand="0" w:oddHBand="0" w:evenHBand="0" w:firstRowFirstColumn="0" w:firstRowLastColumn="0" w:lastRowFirstColumn="0" w:lastRowLastColumn="0"/>
+            </w:pPr>
+            <w:r>
+              <w:t>Value</w:t>
+            </w:r>
+          </w:p>
+        </w:tc>
+      </w:tr>
+      <w:tr>
+        <w:tc>
+          <w:tcPr>
+            <w:cnfStyle w:val="001000000000" w:firstRow="0" w:lastRow="0" w:firstColumn="1" w:lastColumn="0" w:oddVBand="0" w:evenVBand="0" w:oddHBand="0" w:evenHBand="0" w:firstRowFirstColumn="0" w:firstRowLastColumn="0" w:lastRowFirstColumn="0" w:lastRowLastColumn="0"/>
+            <w:tcW w:w="4675" w:type="dxa"/>
+          </w:tcPr>
+          <w:p>
+            <w:proofErr w:type="spellStart"/>
+            <w:r>
+              <w:t>ADCx</w:t>
+            </w:r>
+            <w:proofErr w:type="spellEnd"/>
+          </w:p>
+        </w:tc>
+        <w:tc>
+          <w:tcPr>
+            <w:tcW w:w="4675" w:type="dxa"/>
+          </w:tcPr>
+          <w:p>
+            <w:pPr>
+              <w:cnfStyle w:val="000000000000" w:firstRow="0" w:lastRow="0" w:firstColumn="0" w:lastColumn="0" w:oddVBand="0" w:evenVBand="0" w:oddHBand="0" w:evenHBand="0" w:firstRowFirstColumn="0" w:firstRowLastColumn="0" w:lastRowFirstColumn="0" w:lastRowLastColumn="0"/>
+            </w:pPr>
+            <w:r>
+              <w:t>ADC1</w:t>
+            </w:r>
+          </w:p>
+        </w:tc>
+      </w:tr>
+      <w:tr>
+        <w:tc>
+          <w:tcPr>
+            <w:cnfStyle w:val="001000000000" w:firstRow="0" w:lastRow="0" w:firstColumn="1" w:lastColumn="0" w:oddVBand="0" w:evenVBand="0" w:oddHBand="0" w:evenHBand="0" w:firstRowFirstColumn="0" w:firstRowLastColumn="0" w:lastRowFirstColumn="0" w:lastRowLastColumn="0"/>
+            <w:tcW w:w="4675" w:type="dxa"/>
+          </w:tcPr>
+          <w:p>
+            <w:proofErr w:type="spellStart"/>
+            <w:r>
+              <w:t>ADC_Channel</w:t>
+            </w:r>
+            <w:proofErr w:type="spellEnd"/>
+          </w:p>
+        </w:tc>
+        <w:tc>
+          <w:tcPr>
+            <w:tcW w:w="4675" w:type="dxa"/>
+          </w:tcPr>
+          <w:p>
+            <w:pPr>
+              <w:cnfStyle w:val="000000000000" w:firstRow="0" w:lastRow="0" w:firstColumn="0" w:lastColumn="0" w:oddVBand="0" w:evenVBand="0" w:oddHBand="0" w:evenHBand="0" w:firstRowFirstColumn="0" w:firstRowLastColumn="0" w:lastRowFirstColumn="0" w:lastRowLastColumn="0"/>
+            </w:pPr>
+            <w:r>
+              <w:t>ADC_Channel_16</w:t>
+            </w:r>
+          </w:p>
+        </w:tc>
+      </w:tr>
+      <w:tr>
+        <w:tc>
+          <w:tcPr>
+            <w:cnfStyle w:val="001000000000" w:firstRow="0" w:lastRow="0" w:firstColumn="1" w:lastColumn="0" w:oddVBand="0" w:evenVBand="0" w:oddHBand="0" w:evenHBand="0" w:firstRowFirstColumn="0" w:firstRowLastColumn="0" w:lastRowFirstColumn="0" w:lastRowLastColumn="0"/>
+            <w:tcW w:w="4675" w:type="dxa"/>
+          </w:tcPr>
+          <w:p>
+            <w:r>
+              <w:t>Rank</w:t>
+            </w:r>
+          </w:p>
+        </w:tc>
+        <w:tc>
+          <w:tcPr>
+            <w:tcW w:w="4675" w:type="dxa"/>
+          </w:tcPr>
+          <w:p>
+            <w:pPr>
+              <w:cnfStyle w:val="000000000000" w:firstRow="0" w:lastRow="0" w:firstColumn="0" w:lastColumn="0" w:oddVBand="0" w:evenVBand="0" w:oddHBand="0" w:evenHBand="0" w:firstRowFirstColumn="0" w:firstRowLastColumn="0" w:lastRowFirstColumn="0" w:lastRowLastColumn="0"/>
+            </w:pPr>
+            <w:r>
+              <w:t>1</w:t>
+            </w:r>
+          </w:p>
+        </w:tc>
+      </w:tr>
+      <w:tr>
+        <w:tc>
+          <w:tcPr>
+            <w:cnfStyle w:val="001000000000" w:firstRow="0" w:lastRow="0" w:firstColumn="1" w:lastColumn="0" w:oddVBand="0" w:evenVBand="0" w:oddHBand="0" w:evenHBand="0" w:firstRowFirstColumn="0" w:firstRowLastColumn="0" w:lastRowFirstColumn="0" w:lastRowLastColumn="0"/>
+            <w:tcW w:w="4675" w:type="dxa"/>
+          </w:tcPr>
+          <w:p>
+            <w:proofErr w:type="spellStart"/>
+            <w:r>
+              <w:t>ADC_SampleTime</w:t>
+            </w:r>
+            <w:proofErr w:type="spellEnd"/>
+          </w:p>
+        </w:tc>
+        <w:tc>
+          <w:tcPr>
+            <w:tcW w:w="4675" w:type="dxa"/>
+          </w:tcPr>
+          <w:p>
+            <w:pPr>
+              <w:cnfStyle w:val="000000000000" w:firstRow="0" w:lastRow="0" w:firstColumn="0" w:lastColumn="0" w:oddVBand="0" w:evenVBand="0" w:oddHBand="0" w:evenHBand="0" w:firstRowFirstColumn="0" w:firstRowLastColumn="0" w:lastRowFirstColumn="0" w:lastRowLastColumn="0"/>
+            </w:pPr>
+            <w:r>
+              <w:t>ADC_SampleTime_480Cycles</w:t>
+            </w:r>
+          </w:p>
+        </w:tc>
+      </w:tr>
+    </w:tbl>
+    <w:p/>
+    <w:p>
+      <w:r>
+        <w:t>As previously mentioned, t</w:t>
+      </w:r>
+      <w:r>
+        <w:t>he temperatur</w:t>
+      </w:r>
+      <w:r>
+        <w:t>e sensor is hardwired to ADC1 over</w:t>
+      </w:r>
+      <w:r>
+        <w:t xml:space="preserve"> channel 16.</w:t>
+      </w:r>
+      <w:r>
+        <w:t xml:space="preserve"> </w:t>
+      </w:r>
+      <w:r>
+        <w:t xml:space="preserve">Since this is the </w:t>
+      </w:r>
+      <w:r>
+        <w:t>only</w:t>
+      </w:r>
+      <w:r>
+        <w:t xml:space="preserve"> used,</w:t>
+      </w:r>
+      <w:r>
+        <w:t xml:space="preserve"> the va</w:t>
+      </w:r>
+      <w:r>
+        <w:t>lue for rank does</w:t>
+      </w:r>
+      <w:r>
+        <w:t xml:space="preserve"> not matter. </w:t>
+      </w:r>
+      <w:r>
+        <w:rPr>
+          <w:highlight w:val="yellow"/>
+        </w:rPr>
+        <w:t>We selected 480 cycles as sample time because ______</w:t>
+      </w:r>
+    </w:p>
+    <w:p>
+      <w:r>
+        <w:t>Finally, t</w:t>
+      </w:r>
+      <w:r>
+        <w:t xml:space="preserve">he </w:t>
+      </w:r>
+      <w:r>
+        <w:t>sampled data taken from the ADC</w:t>
+      </w:r>
+      <w:r>
+        <w:t xml:space="preserve"> is </w:t>
+      </w:r>
+      <w:r>
+        <w:t xml:space="preserve">forwarded </w:t>
+      </w:r>
+      <w:r>
+        <w:t xml:space="preserve">to the </w:t>
+      </w:r>
+      <w:proofErr w:type="spellStart"/>
+      <w:r>
+        <w:t>Kalman</w:t>
+      </w:r>
+      <w:proofErr w:type="spellEnd"/>
+      <w:r>
+        <w:t xml:space="preserve"> filter.</w:t>
+      </w:r>
+    </w:p>
+    <w:p>
+      <w:pPr>
+        <w:pStyle w:val="Heading3"/>
+      </w:pPr>
+      <w:bookmarkStart w:id="10" w:name="_Toc412464961"/>
+      <w:r>
+        <w:t xml:space="preserve">3.1.2. </w:t>
+      </w:r>
+      <w:r>
+        <w:t>Data Filtering (</w:t>
+      </w:r>
+      <w:proofErr w:type="spellStart"/>
+      <w:r>
+        <w:t>Kalman</w:t>
+      </w:r>
+      <w:proofErr w:type="spellEnd"/>
+      <w:r>
+        <w:t xml:space="preserve"> Filter)</w:t>
+      </w:r>
+      <w:bookmarkEnd w:id="10"/>
+    </w:p>
+    <w:p/>
+    <w:p>
+      <w:pPr>
+        <w:pStyle w:val="ListParagraph"/>
+        <w:numPr>
+          <w:ilvl w:val="0"/>
+          <w:numId w:val="1"/>
+        </w:numPr>
+      </w:pPr>
+      <w:r>
+        <w:t>Mention that the data comes from the ADC</w:t>
+      </w:r>
+    </w:p>
+    <w:p>
+      <w:r>
+        <w:t xml:space="preserve">We reused the </w:t>
+      </w:r>
+      <w:proofErr w:type="spellStart"/>
+      <w:r>
+        <w:t>Kalman</w:t>
+      </w:r>
+      <w:proofErr w:type="spellEnd"/>
+      <w:r>
+        <w:t xml:space="preserve"> filter from Lab Experiment 1, with some changes. Instead of an array of inputs</w:t>
+      </w:r>
+      <w:r>
+        <w:t xml:space="preserve"> and outputs</w:t>
+      </w:r>
+      <w:r>
+        <w:t xml:space="preserve">, each </w:t>
+      </w:r>
+      <w:r>
+        <w:t>iteration will onl</w:t>
+      </w:r>
+      <w:r>
+        <w:t xml:space="preserve">y pass in a scalar input value and pass back one output value. </w:t>
+      </w:r>
+      <w:r>
+        <w:t xml:space="preserve">The parameters that we used for the </w:t>
+      </w:r>
+      <w:proofErr w:type="spellStart"/>
+      <w:r>
+        <w:t>Kalman</w:t>
+      </w:r>
+      <w:proofErr w:type="spellEnd"/>
+      <w:r>
+        <w:t xml:space="preserve"> filter we determined experimentally (see Section 4.1).</w:t>
+      </w:r>
+      <w:r>
+        <w:t xml:space="preserve"> </w:t>
+      </w:r>
+      <w:r>
+        <w:t>The output values are passed as input to the conversion function.</w:t>
+      </w:r>
+    </w:p>
+    <w:p>
+      <w:pPr>
+        <w:pStyle w:val="ListParagraph"/>
+        <w:numPr>
+          <w:ilvl w:val="0"/>
+          <w:numId w:val="1"/>
+        </w:numPr>
+      </w:pPr>
+      <w:r>
+        <w:t>Implementation of the filter using previously determined (optimal) variables</w:t>
+      </w:r>
+    </w:p>
+    <w:p>
+      <w:pPr>
+        <w:pStyle w:val="ListParagraph"/>
+        <w:numPr>
+          <w:ilvl w:val="0"/>
+          <w:numId w:val="1"/>
+        </w:numPr>
+      </w:pPr>
+      <w:r>
+        <w:t>Mention that the data is sent to conversion</w:t>
+      </w:r>
+    </w:p>
+    <w:p/>
+    <w:p>
+      <w:pPr>
+        <w:pStyle w:val="Heading3"/>
+      </w:pPr>
+      <w:bookmarkStart w:id="11" w:name="_Toc412464962"/>
+      <w:r>
+        <w:t xml:space="preserve">3.1.3. </w:t>
+      </w:r>
+      <w:r>
+        <w:t>Data Conversion</w:t>
+      </w:r>
+      <w:bookmarkEnd w:id="11"/>
+    </w:p>
+    <w:p>
+      <w:r>
+        <w:t xml:space="preserve"> </w:t>
+      </w:r>
+    </w:p>
+    <w:p>
+      <w:pPr>
+        <w:pStyle w:val="ListParagraph"/>
+        <w:numPr>
+          <w:ilvl w:val="0"/>
+          <w:numId w:val="1"/>
+        </w:numPr>
+      </w:pPr>
+      <w:r>
+        <w:t>Mention that the data received from the filter needs to be translated in order to be interpreted</w:t>
+      </w:r>
+    </w:p>
+    <w:p>
+      <w:pPr>
+        <w:pStyle w:val="ListParagraph"/>
+        <w:numPr>
+          <w:ilvl w:val="0"/>
+          <w:numId w:val="1"/>
+        </w:numPr>
+      </w:pPr>
+      <w:r>
+        <w:t>First get the voltage</w:t>
+      </w:r>
+    </w:p>
+    <w:p>
+      <w:pPr>
+        <w:pStyle w:val="ListParagraph"/>
+        <w:numPr>
+          <w:ilvl w:val="0"/>
+          <w:numId w:val="1"/>
+        </w:numPr>
+      </w:pPr>
+      <w:r>
+        <w:t>Second get the temperature</w:t>
+      </w:r>
+    </w:p>
+    <w:p>
+      <w:pPr>
+        <w:pStyle w:val="ListParagraph"/>
+        <w:numPr>
+          <w:ilvl w:val="0"/>
+          <w:numId w:val="1"/>
+        </w:numPr>
+      </w:pPr>
+      <w:r>
+        <w:t>Mention that the temperature</w:t>
+      </w:r>
+      <w:r>
+        <w:t xml:space="preserve"> changes are displayed using LEDs</w:t>
+      </w:r>
+    </w:p>
+    <w:p/>
+    <w:p>
+      <w:pPr>
+        <w:pStyle w:val="Heading2"/>
+      </w:pPr>
+      <w:bookmarkStart w:id="12" w:name="_Toc412464963"/>
+      <w:r>
+        <w:t xml:space="preserve">3.2. </w:t>
+      </w:r>
+      <w:r>
+        <w:t>Visual Feedback</w:t>
+      </w:r>
+      <w:bookmarkEnd w:id="12"/>
+    </w:p>
+    <w:p>
+      <w:pPr>
+        <w:pStyle w:val="ListParagraph"/>
+        <w:numPr>
+          <w:ilvl w:val="0"/>
+          <w:numId w:val="4"/>
+        </w:numPr>
+      </w:pPr>
+      <w:r>
+        <w:t>Independent of th</w:t>
+      </w:r>
+      <w:r>
+        <w:t>e interrupt, can run while data processing is waiting</w:t>
+      </w:r>
+    </w:p>
+    <w:p>
+      <w:pPr>
+        <w:pStyle w:val="Heading3"/>
+      </w:pPr>
+      <w:bookmarkStart w:id="13" w:name="_Toc412464964"/>
+      <w:r>
+        <w:t xml:space="preserve">3.2.1. </w:t>
+      </w:r>
+      <w:r>
+        <w:t>Visual Display (GPIO)</w:t>
+      </w:r>
+      <w:bookmarkEnd w:id="13"/>
+    </w:p>
+    <w:p/>
+    <w:p>
+      <w:pPr>
+        <w:pStyle w:val="ListParagraph"/>
+        <w:numPr>
+          <w:ilvl w:val="0"/>
+          <w:numId w:val="1"/>
+        </w:numPr>
+      </w:pPr>
+      <w:r>
+        <w:t>Mention that when temperature is below the threshold, we display the change</w:t>
+      </w:r>
+    </w:p>
+    <w:p>
+      <w:pPr>
+        <w:pStyle w:val="ListParagraph"/>
+        <w:numPr>
+          <w:ilvl w:val="0"/>
+          <w:numId w:val="1"/>
+        </w:numPr>
+      </w:pPr>
+      <w:r>
+        <w:lastRenderedPageBreak/>
+        <w:t>GPIO configuration (refer to user manual?)</w:t>
+      </w:r>
+    </w:p>
+    <w:p>
+      <w:r>
+        <w:t xml:space="preserve">For the GPIO settings we used the following: </w:t>
+      </w:r>
+      <w:proofErr w:type="spellStart"/>
+      <w:r>
+        <w:t>GPIO_Pin</w:t>
+      </w:r>
+      <w:proofErr w:type="spellEnd"/>
+      <w:r>
+        <w:t xml:space="preserve"> as </w:t>
+      </w:r>
+      <w:proofErr w:type="spellStart"/>
+      <w:r>
+        <w:t>GPIO_Pins</w:t>
+      </w:r>
+      <w:proofErr w:type="spellEnd"/>
+      <w:r>
+        <w:t xml:space="preserve"> 12 to 15 </w:t>
+      </w:r>
+      <w:proofErr w:type="spellStart"/>
+      <w:r>
+        <w:t>or’d</w:t>
+      </w:r>
+      <w:proofErr w:type="spellEnd"/>
+      <w:r>
+        <w:t xml:space="preserve"> together, </w:t>
+      </w:r>
+      <w:proofErr w:type="spellStart"/>
+      <w:r>
+        <w:t>GPIO_Mode</w:t>
+      </w:r>
+      <w:proofErr w:type="spellEnd"/>
+      <w:r>
+        <w:t xml:space="preserve"> as </w:t>
+      </w:r>
+      <w:proofErr w:type="spellStart"/>
+      <w:r>
+        <w:t>GPIO_Mode_OUT</w:t>
+      </w:r>
+      <w:proofErr w:type="spellEnd"/>
+      <w:r>
+        <w:t xml:space="preserve">, </w:t>
+      </w:r>
+      <w:proofErr w:type="spellStart"/>
+      <w:r>
+        <w:t>GPIO_Speed</w:t>
+      </w:r>
+      <w:proofErr w:type="spellEnd"/>
+      <w:r>
+        <w:t xml:space="preserve"> as </w:t>
+      </w:r>
+      <w:proofErr w:type="spellStart"/>
+      <w:r>
+        <w:t>GPIO_Speed</w:t>
+      </w:r>
+      <w:proofErr w:type="spellEnd"/>
+      <w:r>
+        <w:t xml:space="preserve"> 100MHz, </w:t>
+      </w:r>
+      <w:proofErr w:type="spellStart"/>
+      <w:r>
+        <w:t>GPIO_OType</w:t>
+      </w:r>
+      <w:proofErr w:type="spellEnd"/>
+      <w:r>
+        <w:t xml:space="preserve"> as </w:t>
+      </w:r>
+      <w:proofErr w:type="spellStart"/>
+      <w:r>
+        <w:t>GPIO_Otype_PP</w:t>
+      </w:r>
+      <w:proofErr w:type="spellEnd"/>
+      <w:r>
+        <w:t xml:space="preserve">, </w:t>
+      </w:r>
+      <w:proofErr w:type="spellStart"/>
+      <w:proofErr w:type="gramStart"/>
+      <w:r>
+        <w:t>GPIO</w:t>
+      </w:r>
+      <w:proofErr w:type="gramEnd"/>
+      <w:r>
+        <w:t>_PuPd</w:t>
+      </w:r>
+      <w:proofErr w:type="spellEnd"/>
+      <w:r>
+        <w:t xml:space="preserve"> as </w:t>
+      </w:r>
+      <w:proofErr w:type="spellStart"/>
+      <w:r>
+        <w:t>GPIO_PuPd_NOPULL</w:t>
+      </w:r>
+      <w:proofErr w:type="spellEnd"/>
+      <w:r>
+        <w:t xml:space="preserve">. </w:t>
+      </w:r>
+      <w:r>
+        <w:t xml:space="preserve">We set the pins 12 to 15 since these are the pins hardwired to the LEDs. </w:t>
+      </w:r>
+      <w:r>
+        <w:t xml:space="preserve">We set the mode as out since we are writing to the LEDs. </w:t>
+      </w:r>
+      <w:r>
+        <w:t xml:space="preserve">We set the speed as </w:t>
+      </w:r>
+      <w:r>
+        <w:t>100 MHz</w:t>
+      </w:r>
+      <w:r>
+        <w:t xml:space="preserve"> since it is the fastest speed. We set the output type as </w:t>
+      </w:r>
+      <w:r>
+        <w:t xml:space="preserve">PP and </w:t>
+      </w:r>
+      <w:proofErr w:type="spellStart"/>
+      <w:r>
+        <w:t>PullUp</w:t>
+      </w:r>
+      <w:proofErr w:type="spellEnd"/>
+      <w:r>
+        <w:t xml:space="preserve"> and </w:t>
+      </w:r>
+      <w:proofErr w:type="spellStart"/>
+      <w:r>
+        <w:t>PullDown</w:t>
+      </w:r>
+      <w:proofErr w:type="spellEnd"/>
+      <w:r>
+        <w:t xml:space="preserve"> as NOPULL</w:t>
+      </w:r>
+      <w:r>
+        <w:t xml:space="preserve"> so that _______</w:t>
+      </w:r>
+    </w:p>
+    <w:p>
+      <w:pPr>
+        <w:pStyle w:val="ListParagraph"/>
+        <w:numPr>
+          <w:ilvl w:val="0"/>
+          <w:numId w:val="1"/>
+        </w:numPr>
+      </w:pPr>
+      <w:r>
+        <w:t>How to track temperature increase and decrease</w:t>
+      </w:r>
+    </w:p>
+    <w:p/>
+    <w:p>
+      <w:pPr>
+        <w:pStyle w:val="Heading3"/>
+      </w:pPr>
+      <w:bookmarkStart w:id="14" w:name="_Toc412464965"/>
+      <w:r>
+        <w:t xml:space="preserve">3.2.2. </w:t>
+      </w:r>
+      <w:r>
+        <w:t>Alarm (PWM)</w:t>
+      </w:r>
+      <w:bookmarkEnd w:id="14"/>
+    </w:p>
+    <w:p/>
+    <w:p>
+      <w:pPr>
+        <w:pStyle w:val="ListParagraph"/>
+        <w:numPr>
+          <w:ilvl w:val="0"/>
+          <w:numId w:val="1"/>
+        </w:numPr>
+      </w:pPr>
+      <w:r>
+        <w:t>Mention that when temperature is above the threshold, we use and alarm</w:t>
+      </w:r>
+    </w:p>
+    <w:p>
+      <w:pPr>
+        <w:pStyle w:val="ListParagraph"/>
+        <w:numPr>
+          <w:ilvl w:val="0"/>
+          <w:numId w:val="1"/>
+        </w:numPr>
+      </w:pPr>
+      <w:r>
+        <w:t xml:space="preserve">Increment </w:t>
+      </w:r>
+      <w:proofErr w:type="spellStart"/>
+      <w:r>
+        <w:t>duty_cycle</w:t>
+      </w:r>
+      <w:proofErr w:type="spellEnd"/>
+      <w:r>
+        <w:t xml:space="preserve"> by 10% </w:t>
+      </w:r>
+      <w:r>
+        <w:t>to achieve fade-in fade-out</w:t>
+      </w:r>
+    </w:p>
+    <w:p>
+      <w:pPr>
+        <w:pStyle w:val="Heading1"/>
+      </w:pPr>
+      <w:bookmarkStart w:id="15" w:name="_Toc412464966"/>
+      <w:r>
+        <w:t xml:space="preserve">4. </w:t>
+      </w:r>
+      <w:r>
+        <w:t>Testing and Observations</w:t>
+      </w:r>
+      <w:bookmarkEnd w:id="15"/>
+    </w:p>
+    <w:p/>
+    <w:p>
+      <w:pPr>
+        <w:pStyle w:val="Heading2"/>
+      </w:pPr>
+      <w:bookmarkStart w:id="16" w:name="_Toc412464967"/>
+      <w:r>
+        <w:t xml:space="preserve">4.1. </w:t>
+      </w:r>
+      <w:r>
+        <w:t>Terminal Window</w:t>
+      </w:r>
+      <w:bookmarkEnd w:id="16"/>
+    </w:p>
+    <w:p/>
+    <w:p>
+      <w:pPr>
+        <w:pStyle w:val="ListParagraph"/>
+        <w:numPr>
+          <w:ilvl w:val="0"/>
+          <w:numId w:val="1"/>
+        </w:numPr>
+      </w:pPr>
+      <w:r>
+        <w:t>Display intermediate values</w:t>
+      </w:r>
+    </w:p>
+    <w:p>
+      <w:pPr>
+        <w:pStyle w:val="ListParagraph"/>
+        <w:numPr>
+          <w:ilvl w:val="1"/>
+          <w:numId w:val="1"/>
+        </w:numPr>
+      </w:pPr>
+      <w:r>
+        <w:t xml:space="preserve">For </w:t>
+      </w:r>
+      <w:proofErr w:type="spellStart"/>
+      <w:r>
+        <w:t>Kalman</w:t>
+      </w:r>
+      <w:proofErr w:type="spellEnd"/>
+      <w:r>
+        <w:t xml:space="preserve"> Filter -- Compare against </w:t>
+      </w:r>
+      <w:proofErr w:type="spellStart"/>
+      <w:r>
+        <w:t>Matlab</w:t>
+      </w:r>
+      <w:proofErr w:type="spellEnd"/>
+      <w:r>
+        <w:t xml:space="preserve"> results</w:t>
+      </w:r>
+    </w:p>
+    <w:p>
+      <w:pPr>
+        <w:pStyle w:val="ListParagraph"/>
+        <w:numPr>
+          <w:ilvl w:val="0"/>
+          <w:numId w:val="1"/>
+        </w:numPr>
+      </w:pPr>
+      <w:r>
+        <w:t>Know when we passed the threshold</w:t>
+      </w:r>
+    </w:p>
+    <w:p/>
+    <w:p>
+      <w:pPr>
+        <w:pStyle w:val="Heading2"/>
+      </w:pPr>
+      <w:bookmarkStart w:id="17" w:name="_Toc412464968"/>
+      <w:r>
+        <w:t xml:space="preserve">4.2. </w:t>
+      </w:r>
+      <w:r>
+        <w:t>Visual Feedback</w:t>
+      </w:r>
+      <w:bookmarkEnd w:id="17"/>
+    </w:p>
+    <w:p/>
+    <w:p>
+      <w:pPr>
+        <w:pStyle w:val="ListParagraph"/>
+        <w:numPr>
+          <w:ilvl w:val="0"/>
+          <w:numId w:val="1"/>
+        </w:numPr>
+      </w:pPr>
+      <w:r>
+        <w:t>Observe the clockwise/counter-clockwise LEDs</w:t>
+      </w:r>
+    </w:p>
+    <w:p>
+      <w:pPr>
+        <w:pStyle w:val="ListParagraph"/>
+        <w:numPr>
+          <w:ilvl w:val="0"/>
+          <w:numId w:val="1"/>
+        </w:numPr>
+      </w:pPr>
+      <w:r>
+        <w:t>Observe fade-in fade-out effect beyond threshold</w:t>
+      </w:r>
+    </w:p>
+    <w:p/>
+    <w:p>
+      <w:pPr>
+        <w:pStyle w:val="Heading1"/>
+      </w:pPr>
+      <w:bookmarkStart w:id="18" w:name="_Toc412464969"/>
+      <w:r>
+        <w:t xml:space="preserve">5. </w:t>
+      </w:r>
+      <w:r>
+        <w:t>Conclusion</w:t>
+      </w:r>
+      <w:bookmarkEnd w:id="18"/>
+    </w:p>
+    <w:p/>
+    <w:p>
+      <w:r>
+        <w:br w:type="page"/>
+      </w:r>
+    </w:p>
+    <w:p>
+      <w:pPr>
+        <w:pStyle w:val="Heading1"/>
+      </w:pPr>
+      <w:bookmarkStart w:id="19" w:name="_Toc412464970"/>
+      <w:r>
+        <w:lastRenderedPageBreak/>
+        <w:t>Reference</w:t>
+      </w:r>
+      <w:r>
+        <w:t>s</w:t>
+      </w:r>
+      <w:bookmarkEnd w:id="19"/>
+      <w:r>
+        <w:t xml:space="preserve"> </w:t>
+      </w:r>
+    </w:p>
+    <w:p/>
+    <w:p>
+      <w:r>
+        <w:br w:type="page"/>
+      </w:r>
+    </w:p>
+    <w:p>
+      <w:pPr>
+        <w:pStyle w:val="Heading1"/>
+      </w:pPr>
+      <w:bookmarkStart w:id="20" w:name="_Toc412464971"/>
+      <w:r>
+        <w:lastRenderedPageBreak/>
+        <w:t xml:space="preserve">Appendix A – </w:t>
+      </w:r>
+      <w:proofErr w:type="spellStart"/>
+      <w:r>
+        <w:t>Matlab</w:t>
+      </w:r>
+      <w:proofErr w:type="spellEnd"/>
+      <w:r>
+        <w:t xml:space="preserve"> Simulation Results</w:t>
+      </w:r>
+      <w:bookmarkEnd w:id="20"/>
+    </w:p>
+    <w:p/>
+    <w:p>
+      <w:pPr>
+        <w:pStyle w:val="Caption"/>
+        <w:keepNext/>
+      </w:pPr>
+    </w:p>
+    <w:p>
+      <w:pPr>
+        <w:keepNext/>
       </w:pPr>
       <w:r>
         <w:rPr>
           <w:noProof/>
-          <w:lang w:eastAsia="en-CA"/>
+          <w:lang w:val="en-US"/>
+        </w:rPr>
+        <mc:AlternateContent>
+          <mc:Choice Requires="wps">
+            <w:drawing>
+              <wp:anchor distT="0" distB="0" distL="114300" distR="114300" simplePos="0" relativeHeight="251664384" behindDoc="0" locked="0" layoutInCell="1" allowOverlap="1" wp14:anchorId="5253A714" wp14:editId="6E3D9470">
+                <wp:simplePos x="0" y="0"/>
+                <wp:positionH relativeFrom="column">
+                  <wp:posOffset>0</wp:posOffset>
+                </wp:positionH>
+                <wp:positionV relativeFrom="paragraph">
+                  <wp:posOffset>4057015</wp:posOffset>
+                </wp:positionV>
+                <wp:extent cx="5332730" cy="635"/>
+                <wp:effectExtent l="0" t="0" r="0" b="0"/>
+                <wp:wrapSquare wrapText="bothSides"/>
+                <wp:docPr id="4" name="Text Box 4"/>
+                <wp:cNvGraphicFramePr/>
+                <a:graphic xmlns:a="http://schemas.openxmlformats.org/drawingml/2006/main">
+                  <a:graphicData uri="http://schemas.microsoft.com/office/word/2010/wordprocessingShape">
+                    <wps:wsp>
+                      <wps:cNvSpPr txBox="1"/>
+                      <wps:spPr>
+                        <a:xfrm>
+                          <a:off x="0" y="0"/>
+                          <a:ext cx="5332730" cy="635"/>
+                        </a:xfrm>
+                        <a:prstGeom prst="rect">
+                          <a:avLst/>
+                        </a:prstGeom>
+                        <a:solidFill>
+                          <a:prstClr val="white"/>
+                        </a:solidFill>
+                        <a:ln>
+                          <a:noFill/>
+                        </a:ln>
+                        <a:effectLst/>
+                      </wps:spPr>
+                      <wps:txbx>
+                        <w:txbxContent>
+                          <w:p>
+                            <w:pPr>
+                              <w:pStyle w:val="Caption"/>
+                              <w:rPr>
+                                <w:noProof/>
+                              </w:rPr>
+                            </w:pPr>
+                            <w:r>
+                              <w:t xml:space="preserve">Figure </w:t>
+                            </w:r>
+                            <w:fldSimple w:instr=" SEQ Figure \* ARABIC ">
+                              <w:r>
+                                <w:rPr>
+                                  <w:noProof/>
+                                </w:rPr>
+                                <w:t>1</w:t>
+                              </w:r>
+                            </w:fldSimple>
+                            <w:r>
+                              <w:t xml:space="preserve">: </w:t>
+                            </w:r>
+                            <w:proofErr w:type="spellStart"/>
+                            <w:r>
+                              <w:t>Kalman</w:t>
+                            </w:r>
+                            <w:proofErr w:type="spellEnd"/>
+                            <w:r>
+                              <w:t xml:space="preserve"> Filter Parameter q=0.0025, r=5</w:t>
+                            </w:r>
+                          </w:p>
+                        </w:txbxContent>
+                      </wps:txbx>
+                      <wps:bodyPr rot="0" spcFirstLastPara="0" vertOverflow="overflow" horzOverflow="overflow" vert="horz" wrap="square" lIns="0" tIns="0" rIns="0" bIns="0" numCol="1" spcCol="0" rtlCol="0" fromWordArt="0" anchor="t" anchorCtr="0" forceAA="0" compatLnSpc="1">
+                        <a:prstTxWarp prst="textNoShape">
+                          <a:avLst/>
+                        </a:prstTxWarp>
+                        <a:spAutoFit/>
+                      </wps:bodyPr>
+                    </wps:wsp>
+                  </a:graphicData>
+                </a:graphic>
+              </wp:anchor>
+            </w:drawing>
+          </mc:Choice>
+          <mc:Fallback>
+            <w:pict>
+              <v:shape w14:anchorId="5253A714" id="Text Box 4" o:spid="_x0000_s1028" type="#_x0000_t202" style="position:absolute;left:0;text-align:left;margin-left:0;margin-top:319.45pt;width:419.9pt;height:.05pt;z-index:251664384;visibility:visible;mso-wrap-style:square;mso-wrap-distance-left:9pt;mso-wrap-distance-top:0;mso-wrap-distance-right:9pt;mso-wrap-distance-bottom:0;mso-position-horizontal:absolute;mso-position-horizontal-relative:text;mso-position-vertical:absolute;mso-position-vertical-relative:text;v-text-anchor:top" o:gfxdata="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" stroked="f">
+                <v:textbox style="mso-fit-shape-to-text:t" inset="0,0,0,0">
+                  <w:txbxContent>
+                    <w:p>
+                      <w:pPr>
+                        <w:pStyle w:val="Caption"/>
+                        <w:rPr>
+                          <w:noProof/>
+                        </w:rPr>
+                      </w:pPr>
+                      <w:r>
+                        <w:t xml:space="preserve">Figure </w:t>
+                      </w:r>
+                      <w:r>
+                        <w:fldChar w:fldCharType="begin"/>
+                      </w:r>
+                      <w:r>
+                        <w:instrText xml:space="preserve"> SEQ Figure \* ARABIC </w:instrText>
+                      </w:r>
+                      <w:r>
+                        <w:fldChar w:fldCharType="separate"/>
+                      </w:r>
+                      <w:r>
+                        <w:rPr>
+                          <w:noProof/>
+                        </w:rPr>
+                        <w:t>1</w:t>
+                      </w:r>
+                      <w:r>
+                        <w:fldChar w:fldCharType="end"/>
+                      </w:r>
+                      <w:r>
+                        <w:t xml:space="preserve">: </w:t>
+                      </w:r>
+                      <w:proofErr w:type="spellStart"/>
+                      <w:r>
+                        <w:t>Kalman</w:t>
+                      </w:r>
+                      <w:proofErr w:type="spellEnd"/>
+                      <w:r>
+                        <w:t xml:space="preserve"> Filter Parameter q=0.0025, r=5</w:t>
+                      </w:r>
+                    </w:p>
+                  </w:txbxContent>
+                </v:textbox>
+                <w10:wrap type="square"/>
+              </v:shape>
+            </w:pict>
+          </mc:Fallback>
+        </mc:AlternateContent>
+      </w:r>
+      <w:r>
+        <w:rPr>
+          <w:noProof/>
+          <w:lang w:val="en-US"/>
         </w:rPr>
         <w:drawing>
-          <wp:inline distT="0" distB="0" distL="0" distR="0" wp14:anchorId="15B1473C" wp14:editId="4D06984C">
-            <wp:extent cx="5333333" cy="4000000"/>
+          <wp:anchor distT="0" distB="0" distL="114300" distR="114300" simplePos="0" relativeHeight="251662336" behindDoc="0" locked="0" layoutInCell="1" allowOverlap="1">
+            <wp:simplePos x="914400" y="1743075"/>
+            <wp:positionH relativeFrom="margin">
+              <wp:align>left</wp:align>
+            </wp:positionH>
+            <wp:positionV relativeFrom="paragraph">
+              <wp:align>top</wp:align>
+            </wp:positionV>
+            <wp:extent cx="5332730" cy="3999865"/>
             <wp:effectExtent l="0" t="0" r="1270" b="635"/>
+            <wp:wrapSquare wrapText="bothSides"/>
             <wp:docPr id="2" name="Picture 2"/>
             <wp:cNvGraphicFramePr>
               <a:graphicFrameLocks xmlns:a="http://schemas.openxmlformats.org/drawingml/2006/main" noChangeAspect="1"/>
@@ -3267,7 +3909,7 @@
                   <pic:spPr>
                     <a:xfrm>
                       <a:off x="0" y="0"/>
-                      <a:ext cx="5333333" cy="4000000"/>
+                      <a:ext cx="5332730" cy="3999865"/>
                     </a:xfrm>
                     <a:prstGeom prst="rect">
                       <a:avLst/>
@@ -3276,42 +3918,30 @@
                 </pic:pic>
               </a:graphicData>
             </a:graphic>
-          </wp:inline>
+          </wp:anchor>
         </w:drawing>
       </w:r>
+      <w:r>
+        <w:br w:type="textWrapping" w:clear="all"/>
+      </w:r>
     </w:p>
     <w:p>
       <w:pPr>
         <w:pStyle w:val="Caption"/>
-        <w:jc w:val="both"/>
-      </w:pPr>
-    </w:p>
-    <w:p>
-      <w:pPr>
-        <w:pStyle w:val="Caption"/>
+      </w:pPr>
+    </w:p>
+    <w:p>
+      <w:pPr>
         <w:keepNext/>
       </w:pPr>
-      <w:r>
-        <w:lastRenderedPageBreak/>
-        <w:t xml:space="preserve">Figure </w:t>
-      </w:r>
-      <w:fldSimple w:instr=" SEQ Figure \* ARABIC ">
-        <w:r>
-          <w:rPr>
-            <w:noProof/>
-          </w:rPr>
-          <w:t>2</w:t>
-        </w:r>
-      </w:fldSimple>
-    </w:p>
-    <w:p>
       <w:r>
         <w:rPr>
           <w:noProof/>
-          <w:lang w:eastAsia="en-CA"/>
+          <w:lang w:val="en-US"/>
         </w:rPr>
+        <w:lastRenderedPageBreak/>
         <w:drawing>
-          <wp:inline distT="0" distB="0" distL="0" distR="0">
+          <wp:inline distT="0" distB="0" distL="0" distR="0" wp14:anchorId="50B1CE58" wp14:editId="5045EFC4">
             <wp:extent cx="5333333" cy="4000000"/>
             <wp:effectExtent l="0" t="0" r="1270" b="635"/>
             <wp:docPr id="3" name="Picture 3"/>
@@ -3356,10 +3986,9 @@
     <w:p>
       <w:pPr>
         <w:pStyle w:val="Caption"/>
-        <w:keepNext/>
-      </w:pPr>
-      <w:r>
-        <w:lastRenderedPageBreak/>
+        <w:jc w:val="left"/>
+      </w:pPr>
+      <w:r>
         <w:t xml:space="preserve">Figure </w:t>
       </w:r>
       <w:fldSimple w:instr=" SEQ Figure \* ARABIC ">
@@ -3367,18 +3996,33 @@
           <w:rPr>
             <w:noProof/>
           </w:rPr>
-          <w:t>3</w:t>
+          <w:t>2</w:t>
         </w:r>
       </w:fldSimple>
-    </w:p>
-    <w:p>
+      <w:r>
+        <w:t xml:space="preserve">: </w:t>
+      </w:r>
+      <w:proofErr w:type="spellStart"/>
+      <w:r>
+        <w:t>Kalman</w:t>
+      </w:r>
+      <w:proofErr w:type="spellEnd"/>
+      <w:r>
+        <w:t xml:space="preserve"> Filter Parameter q=2500, r=5</w:t>
+      </w:r>
+    </w:p>
+    <w:p>
+      <w:pPr>
+        <w:keepNext/>
+      </w:pPr>
       <w:r>
         <w:rPr>
           <w:noProof/>
-          <w:lang w:eastAsia="en-CA"/>
+          <w:lang w:val="en-US"/>
         </w:rPr>
+        <w:lastRenderedPageBreak/>
         <w:drawing>
-          <wp:inline distT="0" distB="0" distL="0" distR="0">
+          <wp:inline distT="0" distB="0" distL="0" distR="0" wp14:anchorId="4E39EE56" wp14:editId="1F7925F9">
             <wp:extent cx="5333333" cy="4000000"/>
             <wp:effectExtent l="0" t="0" r="1270" b="635"/>
             <wp:docPr id="6" name="Picture 6"/>
@@ -3420,6 +4064,34 @@
         </w:drawing>
       </w:r>
     </w:p>
+    <w:p>
+      <w:pPr>
+        <w:pStyle w:val="Caption"/>
+        <w:jc w:val="left"/>
+      </w:pPr>
+      <w:r>
+        <w:t xml:space="preserve">Figure </w:t>
+      </w:r>
+      <w:fldSimple w:instr=" SEQ Figure \* ARABIC ">
+        <w:r>
+          <w:rPr>
+            <w:noProof/>
+          </w:rPr>
+          <w:t>3</w:t>
+        </w:r>
+      </w:fldSimple>
+      <w:r>
+        <w:t xml:space="preserve">: </w:t>
+      </w:r>
+      <w:proofErr w:type="spellStart"/>
+      <w:r>
+        <w:t>Kalman</w:t>
+      </w:r>
+      <w:proofErr w:type="spellEnd"/>
+      <w:r>
+        <w:t xml:space="preserve"> Filter Parameter q=0.0025, r=500</w:t>
+      </w:r>
+    </w:p>
     <w:sectPr>
       <w:footerReference w:type="default" r:id="rId11"/>
       <w:pgSz w:w="12240" w:h="15840"/>
@@ -3468,6 +4140,7 @@
         <w:docPartUnique/>
       </w:docPartObj>
     </w:sdtPr>
+    <w:sdtEndPr/>
     <w:sdtContent>
       <w:sdt>
         <w:sdtPr>
@@ -3477,6 +4150,7 @@
             <w:docPartUnique/>
           </w:docPartObj>
         </w:sdtPr>
+        <w:sdtEndPr/>
         <w:sdtContent>
           <w:p>
             <w:pPr>
@@ -3517,7 +4191,7 @@
                 <w:bCs/>
                 <w:noProof/>
               </w:rPr>
-              <w:t>4</w:t>
+              <w:t>5</w:t>
             </w:r>
             <w:r>
               <w:rPr>
@@ -4469,7 +5143,10 @@
   <w:style w:type="paragraph" w:default="1" w:styleId="Normal">
     <w:name w:val="Normal"/>
     <w:qFormat/>
-    <w:rsid w:val="007B79D6"/>
+    <w:rsid w:val="003220CE"/>
+    <w:pPr>
+      <w:jc w:val="both"/>
+    </w:pPr>
   </w:style>
   <w:style w:type="paragraph" w:styleId="Heading1">
     <w:name w:val="heading 1"/>
@@ -4942,14 +5619,13 @@
     <w:uiPriority w:val="35"/>
     <w:unhideWhenUsed/>
     <w:qFormat/>
-    <w:rsid w:val="007B79D6"/>
+    <w:rsid w:val="003220CE"/>
     <w:pPr>
       <w:spacing w:line="240" w:lineRule="auto"/>
     </w:pPr>
     <w:rPr>
       <w:b/>
       <w:bCs/>
-      <w:smallCaps/>
       <w:color w:val="44546A" w:themeColor="text2"/>
     </w:rPr>
   </w:style>
@@ -5104,10 +5780,10 @@
     <w:basedOn w:val="DefaultParagraphFont"/>
     <w:uiPriority w:val="31"/>
     <w:qFormat/>
-    <w:rsid w:val="007B79D6"/>
+    <w:rsid w:val="007E4BA6"/>
     <w:rPr>
       <w:smallCaps/>
-      <w:color w:val="595959" w:themeColor="text1" w:themeTint="A6"/>
+      <w:color w:val="auto"/>
       <w:u w:val="none" w:color="7F7F7F" w:themeColor="text1" w:themeTint="80"/>
       <w:bdr w:val="none" w:sz="0" w:space="0" w:color="auto"/>
     </w:rPr>
@@ -5198,6 +5874,416 @@
       <w:spacing w:after="100"/>
       <w:ind w:left="440"/>
     </w:pPr>
+  </w:style>
+  <w:style w:type="table" w:styleId="TableGrid">
+    <w:name w:val="Table Grid"/>
+    <w:basedOn w:val="TableNormal"/>
+    <w:uiPriority w:val="39"/>
+    <w:rsid w:val="00D739E1"/>
+    <w:pPr>
+      <w:spacing w:after="0" w:line="240" w:lineRule="auto"/>
+    </w:pPr>
+    <w:tblPr>
+      <w:tblBorders>
+        <w:top w:val="single" w:sz="4" w:space="0" w:color="auto"/>
+        <w:left w:val="single" w:sz="4" w:space="0" w:color="auto"/>
+        <w:bottom w:val="single" w:sz="4" w:space="0" w:color="auto"/>
+        <w:right w:val="single" w:sz="4" w:space="0" w:color="auto"/>
+        <w:insideH w:val="single" w:sz="4" w:space="0" w:color="auto"/>
+        <w:insideV w:val="single" w:sz="4" w:space="0" w:color="auto"/>
+      </w:tblBorders>
+    </w:tblPr>
+  </w:style>
+  <w:style w:type="table" w:styleId="GridTable7Colorful">
+    <w:name w:val="Grid Table 7 Colorful"/>
+    <w:basedOn w:val="TableNormal"/>
+    <w:uiPriority w:val="52"/>
+    <w:rsid w:val="00D739E1"/>
+    <w:pPr>
+      <w:spacing w:after="0" w:line="240" w:lineRule="auto"/>
+    </w:pPr>
+    <w:rPr>
+      <w:color w:val="000000" w:themeColor="text1"/>
+    </w:rPr>
+    <w:tblPr>
+      <w:tblStyleRowBandSize w:val="1"/>
+      <w:tblStyleColBandSize w:val="1"/>
+      <w:tblBorders>
+        <w:top w:val="single" w:sz="4" w:space="0" w:color="666666" w:themeColor="text1" w:themeTint="99"/>
+        <w:left w:val="single" w:sz="4" w:space="0" w:color="666666" w:themeColor="text1" w:themeTint="99"/>
+        <w:bottom w:val="single" w:sz="4" w:space="0" w:color="666666" w:themeColor="text1" w:themeTint="99"/>
+        <w:right w:val="single" w:sz="4" w:space="0" w:color="666666" w:themeColor="text1" w:themeTint="99"/>
+        <w:insideH w:val="single" w:sz="4" w:space="0" w:color="666666" w:themeColor="text1" w:themeTint="99"/>
+        <w:insideV w:val="single" w:sz="4" w:space="0" w:color="666666" w:themeColor="text1" w:themeTint="99"/>
+      </w:tblBorders>
+    </w:tblPr>
+    <w:tblStylePr w:type="firstRow">
+      <w:rPr>
+        <w:b/>
+        <w:bCs/>
+      </w:rPr>
+      <w:tblPr/>
+      <w:tcPr>
+        <w:tcBorders>
+          <w:top w:val="nil"/>
+          <w:left w:val="nil"/>
+          <w:right w:val="nil"/>
+          <w:insideH w:val="nil"/>
+          <w:insideV w:val="nil"/>
+        </w:tcBorders>
+        <w:shd w:val="clear" w:color="auto" w:fill="FFFFFF" w:themeFill="background1"/>
+      </w:tcPr>
+    </w:tblStylePr>
+    <w:tblStylePr w:type="lastRow">
+      <w:rPr>
+        <w:b/>
+        <w:bCs/>
+      </w:rPr>
+      <w:tblPr/>
+      <w:tcPr>
+        <w:tcBorders>
+          <w:left w:val="nil"/>
+          <w:bottom w:val="nil"/>
+          <w:right w:val="nil"/>
+          <w:insideH w:val="nil"/>
+          <w:insideV w:val="nil"/>
+        </w:tcBorders>
+        <w:shd w:val="clear" w:color="auto" w:fill="FFFFFF" w:themeFill="background1"/>
+      </w:tcPr>
+    </w:tblStylePr>
+    <w:tblStylePr w:type="firstCol">
+      <w:pPr>
+        <w:jc w:val="right"/>
+      </w:pPr>
+      <w:rPr>
+        <w:i/>
+        <w:iCs/>
+      </w:rPr>
+      <w:tblPr/>
+      <w:tcPr>
+        <w:tcBorders>
+          <w:top w:val="nil"/>
+          <w:left w:val="nil"/>
+          <w:bottom w:val="nil"/>
+          <w:insideH w:val="nil"/>
+          <w:insideV w:val="nil"/>
+        </w:tcBorders>
+        <w:shd w:val="clear" w:color="auto" w:fill="FFFFFF" w:themeFill="background1"/>
+      </w:tcPr>
+    </w:tblStylePr>
+    <w:tblStylePr w:type="lastCol">
+      <w:rPr>
+        <w:i/>
+        <w:iCs/>
+      </w:rPr>
+      <w:tblPr/>
+      <w:tcPr>
+        <w:tcBorders>
+          <w:top w:val="nil"/>
+          <w:bottom w:val="nil"/>
+          <w:right w:val="nil"/>
+          <w:insideH w:val="nil"/>
+          <w:insideV w:val="nil"/>
+        </w:tcBorders>
+        <w:shd w:val="clear" w:color="auto" w:fill="FFFFFF" w:themeFill="background1"/>
+      </w:tcPr>
+    </w:tblStylePr>
+    <w:tblStylePr w:type="band1Vert">
+      <w:tblPr/>
+      <w:tcPr>
+        <w:shd w:val="clear" w:color="auto" w:fill="CCCCCC" w:themeFill="text1" w:themeFillTint="33"/>
+      </w:tcPr>
+    </w:tblStylePr>
+    <w:tblStylePr w:type="band1Horz">
+      <w:tblPr/>
+      <w:tcPr>
+        <w:shd w:val="clear" w:color="auto" w:fill="CCCCCC" w:themeFill="text1" w:themeFillTint="33"/>
+      </w:tcPr>
+    </w:tblStylePr>
+    <w:tblStylePr w:type="neCell">
+      <w:tblPr/>
+      <w:tcPr>
+        <w:tcBorders>
+          <w:bottom w:val="single" w:sz="4" w:space="0" w:color="666666" w:themeColor="text1" w:themeTint="99"/>
+        </w:tcBorders>
+      </w:tcPr>
+    </w:tblStylePr>
+    <w:tblStylePr w:type="nwCell">
+      <w:tblPr/>
+      <w:tcPr>
+        <w:tcBorders>
+          <w:bottom w:val="single" w:sz="4" w:space="0" w:color="666666" w:themeColor="text1" w:themeTint="99"/>
+        </w:tcBorders>
+      </w:tcPr>
+    </w:tblStylePr>
+    <w:tblStylePr w:type="seCell">
+      <w:tblPr/>
+      <w:tcPr>
+        <w:tcBorders>
+          <w:top w:val="single" w:sz="4" w:space="0" w:color="666666" w:themeColor="text1" w:themeTint="99"/>
+        </w:tcBorders>
+      </w:tcPr>
+    </w:tblStylePr>
+    <w:tblStylePr w:type="swCell">
+      <w:tblPr/>
+      <w:tcPr>
+        <w:tcBorders>
+          <w:top w:val="single" w:sz="4" w:space="0" w:color="666666" w:themeColor="text1" w:themeTint="99"/>
+        </w:tcBorders>
+      </w:tcPr>
+    </w:tblStylePr>
+  </w:style>
+  <w:style w:type="table" w:styleId="GridTable2-Accent5">
+    <w:name w:val="Grid Table 2 Accent 5"/>
+    <w:basedOn w:val="TableNormal"/>
+    <w:uiPriority w:val="47"/>
+    <w:rsid w:val="00D739E1"/>
+    <w:pPr>
+      <w:spacing w:after="0" w:line="240" w:lineRule="auto"/>
+    </w:pPr>
+    <w:tblPr>
+      <w:tblStyleRowBandSize w:val="1"/>
+      <w:tblStyleColBandSize w:val="1"/>
+      <w:tblBorders>
+        <w:top w:val="single" w:sz="2" w:space="0" w:color="8EAADB" w:themeColor="accent5" w:themeTint="99"/>
+        <w:bottom w:val="single" w:sz="2" w:space="0" w:color="8EAADB" w:themeColor="accent5" w:themeTint="99"/>
+        <w:insideH w:val="single" w:sz="2" w:space="0" w:color="8EAADB" w:themeColor="accent5" w:themeTint="99"/>
+        <w:insideV w:val="single" w:sz="2" w:space="0" w:color="8EAADB" w:themeColor="accent5" w:themeTint="99"/>
+      </w:tblBorders>
+    </w:tblPr>
+    <w:tblStylePr w:type="firstRow">
+      <w:rPr>
+        <w:b/>
+        <w:bCs/>
+      </w:rPr>
+      <w:tblPr/>
+      <w:tcPr>
+        <w:tcBorders>
+          <w:top w:val="nil"/>
+          <w:bottom w:val="single" w:sz="12" w:space="0" w:color="8EAADB" w:themeColor="accent5" w:themeTint="99"/>
+          <w:insideH w:val="nil"/>
+          <w:insideV w:val="nil"/>
+        </w:tcBorders>
+        <w:shd w:val="clear" w:color="auto" w:fill="FFFFFF" w:themeFill="background1"/>
+      </w:tcPr>
+    </w:tblStylePr>
+    <w:tblStylePr w:type="lastRow">
+      <w:rPr>
+        <w:b/>
+        <w:bCs/>
+      </w:rPr>
+      <w:tblPr/>
+      <w:tcPr>
+        <w:tcBorders>
+          <w:top w:val="double" w:sz="2" w:space="0" w:color="8EAADB" w:themeColor="accent5" w:themeTint="99"/>
+          <w:bottom w:val="nil"/>
+          <w:insideH w:val="nil"/>
+          <w:insideV w:val="nil"/>
+        </w:tcBorders>
+        <w:shd w:val="clear" w:color="auto" w:fill="FFFFFF" w:themeFill="background1"/>
+      </w:tcPr>
+    </w:tblStylePr>
+    <w:tblStylePr w:type="firstCol">
+      <w:rPr>
+        <w:b/>
+        <w:bCs/>
+      </w:rPr>
+    </w:tblStylePr>
+    <w:tblStylePr w:type="lastCol">
+      <w:rPr>
+        <w:b/>
+        <w:bCs/>
+      </w:rPr>
+    </w:tblStylePr>
+    <w:tblStylePr w:type="band1Vert">
+      <w:tblPr/>
+      <w:tcPr>
+        <w:shd w:val="clear" w:color="auto" w:fill="D9E2F3" w:themeFill="accent5" w:themeFillTint="33"/>
+      </w:tcPr>
+    </w:tblStylePr>
+    <w:tblStylePr w:type="band1Horz">
+      <w:tblPr/>
+      <w:tcPr>
+        <w:shd w:val="clear" w:color="auto" w:fill="D9E2F3" w:themeFill="accent5" w:themeFillTint="33"/>
+      </w:tcPr>
+    </w:tblStylePr>
+  </w:style>
+  <w:style w:type="table" w:styleId="GridTable1Light-Accent5">
+    <w:name w:val="Grid Table 1 Light Accent 5"/>
+    <w:basedOn w:val="TableNormal"/>
+    <w:uiPriority w:val="46"/>
+    <w:rsid w:val="00D739E1"/>
+    <w:pPr>
+      <w:spacing w:after="0" w:line="240" w:lineRule="auto"/>
+    </w:pPr>
+    <w:tblPr>
+      <w:tblStyleRowBandSize w:val="1"/>
+      <w:tblStyleColBandSize w:val="1"/>
+      <w:tblBorders>
+        <w:top w:val="single" w:sz="4" w:space="0" w:color="B4C6E7" w:themeColor="accent5" w:themeTint="66"/>
+        <w:left w:val="single" w:sz="4" w:space="0" w:color="B4C6E7" w:themeColor="accent5" w:themeTint="66"/>
+        <w:bottom w:val="single" w:sz="4" w:space="0" w:color="B4C6E7" w:themeColor="accent5" w:themeTint="66"/>
+        <w:right w:val="single" w:sz="4" w:space="0" w:color="B4C6E7" w:themeColor="accent5" w:themeTint="66"/>
+        <w:insideH w:val="single" w:sz="4" w:space="0" w:color="B4C6E7" w:themeColor="accent5" w:themeTint="66"/>
+        <w:insideV w:val="single" w:sz="4" w:space="0" w:color="B4C6E7" w:themeColor="accent5" w:themeTint="66"/>
+      </w:tblBorders>
+    </w:tblPr>
+    <w:tblStylePr w:type="firstRow">
+      <w:rPr>
+        <w:b/>
+        <w:bCs/>
+      </w:rPr>
+      <w:tblPr/>
+      <w:tcPr>
+        <w:tcBorders>
+          <w:bottom w:val="single" w:sz="12" w:space="0" w:color="8EAADB" w:themeColor="accent5" w:themeTint="99"/>
+        </w:tcBorders>
+      </w:tcPr>
+    </w:tblStylePr>
+    <w:tblStylePr w:type="lastRow">
+      <w:rPr>
+        <w:b/>
+        <w:bCs/>
+      </w:rPr>
+      <w:tblPr/>
+      <w:tcPr>
+        <w:tcBorders>
+          <w:top w:val="double" w:sz="2" w:space="0" w:color="8EAADB" w:themeColor="accent5" w:themeTint="99"/>
+        </w:tcBorders>
+      </w:tcPr>
+    </w:tblStylePr>
+    <w:tblStylePr w:type="firstCol">
+      <w:rPr>
+        <w:b/>
+        <w:bCs/>
+      </w:rPr>
+    </w:tblStylePr>
+    <w:tblStylePr w:type="lastCol">
+      <w:rPr>
+        <w:b/>
+        <w:bCs/>
+      </w:rPr>
+    </w:tblStylePr>
+  </w:style>
+  <w:style w:type="table" w:styleId="PlainTable1">
+    <w:name w:val="Plain Table 1"/>
+    <w:basedOn w:val="TableNormal"/>
+    <w:uiPriority w:val="41"/>
+    <w:rsid w:val="00D739E1"/>
+    <w:pPr>
+      <w:spacing w:after="0" w:line="240" w:lineRule="auto"/>
+    </w:pPr>
+    <w:tblPr>
+      <w:tblStyleRowBandSize w:val="1"/>
+      <w:tblStyleColBandSize w:val="1"/>
+      <w:tblBorders>
+        <w:top w:val="single" w:sz="4" w:space="0" w:color="BFBFBF" w:themeColor="background1" w:themeShade="BF"/>
+        <w:left w:val="single" w:sz="4" w:space="0" w:color="BFBFBF" w:themeColor="background1" w:themeShade="BF"/>
+        <w:bottom w:val="single" w:sz="4" w:space="0" w:color="BFBFBF" w:themeColor="background1" w:themeShade="BF"/>
+        <w:right w:val="single" w:sz="4" w:space="0" w:color="BFBFBF" w:themeColor="background1" w:themeShade="BF"/>
+        <w:insideH w:val="single" w:sz="4" w:space="0" w:color="BFBFBF" w:themeColor="background1" w:themeShade="BF"/>
+        <w:insideV w:val="single" w:sz="4" w:space="0" w:color="BFBFBF" w:themeColor="background1" w:themeShade="BF"/>
+      </w:tblBorders>
+    </w:tblPr>
+    <w:tblStylePr w:type="firstRow">
+      <w:rPr>
+        <w:b/>
+        <w:bCs/>
+      </w:rPr>
+    </w:tblStylePr>
+    <w:tblStylePr w:type="lastRow">
+      <w:rPr>
+        <w:b/>
+        <w:bCs/>
+      </w:rPr>
+      <w:tblPr/>
+      <w:tcPr>
+        <w:tcBorders>
+          <w:top w:val="double" w:sz="4" w:space="0" w:color="BFBFBF" w:themeColor="background1" w:themeShade="BF"/>
+        </w:tcBorders>
+      </w:tcPr>
+    </w:tblStylePr>
+    <w:tblStylePr w:type="firstCol">
+      <w:rPr>
+        <w:b/>
+        <w:bCs/>
+      </w:rPr>
+    </w:tblStylePr>
+    <w:tblStylePr w:type="lastCol">
+      <w:rPr>
+        <w:b/>
+        <w:bCs/>
+      </w:rPr>
+    </w:tblStylePr>
+    <w:tblStylePr w:type="band1Vert">
+      <w:tblPr/>
+      <w:tcPr>
+        <w:shd w:val="clear" w:color="auto" w:fill="F2F2F2" w:themeFill="background1" w:themeFillShade="F2"/>
+      </w:tcPr>
+    </w:tblStylePr>
+    <w:tblStylePr w:type="band1Horz">
+      <w:tblPr/>
+      <w:tcPr>
+        <w:shd w:val="clear" w:color="auto" w:fill="F2F2F2" w:themeFill="background1" w:themeFillShade="F2"/>
+      </w:tcPr>
+    </w:tblStylePr>
+  </w:style>
+  <w:style w:type="table" w:styleId="GridTable1Light">
+    <w:name w:val="Grid Table 1 Light"/>
+    <w:basedOn w:val="TableNormal"/>
+    <w:uiPriority w:val="46"/>
+    <w:rsid w:val="00D739E1"/>
+    <w:pPr>
+      <w:spacing w:after="0" w:line="240" w:lineRule="auto"/>
+    </w:pPr>
+    <w:tblPr>
+      <w:tblStyleRowBandSize w:val="1"/>
+      <w:tblStyleColBandSize w:val="1"/>
+      <w:tblBorders>
+        <w:top w:val="single" w:sz="4" w:space="0" w:color="999999" w:themeColor="text1" w:themeTint="66"/>
+        <w:left w:val="single" w:sz="4" w:space="0" w:color="999999" w:themeColor="text1" w:themeTint="66"/>
+        <w:bottom w:val="single" w:sz="4" w:space="0" w:color="999999" w:themeColor="text1" w:themeTint="66"/>
+        <w:right w:val="single" w:sz="4" w:space="0" w:color="999999" w:themeColor="text1" w:themeTint="66"/>
+        <w:insideH w:val="single" w:sz="4" w:space="0" w:color="999999" w:themeColor="text1" w:themeTint="66"/>
+        <w:insideV w:val="single" w:sz="4" w:space="0" w:color="999999" w:themeColor="text1" w:themeTint="66"/>
+      </w:tblBorders>
+    </w:tblPr>
+    <w:tblStylePr w:type="firstRow">
+      <w:rPr>
+        <w:b/>
+        <w:bCs/>
+      </w:rPr>
+      <w:tblPr/>
+      <w:tcPr>
+        <w:tcBorders>
+          <w:bottom w:val="single" w:sz="12" w:space="0" w:color="666666" w:themeColor="text1" w:themeTint="99"/>
+        </w:tcBorders>
+      </w:tcPr>
+    </w:tblStylePr>
+    <w:tblStylePr w:type="lastRow">
+      <w:rPr>
+        <w:b/>
+        <w:bCs/>
+      </w:rPr>
+      <w:tblPr/>
+      <w:tcPr>
+        <w:tcBorders>
+          <w:top w:val="double" w:sz="2" w:space="0" w:color="666666" w:themeColor="text1" w:themeTint="99"/>
+        </w:tcBorders>
+      </w:tcPr>
+    </w:tblStylePr>
+    <w:tblStylePr w:type="firstCol">
+      <w:rPr>
+        <w:b/>
+        <w:bCs/>
+      </w:rPr>
+    </w:tblStylePr>
+    <w:tblStylePr w:type="lastCol">
+      <w:rPr>
+        <w:b/>
+        <w:bCs/>
+      </w:rPr>
+    </w:tblStylePr>
   </w:style>
 </w:styles>
 </file>
@@ -5306,20 +6392,20 @@
     <w:pitch w:val="variable"/>
     <w:sig w:usb0="00000000" w:usb1="10000000" w:usb2="00000000" w:usb3="00000000" w:csb0="80000000" w:csb1="00000000"/>
   </w:font>
-  <w:font w:name="SimHei">
-    <w:altName w:val="黑体"/>
-    <w:panose1 w:val="02010609060101010101"/>
+  <w:font w:name="SimSun">
+    <w:altName w:val="宋体"/>
+    <w:panose1 w:val="02010600030101010101"/>
     <w:charset w:val="86"/>
-    <w:family w:val="modern"/>
-    <w:pitch w:val="fixed"/>
-    <w:sig w:usb0="800002BF" w:usb1="38CF7CFA" w:usb2="00000016" w:usb3="00000000" w:csb0="00040001" w:csb1="00000000"/>
+    <w:family w:val="auto"/>
+    <w:pitch w:val="variable"/>
+    <w:sig w:usb0="00000003" w:usb1="288F0000" w:usb2="00000016" w:usb3="00000000" w:csb0="00040001" w:csb1="00000000"/>
   </w:font>
   <w:font w:name="Times New Roman">
     <w:panose1 w:val="02020603050405020304"/>
     <w:charset w:val="00"/>
     <w:family w:val="roman"/>
     <w:pitch w:val="variable"/>
-    <w:sig w:usb0="E0002AFF" w:usb1="C0007841" w:usb2="00000009" w:usb3="00000000" w:csb0="000001FF" w:csb1="00000000"/>
+    <w:sig w:usb0="E0002EFF" w:usb1="C0007843" w:usb2="00000009" w:usb3="00000000" w:csb0="000001FF" w:csb1="00000000"/>
   </w:font>
   <w:font w:name="Courier New">
     <w:panose1 w:val="02070309020205020404"/>
@@ -5341,14 +6427,6 @@
     <w:family w:val="swiss"/>
     <w:pitch w:val="variable"/>
     <w:sig w:usb0="E0002AFF" w:usb1="C0007843" w:usb2="00000009" w:usb3="00000000" w:csb0="000001FF" w:csb1="00000000"/>
-  </w:font>
-  <w:font w:name="SimSun">
-    <w:altName w:val="宋体"/>
-    <w:panose1 w:val="02010600030101010101"/>
-    <w:charset w:val="86"/>
-    <w:family w:val="auto"/>
-    <w:pitch w:val="variable"/>
-    <w:sig w:usb0="00000003" w:usb1="288F0000" w:usb2="00000016" w:usb3="00000000" w:csb0="00040001" w:csb1="00000000"/>
   </w:font>
   <w:font w:name="Calibri">
     <w:panose1 w:val="020F0502020204030204"/>
@@ -5382,6 +6460,8 @@
   </w:compat>
   <w:rsids>
     <w:rsidRoot w:val="00696489"/>
+    <w:rsid w:val="000D260C"/>
+    <w:rsid w:val="0038395B"/>
     <w:rsid w:val="00471252"/>
     <w:rsid w:val="00696489"/>
   </w:rsids>
@@ -5906,13 +6986,13 @@
         <a:srgbClr val="954F72"/>
       </a:folHlink>
     </a:clrScheme>
-    <a:fontScheme name="Times New Roman-Arial">
+    <a:fontScheme name="Office">
       <a:majorFont>
-        <a:latin typeface="Times New Roman" panose="02020603050405020304"/>
+        <a:latin typeface="Calibri Light" panose="020F0302020204030204"/>
         <a:ea typeface=""/>
         <a:cs typeface=""/>
-        <a:font script="Jpan" typeface="ＭＳ Ｐ明朝"/>
-        <a:font script="Hang" typeface="바탕"/>
+        <a:font script="Jpan" typeface="ＭＳ ゴシック"/>
+        <a:font script="Hang" typeface="맑은 고딕"/>
         <a:font script="Hans" typeface="宋体"/>
         <a:font script="Hant" typeface="新細明體"/>
         <a:font script="Arab" typeface="Times New Roman"/>
@@ -5943,13 +7023,13 @@
         <a:font script="Geor" typeface="Sylfaen"/>
       </a:majorFont>
       <a:minorFont>
-        <a:latin typeface="Arial" panose="020B0604020202020204"/>
+        <a:latin typeface="Calibri" panose="020F0502020204030204"/>
         <a:ea typeface=""/>
         <a:cs typeface=""/>
-        <a:font script="Jpan" typeface="ＭＳ Ｐゴシック"/>
-        <a:font script="Hang" typeface="돋움"/>
-        <a:font script="Hans" typeface="黑体"/>
-        <a:font script="Hant" typeface="微軟正黑體"/>
+        <a:font script="Jpan" typeface="ＭＳ 明朝"/>
+        <a:font script="Hang" typeface="맑은 고딕"/>
+        <a:font script="Hans" typeface="宋体"/>
+        <a:font script="Hant" typeface="新細明體"/>
         <a:font script="Arab" typeface="Arial"/>
         <a:font script="Hebr" typeface="Arial"/>
         <a:font script="Thai" typeface="Cordia New"/>
@@ -6121,7 +7201,7 @@
 </file>
 
 <file path=customXml/itemProps1.xml><?xml version="1.0" encoding="utf-8"?>
-<ds:datastoreItem xmlns:ds="http://schemas.openxmlformats.org/officeDocument/2006/customXml" ds:itemID="{BFBA58B0-AFA1-4CCD-AF1A-5360C9642B0A}">
+<ds:datastoreItem xmlns:ds="http://schemas.openxmlformats.org/officeDocument/2006/customXml" ds:itemID="{C814F284-04DD-4960-8C4B-0D5DE78D7F1B}">
   <ds:schemaRefs>
     <ds:schemaRef ds:uri="http://schemas.openxmlformats.org/officeDocument/2006/bibliography"/>
   </ds:schemaRefs>

</xml_diff>

<commit_message>
implementation of GPIO modes
</commit_message>
<xml_diff>
--- a/Lab 2 Base Project/LAB 2.docx
+++ b/Lab 2 Base Project/LAB 2.docx
@@ -71,6 +71,7 @@
                 <w:dataBinding w:prefixMappings="xmlns:ns0='http://schemas.openxmlformats.org/package/2006/metadata/core-properties' xmlns:ns1='http://purl.org/dc/elements/1.1/'" w:xpath="/ns0:coreProperties[1]/ns1:title[1]" w:storeItemID="{6C3C8BC8-F283-45AE-878A-BAB7291924A1}"/>
                 <w:text/>
               </w:sdtPr>
+              <w:sdtEndPr/>
               <w:sdtContent>
                 <w:tc>
                   <w:tcPr>
@@ -131,6 +132,7 @@
                 <w:dataBinding w:prefixMappings="xmlns:ns0='http://schemas.openxmlformats.org/package/2006/metadata/core-properties' xmlns:ns1='http://purl.org/dc/elements/1.1/'" w:xpath="/ns0:coreProperties[1]/ns1:subject[1]" w:storeItemID="{6C3C8BC8-F283-45AE-878A-BAB7291924A1}"/>
                 <w:text/>
               </w:sdtPr>
+              <w:sdtEndPr/>
               <w:sdtContent>
                 <w:tc>
                   <w:tcPr>
@@ -181,7 +183,7 @@
                 <w:r>
                   <w:rPr>
                     <w:noProof/>
-                    <w:lang w:val="en-US"/>
+                    <w:lang w:eastAsia="en-CA"/>
                   </w:rPr>
                   <mc:AlternateContent>
                     <mc:Choice Requires="wps">
@@ -404,7 +406,7 @@
           <w:r>
             <w:rPr>
               <w:noProof/>
-              <w:lang w:val="en-US"/>
+              <w:lang w:eastAsia="en-CA"/>
             </w:rPr>
             <mc:AlternateContent>
               <mc:Choice Requires="wps">
@@ -538,6 +540,7 @@
                 <w:dataBinding w:prefixMappings="xmlns:ns0='http://schemas.microsoft.com/office/2006/coverPageProps'" w:xpath="/ns0:CoverPageProperties[1]/ns0:Abstract[1]" w:storeItemID="{55AF091B-3C7A-41E3-B477-F2FDAA23CFDA}"/>
                 <w:text/>
               </w:sdtPr>
+              <w:sdtEndPr/>
               <w:sdtContent>
                 <w:tc>
                   <w:tcPr>
@@ -2334,6 +2337,9 @@
           <m:t>Value</m:t>
         </m:r>
         <m:r>
+          <m:rPr>
+            <m:sty m:val="p"/>
+          </m:rPr>
           <w:rPr>
             <w:rFonts w:ascii="Cambria Math" w:hAnsi="Cambria Math"/>
           </w:rPr>
@@ -2350,6 +2356,9 @@
           </m:sSubPr>
           <m:e>
             <m:r>
+              <m:rPr>
+                <m:sty m:val="p"/>
+              </m:rPr>
               <w:rPr>
                 <w:rFonts w:ascii="Cambria Math" w:hAnsi="Cambria Math"/>
               </w:rPr>
@@ -2850,13 +2859,7 @@
               <w:rPr>
                 <w:rFonts w:ascii="Cambria Math" w:hAnsi="Cambria Math"/>
               </w:rPr>
-              <m:t>Avg_S</m:t>
-            </m:r>
-            <m:r>
-              <w:rPr>
-                <w:rFonts w:ascii="Cambria Math" w:hAnsi="Cambria Math"/>
-              </w:rPr>
-              <m:t>lope</m:t>
+              <m:t>Avg_Slope</m:t>
             </m:r>
           </m:den>
         </m:f>
@@ -2989,22 +2992,19 @@
       </w:r>
       <w:proofErr w:type="spellEnd"/>
     </w:p>
-    <w:p>
-      <w:bookmarkStart w:id="5" w:name="_GoBack"/>
+    <w:p/>
+    <w:p>
+      <w:pPr>
+        <w:pStyle w:val="Heading2"/>
+      </w:pPr>
+      <w:bookmarkStart w:id="5" w:name="_Toc412469230"/>
+      <w:r>
+        <w:t xml:space="preserve">2.4. </w:t>
+      </w:r>
+      <w:r>
+        <w:t>Pulse Wave Modulation</w:t>
+      </w:r>
       <w:bookmarkEnd w:id="5"/>
-    </w:p>
-    <w:p>
-      <w:pPr>
-        <w:pStyle w:val="Heading2"/>
-      </w:pPr>
-      <w:bookmarkStart w:id="6" w:name="_Toc412469230"/>
-      <w:r>
-        <w:t xml:space="preserve">2.4. </w:t>
-      </w:r>
-      <w:r>
-        <w:t>Pulse Wave Modulation</w:t>
-      </w:r>
-      <w:bookmarkEnd w:id="6"/>
     </w:p>
     <w:p/>
     <w:p>
@@ -3048,7 +3048,7 @@
       <w:pPr>
         <w:pStyle w:val="Heading1"/>
       </w:pPr>
-      <w:bookmarkStart w:id="7" w:name="_Toc412469231"/>
+      <w:bookmarkStart w:id="6" w:name="_Toc412469231"/>
       <w:r>
         <w:lastRenderedPageBreak/>
         <w:t xml:space="preserve">3. </w:t>
@@ -3056,74 +3056,80 @@
       <w:r>
         <w:t>Implementation</w:t>
       </w:r>
+      <w:bookmarkEnd w:id="6"/>
+    </w:p>
+    <w:p>
+      <w:r>
+        <w:t xml:space="preserve">The overall system is controlled by a 168MHz </w:t>
+      </w:r>
+      <w:r>
+        <w:t xml:space="preserve">system core </w:t>
+      </w:r>
+      <w:r>
+        <w:t>clock. It is divided of two main components, data processing and visual feedback. The implementation of each is detailed in the following sections.</w:t>
+      </w:r>
+      <w:r>
+        <w:t xml:space="preserve"> </w:t>
+      </w:r>
+      <w:r>
+        <w:t>The processor execution mainly resides within a main loop. Inside of the loop, the program checks whether the interrupt handler has set an interrupt flag. If it has, then it will execute the data processing portion. The portion controlling the LED display lies outside of the conditional check for the interrupt flag.</w:t>
+      </w:r>
+    </w:p>
+    <w:p>
+      <w:pPr>
+        <w:pStyle w:val="Heading2"/>
+      </w:pPr>
+      <w:bookmarkStart w:id="7" w:name="_Toc412469232"/>
+      <w:r>
+        <w:t xml:space="preserve">3.1. </w:t>
+      </w:r>
+      <w:r>
+        <w:t>Data Processing</w:t>
+      </w:r>
       <w:bookmarkEnd w:id="7"/>
     </w:p>
     <w:p>
       <w:r>
-        <w:t xml:space="preserve">The overall system is controlled by a 168MHz </w:t>
-      </w:r>
-      <w:r>
-        <w:t xml:space="preserve">system core </w:t>
-      </w:r>
-      <w:r>
-        <w:t>clock. It is divided of two main components, data processing and visual feedback. The implementation of each is detailed in the following sections.</w:t>
-      </w:r>
-    </w:p>
-    <w:p>
-      <w:pPr>
-        <w:pStyle w:val="Heading2"/>
-      </w:pPr>
-      <w:bookmarkStart w:id="8" w:name="_Toc412469232"/>
-      <w:r>
-        <w:t xml:space="preserve">3.1. </w:t>
-      </w:r>
-      <w:r>
-        <w:t>Data Processing</w:t>
+        <w:t xml:space="preserve">The data processing component is controlled by the </w:t>
+      </w:r>
+      <w:r>
+        <w:t xml:space="preserve">clock operating at a rate derived from the system core clock. This software implemented system clock is called </w:t>
+      </w:r>
+      <w:proofErr w:type="spellStart"/>
+      <w:r>
+        <w:t>Systick</w:t>
+      </w:r>
+      <w:proofErr w:type="spellEnd"/>
+      <w:r>
+        <w:t>, which counts up to a specific number of pulses before throwing an interrupt.</w:t>
+      </w:r>
+      <w:r>
+        <w:t xml:space="preserve"> </w:t>
+      </w:r>
+      <w:r>
+        <w:t xml:space="preserve">The required sampling frequency of 50Hz is achieved by dividing the system core clock of 168MHz by 50Hz. The </w:t>
+      </w:r>
+      <w:proofErr w:type="spellStart"/>
+      <w:r>
+        <w:t>Systick</w:t>
+      </w:r>
+      <w:proofErr w:type="spellEnd"/>
+      <w:r>
+        <w:t xml:space="preserve"> interrupt handler will throw an interrupt every 0.02ms and allow one data sample to be taken and processed.</w:t>
+      </w:r>
+    </w:p>
+    <w:p>
+      <w:pPr>
+        <w:pStyle w:val="Heading3"/>
+      </w:pPr>
+      <w:bookmarkStart w:id="8" w:name="_Toc412469233"/>
+      <w:r>
+        <w:t xml:space="preserve">3.1.1. </w:t>
+      </w:r>
+      <w:r>
+        <w:t>Data Acquisition and Digitizing (ADC)</w:t>
       </w:r>
       <w:bookmarkEnd w:id="8"/>
-    </w:p>
-    <w:p>
-      <w:r>
-        <w:t xml:space="preserve">The data processing component is controlled by the </w:t>
-      </w:r>
-      <w:r>
-        <w:t xml:space="preserve">clock operating at a rate derived from the system core clock. This software implemented system clock is called </w:t>
-      </w:r>
-      <w:proofErr w:type="spellStart"/>
-      <w:r>
-        <w:t>Systick</w:t>
-      </w:r>
-      <w:proofErr w:type="spellEnd"/>
-      <w:r>
-        <w:t>, which counts up to a specific number of pulses before throwing an interrupt.</w:t>
-      </w:r>
-      <w:r>
-        <w:t xml:space="preserve"> </w:t>
-      </w:r>
-      <w:r>
-        <w:t xml:space="preserve">The required sampling frequency of 50Hz is achieved by dividing the system core clock of 168MHz by 50Hz. The </w:t>
-      </w:r>
-      <w:proofErr w:type="spellStart"/>
-      <w:r>
-        <w:t>Systick</w:t>
-      </w:r>
-      <w:proofErr w:type="spellEnd"/>
-      <w:r>
-        <w:t xml:space="preserve"> interrupt handler will throw an interrupt every 0.02ms and allow one data sample to be taken and processed.</w:t>
-      </w:r>
-    </w:p>
-    <w:p>
-      <w:pPr>
-        <w:pStyle w:val="Heading3"/>
-      </w:pPr>
-      <w:bookmarkStart w:id="9" w:name="_Toc412469233"/>
-      <w:r>
-        <w:t xml:space="preserve">3.1.1. </w:t>
-      </w:r>
-      <w:r>
-        <w:t>Data Acquisition and Digitizing (ADC)</w:t>
-      </w:r>
-      <w:bookmarkEnd w:id="9"/>
     </w:p>
     <w:p/>
     <w:p>
@@ -3151,14 +3157,27 @@
       <w:r>
         <w:t xml:space="preserve">Table </w:t>
       </w:r>
-      <w:fldSimple w:instr=" SEQ Table \* ARABIC ">
-        <w:r>
-          <w:rPr>
-            <w:noProof/>
-          </w:rPr>
-          <w:t>1</w:t>
-        </w:r>
-      </w:fldSimple>
+      <w:r>
+        <w:fldChar w:fldCharType="begin"/>
+      </w:r>
+      <w:r>
+        <w:instrText xml:space="preserve"> SEQ Table \* ARABIC </w:instrText>
+      </w:r>
+      <w:r>
+        <w:fldChar w:fldCharType="separate"/>
+      </w:r>
+      <w:r>
+        <w:rPr>
+          <w:noProof/>
+        </w:rPr>
+        <w:t>1</w:t>
+      </w:r>
+      <w:r>
+        <w:rPr>
+          <w:noProof/>
+        </w:rPr>
+        <w:fldChar w:fldCharType="end"/>
+      </w:r>
       <w:r>
         <w:t>: ADC Initialization Parameters</w:t>
       </w:r>
@@ -3373,14 +3392,27 @@
       <w:r>
         <w:t xml:space="preserve">Table </w:t>
       </w:r>
-      <w:fldSimple w:instr=" SEQ Table \* ARABIC ">
-        <w:r>
-          <w:rPr>
-            <w:noProof/>
-          </w:rPr>
-          <w:t>2</w:t>
-        </w:r>
-      </w:fldSimple>
+      <w:r>
+        <w:fldChar w:fldCharType="begin"/>
+      </w:r>
+      <w:r>
+        <w:instrText xml:space="preserve"> SEQ Table \* ARABIC </w:instrText>
+      </w:r>
+      <w:r>
+        <w:fldChar w:fldCharType="separate"/>
+      </w:r>
+      <w:r>
+        <w:rPr>
+          <w:noProof/>
+        </w:rPr>
+        <w:t>2</w:t>
+      </w:r>
+      <w:r>
+        <w:rPr>
+          <w:noProof/>
+        </w:rPr>
+        <w:fldChar w:fldCharType="end"/>
+      </w:r>
       <w:r>
         <w:t>: ADC Configuration Parameters</w:t>
       </w:r>
@@ -3600,6 +3632,7 @@
     <w:p/>
     <w:p>
       <w:r>
+        <w:lastRenderedPageBreak/>
         <w:t xml:space="preserve">We set the resolution as 12 bits since that was the highest resolution size. </w:t>
       </w:r>
       <w:r>
@@ -3618,11 +3651,7 @@
         <w:t xml:space="preserve">We set the external trigger conversion edge to none since we are using a software interrupt. </w:t>
       </w:r>
       <w:r>
-        <w:t xml:space="preserve">We set data align to </w:t>
-      </w:r>
-      <w:r>
-        <w:lastRenderedPageBreak/>
-        <w:t xml:space="preserve">right </w:t>
+        <w:t xml:space="preserve">We set data align to right </w:t>
       </w:r>
       <w:r>
         <w:t>because that’s how integers</w:t>
@@ -3653,14 +3682,27 @@
       <w:r>
         <w:t xml:space="preserve">Table </w:t>
       </w:r>
-      <w:fldSimple w:instr=" SEQ Table \* ARABIC ">
-        <w:r>
-          <w:rPr>
-            <w:noProof/>
-          </w:rPr>
-          <w:t>3</w:t>
-        </w:r>
-      </w:fldSimple>
+      <w:r>
+        <w:fldChar w:fldCharType="begin"/>
+      </w:r>
+      <w:r>
+        <w:instrText xml:space="preserve"> SEQ Table \* ARABIC </w:instrText>
+      </w:r>
+      <w:r>
+        <w:fldChar w:fldCharType="separate"/>
+      </w:r>
+      <w:r>
+        <w:rPr>
+          <w:noProof/>
+        </w:rPr>
+        <w:t>3</w:t>
+      </w:r>
+      <w:r>
+        <w:rPr>
+          <w:noProof/>
+        </w:rPr>
+        <w:fldChar w:fldCharType="end"/>
+      </w:r>
       <w:r>
         <w:t>: Channel Configuration Parameters</w:t>
       </w:r>
@@ -3889,7 +3931,9 @@
       <w:pPr>
         <w:pStyle w:val="Heading3"/>
       </w:pPr>
-      <w:bookmarkStart w:id="10" w:name="_Toc412469234"/>
+      <w:bookmarkStart w:id="9" w:name="_Toc412469234"/>
+      <w:bookmarkStart w:id="10" w:name="_GoBack"/>
+      <w:bookmarkEnd w:id="10"/>
       <w:r>
         <w:t xml:space="preserve">3.1.2. </w:t>
       </w:r>
@@ -3904,9 +3948,69 @@
       <w:r>
         <w:t xml:space="preserve"> Filter)</w:t>
       </w:r>
-      <w:bookmarkEnd w:id="10"/>
+      <w:bookmarkEnd w:id="9"/>
     </w:p>
     <w:p/>
+    <w:p>
+      <w:r>
+        <w:t xml:space="preserve">We reused the </w:t>
+      </w:r>
+      <w:proofErr w:type="spellStart"/>
+      <w:r>
+        <w:t>Kalman</w:t>
+      </w:r>
+      <w:proofErr w:type="spellEnd"/>
+      <w:r>
+        <w:t xml:space="preserve"> filter from Lab Experiment 1, with some changes. Instead of an array of inputs</w:t>
+      </w:r>
+      <w:r>
+        <w:t xml:space="preserve"> and outputs</w:t>
+      </w:r>
+      <w:r>
+        <w:t xml:space="preserve">, each </w:t>
+      </w:r>
+      <w:r>
+        <w:t>iteration will onl</w:t>
+      </w:r>
+      <w:r>
+        <w:t xml:space="preserve">y pass in a scalar input value and pass back one output value. </w:t>
+      </w:r>
+      <w:r>
+        <w:t xml:space="preserve">The parameters that we used for the </w:t>
+      </w:r>
+      <w:proofErr w:type="spellStart"/>
+      <w:r>
+        <w:t>Kalman</w:t>
+      </w:r>
+      <w:proofErr w:type="spellEnd"/>
+      <w:r>
+        <w:t xml:space="preserve"> filter we determined experimentally (see Section 4.1).</w:t>
+      </w:r>
+      <w:r>
+        <w:t xml:space="preserve"> </w:t>
+      </w:r>
+      <w:r>
+        <w:t>The output values are passed as input to the conversion function.</w:t>
+      </w:r>
+    </w:p>
+    <w:p>
+      <w:pPr>
+        <w:pStyle w:val="Heading3"/>
+      </w:pPr>
+      <w:bookmarkStart w:id="11" w:name="_Toc412469235"/>
+      <w:r>
+        <w:t xml:space="preserve">3.1.3. </w:t>
+      </w:r>
+      <w:r>
+        <w:t>Data Conversion</w:t>
+      </w:r>
+      <w:bookmarkEnd w:id="11"/>
+    </w:p>
+    <w:p>
+      <w:r>
+        <w:t xml:space="preserve"> </w:t>
+      </w:r>
+    </w:p>
     <w:p>
       <w:pPr>
         <w:pStyle w:val="ListParagraph"/>
@@ -3916,49 +4020,7 @@
         </w:numPr>
       </w:pPr>
       <w:r>
-        <w:t>Mention that the data comes from the ADC</w:t>
-      </w:r>
-    </w:p>
-    <w:p>
-      <w:r>
-        <w:t xml:space="preserve">We reused the </w:t>
-      </w:r>
-      <w:proofErr w:type="spellStart"/>
-      <w:r>
-        <w:t>Kalman</w:t>
-      </w:r>
-      <w:proofErr w:type="spellEnd"/>
-      <w:r>
-        <w:t xml:space="preserve"> filter from Lab Experiment 1, with some changes. Instead of an array of inputs</w:t>
-      </w:r>
-      <w:r>
-        <w:t xml:space="preserve"> and outputs</w:t>
-      </w:r>
-      <w:r>
-        <w:t xml:space="preserve">, each </w:t>
-      </w:r>
-      <w:r>
-        <w:t>iteration will onl</w:t>
-      </w:r>
-      <w:r>
-        <w:t xml:space="preserve">y pass in a scalar input value and pass back one output value. </w:t>
-      </w:r>
-      <w:r>
-        <w:t xml:space="preserve">The parameters that we used for the </w:t>
-      </w:r>
-      <w:proofErr w:type="spellStart"/>
-      <w:r>
-        <w:t>Kalman</w:t>
-      </w:r>
-      <w:proofErr w:type="spellEnd"/>
-      <w:r>
-        <w:t xml:space="preserve"> filter we determined experimentally (see Section 4.1).</w:t>
-      </w:r>
-      <w:r>
-        <w:t xml:space="preserve"> </w:t>
-      </w:r>
-      <w:r>
-        <w:t>The output values are passed as input to the conversion function.</w:t>
+        <w:t>Mention that the data received from the filter needs to be translated in order to be interpreted</w:t>
       </w:r>
     </w:p>
     <w:p>
@@ -3970,7 +4032,7 @@
         </w:numPr>
       </w:pPr>
       <w:r>
-        <w:t>Implementation of the filter using previously determined (optimal) variables</w:t>
+        <w:t>First get the voltage</w:t>
       </w:r>
     </w:p>
     <w:p>
@@ -3982,26 +4044,7 @@
         </w:numPr>
       </w:pPr>
       <w:r>
-        <w:t>Mention that the data is sent to conversion</w:t>
-      </w:r>
-    </w:p>
-    <w:p/>
-    <w:p>
-      <w:pPr>
-        <w:pStyle w:val="Heading3"/>
-      </w:pPr>
-      <w:bookmarkStart w:id="11" w:name="_Toc412469235"/>
-      <w:r>
-        <w:t xml:space="preserve">3.1.3. </w:t>
-      </w:r>
-      <w:r>
-        <w:t>Data Conversion</w:t>
-      </w:r>
-      <w:bookmarkEnd w:id="11"/>
-    </w:p>
-    <w:p>
-      <w:r>
-        <w:t xml:space="preserve"> </w:t>
+        <w:t>Second get the temperature</w:t>
       </w:r>
     </w:p>
     <w:p>
@@ -4013,9 +4056,597 @@
         </w:numPr>
       </w:pPr>
       <w:r>
-        <w:t>Mention that the data received from the filter needs to be translated in order to be interpreted</w:t>
-      </w:r>
-    </w:p>
+        <w:t>Mention that the temperature</w:t>
+      </w:r>
+      <w:r>
+        <w:t xml:space="preserve"> changes are displayed using LEDs</w:t>
+      </w:r>
+    </w:p>
+    <w:p/>
+    <w:p>
+      <w:pPr>
+        <w:pStyle w:val="Heading2"/>
+      </w:pPr>
+      <w:bookmarkStart w:id="12" w:name="_Toc412469236"/>
+      <w:r>
+        <w:t xml:space="preserve">3.2. </w:t>
+      </w:r>
+      <w:r>
+        <w:t>Visual Feedback</w:t>
+      </w:r>
+      <w:bookmarkEnd w:id="12"/>
+    </w:p>
+    <w:p/>
+    <w:p>
+      <w:r>
+        <w:t>The visual display for your program used two operational modes, one below a threshold temperature and one above a threshold temperature. The threshold temperature we set to 55 degrees Celsius (see section 4.2).</w:t>
+      </w:r>
+    </w:p>
+    <w:p>
+      <w:r>
+        <w:t>To configure the GPIO to output to the LEDs, we used the settings as in table 4.</w:t>
+      </w:r>
+    </w:p>
+    <w:p>
+      <w:pPr>
+        <w:pStyle w:val="Caption"/>
+        <w:keepNext/>
+      </w:pPr>
+      <w:r>
+        <w:lastRenderedPageBreak/>
+        <w:t xml:space="preserve">Table </w:t>
+      </w:r>
+      <w:r>
+        <w:fldChar w:fldCharType="begin"/>
+      </w:r>
+      <w:r>
+        <w:instrText xml:space="preserve"> SEQ Table \* ARABIC </w:instrText>
+      </w:r>
+      <w:r>
+        <w:fldChar w:fldCharType="separate"/>
+      </w:r>
+      <w:r>
+        <w:rPr>
+          <w:noProof/>
+        </w:rPr>
+        <w:t>4</w:t>
+      </w:r>
+      <w:r>
+        <w:fldChar w:fldCharType="end"/>
+      </w:r>
+      <w:r>
+        <w:t>: GPIO Configuration Parameters</w:t>
+      </w:r>
+    </w:p>
+    <w:tbl>
+      <w:tblPr>
+        <w:tblStyle w:val="TableGrid"/>
+        <w:tblW w:w="0" w:type="auto"/>
+        <w:tblLook w:val="04A0" w:firstRow="1" w:lastRow="0" w:firstColumn="1" w:lastColumn="0" w:noHBand="0" w:noVBand="1"/>
+      </w:tblPr>
+      <w:tblGrid>
+        <w:gridCol w:w="4675"/>
+        <w:gridCol w:w="4675"/>
+      </w:tblGrid>
+      <w:tr>
+        <w:tc>
+          <w:tcPr>
+            <w:tcW w:w="4675" w:type="dxa"/>
+            <w:tcBorders>
+              <w:bottom w:val="single" w:sz="12" w:space="0" w:color="auto"/>
+            </w:tcBorders>
+          </w:tcPr>
+          <w:p>
+            <w:pPr>
+              <w:rPr>
+                <w:b/>
+              </w:rPr>
+            </w:pPr>
+            <w:r>
+              <w:rPr>
+                <w:b/>
+              </w:rPr>
+              <w:t>Configuration parameter</w:t>
+            </w:r>
+          </w:p>
+        </w:tc>
+        <w:tc>
+          <w:tcPr>
+            <w:tcW w:w="4675" w:type="dxa"/>
+            <w:tcBorders>
+              <w:bottom w:val="single" w:sz="12" w:space="0" w:color="auto"/>
+            </w:tcBorders>
+          </w:tcPr>
+          <w:p>
+            <w:pPr>
+              <w:rPr>
+                <w:b/>
+              </w:rPr>
+            </w:pPr>
+            <w:r>
+              <w:rPr>
+                <w:b/>
+              </w:rPr>
+              <w:t>Value</w:t>
+            </w:r>
+          </w:p>
+        </w:tc>
+      </w:tr>
+      <w:tr>
+        <w:tc>
+          <w:tcPr>
+            <w:tcW w:w="4675" w:type="dxa"/>
+            <w:tcBorders>
+              <w:top w:val="single" w:sz="12" w:space="0" w:color="auto"/>
+            </w:tcBorders>
+          </w:tcPr>
+          <w:p>
+            <w:pPr>
+              <w:rPr>
+                <w:b/>
+              </w:rPr>
+            </w:pPr>
+            <w:proofErr w:type="spellStart"/>
+            <w:r>
+              <w:rPr>
+                <w:b/>
+              </w:rPr>
+              <w:t>GPIO_Pin</w:t>
+            </w:r>
+            <w:proofErr w:type="spellEnd"/>
+          </w:p>
+        </w:tc>
+        <w:tc>
+          <w:tcPr>
+            <w:tcW w:w="4675" w:type="dxa"/>
+            <w:tcBorders>
+              <w:top w:val="single" w:sz="12" w:space="0" w:color="auto"/>
+            </w:tcBorders>
+          </w:tcPr>
+          <w:p>
+            <w:pPr>
+              <w:tabs>
+                <w:tab w:val="center" w:pos="2229"/>
+              </w:tabs>
+            </w:pPr>
+            <w:r>
+              <w:t>GPIO_Pin_12 | GPIO_Pin_13 | GPIO_Pin_14 | GPIO_Pin_15</w:t>
+            </w:r>
+          </w:p>
+        </w:tc>
+      </w:tr>
+      <w:tr>
+        <w:tc>
+          <w:tcPr>
+            <w:tcW w:w="4675" w:type="dxa"/>
+          </w:tcPr>
+          <w:p>
+            <w:pPr>
+              <w:rPr>
+                <w:b/>
+              </w:rPr>
+            </w:pPr>
+            <w:proofErr w:type="spellStart"/>
+            <w:r>
+              <w:rPr>
+                <w:b/>
+              </w:rPr>
+              <w:t>GPIO_Mode</w:t>
+            </w:r>
+            <w:proofErr w:type="spellEnd"/>
+          </w:p>
+        </w:tc>
+        <w:tc>
+          <w:tcPr>
+            <w:tcW w:w="4675" w:type="dxa"/>
+          </w:tcPr>
+          <w:p>
+            <w:proofErr w:type="spellStart"/>
+            <w:r>
+              <w:t>GPIO_Mode_OUT</w:t>
+            </w:r>
+            <w:proofErr w:type="spellEnd"/>
+          </w:p>
+        </w:tc>
+      </w:tr>
+      <w:tr>
+        <w:tc>
+          <w:tcPr>
+            <w:tcW w:w="4675" w:type="dxa"/>
+          </w:tcPr>
+          <w:p>
+            <w:pPr>
+              <w:rPr>
+                <w:b/>
+              </w:rPr>
+            </w:pPr>
+            <w:proofErr w:type="spellStart"/>
+            <w:r>
+              <w:rPr>
+                <w:b/>
+              </w:rPr>
+              <w:t>GPIO_Speed</w:t>
+            </w:r>
+            <w:proofErr w:type="spellEnd"/>
+          </w:p>
+        </w:tc>
+        <w:tc>
+          <w:tcPr>
+            <w:tcW w:w="4675" w:type="dxa"/>
+          </w:tcPr>
+          <w:p>
+            <w:r>
+              <w:t>GPIO_Speed_100MHz</w:t>
+            </w:r>
+          </w:p>
+        </w:tc>
+      </w:tr>
+      <w:tr>
+        <w:tc>
+          <w:tcPr>
+            <w:tcW w:w="4675" w:type="dxa"/>
+          </w:tcPr>
+          <w:p>
+            <w:pPr>
+              <w:rPr>
+                <w:b/>
+              </w:rPr>
+            </w:pPr>
+            <w:proofErr w:type="spellStart"/>
+            <w:r>
+              <w:rPr>
+                <w:b/>
+              </w:rPr>
+              <w:t>GPIO_OType</w:t>
+            </w:r>
+            <w:proofErr w:type="spellEnd"/>
+          </w:p>
+        </w:tc>
+        <w:tc>
+          <w:tcPr>
+            <w:tcW w:w="4675" w:type="dxa"/>
+          </w:tcPr>
+          <w:p>
+            <w:proofErr w:type="spellStart"/>
+            <w:r>
+              <w:t>GPIO_Otype_PP</w:t>
+            </w:r>
+            <w:proofErr w:type="spellEnd"/>
+          </w:p>
+        </w:tc>
+      </w:tr>
+      <w:tr>
+        <w:tc>
+          <w:tcPr>
+            <w:tcW w:w="4675" w:type="dxa"/>
+          </w:tcPr>
+          <w:p>
+            <w:pPr>
+              <w:rPr>
+                <w:b/>
+              </w:rPr>
+            </w:pPr>
+            <w:proofErr w:type="spellStart"/>
+            <w:r>
+              <w:rPr>
+                <w:b/>
+              </w:rPr>
+              <w:t>GPIO_PuPd</w:t>
+            </w:r>
+            <w:proofErr w:type="spellEnd"/>
+          </w:p>
+        </w:tc>
+        <w:tc>
+          <w:tcPr>
+            <w:tcW w:w="4675" w:type="dxa"/>
+          </w:tcPr>
+          <w:p>
+            <w:proofErr w:type="spellStart"/>
+            <w:r>
+              <w:t>GPIO_PuPd_NOPULL</w:t>
+            </w:r>
+            <w:proofErr w:type="spellEnd"/>
+          </w:p>
+        </w:tc>
+      </w:tr>
+    </w:tbl>
+    <w:p/>
+    <w:p>
+      <w:pPr>
+        <w:pStyle w:val="Heading3"/>
+      </w:pPr>
+      <w:bookmarkStart w:id="13" w:name="_Toc412469237"/>
+      <w:r>
+        <w:t xml:space="preserve">3.2.1. </w:t>
+      </w:r>
+      <w:r>
+        <w:t>Visual Display (GPIO)</w:t>
+      </w:r>
+      <w:bookmarkEnd w:id="13"/>
+    </w:p>
+    <w:p/>
+    <w:p>
+      <w:r>
+        <w:t xml:space="preserve">The operational mode when the temperature is below the threshold indicates changes in temperature. Every two degree change in temperature, the current LED will turn off and another LED will turn on. If the change is positive, then the next clockwise LED is turned on, otherwise, the next counter-clockwise LED is turned on. To specify the LED we implemented a counter. Then we took </w:t>
+      </w:r>
+      <w:proofErr w:type="gramStart"/>
+      <w:r>
+        <w:t>the modulo</w:t>
+      </w:r>
+      <w:proofErr w:type="gramEnd"/>
+      <w:r>
+        <w:t xml:space="preserve"> 4 of the counter and specified a results as in table 5. Whenever temperature changed, we can then increment or decrement the counter accordingly. The reference temperature is updated at every two degree change.</w:t>
+      </w:r>
+    </w:p>
+    <w:p>
+      <w:pPr>
+        <w:pStyle w:val="Caption"/>
+        <w:keepNext/>
+      </w:pPr>
+      <w:r>
+        <w:t xml:space="preserve">Table </w:t>
+      </w:r>
+      <w:r>
+        <w:fldChar w:fldCharType="begin"/>
+      </w:r>
+      <w:r>
+        <w:instrText xml:space="preserve"> SEQ Table \* ARABIC </w:instrText>
+      </w:r>
+      <w:r>
+        <w:fldChar w:fldCharType="separate"/>
+      </w:r>
+      <w:r>
+        <w:rPr>
+          <w:noProof/>
+        </w:rPr>
+        <w:t>5</w:t>
+      </w:r>
+      <w:r>
+        <w:fldChar w:fldCharType="end"/>
+      </w:r>
+      <w:r>
+        <w:t>: Modulo to GPIO Pin</w:t>
+      </w:r>
+    </w:p>
+    <w:tbl>
+      <w:tblPr>
+        <w:tblStyle w:val="TableGrid"/>
+        <w:tblW w:w="0" w:type="auto"/>
+        <w:tblLook w:val="04A0" w:firstRow="1" w:lastRow="0" w:firstColumn="1" w:lastColumn="0" w:noHBand="0" w:noVBand="1"/>
+      </w:tblPr>
+      <w:tblGrid>
+        <w:gridCol w:w="4675"/>
+        <w:gridCol w:w="4675"/>
+      </w:tblGrid>
+      <w:tr>
+        <w:tc>
+          <w:tcPr>
+            <w:tcW w:w="4675" w:type="dxa"/>
+            <w:tcBorders>
+              <w:bottom w:val="single" w:sz="12" w:space="0" w:color="auto"/>
+            </w:tcBorders>
+          </w:tcPr>
+          <w:p>
+            <w:pPr>
+              <w:rPr>
+                <w:b/>
+              </w:rPr>
+            </w:pPr>
+            <w:r>
+              <w:rPr>
+                <w:b/>
+              </w:rPr>
+              <w:t>Modulo Result</w:t>
+            </w:r>
+          </w:p>
+        </w:tc>
+        <w:tc>
+          <w:tcPr>
+            <w:tcW w:w="4675" w:type="dxa"/>
+            <w:tcBorders>
+              <w:bottom w:val="single" w:sz="12" w:space="0" w:color="auto"/>
+            </w:tcBorders>
+          </w:tcPr>
+          <w:p>
+            <w:pPr>
+              <w:rPr>
+                <w:b/>
+              </w:rPr>
+            </w:pPr>
+            <w:proofErr w:type="spellStart"/>
+            <w:r>
+              <w:rPr>
+                <w:b/>
+              </w:rPr>
+              <w:t>GPIO_Pin</w:t>
+            </w:r>
+            <w:proofErr w:type="spellEnd"/>
+          </w:p>
+        </w:tc>
+      </w:tr>
+      <w:tr>
+        <w:tc>
+          <w:tcPr>
+            <w:tcW w:w="4675" w:type="dxa"/>
+            <w:tcBorders>
+              <w:top w:val="single" w:sz="12" w:space="0" w:color="auto"/>
+            </w:tcBorders>
+          </w:tcPr>
+          <w:p>
+            <w:r>
+              <w:t>0</w:t>
+            </w:r>
+          </w:p>
+        </w:tc>
+        <w:tc>
+          <w:tcPr>
+            <w:tcW w:w="4675" w:type="dxa"/>
+            <w:tcBorders>
+              <w:top w:val="single" w:sz="12" w:space="0" w:color="auto"/>
+            </w:tcBorders>
+          </w:tcPr>
+          <w:p>
+            <w:r>
+              <w:t>12</w:t>
+            </w:r>
+          </w:p>
+        </w:tc>
+      </w:tr>
+      <w:tr>
+        <w:tc>
+          <w:tcPr>
+            <w:tcW w:w="4675" w:type="dxa"/>
+          </w:tcPr>
+          <w:p>
+            <w:r>
+              <w:t>1</w:t>
+            </w:r>
+          </w:p>
+        </w:tc>
+        <w:tc>
+          <w:tcPr>
+            <w:tcW w:w="4675" w:type="dxa"/>
+          </w:tcPr>
+          <w:p>
+            <w:r>
+              <w:t>13</w:t>
+            </w:r>
+          </w:p>
+        </w:tc>
+      </w:tr>
+      <w:tr>
+        <w:tc>
+          <w:tcPr>
+            <w:tcW w:w="4675" w:type="dxa"/>
+          </w:tcPr>
+          <w:p>
+            <w:r>
+              <w:t>2</w:t>
+            </w:r>
+          </w:p>
+        </w:tc>
+        <w:tc>
+          <w:tcPr>
+            <w:tcW w:w="4675" w:type="dxa"/>
+          </w:tcPr>
+          <w:p>
+            <w:r>
+              <w:t>14</w:t>
+            </w:r>
+          </w:p>
+        </w:tc>
+      </w:tr>
+      <w:tr>
+        <w:tc>
+          <w:tcPr>
+            <w:tcW w:w="4675" w:type="dxa"/>
+          </w:tcPr>
+          <w:p>
+            <w:r>
+              <w:t>3</w:t>
+            </w:r>
+          </w:p>
+        </w:tc>
+        <w:tc>
+          <w:tcPr>
+            <w:tcW w:w="4675" w:type="dxa"/>
+          </w:tcPr>
+          <w:p>
+            <w:r>
+              <w:t>15</w:t>
+            </w:r>
+          </w:p>
+        </w:tc>
+      </w:tr>
+    </w:tbl>
+    <w:p/>
+    <w:p>
+      <w:r>
+        <w:t xml:space="preserve">We set the pins 12 to 15 since these are the pins hardwired to the LEDs. </w:t>
+      </w:r>
+      <w:r>
+        <w:t xml:space="preserve">We set the mode as out since we are writing to the LEDs. </w:t>
+      </w:r>
+      <w:r>
+        <w:t xml:space="preserve">We set the speed as </w:t>
+      </w:r>
+      <w:r>
+        <w:t>100 MHz</w:t>
+      </w:r>
+      <w:r>
+        <w:t xml:space="preserve"> since it is the fastest speed. We set the output type as </w:t>
+      </w:r>
+      <w:r>
+        <w:t xml:space="preserve">PP and </w:t>
+      </w:r>
+      <w:proofErr w:type="spellStart"/>
+      <w:r>
+        <w:t>PullUp</w:t>
+      </w:r>
+      <w:proofErr w:type="spellEnd"/>
+      <w:r>
+        <w:t xml:space="preserve"> and </w:t>
+      </w:r>
+      <w:proofErr w:type="spellStart"/>
+      <w:r>
+        <w:t>PullDown</w:t>
+      </w:r>
+      <w:proofErr w:type="spellEnd"/>
+      <w:r>
+        <w:t xml:space="preserve"> as NOPULL</w:t>
+      </w:r>
+      <w:r>
+        <w:t xml:space="preserve"> so that _______</w:t>
+      </w:r>
+    </w:p>
+    <w:p>
+      <w:pPr>
+        <w:pStyle w:val="Heading3"/>
+      </w:pPr>
+      <w:bookmarkStart w:id="14" w:name="_Toc412469238"/>
+      <w:r>
+        <w:t xml:space="preserve">3.2.2. </w:t>
+      </w:r>
+      <w:r>
+        <w:t>Alarm (PWM)</w:t>
+      </w:r>
+      <w:bookmarkEnd w:id="14"/>
+    </w:p>
+    <w:p/>
+    <w:p>
+      <w:r>
+        <w:t>The operational mode when the temperature is above the threshold acts as an alarm indicating that the temperature has reached a critical point. The alarm is implemented by using pulse width modulation (see section 2.4) when enabling the LEDs. The duty cycle of the PWM is implemented as a percentage. The actual duty cycle that the counter counts to is found by multiplying the duty cycle percentage by the set period. In this way, PWM can be reused with a different period without specifying the interval of increase for the duty cycle. Instead, adjusting the duty cycle only requires adding or subtracting 10% to the percentage value.</w:t>
+      </w:r>
+    </w:p>
+    <w:p>
+      <w:pPr>
+        <w:pStyle w:val="Heading1"/>
+      </w:pPr>
+      <w:bookmarkStart w:id="15" w:name="_Toc412469239"/>
+      <w:r>
+        <w:lastRenderedPageBreak/>
+        <w:t xml:space="preserve">4. </w:t>
+      </w:r>
+      <w:r>
+        <w:t>Testing and Observations</w:t>
+      </w:r>
+      <w:bookmarkEnd w:id="15"/>
+    </w:p>
+    <w:p/>
+    <w:p>
+      <w:pPr>
+        <w:pStyle w:val="Heading2"/>
+      </w:pPr>
+      <w:bookmarkStart w:id="16" w:name="_Toc412469240"/>
+      <w:r>
+        <w:t xml:space="preserve">4.1. </w:t>
+      </w:r>
+      <w:r>
+        <w:t>Terminal Window</w:t>
+      </w:r>
+      <w:bookmarkEnd w:id="16"/>
+    </w:p>
+    <w:p/>
     <w:p>
       <w:pPr>
         <w:pStyle w:val="ListParagraph"/>
@@ -4025,7 +4656,35 @@
         </w:numPr>
       </w:pPr>
       <w:r>
-        <w:t>First get the voltage</w:t>
+        <w:t>Display intermediate values</w:t>
+      </w:r>
+    </w:p>
+    <w:p>
+      <w:pPr>
+        <w:pStyle w:val="ListParagraph"/>
+        <w:numPr>
+          <w:ilvl w:val="1"/>
+          <w:numId w:val="1"/>
+        </w:numPr>
+      </w:pPr>
+      <w:r>
+        <w:t xml:space="preserve">For </w:t>
+      </w:r>
+      <w:proofErr w:type="spellStart"/>
+      <w:r>
+        <w:t>Kalman</w:t>
+      </w:r>
+      <w:proofErr w:type="spellEnd"/>
+      <w:r>
+        <w:t xml:space="preserve"> Filter -- Compare against </w:t>
+      </w:r>
+      <w:proofErr w:type="spellStart"/>
+      <w:r>
+        <w:t>Matlab</w:t>
+      </w:r>
+      <w:proofErr w:type="spellEnd"/>
+      <w:r>
+        <w:t xml:space="preserve"> results</w:t>
       </w:r>
     </w:p>
     <w:p>
@@ -4037,9 +4696,24 @@
         </w:numPr>
       </w:pPr>
       <w:r>
-        <w:t>Second get the temperature</w:t>
-      </w:r>
-    </w:p>
+        <w:t>Know when we passed the threshold</w:t>
+      </w:r>
+    </w:p>
+    <w:p/>
+    <w:p>
+      <w:pPr>
+        <w:pStyle w:val="Heading2"/>
+      </w:pPr>
+      <w:bookmarkStart w:id="17" w:name="_Toc412469241"/>
+      <w:r>
+        <w:t xml:space="preserve">4.2. </w:t>
+      </w:r>
+      <w:r>
+        <w:t>Visual Feedback</w:t>
+      </w:r>
+      <w:bookmarkEnd w:id="17"/>
+    </w:p>
+    <w:p/>
     <w:p>
       <w:pPr>
         <w:pStyle w:val="ListParagraph"/>
@@ -4049,55 +4723,9 @@
         </w:numPr>
       </w:pPr>
       <w:r>
-        <w:t>Mention that the temperature</w:t>
-      </w:r>
-      <w:r>
-        <w:t xml:space="preserve"> changes are displayed using LEDs</w:t>
-      </w:r>
-    </w:p>
-    <w:p/>
-    <w:p>
-      <w:pPr>
-        <w:pStyle w:val="Heading2"/>
-      </w:pPr>
-      <w:bookmarkStart w:id="12" w:name="_Toc412469236"/>
-      <w:r>
-        <w:t xml:space="preserve">3.2. </w:t>
-      </w:r>
-      <w:r>
-        <w:t>Visual Feedback</w:t>
-      </w:r>
-      <w:bookmarkEnd w:id="12"/>
-    </w:p>
-    <w:p>
-      <w:pPr>
-        <w:pStyle w:val="ListParagraph"/>
-        <w:numPr>
-          <w:ilvl w:val="0"/>
-          <w:numId w:val="4"/>
-        </w:numPr>
-      </w:pPr>
-      <w:r>
-        <w:t>Independent of th</w:t>
-      </w:r>
-      <w:r>
-        <w:t>e interrupt, can run while data processing is waiting</w:t>
-      </w:r>
-    </w:p>
-    <w:p>
-      <w:pPr>
-        <w:pStyle w:val="Heading3"/>
-      </w:pPr>
-      <w:bookmarkStart w:id="13" w:name="_Toc412469237"/>
-      <w:r>
-        <w:t xml:space="preserve">3.2.1. </w:t>
-      </w:r>
-      <w:r>
-        <w:t>Visual Display (GPIO)</w:t>
-      </w:r>
-      <w:bookmarkEnd w:id="13"/>
-    </w:p>
-    <w:p/>
+        <w:t>Observe the clockwise/counter-clockwise LEDs</w:t>
+      </w:r>
+    </w:p>
     <w:p>
       <w:pPr>
         <w:pStyle w:val="ListParagraph"/>
@@ -4107,9 +4735,24 @@
         </w:numPr>
       </w:pPr>
       <w:r>
-        <w:t>Mention that when temperature is below the threshold, we display the change</w:t>
-      </w:r>
-    </w:p>
+        <w:t>Observe fade-in fade-out effect beyond threshold</w:t>
+      </w:r>
+    </w:p>
+    <w:p/>
+    <w:p>
+      <w:pPr>
+        <w:pStyle w:val="Heading1"/>
+      </w:pPr>
+      <w:bookmarkStart w:id="18" w:name="_Toc412469242"/>
+      <w:r>
+        <w:t xml:space="preserve">5. </w:t>
+      </w:r>
+      <w:r>
+        <w:t>Conclusion</w:t>
+      </w:r>
+      <w:bookmarkEnd w:id="18"/>
+    </w:p>
+    <w:p/>
     <w:p>
       <w:pPr>
         <w:pStyle w:val="ListParagraph"/>
@@ -4119,143 +4762,7 @@
         </w:numPr>
       </w:pPr>
       <w:r>
-        <w:lastRenderedPageBreak/>
-        <w:t>GPIO configuration (refer to user manual?)</w:t>
-      </w:r>
-    </w:p>
-    <w:p>
-      <w:r>
-        <w:t xml:space="preserve">For the GPIO settings we used the following: </w:t>
-      </w:r>
-      <w:proofErr w:type="spellStart"/>
-      <w:r>
-        <w:t>GPIO_Pin</w:t>
-      </w:r>
-      <w:proofErr w:type="spellEnd"/>
-      <w:r>
-        <w:t xml:space="preserve"> as </w:t>
-      </w:r>
-      <w:proofErr w:type="spellStart"/>
-      <w:r>
-        <w:t>GPIO_Pins</w:t>
-      </w:r>
-      <w:proofErr w:type="spellEnd"/>
-      <w:r>
-        <w:t xml:space="preserve"> 12 to 15 </w:t>
-      </w:r>
-      <w:proofErr w:type="spellStart"/>
-      <w:r>
-        <w:t>or’d</w:t>
-      </w:r>
-      <w:proofErr w:type="spellEnd"/>
-      <w:r>
-        <w:t xml:space="preserve"> together, </w:t>
-      </w:r>
-      <w:proofErr w:type="spellStart"/>
-      <w:r>
-        <w:t>GPIO_Mode</w:t>
-      </w:r>
-      <w:proofErr w:type="spellEnd"/>
-      <w:r>
-        <w:t xml:space="preserve"> as </w:t>
-      </w:r>
-      <w:proofErr w:type="spellStart"/>
-      <w:r>
-        <w:t>GPIO_Mode_OUT</w:t>
-      </w:r>
-      <w:proofErr w:type="spellEnd"/>
-      <w:r>
-        <w:t xml:space="preserve">, </w:t>
-      </w:r>
-      <w:proofErr w:type="spellStart"/>
-      <w:r>
-        <w:t>GPIO_Speed</w:t>
-      </w:r>
-      <w:proofErr w:type="spellEnd"/>
-      <w:r>
-        <w:t xml:space="preserve"> as </w:t>
-      </w:r>
-      <w:proofErr w:type="spellStart"/>
-      <w:r>
-        <w:t>GPIO_Speed</w:t>
-      </w:r>
-      <w:proofErr w:type="spellEnd"/>
-      <w:r>
-        <w:t xml:space="preserve"> 100MHz, </w:t>
-      </w:r>
-      <w:proofErr w:type="spellStart"/>
-      <w:r>
-        <w:t>GPIO_OType</w:t>
-      </w:r>
-      <w:proofErr w:type="spellEnd"/>
-      <w:r>
-        <w:t xml:space="preserve"> as </w:t>
-      </w:r>
-      <w:proofErr w:type="spellStart"/>
-      <w:r>
-        <w:t>GPIO_Otype_PP</w:t>
-      </w:r>
-      <w:proofErr w:type="spellEnd"/>
-      <w:r>
-        <w:t xml:space="preserve">, </w:t>
-      </w:r>
-      <w:proofErr w:type="spellStart"/>
-      <w:proofErr w:type="gramStart"/>
-      <w:r>
-        <w:t>GPIO</w:t>
-      </w:r>
-      <w:proofErr w:type="gramEnd"/>
-      <w:r>
-        <w:t>_PuPd</w:t>
-      </w:r>
-      <w:proofErr w:type="spellEnd"/>
-      <w:r>
-        <w:t xml:space="preserve"> as </w:t>
-      </w:r>
-      <w:proofErr w:type="spellStart"/>
-      <w:r>
-        <w:t>GPIO_PuPd_NOPULL</w:t>
-      </w:r>
-      <w:proofErr w:type="spellEnd"/>
-      <w:r>
-        <w:t xml:space="preserve">. </w:t>
-      </w:r>
-      <w:r>
-        <w:t xml:space="preserve">We set the pins 12 to 15 since these are the pins hardwired to the LEDs. </w:t>
-      </w:r>
-      <w:r>
-        <w:t xml:space="preserve">We set the mode as out since we are writing to the LEDs. </w:t>
-      </w:r>
-      <w:r>
-        <w:t xml:space="preserve">We set the speed as </w:t>
-      </w:r>
-      <w:r>
-        <w:t>100 MHz</w:t>
-      </w:r>
-      <w:r>
-        <w:t xml:space="preserve"> since it is the fastest speed. We set the output type as </w:t>
-      </w:r>
-      <w:r>
-        <w:t xml:space="preserve">PP and </w:t>
-      </w:r>
-      <w:proofErr w:type="spellStart"/>
-      <w:r>
-        <w:t>PullUp</w:t>
-      </w:r>
-      <w:proofErr w:type="spellEnd"/>
-      <w:r>
-        <w:t xml:space="preserve"> and </w:t>
-      </w:r>
-      <w:proofErr w:type="spellStart"/>
-      <w:r>
-        <w:t>PullDown</w:t>
-      </w:r>
-      <w:proofErr w:type="spellEnd"/>
-      <w:r>
-        <w:t xml:space="preserve"> as NOPULL</w:t>
-      </w:r>
-      <w:r>
-        <w:t xml:space="preserve"> so that _______</w:t>
+        <w:t>Take into account the wrap-around issue</w:t>
       </w:r>
     </w:p>
     <w:p>
@@ -4267,214 +4774,6 @@
         </w:numPr>
       </w:pPr>
       <w:r>
-        <w:t>How to track temperature increase and decrease</w:t>
-      </w:r>
-    </w:p>
-    <w:p/>
-    <w:p>
-      <w:pPr>
-        <w:pStyle w:val="Heading3"/>
-      </w:pPr>
-      <w:bookmarkStart w:id="14" w:name="_Toc412469238"/>
-      <w:r>
-        <w:t xml:space="preserve">3.2.2. </w:t>
-      </w:r>
-      <w:r>
-        <w:t>Alarm (PWM)</w:t>
-      </w:r>
-      <w:bookmarkEnd w:id="14"/>
-    </w:p>
-    <w:p/>
-    <w:p>
-      <w:pPr>
-        <w:pStyle w:val="ListParagraph"/>
-        <w:numPr>
-          <w:ilvl w:val="0"/>
-          <w:numId w:val="1"/>
-        </w:numPr>
-      </w:pPr>
-      <w:r>
-        <w:t>Mention that when temperature is above the threshold, we use and alarm</w:t>
-      </w:r>
-    </w:p>
-    <w:p>
-      <w:pPr>
-        <w:pStyle w:val="ListParagraph"/>
-        <w:numPr>
-          <w:ilvl w:val="0"/>
-          <w:numId w:val="1"/>
-        </w:numPr>
-      </w:pPr>
-      <w:r>
-        <w:t xml:space="preserve">Increment </w:t>
-      </w:r>
-      <w:proofErr w:type="spellStart"/>
-      <w:r>
-        <w:t>duty_cycle</w:t>
-      </w:r>
-      <w:proofErr w:type="spellEnd"/>
-      <w:r>
-        <w:t xml:space="preserve"> by 10% </w:t>
-      </w:r>
-      <w:r>
-        <w:t>to achieve fade-in fade-out</w:t>
-      </w:r>
-    </w:p>
-    <w:p>
-      <w:pPr>
-        <w:pStyle w:val="Heading1"/>
-      </w:pPr>
-      <w:bookmarkStart w:id="15" w:name="_Toc412469239"/>
-      <w:r>
-        <w:t xml:space="preserve">4. </w:t>
-      </w:r>
-      <w:r>
-        <w:t>Testing and Observations</w:t>
-      </w:r>
-      <w:bookmarkEnd w:id="15"/>
-    </w:p>
-    <w:p/>
-    <w:p>
-      <w:pPr>
-        <w:pStyle w:val="Heading2"/>
-      </w:pPr>
-      <w:bookmarkStart w:id="16" w:name="_Toc412469240"/>
-      <w:r>
-        <w:t xml:space="preserve">4.1. </w:t>
-      </w:r>
-      <w:r>
-        <w:t>Terminal Window</w:t>
-      </w:r>
-      <w:bookmarkEnd w:id="16"/>
-    </w:p>
-    <w:p/>
-    <w:p>
-      <w:pPr>
-        <w:pStyle w:val="ListParagraph"/>
-        <w:numPr>
-          <w:ilvl w:val="0"/>
-          <w:numId w:val="1"/>
-        </w:numPr>
-      </w:pPr>
-      <w:r>
-        <w:t>Display intermediate values</w:t>
-      </w:r>
-    </w:p>
-    <w:p>
-      <w:pPr>
-        <w:pStyle w:val="ListParagraph"/>
-        <w:numPr>
-          <w:ilvl w:val="1"/>
-          <w:numId w:val="1"/>
-        </w:numPr>
-      </w:pPr>
-      <w:r>
-        <w:t xml:space="preserve">For </w:t>
-      </w:r>
-      <w:proofErr w:type="spellStart"/>
-      <w:r>
-        <w:t>Kalman</w:t>
-      </w:r>
-      <w:proofErr w:type="spellEnd"/>
-      <w:r>
-        <w:t xml:space="preserve"> Filter -- Compare against </w:t>
-      </w:r>
-      <w:proofErr w:type="spellStart"/>
-      <w:r>
-        <w:t>Matlab</w:t>
-      </w:r>
-      <w:proofErr w:type="spellEnd"/>
-      <w:r>
-        <w:t xml:space="preserve"> results</w:t>
-      </w:r>
-    </w:p>
-    <w:p>
-      <w:pPr>
-        <w:pStyle w:val="ListParagraph"/>
-        <w:numPr>
-          <w:ilvl w:val="0"/>
-          <w:numId w:val="1"/>
-        </w:numPr>
-      </w:pPr>
-      <w:r>
-        <w:t>Know when we passed the threshold</w:t>
-      </w:r>
-    </w:p>
-    <w:p/>
-    <w:p>
-      <w:pPr>
-        <w:pStyle w:val="Heading2"/>
-      </w:pPr>
-      <w:bookmarkStart w:id="17" w:name="_Toc412469241"/>
-      <w:r>
-        <w:t xml:space="preserve">4.2. </w:t>
-      </w:r>
-      <w:r>
-        <w:t>Visual Feedback</w:t>
-      </w:r>
-      <w:bookmarkEnd w:id="17"/>
-    </w:p>
-    <w:p/>
-    <w:p>
-      <w:pPr>
-        <w:pStyle w:val="ListParagraph"/>
-        <w:numPr>
-          <w:ilvl w:val="0"/>
-          <w:numId w:val="1"/>
-        </w:numPr>
-      </w:pPr>
-      <w:r>
-        <w:t>Observe the clockwise/counter-clockwise LEDs</w:t>
-      </w:r>
-    </w:p>
-    <w:p>
-      <w:pPr>
-        <w:pStyle w:val="ListParagraph"/>
-        <w:numPr>
-          <w:ilvl w:val="0"/>
-          <w:numId w:val="1"/>
-        </w:numPr>
-      </w:pPr>
-      <w:r>
-        <w:t>Observe fade-in fade-out effect beyond threshold</w:t>
-      </w:r>
-    </w:p>
-    <w:p/>
-    <w:p>
-      <w:pPr>
-        <w:pStyle w:val="Heading1"/>
-      </w:pPr>
-      <w:bookmarkStart w:id="18" w:name="_Toc412469242"/>
-      <w:r>
-        <w:t xml:space="preserve">5. </w:t>
-      </w:r>
-      <w:r>
-        <w:t>Conclusion</w:t>
-      </w:r>
-      <w:bookmarkEnd w:id="18"/>
-    </w:p>
-    <w:p/>
-    <w:p>
-      <w:pPr>
-        <w:pStyle w:val="ListParagraph"/>
-        <w:numPr>
-          <w:ilvl w:val="0"/>
-          <w:numId w:val="1"/>
-        </w:numPr>
-      </w:pPr>
-      <w:r>
-        <w:t>Take into account the wrap-around issue</w:t>
-      </w:r>
-    </w:p>
-    <w:p>
-      <w:pPr>
-        <w:pStyle w:val="ListParagraph"/>
-        <w:numPr>
-          <w:ilvl w:val="0"/>
-          <w:numId w:val="1"/>
-        </w:numPr>
-      </w:pPr>
-      <w:r>
         <w:t>Consider using average when converting digital to analog</w:t>
       </w:r>
     </w:p>
@@ -4539,7 +4838,7 @@
       <w:r>
         <w:rPr>
           <w:noProof/>
-          <w:lang w:val="en-US"/>
+          <w:lang w:eastAsia="en-CA"/>
         </w:rPr>
         <mc:AlternateContent>
           <mc:Choice Requires="wps">
@@ -4589,14 +4888,27 @@
                             <w:r>
                               <w:t xml:space="preserve">Figure </w:t>
                             </w:r>
-                            <w:fldSimple w:instr=" SEQ Figure \* ARABIC ">
-                              <w:r>
-                                <w:rPr>
-                                  <w:noProof/>
-                                </w:rPr>
-                                <w:t>1</w:t>
-                              </w:r>
-                            </w:fldSimple>
+                            <w:r>
+                              <w:fldChar w:fldCharType="begin"/>
+                            </w:r>
+                            <w:r>
+                              <w:instrText xml:space="preserve"> SEQ Figure \* ARABIC </w:instrText>
+                            </w:r>
+                            <w:r>
+                              <w:fldChar w:fldCharType="separate"/>
+                            </w:r>
+                            <w:r>
+                              <w:rPr>
+                                <w:noProof/>
+                              </w:rPr>
+                              <w:t>1</w:t>
+                            </w:r>
+                            <w:r>
+                              <w:rPr>
+                                <w:noProof/>
+                              </w:rPr>
+                              <w:fldChar w:fldCharType="end"/>
+                            </w:r>
                             <w:r>
                               <w:t xml:space="preserve">: </w:t>
                             </w:r>
@@ -4638,14 +4950,27 @@
                       <w:r>
                         <w:t xml:space="preserve">Figure </w:t>
                       </w:r>
-                      <w:fldSimple w:instr=" SEQ Figure \* ARABIC ">
-                        <w:r>
-                          <w:rPr>
-                            <w:noProof/>
-                          </w:rPr>
-                          <w:t>1</w:t>
-                        </w:r>
-                      </w:fldSimple>
+                      <w:r>
+                        <w:fldChar w:fldCharType="begin"/>
+                      </w:r>
+                      <w:r>
+                        <w:instrText xml:space="preserve"> SEQ Figure \* ARABIC </w:instrText>
+                      </w:r>
+                      <w:r>
+                        <w:fldChar w:fldCharType="separate"/>
+                      </w:r>
+                      <w:r>
+                        <w:rPr>
+                          <w:noProof/>
+                        </w:rPr>
+                        <w:t>1</w:t>
+                      </w:r>
+                      <w:r>
+                        <w:rPr>
+                          <w:noProof/>
+                        </w:rPr>
+                        <w:fldChar w:fldCharType="end"/>
+                      </w:r>
                       <w:r>
                         <w:t xml:space="preserve">: </w:t>
                       </w:r>
@@ -4669,7 +4994,7 @@
       <w:r>
         <w:rPr>
           <w:noProof/>
-          <w:lang w:val="en-US"/>
+          <w:lang w:eastAsia="en-CA"/>
         </w:rPr>
         <w:drawing>
           <wp:anchor distT="0" distB="0" distL="114300" distR="114300" simplePos="0" relativeHeight="251662336" behindDoc="0" locked="0" layoutInCell="1" allowOverlap="1">
@@ -4737,7 +5062,7 @@
       <w:r>
         <w:rPr>
           <w:noProof/>
-          <w:lang w:val="en-US"/>
+          <w:lang w:eastAsia="en-CA"/>
         </w:rPr>
         <w:lastRenderedPageBreak/>
         <w:drawing>
@@ -4791,34 +5116,47 @@
       <w:r>
         <w:t xml:space="preserve">Figure </w:t>
       </w:r>
-      <w:fldSimple w:instr=" SEQ Figure \* ARABIC ">
-        <w:r>
-          <w:rPr>
-            <w:noProof/>
-          </w:rPr>
-          <w:t>2</w:t>
-        </w:r>
-      </w:fldSimple>
-      <w:r>
-        <w:t xml:space="preserve">: </w:t>
-      </w:r>
-      <w:proofErr w:type="spellStart"/>
-      <w:r>
-        <w:t>Kalman</w:t>
-      </w:r>
-      <w:proofErr w:type="spellEnd"/>
-      <w:r>
-        <w:t xml:space="preserve"> Filter Parameter q=2500, r=5</w:t>
-      </w:r>
-    </w:p>
-    <w:p>
-      <w:pPr>
-        <w:keepNext/>
-      </w:pPr>
+      <w:r>
+        <w:fldChar w:fldCharType="begin"/>
+      </w:r>
+      <w:r>
+        <w:instrText xml:space="preserve"> SEQ Figure \* ARABIC </w:instrText>
+      </w:r>
+      <w:r>
+        <w:fldChar w:fldCharType="separate"/>
+      </w:r>
       <w:r>
         <w:rPr>
           <w:noProof/>
-          <w:lang w:val="en-US"/>
+        </w:rPr>
+        <w:t>2</w:t>
+      </w:r>
+      <w:r>
+        <w:rPr>
+          <w:noProof/>
+        </w:rPr>
+        <w:fldChar w:fldCharType="end"/>
+      </w:r>
+      <w:r>
+        <w:t xml:space="preserve">: </w:t>
+      </w:r>
+      <w:proofErr w:type="spellStart"/>
+      <w:r>
+        <w:t>Kalman</w:t>
+      </w:r>
+      <w:proofErr w:type="spellEnd"/>
+      <w:r>
+        <w:t xml:space="preserve"> Filter Parameter q=2500, r=5</w:t>
+      </w:r>
+    </w:p>
+    <w:p>
+      <w:pPr>
+        <w:keepNext/>
+      </w:pPr>
+      <w:r>
+        <w:rPr>
+          <w:noProof/>
+          <w:lang w:eastAsia="en-CA"/>
         </w:rPr>
         <w:lastRenderedPageBreak/>
         <w:drawing>
@@ -4872,14 +5210,27 @@
       <w:r>
         <w:t xml:space="preserve">Figure </w:t>
       </w:r>
-      <w:fldSimple w:instr=" SEQ Figure \* ARABIC ">
-        <w:r>
-          <w:rPr>
-            <w:noProof/>
-          </w:rPr>
-          <w:t>3</w:t>
-        </w:r>
-      </w:fldSimple>
+      <w:r>
+        <w:fldChar w:fldCharType="begin"/>
+      </w:r>
+      <w:r>
+        <w:instrText xml:space="preserve"> SEQ Figure \* ARABIC </w:instrText>
+      </w:r>
+      <w:r>
+        <w:fldChar w:fldCharType="separate"/>
+      </w:r>
+      <w:r>
+        <w:rPr>
+          <w:noProof/>
+        </w:rPr>
+        <w:t>3</w:t>
+      </w:r>
+      <w:r>
+        <w:rPr>
+          <w:noProof/>
+        </w:rPr>
+        <w:fldChar w:fldCharType="end"/>
+      </w:r>
       <w:r>
         <w:t xml:space="preserve">: </w:t>
       </w:r>
@@ -4940,6 +5291,7 @@
         <w:docPartUnique/>
       </w:docPartObj>
     </w:sdtPr>
+    <w:sdtEndPr/>
     <w:sdtContent>
       <w:sdt>
         <w:sdtPr>
@@ -4949,6 +5301,7 @@
             <w:docPartUnique/>
           </w:docPartObj>
         </w:sdtPr>
+        <w:sdtEndPr/>
         <w:sdtContent>
           <w:p>
             <w:pPr>
@@ -4989,7 +5342,7 @@
                 <w:bCs/>
                 <w:noProof/>
               </w:rPr>
-              <w:t>10</w:t>
+              <w:t>11</w:t>
             </w:r>
             <w:r>
               <w:rPr>
@@ -5034,7 +5387,7 @@
                 <w:bCs/>
                 <w:noProof/>
               </w:rPr>
-              <w:t>10</w:t>
+              <w:t>11</w:t>
             </w:r>
             <w:r>
               <w:rPr>
@@ -6798,6 +7151,7 @@
       <w:spacing w:after="0" w:line="240" w:lineRule="auto"/>
     </w:pPr>
     <w:tblPr>
+      <w:tblInd w:w="0" w:type="dxa"/>
       <w:tblBorders>
         <w:top w:val="single" w:sz="4" w:space="0" w:color="auto"/>
         <w:left w:val="single" w:sz="4" w:space="0" w:color="auto"/>
@@ -6806,6 +7160,12 @@
         <w:insideH w:val="single" w:sz="4" w:space="0" w:color="auto"/>
         <w:insideV w:val="single" w:sz="4" w:space="0" w:color="auto"/>
       </w:tblBorders>
+      <w:tblCellMar>
+        <w:top w:w="0" w:type="dxa"/>
+        <w:left w:w="108" w:type="dxa"/>
+        <w:bottom w:w="0" w:type="dxa"/>
+        <w:right w:w="108" w:type="dxa"/>
+      </w:tblCellMar>
     </w:tblPr>
   </w:style>
   <w:style w:type="table" w:styleId="GridTable7Colorful">
@@ -6822,6 +7182,7 @@
     <w:tblPr>
       <w:tblStyleRowBandSize w:val="1"/>
       <w:tblStyleColBandSize w:val="1"/>
+      <w:tblInd w:w="0" w:type="dxa"/>
       <w:tblBorders>
         <w:top w:val="single" w:sz="4" w:space="0" w:color="666666" w:themeColor="text1" w:themeTint="99"/>
         <w:left w:val="single" w:sz="4" w:space="0" w:color="666666" w:themeColor="text1" w:themeTint="99"/>
@@ -6830,6 +7191,12 @@
         <w:insideH w:val="single" w:sz="4" w:space="0" w:color="666666" w:themeColor="text1" w:themeTint="99"/>
         <w:insideV w:val="single" w:sz="4" w:space="0" w:color="666666" w:themeColor="text1" w:themeTint="99"/>
       </w:tblBorders>
+      <w:tblCellMar>
+        <w:top w:w="0" w:type="dxa"/>
+        <w:left w:w="108" w:type="dxa"/>
+        <w:bottom w:w="0" w:type="dxa"/>
+        <w:right w:w="108" w:type="dxa"/>
+      </w:tblCellMar>
     </w:tblPr>
     <w:tblStylePr w:type="firstRow">
       <w:rPr>
@@ -6958,12 +7325,19 @@
     <w:tblPr>
       <w:tblStyleRowBandSize w:val="1"/>
       <w:tblStyleColBandSize w:val="1"/>
+      <w:tblInd w:w="0" w:type="dxa"/>
       <w:tblBorders>
         <w:top w:val="single" w:sz="2" w:space="0" w:color="8EAADB" w:themeColor="accent5" w:themeTint="99"/>
         <w:bottom w:val="single" w:sz="2" w:space="0" w:color="8EAADB" w:themeColor="accent5" w:themeTint="99"/>
         <w:insideH w:val="single" w:sz="2" w:space="0" w:color="8EAADB" w:themeColor="accent5" w:themeTint="99"/>
         <w:insideV w:val="single" w:sz="2" w:space="0" w:color="8EAADB" w:themeColor="accent5" w:themeTint="99"/>
       </w:tblBorders>
+      <w:tblCellMar>
+        <w:top w:w="0" w:type="dxa"/>
+        <w:left w:w="108" w:type="dxa"/>
+        <w:bottom w:w="0" w:type="dxa"/>
+        <w:right w:w="108" w:type="dxa"/>
+      </w:tblCellMar>
     </w:tblPr>
     <w:tblStylePr w:type="firstRow">
       <w:rPr>
@@ -7033,6 +7407,7 @@
     <w:tblPr>
       <w:tblStyleRowBandSize w:val="1"/>
       <w:tblStyleColBandSize w:val="1"/>
+      <w:tblInd w:w="0" w:type="dxa"/>
       <w:tblBorders>
         <w:top w:val="single" w:sz="4" w:space="0" w:color="B4C6E7" w:themeColor="accent5" w:themeTint="66"/>
         <w:left w:val="single" w:sz="4" w:space="0" w:color="B4C6E7" w:themeColor="accent5" w:themeTint="66"/>
@@ -7041,6 +7416,12 @@
         <w:insideH w:val="single" w:sz="4" w:space="0" w:color="B4C6E7" w:themeColor="accent5" w:themeTint="66"/>
         <w:insideV w:val="single" w:sz="4" w:space="0" w:color="B4C6E7" w:themeColor="accent5" w:themeTint="66"/>
       </w:tblBorders>
+      <w:tblCellMar>
+        <w:top w:w="0" w:type="dxa"/>
+        <w:left w:w="108" w:type="dxa"/>
+        <w:bottom w:w="0" w:type="dxa"/>
+        <w:right w:w="108" w:type="dxa"/>
+      </w:tblCellMar>
     </w:tblPr>
     <w:tblStylePr w:type="firstRow">
       <w:rPr>
@@ -7090,6 +7471,7 @@
     <w:tblPr>
       <w:tblStyleRowBandSize w:val="1"/>
       <w:tblStyleColBandSize w:val="1"/>
+      <w:tblInd w:w="0" w:type="dxa"/>
       <w:tblBorders>
         <w:top w:val="single" w:sz="4" w:space="0" w:color="BFBFBF" w:themeColor="background1" w:themeShade="BF"/>
         <w:left w:val="single" w:sz="4" w:space="0" w:color="BFBFBF" w:themeColor="background1" w:themeShade="BF"/>
@@ -7098,6 +7480,12 @@
         <w:insideH w:val="single" w:sz="4" w:space="0" w:color="BFBFBF" w:themeColor="background1" w:themeShade="BF"/>
         <w:insideV w:val="single" w:sz="4" w:space="0" w:color="BFBFBF" w:themeColor="background1" w:themeShade="BF"/>
       </w:tblBorders>
+      <w:tblCellMar>
+        <w:top w:w="0" w:type="dxa"/>
+        <w:left w:w="108" w:type="dxa"/>
+        <w:bottom w:w="0" w:type="dxa"/>
+        <w:right w:w="108" w:type="dxa"/>
+      </w:tblCellMar>
     </w:tblPr>
     <w:tblStylePr w:type="firstRow">
       <w:rPr>
@@ -7153,6 +7541,7 @@
     <w:tblPr>
       <w:tblStyleRowBandSize w:val="1"/>
       <w:tblStyleColBandSize w:val="1"/>
+      <w:tblInd w:w="0" w:type="dxa"/>
       <w:tblBorders>
         <w:top w:val="single" w:sz="4" w:space="0" w:color="999999" w:themeColor="text1" w:themeTint="66"/>
         <w:left w:val="single" w:sz="4" w:space="0" w:color="999999" w:themeColor="text1" w:themeTint="66"/>
@@ -7161,6 +7550,12 @@
         <w:insideH w:val="single" w:sz="4" w:space="0" w:color="999999" w:themeColor="text1" w:themeTint="66"/>
         <w:insideV w:val="single" w:sz="4" w:space="0" w:color="999999" w:themeColor="text1" w:themeTint="66"/>
       </w:tblBorders>
+      <w:tblCellMar>
+        <w:top w:w="0" w:type="dxa"/>
+        <w:left w:w="108" w:type="dxa"/>
+        <w:bottom w:w="0" w:type="dxa"/>
+        <w:right w:w="108" w:type="dxa"/>
+      </w:tblCellMar>
     </w:tblPr>
     <w:tblStylePr w:type="firstRow">
       <w:rPr>
@@ -7329,7 +7724,7 @@
     <w:charset w:val="00"/>
     <w:family w:val="roman"/>
     <w:pitch w:val="variable"/>
-    <w:sig w:usb0="E0002EFF" w:usb1="C0007843" w:usb2="00000009" w:usb3="00000000" w:csb0="000001FF" w:csb1="00000000"/>
+    <w:sig w:usb0="E0002AFF" w:usb1="C0007841" w:usb2="00000009" w:usb3="00000000" w:csb0="000001FF" w:csb1="00000000"/>
   </w:font>
   <w:font w:name="Courier New">
     <w:panose1 w:val="02070309020205020404"/>
@@ -8143,7 +8538,7 @@
 </file>
 
 <file path=customXml/itemProps1.xml><?xml version="1.0" encoding="utf-8"?>
-<ds:datastoreItem xmlns:ds="http://schemas.openxmlformats.org/officeDocument/2006/customXml" ds:itemID="{245F7F89-4527-41D6-82C3-1AA9D656F0E2}">
+<ds:datastoreItem xmlns:ds="http://schemas.openxmlformats.org/officeDocument/2006/customXml" ds:itemID="{BF21283C-ED38-42DD-A88D-3353E8108B40}">
   <ds:schemaRefs>
     <ds:schemaRef ds:uri="http://schemas.openxmlformats.org/officeDocument/2006/bibliography"/>
   </ds:schemaRefs>

</xml_diff>

<commit_message>
adding the testing section and pwm section
</commit_message>
<xml_diff>
--- a/Lab 2 Base Project/LAB 2.docx
+++ b/Lab 2 Base Project/LAB 2.docx
@@ -71,6 +71,7 @@
                 <w:dataBinding w:prefixMappings="xmlns:ns0='http://schemas.openxmlformats.org/package/2006/metadata/core-properties' xmlns:ns1='http://purl.org/dc/elements/1.1/'" w:xpath="/ns0:coreProperties[1]/ns1:title[1]" w:storeItemID="{6C3C8BC8-F283-45AE-878A-BAB7291924A1}"/>
                 <w:text/>
               </w:sdtPr>
+              <w:sdtEndPr/>
               <w:sdtContent>
                 <w:tc>
                   <w:tcPr>
@@ -131,6 +132,7 @@
                 <w:dataBinding w:prefixMappings="xmlns:ns0='http://schemas.openxmlformats.org/package/2006/metadata/core-properties' xmlns:ns1='http://purl.org/dc/elements/1.1/'" w:xpath="/ns0:coreProperties[1]/ns1:subject[1]" w:storeItemID="{6C3C8BC8-F283-45AE-878A-BAB7291924A1}"/>
                 <w:text/>
               </w:sdtPr>
+              <w:sdtEndPr/>
               <w:sdtContent>
                 <w:tc>
                   <w:tcPr>
@@ -181,7 +183,7 @@
                 <w:r>
                   <w:rPr>
                     <w:noProof/>
-                    <w:lang w:val="en-US"/>
+                    <w:lang w:eastAsia="en-CA"/>
                   </w:rPr>
                   <mc:AlternateContent>
                     <mc:Choice Requires="wps">
@@ -255,14 +257,7 @@
                                       </w:r>
                                       <w:r>
                                         <w:tab/>
-                                      </w:r>
-                                      <w:proofErr w:type="spellStart"/>
-                                      <w:r>
-                                        <w:t>Meng</w:t>
-                                      </w:r>
-                                      <w:proofErr w:type="spellEnd"/>
-                                      <w:r>
-                                        <w:t xml:space="preserve"> Yin Tao</w:t>
+                                        <w:t>Meng Yin Tao</w:t>
                                       </w:r>
                                       <w:r>
                                         <w:tab/>
@@ -404,7 +399,7 @@
           <w:r>
             <w:rPr>
               <w:noProof/>
-              <w:lang w:val="en-US"/>
+              <w:lang w:eastAsia="en-CA"/>
             </w:rPr>
             <mc:AlternateContent>
               <mc:Choice Requires="wps">
@@ -538,6 +533,7 @@
                 <w:dataBinding w:prefixMappings="xmlns:ns0='http://schemas.microsoft.com/office/2006/coverPageProps'" w:xpath="/ns0:CoverPageProperties[1]/ns0:Abstract[1]" w:storeItemID="{55AF091B-3C7A-41E3-B477-F2FDAA23CFDA}"/>
                 <w:text/>
               </w:sdtPr>
+              <w:sdtEndPr/>
               <w:sdtContent>
                 <w:tc>
                   <w:tcPr>
@@ -3014,9 +3010,6 @@
       </w:r>
       <w:r>
         <w:tab/>
-      </w:r>
-      <w:proofErr w:type="spellStart"/>
-      <w:r>
         <w:t>Step</w:t>
       </w:r>
       <w:r>
@@ -3025,7 +3018,6 @@
         </w:rPr>
         <w:t>size</w:t>
       </w:r>
-      <w:proofErr w:type="spellEnd"/>
       <w:r>
         <w:t xml:space="preserve"> is the voltage range represented by the same digital value</w:t>
       </w:r>
@@ -3049,9 +3041,6 @@
       </w:pPr>
       <w:r>
         <w:tab/>
-      </w:r>
-      <w:proofErr w:type="spellStart"/>
-      <w:r>
         <w:t>Number</w:t>
       </w:r>
       <w:r>
@@ -3060,7 +3049,6 @@
         </w:rPr>
         <w:t>step</w:t>
       </w:r>
-      <w:proofErr w:type="spellEnd"/>
       <w:r>
         <w:t xml:space="preserve"> is the number of possible digital values. [2</w:t>
       </w:r>
@@ -3232,23 +3220,13 @@
       </w:r>
       <w:r>
         <w:tab/>
-      </w:r>
-      <w:proofErr w:type="spellStart"/>
-      <w:r>
         <w:t>Value</w:t>
       </w:r>
       <w:r>
         <w:rPr>
           <w:vertAlign w:val="subscript"/>
         </w:rPr>
-        <w:t>analog</w:t>
-      </w:r>
-      <w:proofErr w:type="spellEnd"/>
-      <w:r>
-        <w:rPr>
-          <w:vertAlign w:val="subscript"/>
-        </w:rPr>
-        <w:t xml:space="preserve"> </w:t>
+        <w:t xml:space="preserve">analog </w:t>
       </w:r>
       <w:r>
         <w:t>is the analog value corresponding to the digital value</w:t>
@@ -3260,9 +3238,6 @@
       </w:pPr>
       <w:r>
         <w:tab/>
-      </w:r>
-      <w:proofErr w:type="spellStart"/>
-      <w:r>
         <w:t>Value</w:t>
       </w:r>
       <w:r>
@@ -3274,7 +3249,6 @@
         </w:rPr>
         <w:t>digital</w:t>
       </w:r>
-      <w:proofErr w:type="spellEnd"/>
       <w:r>
         <w:t xml:space="preserve"> is the digital value </w:t>
       </w:r>
@@ -3301,9 +3275,6 @@
       <w:r>
         <w:lastRenderedPageBreak/>
         <w:tab/>
-      </w:r>
-      <w:proofErr w:type="spellStart"/>
-      <w:r>
         <w:t>Step</w:t>
       </w:r>
       <w:r>
@@ -3312,7 +3283,6 @@
         </w:rPr>
         <w:t>size</w:t>
       </w:r>
-      <w:proofErr w:type="spellEnd"/>
       <w:r>
         <w:t xml:space="preserve"> is the voltage range represented by the same digital value</w:t>
       </w:r>
@@ -3370,64 +3340,30 @@
       <w:r>
         <w:t xml:space="preserve">2.2. </w:t>
       </w:r>
-      <w:proofErr w:type="spellStart"/>
-      <w:r>
-        <w:t>Kalman</w:t>
-      </w:r>
-      <w:proofErr w:type="spellEnd"/>
-      <w:r>
-        <w:t xml:space="preserve"> Filter</w:t>
+      <w:r>
+        <w:t>Kalman Filter</w:t>
       </w:r>
       <w:bookmarkEnd w:id="5"/>
     </w:p>
     <w:p/>
     <w:p>
-      <w:proofErr w:type="spellStart"/>
-      <w:r>
-        <w:t>Kalman</w:t>
-      </w:r>
-      <w:proofErr w:type="spellEnd"/>
-      <w:r>
-        <w:t xml:space="preserve"> Filter is a low pass-filter </w:t>
+      <w:r>
+        <w:t xml:space="preserve">Kalman Filter is a low pass-filter </w:t>
       </w:r>
       <w:r>
         <w:t>us</w:t>
       </w:r>
       <w:r>
-        <w:t xml:space="preserve">ed to block high frequency noise based on the current state. Its state is defined by five parameters: process noise covariance (q), measurement noise covariance (r), value (x), estimation error covariance (p) and </w:t>
-      </w:r>
-      <w:proofErr w:type="spellStart"/>
-      <w:r>
-        <w:t>kalman</w:t>
-      </w:r>
-      <w:proofErr w:type="spellEnd"/>
-      <w:r>
-        <w:t xml:space="preserve"> gain (k). </w:t>
-      </w:r>
-      <w:r>
-        <w:t xml:space="preserve">As the </w:t>
-      </w:r>
-      <w:proofErr w:type="spellStart"/>
-      <w:r>
-        <w:t>matlab</w:t>
-      </w:r>
-      <w:proofErr w:type="spellEnd"/>
-      <w:r>
-        <w:t xml:space="preserve"> simulation shows (see Appendix A), q and r are the key parameters to be initialized when </w:t>
+        <w:t xml:space="preserve">ed to block high frequency noise based on the current state. Its state is defined by five parameters: process noise covariance (q), measurement noise covariance (r), value (x), estimation error covariance (p) and kalman gain (k). </w:t>
+      </w:r>
+      <w:r>
+        <w:t xml:space="preserve">As the matlab simulation shows (see Appendix A), q and r are the key parameters to be initialized when </w:t>
       </w:r>
       <w:r>
         <w:t>implementing a</w:t>
       </w:r>
       <w:r>
-        <w:t xml:space="preserve"> </w:t>
-      </w:r>
-      <w:proofErr w:type="spellStart"/>
-      <w:r>
-        <w:t>Kalman</w:t>
-      </w:r>
-      <w:proofErr w:type="spellEnd"/>
-      <w:r>
-        <w:t xml:space="preserve"> Filter. </w:t>
+        <w:t xml:space="preserve"> Kalman Filter. </w:t>
       </w:r>
       <w:r>
         <w:t>To</w:t>
@@ -3436,15 +3372,7 @@
         <w:t xml:space="preserve">gether, these two parameter set how close the filtered value should follow the raw input. </w:t>
       </w:r>
       <w:r>
-        <w:t xml:space="preserve">While q and </w:t>
-      </w:r>
-      <w:proofErr w:type="spellStart"/>
-      <w:r>
-        <w:t>r are</w:t>
-      </w:r>
-      <w:proofErr w:type="spellEnd"/>
-      <w:r>
-        <w:t xml:space="preserve"> fixed during the initialization of the filter, x, p and k are updated as the filter runs. </w:t>
+        <w:t xml:space="preserve">While q and r are fixed during the initialization of the filter, x, p and k are updated as the filter runs. </w:t>
       </w:r>
       <w:r>
         <w:t xml:space="preserve">A good </w:t>
@@ -3736,15 +3664,7 @@
     <w:p/>
     <w:p>
       <w:r>
-        <w:t xml:space="preserve">After inserting a filter between the ADC </w:t>
-      </w:r>
-      <w:proofErr w:type="gramStart"/>
-      <w:r>
-        <w:t>output</w:t>
-      </w:r>
-      <w:proofErr w:type="gramEnd"/>
-      <w:r>
-        <w:t xml:space="preserve"> and computing the analog value, the </w:t>
+        <w:t xml:space="preserve">After inserting a filter between the ADC output and computing the analog value, the </w:t>
       </w:r>
       <w:r>
         <w:t xml:space="preserve">voltage resulting from equation (2) should be more accurate. </w:t>
@@ -3940,9 +3860,6 @@
       </w:r>
       <w:r>
         <w:tab/>
-      </w:r>
-      <w:proofErr w:type="spellStart"/>
-      <w:r>
         <w:t>Temp</w:t>
       </w:r>
       <w:r>
@@ -3951,7 +3868,6 @@
         </w:rPr>
         <w:t>˚C</w:t>
       </w:r>
-      <w:proofErr w:type="spellEnd"/>
       <w:r>
         <w:t xml:space="preserve"> is the temperature corresponding to a given voltage</w:t>
       </w:r>
@@ -3962,9 +3878,6 @@
       </w:r>
       <w:r>
         <w:tab/>
-      </w:r>
-      <w:proofErr w:type="spellStart"/>
-      <w:r>
         <w:t>V</w:t>
       </w:r>
       <w:r>
@@ -3976,7 +3889,6 @@
         </w:rPr>
         <w:t>sense</w:t>
       </w:r>
-      <w:proofErr w:type="spellEnd"/>
       <w:r>
         <w:t xml:space="preserve"> is the voltage at the sensor computed by converting the digital value</w:t>
       </w:r>
@@ -4005,18 +3917,7 @@
       </w:r>
       <w:r>
         <w:tab/>
-      </w:r>
-      <w:proofErr w:type="spellStart"/>
-      <w:r>
-        <w:t>Avg_Slope</w:t>
-      </w:r>
-      <w:proofErr w:type="spellEnd"/>
-      <w:r>
-        <w:t xml:space="preserve"> is the average slope of temperature vs </w:t>
-      </w:r>
-      <w:proofErr w:type="spellStart"/>
-      <w:r>
-        <w:t>V</w:t>
+        <w:t>Avg_Slope is the average slope of temperature vs V</w:t>
       </w:r>
       <w:r>
         <w:softHyphen/>
@@ -4030,7 +3931,6 @@
         </w:rPr>
         <w:t>sense</w:t>
       </w:r>
-      <w:proofErr w:type="spellEnd"/>
     </w:p>
     <w:p/>
     <w:p>
@@ -4048,37 +3948,11 @@
     </w:p>
     <w:p/>
     <w:p>
-      <w:pPr>
-        <w:pStyle w:val="ListParagraph"/>
-        <w:numPr>
-          <w:ilvl w:val="0"/>
-          <w:numId w:val="2"/>
-        </w:numPr>
-      </w:pPr>
-      <w:r>
-        <w:t>What’s a PWM?</w:t>
-      </w:r>
-    </w:p>
-    <w:p>
-      <w:pPr>
-        <w:pStyle w:val="ListParagraph"/>
-        <w:numPr>
-          <w:ilvl w:val="0"/>
-          <w:numId w:val="2"/>
-        </w:numPr>
-      </w:pPr>
-      <w:r>
-        <w:t xml:space="preserve">How does </w:t>
-      </w:r>
-      <w:proofErr w:type="spellStart"/>
-      <w:r>
-        <w:t>duty_cycle</w:t>
-      </w:r>
-      <w:proofErr w:type="spellEnd"/>
-      <w:r>
-        <w:t xml:space="preserve"> and period influence the fade-in fade-out effect</w:t>
-      </w:r>
-    </w:p>
+      <w:r>
+        <w:t>The objective of Pulse Width Modulation (PWM) is to vary the enable time, or duty cycle, within a period. Every period, the duty cycle is incremented until it reaches the full period duration, and then decremented until it reaches 0 duration. The process is continually repeated. By adjusting the duty cycle, the duration of the time the LED is turned on varies. If the period is short enough, then the human eye will not pick up on the difference between an on or off state and instead interpret the varying duty cycle times as differences in light intensity. Thus a fading effect is achieved.</w:t>
+      </w:r>
+    </w:p>
+    <w:p/>
     <w:p>
       <w:r>
         <w:br w:type="page"/>
@@ -4139,29 +4013,13 @@
         <w:t xml:space="preserve">The data processing component is controlled by the </w:t>
       </w:r>
       <w:r>
-        <w:t xml:space="preserve">clock operating at a rate derived from the system core clock. This software implemented system clock is called </w:t>
-      </w:r>
-      <w:proofErr w:type="spellStart"/>
-      <w:r>
-        <w:t>Systick</w:t>
-      </w:r>
-      <w:proofErr w:type="spellEnd"/>
-      <w:r>
-        <w:t>, which counts up to a specific number of pulses before throwing an interrupt.</w:t>
+        <w:t>clock operating at a rate derived from the system core clock. This software implemented system clock is called Systick, which counts up to a specific number of pulses before throwing an interrupt.</w:t>
       </w:r>
       <w:r>
         <w:t xml:space="preserve"> </w:t>
       </w:r>
       <w:r>
-        <w:t xml:space="preserve">The required sampling frequency of 50Hz is achieved by dividing the system core clock of 168MHz by 50Hz. The </w:t>
-      </w:r>
-      <w:proofErr w:type="spellStart"/>
-      <w:r>
-        <w:t>Systick</w:t>
-      </w:r>
-      <w:proofErr w:type="spellEnd"/>
-      <w:r>
-        <w:t xml:space="preserve"> interrupt handler will throw an interrupt every 0.02ms and allow one data sample to be taken and processed.</w:t>
+        <w:t>The required sampling frequency of 50Hz is achieved by dividing the system core clock of 168MHz by 50Hz. The Systick interrupt handler will throw an interrupt every 0.02ms and allow one data sample to be taken and processed.</w:t>
       </w:r>
     </w:p>
     <w:p/>
@@ -4205,14 +4063,27 @@
       <w:r>
         <w:t xml:space="preserve">Table </w:t>
       </w:r>
-      <w:fldSimple w:instr=" SEQ Table \* ARABIC ">
-        <w:r>
-          <w:rPr>
-            <w:noProof/>
-          </w:rPr>
-          <w:t>1</w:t>
-        </w:r>
-      </w:fldSimple>
+      <w:r>
+        <w:fldChar w:fldCharType="begin"/>
+      </w:r>
+      <w:r>
+        <w:instrText xml:space="preserve"> SEQ Table \* ARABIC </w:instrText>
+      </w:r>
+      <w:r>
+        <w:fldChar w:fldCharType="separate"/>
+      </w:r>
+      <w:r>
+        <w:rPr>
+          <w:noProof/>
+        </w:rPr>
+        <w:t>1</w:t>
+      </w:r>
+      <w:r>
+        <w:rPr>
+          <w:noProof/>
+        </w:rPr>
+        <w:fldChar w:fldCharType="end"/>
+      </w:r>
       <w:r>
         <w:t>: ADC Initialization Parameters</w:t>
       </w:r>
@@ -4264,11 +4135,9 @@
             <w:tcW w:w="4675" w:type="dxa"/>
           </w:tcPr>
           <w:p>
-            <w:proofErr w:type="spellStart"/>
             <w:r>
               <w:t>ADC_Mode</w:t>
             </w:r>
-            <w:proofErr w:type="spellEnd"/>
           </w:p>
         </w:tc>
         <w:tc>
@@ -4279,11 +4148,9 @@
             <w:pPr>
               <w:cnfStyle w:val="000000000000" w:firstRow="0" w:lastRow="0" w:firstColumn="0" w:lastColumn="0" w:oddVBand="0" w:evenVBand="0" w:oddHBand="0" w:evenHBand="0" w:firstRowFirstColumn="0" w:firstRowLastColumn="0" w:lastRowFirstColumn="0" w:lastRowLastColumn="0"/>
             </w:pPr>
-            <w:proofErr w:type="spellStart"/>
             <w:r>
               <w:t>ADC_Mode_Independent</w:t>
             </w:r>
-            <w:proofErr w:type="spellEnd"/>
           </w:p>
         </w:tc>
       </w:tr>
@@ -4294,11 +4161,9 @@
             <w:tcW w:w="4675" w:type="dxa"/>
           </w:tcPr>
           <w:p>
-            <w:proofErr w:type="spellStart"/>
             <w:r>
               <w:t>ADC_Prescaler</w:t>
             </w:r>
-            <w:proofErr w:type="spellEnd"/>
           </w:p>
         </w:tc>
         <w:tc>
@@ -4322,11 +4187,9 @@
             <w:tcW w:w="4675" w:type="dxa"/>
           </w:tcPr>
           <w:p>
-            <w:proofErr w:type="spellStart"/>
             <w:r>
               <w:t>ADC_DMAAccessMode</w:t>
             </w:r>
-            <w:proofErr w:type="spellEnd"/>
           </w:p>
         </w:tc>
         <w:tc>
@@ -4337,11 +4200,9 @@
             <w:pPr>
               <w:cnfStyle w:val="000000000000" w:firstRow="0" w:lastRow="0" w:firstColumn="0" w:lastColumn="0" w:oddVBand="0" w:evenVBand="0" w:oddHBand="0" w:evenHBand="0" w:firstRowFirstColumn="0" w:firstRowLastColumn="0" w:lastRowFirstColumn="0" w:lastRowLastColumn="0"/>
             </w:pPr>
-            <w:proofErr w:type="spellStart"/>
             <w:r>
               <w:t>ADC_DMAAccessMode_Disabled</w:t>
             </w:r>
-            <w:proofErr w:type="spellEnd"/>
           </w:p>
         </w:tc>
       </w:tr>
@@ -4352,11 +4213,9 @@
             <w:tcW w:w="4675" w:type="dxa"/>
           </w:tcPr>
           <w:p>
-            <w:proofErr w:type="spellStart"/>
             <w:r>
               <w:t>ADC_TwoSamplingDelay</w:t>
             </w:r>
-            <w:proofErr w:type="spellEnd"/>
           </w:p>
         </w:tc>
         <w:tc>
@@ -4380,15 +4239,7 @@
         <w:t xml:space="preserve">The mode is independent since we only needed to use one ADC component. </w:t>
       </w:r>
       <w:r>
-        <w:t xml:space="preserve">The </w:t>
-      </w:r>
-      <w:proofErr w:type="spellStart"/>
-      <w:r>
-        <w:t>prescaler</w:t>
-      </w:r>
-      <w:proofErr w:type="spellEnd"/>
-      <w:r>
-        <w:t xml:space="preserve"> is set to div2 because that is the smallest division choice available.</w:t>
+        <w:t>The prescaler is set to div2 because that is the smallest division choice available.</w:t>
       </w:r>
       <w:r>
         <w:t xml:space="preserve"> DMA Access Mode was disabled since we did not need to use any direct memory accesses.</w:t>
@@ -4429,14 +4280,27 @@
       <w:r>
         <w:t xml:space="preserve">Table </w:t>
       </w:r>
-      <w:fldSimple w:instr=" SEQ Table \* ARABIC ">
-        <w:r>
-          <w:rPr>
-            <w:noProof/>
-          </w:rPr>
-          <w:t>2</w:t>
-        </w:r>
-      </w:fldSimple>
+      <w:r>
+        <w:fldChar w:fldCharType="begin"/>
+      </w:r>
+      <w:r>
+        <w:instrText xml:space="preserve"> SEQ Table \* ARABIC </w:instrText>
+      </w:r>
+      <w:r>
+        <w:fldChar w:fldCharType="separate"/>
+      </w:r>
+      <w:r>
+        <w:rPr>
+          <w:noProof/>
+        </w:rPr>
+        <w:t>2</w:t>
+      </w:r>
+      <w:r>
+        <w:rPr>
+          <w:noProof/>
+        </w:rPr>
+        <w:fldChar w:fldCharType="end"/>
+      </w:r>
       <w:r>
         <w:t>: ADC Configuration Parameters</w:t>
       </w:r>
@@ -4488,11 +4352,9 @@
             <w:tcW w:w="4675" w:type="dxa"/>
           </w:tcPr>
           <w:p>
-            <w:proofErr w:type="spellStart"/>
             <w:r>
               <w:t>ADC_Resolution</w:t>
             </w:r>
-            <w:proofErr w:type="spellEnd"/>
           </w:p>
         </w:tc>
         <w:tc>
@@ -4516,11 +4378,9 @@
             <w:tcW w:w="4675" w:type="dxa"/>
           </w:tcPr>
           <w:p>
-            <w:proofErr w:type="spellStart"/>
             <w:r>
               <w:t>ADC_ScanConvMode</w:t>
             </w:r>
-            <w:proofErr w:type="spellEnd"/>
           </w:p>
         </w:tc>
         <w:tc>
@@ -4544,12 +4404,10 @@
             <w:tcW w:w="4675" w:type="dxa"/>
           </w:tcPr>
           <w:p>
-            <w:proofErr w:type="spellStart"/>
             <w:r>
               <w:lastRenderedPageBreak/>
               <w:t>ADC_ContinuousConvMode</w:t>
             </w:r>
-            <w:proofErr w:type="spellEnd"/>
           </w:p>
         </w:tc>
         <w:tc>
@@ -4573,11 +4431,9 @@
             <w:tcW w:w="4675" w:type="dxa"/>
           </w:tcPr>
           <w:p>
-            <w:proofErr w:type="spellStart"/>
             <w:r>
               <w:t>ADC_ExternalTrigConv</w:t>
             </w:r>
-            <w:proofErr w:type="spellEnd"/>
           </w:p>
         </w:tc>
         <w:tc>
@@ -4588,11 +4444,9 @@
             <w:pPr>
               <w:cnfStyle w:val="000000000000" w:firstRow="0" w:lastRow="0" w:firstColumn="0" w:lastColumn="0" w:oddVBand="0" w:evenVBand="0" w:oddHBand="0" w:evenHBand="0" w:firstRowFirstColumn="0" w:firstRowLastColumn="0" w:lastRowFirstColumn="0" w:lastRowLastColumn="0"/>
             </w:pPr>
-            <w:proofErr w:type="spellStart"/>
             <w:r>
               <w:t>ADC_ExernalTrigConvEdge_None</w:t>
             </w:r>
-            <w:proofErr w:type="spellEnd"/>
           </w:p>
         </w:tc>
       </w:tr>
@@ -4603,11 +4457,9 @@
             <w:tcW w:w="4675" w:type="dxa"/>
           </w:tcPr>
           <w:p>
-            <w:proofErr w:type="spellStart"/>
             <w:r>
               <w:t>ADC_DataAlign</w:t>
             </w:r>
-            <w:proofErr w:type="spellEnd"/>
           </w:p>
         </w:tc>
         <w:tc>
@@ -4618,11 +4470,9 @@
             <w:pPr>
               <w:cnfStyle w:val="000000000000" w:firstRow="0" w:lastRow="0" w:firstColumn="0" w:lastColumn="0" w:oddVBand="0" w:evenVBand="0" w:oddHBand="0" w:evenHBand="0" w:firstRowFirstColumn="0" w:firstRowLastColumn="0" w:lastRowFirstColumn="0" w:lastRowLastColumn="0"/>
             </w:pPr>
-            <w:proofErr w:type="spellStart"/>
             <w:r>
               <w:t>ADC_DataAlign_Right</w:t>
             </w:r>
-            <w:proofErr w:type="spellEnd"/>
           </w:p>
         </w:tc>
       </w:tr>
@@ -4633,11 +4483,9 @@
             <w:tcW w:w="4675" w:type="dxa"/>
           </w:tcPr>
           <w:p>
-            <w:proofErr w:type="spellStart"/>
             <w:r>
               <w:t>ADC_NbrOfConversion</w:t>
             </w:r>
-            <w:proofErr w:type="spellEnd"/>
           </w:p>
         </w:tc>
         <w:tc>
@@ -4708,14 +4556,27 @@
       <w:r>
         <w:t xml:space="preserve">Table </w:t>
       </w:r>
-      <w:fldSimple w:instr=" SEQ Table \* ARABIC ">
-        <w:r>
-          <w:rPr>
-            <w:noProof/>
-          </w:rPr>
-          <w:t>3</w:t>
-        </w:r>
-      </w:fldSimple>
+      <w:r>
+        <w:fldChar w:fldCharType="begin"/>
+      </w:r>
+      <w:r>
+        <w:instrText xml:space="preserve"> SEQ Table \* ARABIC </w:instrText>
+      </w:r>
+      <w:r>
+        <w:fldChar w:fldCharType="separate"/>
+      </w:r>
+      <w:r>
+        <w:rPr>
+          <w:noProof/>
+        </w:rPr>
+        <w:t>3</w:t>
+      </w:r>
+      <w:r>
+        <w:rPr>
+          <w:noProof/>
+        </w:rPr>
+        <w:fldChar w:fldCharType="end"/>
+      </w:r>
       <w:r>
         <w:t>: Channel Configuration Parameters</w:t>
       </w:r>
@@ -4767,11 +4628,9 @@
             <w:tcW w:w="4675" w:type="dxa"/>
           </w:tcPr>
           <w:p>
-            <w:proofErr w:type="spellStart"/>
             <w:r>
               <w:t>ADCx</w:t>
             </w:r>
-            <w:proofErr w:type="spellEnd"/>
           </w:p>
         </w:tc>
         <w:tc>
@@ -4795,11 +4654,9 @@
             <w:tcW w:w="4675" w:type="dxa"/>
           </w:tcPr>
           <w:p>
-            <w:proofErr w:type="spellStart"/>
             <w:r>
               <w:t>ADC_Channel</w:t>
             </w:r>
-            <w:proofErr w:type="spellEnd"/>
           </w:p>
         </w:tc>
         <w:tc>
@@ -4849,11 +4706,9 @@
             <w:tcW w:w="4675" w:type="dxa"/>
           </w:tcPr>
           <w:p>
-            <w:proofErr w:type="spellStart"/>
             <w:r>
               <w:t>ADC_SampleTime</w:t>
             </w:r>
-            <w:proofErr w:type="spellEnd"/>
           </w:p>
         </w:tc>
         <w:tc>
@@ -4930,15 +4785,7 @@
         <w:t xml:space="preserve">forwarded </w:t>
       </w:r>
       <w:r>
-        <w:t xml:space="preserve">to the </w:t>
-      </w:r>
-      <w:proofErr w:type="spellStart"/>
-      <w:r>
-        <w:t>Kalman</w:t>
-      </w:r>
-      <w:proofErr w:type="spellEnd"/>
-      <w:r>
-        <w:t xml:space="preserve"> filter.</w:t>
+        <w:t>to the Kalman filter.</w:t>
       </w:r>
     </w:p>
     <w:p/>
@@ -4951,30 +4798,14 @@
         <w:t xml:space="preserve">3.1.2. </w:t>
       </w:r>
       <w:r>
-        <w:t>Data Filtering (</w:t>
-      </w:r>
-      <w:proofErr w:type="spellStart"/>
-      <w:r>
-        <w:t>Kalman</w:t>
-      </w:r>
-      <w:proofErr w:type="spellEnd"/>
-      <w:r>
-        <w:t xml:space="preserve"> Filter)</w:t>
+        <w:t>Data Filtering (Kalman Filter)</w:t>
       </w:r>
       <w:bookmarkEnd w:id="14"/>
     </w:p>
     <w:p/>
     <w:p>
       <w:r>
-        <w:t xml:space="preserve">We reused the </w:t>
-      </w:r>
-      <w:proofErr w:type="spellStart"/>
-      <w:r>
-        <w:t>Kalman</w:t>
-      </w:r>
-      <w:proofErr w:type="spellEnd"/>
-      <w:r>
-        <w:t xml:space="preserve"> filter from Lab Experiment 1, with some changes. Instead of an array of inputs</w:t>
+        <w:t>We reused the Kalman filter from Lab Experiment 1, with some changes. Instead of an array of inputs</w:t>
       </w:r>
       <w:r>
         <w:t xml:space="preserve"> and outputs</w:t>
@@ -4991,13 +4822,8 @@
       <w:r>
         <w:t xml:space="preserve">The parameters that we used for the </w:t>
       </w:r>
-      <w:proofErr w:type="spellStart"/>
-      <w:r>
-        <w:t>Kalman</w:t>
-      </w:r>
-      <w:proofErr w:type="spellEnd"/>
-      <w:r>
-        <w:t xml:space="preserve"> filter we determined experimentally (see Section 4.1).</w:t>
+      <w:r>
+        <w:t>Kalman filter we determined experimentally (see Section 4.1).</w:t>
       </w:r>
       <w:r>
         <w:t xml:space="preserve"> </w:t>
@@ -5107,14 +4933,27 @@
       <w:r>
         <w:t xml:space="preserve">Table </w:t>
       </w:r>
-      <w:fldSimple w:instr=" SEQ Table \* ARABIC ">
-        <w:r>
-          <w:rPr>
-            <w:noProof/>
-          </w:rPr>
-          <w:t>4</w:t>
-        </w:r>
-      </w:fldSimple>
+      <w:r>
+        <w:fldChar w:fldCharType="begin"/>
+      </w:r>
+      <w:r>
+        <w:instrText xml:space="preserve"> SEQ Table \* ARABIC </w:instrText>
+      </w:r>
+      <w:r>
+        <w:fldChar w:fldCharType="separate"/>
+      </w:r>
+      <w:r>
+        <w:rPr>
+          <w:noProof/>
+        </w:rPr>
+        <w:t>4</w:t>
+      </w:r>
+      <w:r>
+        <w:rPr>
+          <w:noProof/>
+        </w:rPr>
+        <w:fldChar w:fldCharType="end"/>
+      </w:r>
       <w:r>
         <w:t>: GPIO Configuration Parameters</w:t>
       </w:r>
@@ -5188,14 +5027,12 @@
                 <w:b/>
               </w:rPr>
             </w:pPr>
-            <w:proofErr w:type="spellStart"/>
             <w:r>
               <w:rPr>
                 <w:b/>
               </w:rPr>
               <w:t>GPIO_Pin</w:t>
             </w:r>
-            <w:proofErr w:type="spellEnd"/>
           </w:p>
         </w:tc>
         <w:tc>
@@ -5223,14 +5060,12 @@
                 <w:b/>
               </w:rPr>
             </w:pPr>
-            <w:proofErr w:type="spellStart"/>
             <w:r>
               <w:rPr>
                 <w:b/>
               </w:rPr>
               <w:t>GPIO_Mode</w:t>
             </w:r>
-            <w:proofErr w:type="spellEnd"/>
           </w:p>
         </w:tc>
         <w:tc>
@@ -5238,14 +5073,12 @@
             <w:tcW w:w="5669" w:type="dxa"/>
           </w:tcPr>
           <w:p>
-            <w:proofErr w:type="spellStart"/>
             <w:r>
               <w:t>GPIO_Mode_</w:t>
             </w:r>
             <w:r>
               <w:t>OUT</w:t>
             </w:r>
-            <w:proofErr w:type="spellEnd"/>
           </w:p>
         </w:tc>
       </w:tr>
@@ -5260,14 +5093,12 @@
                 <w:b/>
               </w:rPr>
             </w:pPr>
-            <w:proofErr w:type="spellStart"/>
             <w:r>
               <w:rPr>
                 <w:b/>
               </w:rPr>
               <w:t>GPIO_Speed</w:t>
             </w:r>
-            <w:proofErr w:type="spellEnd"/>
           </w:p>
         </w:tc>
         <w:tc>
@@ -5292,14 +5123,12 @@
                 <w:b/>
               </w:rPr>
             </w:pPr>
-            <w:proofErr w:type="spellStart"/>
             <w:r>
               <w:rPr>
                 <w:b/>
               </w:rPr>
               <w:t>GPIO_OType</w:t>
             </w:r>
-            <w:proofErr w:type="spellEnd"/>
           </w:p>
         </w:tc>
         <w:tc>
@@ -5307,11 +5136,9 @@
             <w:tcW w:w="5669" w:type="dxa"/>
           </w:tcPr>
           <w:p>
-            <w:proofErr w:type="spellStart"/>
             <w:r>
               <w:t>GPIO_Otype_PP</w:t>
             </w:r>
-            <w:proofErr w:type="spellEnd"/>
           </w:p>
         </w:tc>
       </w:tr>
@@ -5326,14 +5153,12 @@
                 <w:b/>
               </w:rPr>
             </w:pPr>
-            <w:proofErr w:type="spellStart"/>
             <w:r>
               <w:rPr>
                 <w:b/>
               </w:rPr>
               <w:t>GPIO_PuPd</w:t>
             </w:r>
-            <w:proofErr w:type="spellEnd"/>
           </w:p>
         </w:tc>
         <w:tc>
@@ -5341,11 +5166,9 @@
             <w:tcW w:w="5669" w:type="dxa"/>
           </w:tcPr>
           <w:p>
-            <w:proofErr w:type="spellStart"/>
             <w:r>
               <w:t>GPIO_PuPd_NOPULL</w:t>
             </w:r>
-            <w:proofErr w:type="spellEnd"/>
           </w:p>
         </w:tc>
       </w:tr>
@@ -5371,15 +5194,7 @@
         <w:t>re</w:t>
       </w:r>
       <w:r>
-        <w:t xml:space="preserve">setting them instead of have </w:t>
-      </w:r>
-      <w:proofErr w:type="gramStart"/>
-      <w:r>
-        <w:t>them</w:t>
-      </w:r>
-      <w:proofErr w:type="gramEnd"/>
-      <w:r>
-        <w:t xml:space="preserve"> go to a default state. </w:t>
+        <w:t xml:space="preserve">setting them instead of have them go to a default state. </w:t>
       </w:r>
     </w:p>
     <w:p/>
@@ -5402,37 +5217,39 @@
     <w:p/>
     <w:p>
       <w:r>
-        <w:t xml:space="preserve">The operational mode when the temperature is below the threshold indicates changes in temperature. Every two degree change in temperature, the current LED will turn off and another LED will turn on. If the change is positive, then the next clockwise LED is turned on, otherwise, the next counter-clockwise LED is turned on. To specify the LED we implemented a counter. Then we took </w:t>
-      </w:r>
-      <w:proofErr w:type="gramStart"/>
-      <w:r>
-        <w:t>the modulo</w:t>
-      </w:r>
-      <w:proofErr w:type="gramEnd"/>
-      <w:r>
-        <w:t xml:space="preserve"> 4 of the counter and specified a results as in table 5. Whenever temperature changed, we can then increment or decrement the counter accordingly. The reference temperature is updated at every two degree change.</w:t>
+        <w:t>The operational mode when the temperature is below the threshold indicates changes in temperature. Every two degree change in temperature, the current LED will turn off and another LED will turn on. If the change is positive, then the next clockwise LED is turned on, otherwise, the next counter-clockwise LED is turned on. To specify the LED we implemented a counter. Then we took the modulo 4 of the counter and specified a results as in table 5. Whenever temperature changed, we can then increment or decrement the counter accordingly. The reference temperature is updated at every two degree change.</w:t>
       </w:r>
     </w:p>
     <w:p>
       <w:pPr>
         <w:pStyle w:val="Caption"/>
         <w:keepNext/>
+      </w:pPr>
+      <w:bookmarkStart w:id="19" w:name="_Toc412474405"/>
+      <w:r>
+        <w:t xml:space="preserve">Table </w:t>
+      </w:r>
+      <w:r>
+        <w:fldChar w:fldCharType="begin"/>
+      </w:r>
+      <w:r>
+        <w:instrText xml:space="preserve"> SEQ Table \* ARABIC </w:instrText>
+      </w:r>
+      <w:r>
+        <w:fldChar w:fldCharType="separate"/>
+      </w:r>
+      <w:r>
         <w:rPr>
-          <w:rFonts w:hint="eastAsia"/>
+          <w:noProof/>
         </w:rPr>
-      </w:pPr>
-      <w:bookmarkStart w:id="19" w:name="_Toc412474405"/>
-      <w:r>
-        <w:t xml:space="preserve">Table </w:t>
-      </w:r>
-      <w:fldSimple w:instr=" SEQ Table \* ARABIC ">
-        <w:r>
-          <w:rPr>
-            <w:noProof/>
-          </w:rPr>
-          <w:t>5</w:t>
-        </w:r>
-      </w:fldSimple>
+        <w:t>5</w:t>
+      </w:r>
+      <w:r>
+        <w:rPr>
+          <w:noProof/>
+        </w:rPr>
+        <w:fldChar w:fldCharType="end"/>
+      </w:r>
       <w:r>
         <w:t>: Modulo to GPIO Pin</w:t>
       </w:r>
@@ -5483,14 +5300,12 @@
                 <w:b/>
               </w:rPr>
             </w:pPr>
-            <w:proofErr w:type="spellStart"/>
             <w:r>
               <w:rPr>
                 <w:b/>
               </w:rPr>
               <w:t>GPIO_Pin</w:t>
             </w:r>
-            <w:proofErr w:type="spellEnd"/>
           </w:p>
         </w:tc>
       </w:tr>
@@ -5634,15 +5449,59 @@
       <w:r>
         <w:t xml:space="preserve">4.1. </w:t>
       </w:r>
-      <w:proofErr w:type="spellStart"/>
-      <w:r>
-        <w:t>Matlab</w:t>
-      </w:r>
-      <w:proofErr w:type="spellEnd"/>
-      <w:r>
-        <w:t xml:space="preserve"> Simulation</w:t>
+      <w:r>
+        <w:t>Matlab Simulation</w:t>
       </w:r>
       <w:bookmarkEnd w:id="22"/>
+    </w:p>
+    <w:p/>
+    <w:p>
+      <w:r>
+        <w:t>In order to test the Kalman filter and obtain optimal values for the parameters, we collected data from printing out one run of the system. Then in Matlab we implemented a copy of the Kalman filter code and imported the sampled data. Finally we plotted both the filter output and the sampled data while varying the Kalman filter state parameters q and r. We noticed from the Kalman filter implementation that x, p, and k all changed at the first iteration, so there was no need to select specific values for them through experimentation (see Section 2.2). X is the estimated error, so we simply selected a value close to the raw data for 38 degrees Celsius. We left p and k equal to 0 to begin. We noticed that as we held r constant and increased q from 0.0025 to 2500, the noise increased (Figures 1-7). Holding q constant at 0.0025 and increasing r from 5 to 500 the curve was not representative of the sampled data (Figures 8-10). The most optimal values we found to be q = 0.0025 and r = 5 as seen in Figure 1.</w:t>
+      </w:r>
+    </w:p>
+    <w:p>
+      <w:pPr>
+        <w:pStyle w:val="Heading2"/>
+      </w:pPr>
+      <w:bookmarkStart w:id="23" w:name="_Toc412477408"/>
+      <w:r>
+        <w:t xml:space="preserve">4.2. </w:t>
+      </w:r>
+      <w:r>
+        <w:t>System Feedback</w:t>
+      </w:r>
+      <w:bookmarkEnd w:id="23"/>
+    </w:p>
+    <w:p/>
+    <w:p>
+      <w:r>
+        <w:t>To test that our system was working, we printed filtered values, intermediate values, and converted temperature to the terminal window. Then we corroborated changes in the LEDs with the printed values. We made sure that the LEDs only changed when the temperature changed by two degrees. We also checked that an increase in temperature enabled the next clockwise LED and a decrease in temperature enabled the next counter-clockwise LED. We checked that the alarm started flashing when we heated up the processor past the threshold. Additionally, we checked the fading in and fading out of the PWM.</w:t>
+      </w:r>
+    </w:p>
+    <w:p>
+      <w:r>
+        <w:t xml:space="preserve">For our temperature values, we noticed that the values were higher than should be observed, given that we worked at room temperature. Our temperature values stayed at around 38 degrees Celsius when </w:t>
+      </w:r>
+      <w:r>
+        <w:lastRenderedPageBreak/>
+        <w:t>turned on without heating up or cooling down. However, according to the Lab Experiment 2 Document, the sensors are prone to error and that values above 30 degrees can be expected, so we have not attempted to adjust the values.</w:t>
+      </w:r>
+      <w:bookmarkStart w:id="24" w:name="_GoBack"/>
+      <w:bookmarkEnd w:id="24"/>
+    </w:p>
+    <w:p>
+      <w:pPr>
+        <w:pStyle w:val="Heading1"/>
+      </w:pPr>
+      <w:bookmarkStart w:id="25" w:name="_Toc412477409"/>
+      <w:r>
+        <w:t xml:space="preserve">5. </w:t>
+      </w:r>
+      <w:r>
+        <w:t>Conclusion</w:t>
+      </w:r>
+      <w:bookmarkEnd w:id="25"/>
     </w:p>
     <w:p/>
     <w:p>
@@ -5654,41 +5513,9 @@
         </w:numPr>
       </w:pPr>
       <w:r>
-        <w:t xml:space="preserve">For </w:t>
-      </w:r>
-      <w:proofErr w:type="spellStart"/>
-      <w:r>
-        <w:t>Kalman</w:t>
-      </w:r>
-      <w:proofErr w:type="spellEnd"/>
-      <w:r>
-        <w:t xml:space="preserve"> Filter </w:t>
-      </w:r>
-      <w:r>
-        <w:t>–</w:t>
-      </w:r>
-      <w:r>
-        <w:t xml:space="preserve"> </w:t>
-      </w:r>
-      <w:r>
-        <w:t>find appropriate state</w:t>
-      </w:r>
-    </w:p>
-    <w:p/>
-    <w:p>
-      <w:pPr>
-        <w:pStyle w:val="Heading2"/>
-      </w:pPr>
-      <w:bookmarkStart w:id="23" w:name="_Toc412477408"/>
-      <w:r>
-        <w:t xml:space="preserve">4.2. </w:t>
-      </w:r>
-      <w:r>
-        <w:t>System Feedback</w:t>
-      </w:r>
-      <w:bookmarkEnd w:id="23"/>
-    </w:p>
-    <w:p/>
+        <w:t>Take into account the wrap-around issue</w:t>
+      </w:r>
+    </w:p>
     <w:p>
       <w:pPr>
         <w:pStyle w:val="ListParagraph"/>
@@ -5698,71 +5525,6 @@
         </w:numPr>
       </w:pPr>
       <w:r>
-        <w:t>Know when we passed the threshold</w:t>
-      </w:r>
-    </w:p>
-    <w:p>
-      <w:pPr>
-        <w:pStyle w:val="ListParagraph"/>
-        <w:numPr>
-          <w:ilvl w:val="0"/>
-          <w:numId w:val="1"/>
-        </w:numPr>
-      </w:pPr>
-      <w:r>
-        <w:t>Observe the clockwise/counter-clockwise LEDs</w:t>
-      </w:r>
-    </w:p>
-    <w:p>
-      <w:pPr>
-        <w:pStyle w:val="ListParagraph"/>
-        <w:numPr>
-          <w:ilvl w:val="0"/>
-          <w:numId w:val="1"/>
-        </w:numPr>
-      </w:pPr>
-      <w:r>
-        <w:t>Observe fade-in fade-out effect beyond threshold</w:t>
-      </w:r>
-    </w:p>
-    <w:p/>
-    <w:p>
-      <w:pPr>
-        <w:pStyle w:val="Heading1"/>
-      </w:pPr>
-      <w:bookmarkStart w:id="24" w:name="_Toc412477409"/>
-      <w:r>
-        <w:t xml:space="preserve">5. </w:t>
-      </w:r>
-      <w:r>
-        <w:t>Conclusion</w:t>
-      </w:r>
-      <w:bookmarkStart w:id="25" w:name="_GoBack"/>
-      <w:bookmarkEnd w:id="24"/>
-      <w:bookmarkEnd w:id="25"/>
-    </w:p>
-    <w:p/>
-    <w:p>
-      <w:pPr>
-        <w:pStyle w:val="ListParagraph"/>
-        <w:numPr>
-          <w:ilvl w:val="0"/>
-          <w:numId w:val="1"/>
-        </w:numPr>
-      </w:pPr>
-      <w:r>
-        <w:t>Take into account the wrap-around issue</w:t>
-      </w:r>
-    </w:p>
-    <w:p>
-      <w:pPr>
-        <w:pStyle w:val="ListParagraph"/>
-        <w:numPr>
-          <w:ilvl w:val="0"/>
-          <w:numId w:val="1"/>
-        </w:numPr>
-      </w:pPr>
-      <w:r>
         <w:t>Consider using average when converting digital to analog</w:t>
       </w:r>
     </w:p>
@@ -5820,35 +5582,7 @@
         <w:rPr>
           <w:i/>
         </w:rPr>
-        <w:t>ECSE426 Microprocessor Systems Lab 1: One-</w:t>
-      </w:r>
-      <w:proofErr w:type="spellStart"/>
-      <w:r>
-        <w:rPr>
-          <w:i/>
-        </w:rPr>
-        <w:t>Domensional</w:t>
-      </w:r>
-      <w:proofErr w:type="spellEnd"/>
-      <w:r>
-        <w:rPr>
-          <w:i/>
-        </w:rPr>
-        <w:t xml:space="preserve"> </w:t>
-      </w:r>
-      <w:proofErr w:type="spellStart"/>
-      <w:r>
-        <w:rPr>
-          <w:i/>
-        </w:rPr>
-        <w:t>Kalman</w:t>
-      </w:r>
-      <w:proofErr w:type="spellEnd"/>
-      <w:r>
-        <w:rPr>
-          <w:i/>
-        </w:rPr>
-        <w:t xml:space="preserve"> Filter</w:t>
+        <w:t>ECSE426 Microprocessor Systems Lab 1: One-Domensional Kalman Filter</w:t>
       </w:r>
       <w:r>
         <w:t>. Winter 2015, pp. 1-2.</w:t>
@@ -5862,13 +5596,7 @@
         <w:t>3</w:t>
       </w:r>
       <w:r>
-        <w:t xml:space="preserve">] </w:t>
-      </w:r>
-      <w:r>
-        <w:t>STMicroelectronics</w:t>
-      </w:r>
-      <w:r>
-        <w:t xml:space="preserve">. </w:t>
+        <w:t xml:space="preserve">] STMicroelectronics. </w:t>
       </w:r>
       <w:r>
         <w:rPr>
@@ -5882,13 +5610,7 @@
     </w:p>
     <w:p>
       <w:r>
-        <w:t>[</w:t>
-      </w:r>
-      <w:r>
-        <w:t>4</w:t>
-      </w:r>
-      <w:r>
-        <w:t xml:space="preserve">] STMicroelectronics. </w:t>
+        <w:t xml:space="preserve">[4] STMicroelectronics. </w:t>
       </w:r>
       <w:r>
         <w:rPr>
@@ -5897,13 +5619,7 @@
         <w:t>RM0090 Reference manual</w:t>
       </w:r>
       <w:r>
-        <w:t xml:space="preserve">. 2011, pp. </w:t>
-      </w:r>
-      <w:r>
-        <w:t>215</w:t>
-      </w:r>
-      <w:r>
-        <w:t>.</w:t>
+        <w:t>. 2011, pp. 215.</w:t>
       </w:r>
     </w:p>
     <w:p/>
@@ -5919,15 +5635,7 @@
       <w:bookmarkStart w:id="27" w:name="_Toc412477411"/>
       <w:r>
         <w:lastRenderedPageBreak/>
-        <w:t xml:space="preserve">Appendix A – </w:t>
-      </w:r>
-      <w:proofErr w:type="spellStart"/>
-      <w:r>
-        <w:t>Matlab</w:t>
-      </w:r>
-      <w:proofErr w:type="spellEnd"/>
-      <w:r>
-        <w:t xml:space="preserve"> Simulation Results</w:t>
+        <w:t>Appendix A – Matlab Simulation Results</w:t>
       </w:r>
       <w:bookmarkEnd w:id="27"/>
     </w:p>
@@ -5945,7 +5653,7 @@
       <w:r>
         <w:rPr>
           <w:noProof/>
-          <w:lang w:val="en-US"/>
+          <w:lang w:eastAsia="en-CA"/>
         </w:rPr>
         <mc:AlternateContent>
           <mc:Choice Requires="wps">
@@ -5996,24 +5704,29 @@
                             <w:r>
                               <w:t xml:space="preserve">Figure </w:t>
                             </w:r>
-                            <w:fldSimple w:instr=" SEQ Figure \* ARABIC ">
-                              <w:r>
-                                <w:rPr>
-                                  <w:noProof/>
-                                </w:rPr>
-                                <w:t>1</w:t>
-                              </w:r>
-                            </w:fldSimple>
                             <w:r>
-                              <w:t xml:space="preserve">: </w:t>
+                              <w:fldChar w:fldCharType="begin"/>
                             </w:r>
-                            <w:proofErr w:type="spellStart"/>
                             <w:r>
-                              <w:t>Kalman</w:t>
+                              <w:instrText xml:space="preserve"> SEQ Figure \* ARABIC </w:instrText>
                             </w:r>
-                            <w:proofErr w:type="spellEnd"/>
                             <w:r>
-                              <w:t xml:space="preserve"> Filter Parameter q=0.0025, r=5</w:t>
+                              <w:fldChar w:fldCharType="separate"/>
+                            </w:r>
+                            <w:r>
+                              <w:rPr>
+                                <w:noProof/>
+                              </w:rPr>
+                              <w:t>1</w:t>
+                            </w:r>
+                            <w:r>
+                              <w:rPr>
+                                <w:noProof/>
+                              </w:rPr>
+                              <w:fldChar w:fldCharType="end"/>
+                            </w:r>
+                            <w:r>
+                              <w:t>: Kalman Filter Parameter q=0.0025, r=5</w:t>
                             </w:r>
                             <w:bookmarkEnd w:id="28"/>
                           </w:p>
@@ -6079,7 +5792,7 @@
       <w:r>
         <w:rPr>
           <w:noProof/>
-          <w:lang w:val="en-US"/>
+          <w:lang w:eastAsia="en-CA"/>
         </w:rPr>
         <w:drawing>
           <wp:anchor distT="0" distB="0" distL="114300" distR="114300" simplePos="0" relativeHeight="251662336" behindDoc="0" locked="0" layoutInCell="1" allowOverlap="1">
@@ -6147,7 +5860,7 @@
       <w:r>
         <w:rPr>
           <w:noProof/>
-          <w:lang w:val="en-US"/>
+          <w:lang w:eastAsia="en-CA"/>
         </w:rPr>
         <w:lastRenderedPageBreak/>
         <w:drawing>
@@ -6198,39 +5911,44 @@
         <w:pStyle w:val="Caption"/>
         <w:jc w:val="left"/>
       </w:pPr>
-      <w:bookmarkStart w:id="30" w:name="_Toc412474407"/>
+      <w:bookmarkStart w:id="29" w:name="_Toc412474407"/>
       <w:r>
         <w:t xml:space="preserve">Figure </w:t>
       </w:r>
-      <w:fldSimple w:instr=" SEQ Figure \* ARABIC ">
-        <w:r>
-          <w:rPr>
-            <w:noProof/>
-          </w:rPr>
-          <w:t>2</w:t>
-        </w:r>
-      </w:fldSimple>
-      <w:r>
-        <w:t xml:space="preserve">: </w:t>
-      </w:r>
-      <w:proofErr w:type="spellStart"/>
-      <w:r>
-        <w:t>Kalman</w:t>
-      </w:r>
-      <w:proofErr w:type="spellEnd"/>
-      <w:r>
-        <w:t xml:space="preserve"> Filter Parameter q=2500, r=5</w:t>
-      </w:r>
-      <w:bookmarkEnd w:id="30"/>
-    </w:p>
-    <w:p>
-      <w:pPr>
-        <w:keepNext/>
-      </w:pPr>
+      <w:r>
+        <w:fldChar w:fldCharType="begin"/>
+      </w:r>
+      <w:r>
+        <w:instrText xml:space="preserve"> SEQ Figure \* ARABIC </w:instrText>
+      </w:r>
+      <w:r>
+        <w:fldChar w:fldCharType="separate"/>
+      </w:r>
       <w:r>
         <w:rPr>
           <w:noProof/>
-          <w:lang w:val="en-US"/>
+        </w:rPr>
+        <w:t>2</w:t>
+      </w:r>
+      <w:r>
+        <w:rPr>
+          <w:noProof/>
+        </w:rPr>
+        <w:fldChar w:fldCharType="end"/>
+      </w:r>
+      <w:r>
+        <w:t>: Kalman Filter Parameter q=2500, r=5</w:t>
+      </w:r>
+      <w:bookmarkEnd w:id="29"/>
+    </w:p>
+    <w:p>
+      <w:pPr>
+        <w:keepNext/>
+      </w:pPr>
+      <w:r>
+        <w:rPr>
+          <w:noProof/>
+          <w:lang w:eastAsia="en-CA"/>
         </w:rPr>
         <w:lastRenderedPageBreak/>
         <w:drawing>
@@ -6281,30 +5999,35 @@
         <w:pStyle w:val="Caption"/>
         <w:jc w:val="left"/>
       </w:pPr>
-      <w:bookmarkStart w:id="31" w:name="_Toc412474408"/>
+      <w:bookmarkStart w:id="30" w:name="_Toc412474408"/>
       <w:r>
         <w:t xml:space="preserve">Figure </w:t>
       </w:r>
-      <w:fldSimple w:instr=" SEQ Figure \* ARABIC ">
-        <w:r>
-          <w:rPr>
-            <w:noProof/>
-          </w:rPr>
-          <w:t>3</w:t>
-        </w:r>
-      </w:fldSimple>
-      <w:r>
-        <w:t xml:space="preserve">: </w:t>
-      </w:r>
-      <w:proofErr w:type="spellStart"/>
-      <w:r>
-        <w:t>Kalman</w:t>
-      </w:r>
-      <w:proofErr w:type="spellEnd"/>
-      <w:r>
-        <w:t xml:space="preserve"> Filter Parameter q=0.0025, r=500</w:t>
-      </w:r>
-      <w:bookmarkEnd w:id="31"/>
+      <w:r>
+        <w:fldChar w:fldCharType="begin"/>
+      </w:r>
+      <w:r>
+        <w:instrText xml:space="preserve"> SEQ Figure \* ARABIC </w:instrText>
+      </w:r>
+      <w:r>
+        <w:fldChar w:fldCharType="separate"/>
+      </w:r>
+      <w:r>
+        <w:rPr>
+          <w:noProof/>
+        </w:rPr>
+        <w:t>3</w:t>
+      </w:r>
+      <w:r>
+        <w:rPr>
+          <w:noProof/>
+        </w:rPr>
+        <w:fldChar w:fldCharType="end"/>
+      </w:r>
+      <w:r>
+        <w:t>: Kalman Filter Parameter q=0.0025, r=500</w:t>
+      </w:r>
+      <w:bookmarkEnd w:id="30"/>
     </w:p>
     <w:sectPr>
       <w:footerReference w:type="default" r:id="rId12"/>
@@ -6354,6 +6077,7 @@
         <w:docPartUnique/>
       </w:docPartObj>
     </w:sdtPr>
+    <w:sdtEndPr/>
     <w:sdtContent>
       <w:sdt>
         <w:sdtPr>
@@ -6363,6 +6087,7 @@
             <w:docPartUnique/>
           </w:docPartObj>
         </w:sdtPr>
+        <w:sdtEndPr/>
         <w:sdtContent>
           <w:p>
             <w:pPr>
@@ -6403,7 +6128,7 @@
                 <w:bCs/>
                 <w:noProof/>
               </w:rPr>
-              <w:t>10</w:t>
+              <w:t>14</w:t>
             </w:r>
             <w:r>
               <w:rPr>
@@ -6448,7 +6173,7 @@
                 <w:bCs/>
                 <w:noProof/>
               </w:rPr>
-              <w:t>13</w:t>
+              <w:t>14</w:t>
             </w:r>
             <w:r>
               <w:rPr>
@@ -7684,6 +7409,7 @@
   <w:style w:type="character" w:default="1" w:styleId="DefaultParagraphFont">
     <w:name w:val="Default Paragraph Font"/>
     <w:uiPriority w:val="1"/>
+    <w:semiHidden/>
     <w:unhideWhenUsed/>
   </w:style>
   <w:style w:type="table" w:default="1" w:styleId="TableNormal">
@@ -8211,6 +7937,7 @@
       <w:spacing w:after="0" w:line="240" w:lineRule="auto"/>
     </w:pPr>
     <w:tblPr>
+      <w:tblInd w:w="0" w:type="dxa"/>
       <w:tblBorders>
         <w:top w:val="single" w:sz="4" w:space="0" w:color="auto"/>
         <w:left w:val="single" w:sz="4" w:space="0" w:color="auto"/>
@@ -8219,6 +7946,12 @@
         <w:insideH w:val="single" w:sz="4" w:space="0" w:color="auto"/>
         <w:insideV w:val="single" w:sz="4" w:space="0" w:color="auto"/>
       </w:tblBorders>
+      <w:tblCellMar>
+        <w:top w:w="0" w:type="dxa"/>
+        <w:left w:w="108" w:type="dxa"/>
+        <w:bottom w:w="0" w:type="dxa"/>
+        <w:right w:w="108" w:type="dxa"/>
+      </w:tblCellMar>
     </w:tblPr>
   </w:style>
   <w:style w:type="table" w:styleId="GridTable7Colorful">
@@ -8235,6 +7968,7 @@
     <w:tblPr>
       <w:tblStyleRowBandSize w:val="1"/>
       <w:tblStyleColBandSize w:val="1"/>
+      <w:tblInd w:w="0" w:type="dxa"/>
       <w:tblBorders>
         <w:top w:val="single" w:sz="4" w:space="0" w:color="666666" w:themeColor="text1" w:themeTint="99"/>
         <w:left w:val="single" w:sz="4" w:space="0" w:color="666666" w:themeColor="text1" w:themeTint="99"/>
@@ -8243,6 +7977,12 @@
         <w:insideH w:val="single" w:sz="4" w:space="0" w:color="666666" w:themeColor="text1" w:themeTint="99"/>
         <w:insideV w:val="single" w:sz="4" w:space="0" w:color="666666" w:themeColor="text1" w:themeTint="99"/>
       </w:tblBorders>
+      <w:tblCellMar>
+        <w:top w:w="0" w:type="dxa"/>
+        <w:left w:w="108" w:type="dxa"/>
+        <w:bottom w:w="0" w:type="dxa"/>
+        <w:right w:w="108" w:type="dxa"/>
+      </w:tblCellMar>
     </w:tblPr>
     <w:tblStylePr w:type="firstRow">
       <w:rPr>
@@ -8371,12 +8111,19 @@
     <w:tblPr>
       <w:tblStyleRowBandSize w:val="1"/>
       <w:tblStyleColBandSize w:val="1"/>
+      <w:tblInd w:w="0" w:type="dxa"/>
       <w:tblBorders>
         <w:top w:val="single" w:sz="2" w:space="0" w:color="8EAADB" w:themeColor="accent5" w:themeTint="99"/>
         <w:bottom w:val="single" w:sz="2" w:space="0" w:color="8EAADB" w:themeColor="accent5" w:themeTint="99"/>
         <w:insideH w:val="single" w:sz="2" w:space="0" w:color="8EAADB" w:themeColor="accent5" w:themeTint="99"/>
         <w:insideV w:val="single" w:sz="2" w:space="0" w:color="8EAADB" w:themeColor="accent5" w:themeTint="99"/>
       </w:tblBorders>
+      <w:tblCellMar>
+        <w:top w:w="0" w:type="dxa"/>
+        <w:left w:w="108" w:type="dxa"/>
+        <w:bottom w:w="0" w:type="dxa"/>
+        <w:right w:w="108" w:type="dxa"/>
+      </w:tblCellMar>
     </w:tblPr>
     <w:tblStylePr w:type="firstRow">
       <w:rPr>
@@ -8446,6 +8193,7 @@
     <w:tblPr>
       <w:tblStyleRowBandSize w:val="1"/>
       <w:tblStyleColBandSize w:val="1"/>
+      <w:tblInd w:w="0" w:type="dxa"/>
       <w:tblBorders>
         <w:top w:val="single" w:sz="4" w:space="0" w:color="B4C6E7" w:themeColor="accent5" w:themeTint="66"/>
         <w:left w:val="single" w:sz="4" w:space="0" w:color="B4C6E7" w:themeColor="accent5" w:themeTint="66"/>
@@ -8454,6 +8202,12 @@
         <w:insideH w:val="single" w:sz="4" w:space="0" w:color="B4C6E7" w:themeColor="accent5" w:themeTint="66"/>
         <w:insideV w:val="single" w:sz="4" w:space="0" w:color="B4C6E7" w:themeColor="accent5" w:themeTint="66"/>
       </w:tblBorders>
+      <w:tblCellMar>
+        <w:top w:w="0" w:type="dxa"/>
+        <w:left w:w="108" w:type="dxa"/>
+        <w:bottom w:w="0" w:type="dxa"/>
+        <w:right w:w="108" w:type="dxa"/>
+      </w:tblCellMar>
     </w:tblPr>
     <w:tblStylePr w:type="firstRow">
       <w:rPr>
@@ -8503,6 +8257,7 @@
     <w:tblPr>
       <w:tblStyleRowBandSize w:val="1"/>
       <w:tblStyleColBandSize w:val="1"/>
+      <w:tblInd w:w="0" w:type="dxa"/>
       <w:tblBorders>
         <w:top w:val="single" w:sz="4" w:space="0" w:color="BFBFBF" w:themeColor="background1" w:themeShade="BF"/>
         <w:left w:val="single" w:sz="4" w:space="0" w:color="BFBFBF" w:themeColor="background1" w:themeShade="BF"/>
@@ -8511,6 +8266,12 @@
         <w:insideH w:val="single" w:sz="4" w:space="0" w:color="BFBFBF" w:themeColor="background1" w:themeShade="BF"/>
         <w:insideV w:val="single" w:sz="4" w:space="0" w:color="BFBFBF" w:themeColor="background1" w:themeShade="BF"/>
       </w:tblBorders>
+      <w:tblCellMar>
+        <w:top w:w="0" w:type="dxa"/>
+        <w:left w:w="108" w:type="dxa"/>
+        <w:bottom w:w="0" w:type="dxa"/>
+        <w:right w:w="108" w:type="dxa"/>
+      </w:tblCellMar>
     </w:tblPr>
     <w:tblStylePr w:type="firstRow">
       <w:rPr>
@@ -8566,6 +8327,7 @@
     <w:tblPr>
       <w:tblStyleRowBandSize w:val="1"/>
       <w:tblStyleColBandSize w:val="1"/>
+      <w:tblInd w:w="0" w:type="dxa"/>
       <w:tblBorders>
         <w:top w:val="single" w:sz="4" w:space="0" w:color="999999" w:themeColor="text1" w:themeTint="66"/>
         <w:left w:val="single" w:sz="4" w:space="0" w:color="999999" w:themeColor="text1" w:themeTint="66"/>
@@ -8574,6 +8336,12 @@
         <w:insideH w:val="single" w:sz="4" w:space="0" w:color="999999" w:themeColor="text1" w:themeTint="66"/>
         <w:insideV w:val="single" w:sz="4" w:space="0" w:color="999999" w:themeColor="text1" w:themeTint="66"/>
       </w:tblBorders>
+      <w:tblCellMar>
+        <w:top w:w="0" w:type="dxa"/>
+        <w:left w:w="108" w:type="dxa"/>
+        <w:bottom w:w="0" w:type="dxa"/>
+        <w:right w:w="108" w:type="dxa"/>
+      </w:tblCellMar>
     </w:tblPr>
     <w:tblStylePr w:type="firstRow">
       <w:rPr>
@@ -8753,7 +8521,7 @@
     <w:charset w:val="00"/>
     <w:family w:val="roman"/>
     <w:pitch w:val="variable"/>
-    <w:sig w:usb0="E0002EFF" w:usb1="C0007843" w:usb2="00000009" w:usb3="00000000" w:csb0="000001FF" w:csb1="00000000"/>
+    <w:sig w:usb0="E0002AFF" w:usb1="C0007841" w:usb2="00000009" w:usb3="00000000" w:csb0="000001FF" w:csb1="00000000"/>
   </w:font>
   <w:font w:name="Courier New">
     <w:panose1 w:val="02070309020205020404"/>
@@ -9568,7 +9336,7 @@
 </file>
 
 <file path=customXml/itemProps1.xml><?xml version="1.0" encoding="utf-8"?>
-<ds:datastoreItem xmlns:ds="http://schemas.openxmlformats.org/officeDocument/2006/customXml" ds:itemID="{75E01B49-A98F-42A3-B295-08CAEADD3406}">
+<ds:datastoreItem xmlns:ds="http://schemas.openxmlformats.org/officeDocument/2006/customXml" ds:itemID="{FEB9362C-2012-4F74-A94C-D9599656A889}">
   <ds:schemaRefs>
     <ds:schemaRef ds:uri="http://schemas.openxmlformats.org/officeDocument/2006/bibliography"/>
   </ds:schemaRefs>

</xml_diff>

<commit_message>
done with lab 2
</commit_message>
<xml_diff>
--- a/Lab 2 Base Project/LAB 2.docx
+++ b/Lab 2 Base Project/LAB 2.docx
@@ -71,6 +71,7 @@
                 <w:dataBinding w:prefixMappings="xmlns:ns0='http://schemas.openxmlformats.org/package/2006/metadata/core-properties' xmlns:ns1='http://purl.org/dc/elements/1.1/'" w:xpath="/ns0:coreProperties[1]/ns1:title[1]" w:storeItemID="{6C3C8BC8-F283-45AE-878A-BAB7291924A1}"/>
                 <w:text/>
               </w:sdtPr>
+              <w:sdtEndPr/>
               <w:sdtContent>
                 <w:tc>
                   <w:tcPr>
@@ -131,6 +132,7 @@
                 <w:dataBinding w:prefixMappings="xmlns:ns0='http://schemas.openxmlformats.org/package/2006/metadata/core-properties' xmlns:ns1='http://purl.org/dc/elements/1.1/'" w:xpath="/ns0:coreProperties[1]/ns1:subject[1]" w:storeItemID="{6C3C8BC8-F283-45AE-878A-BAB7291924A1}"/>
                 <w:text/>
               </w:sdtPr>
+              <w:sdtEndPr/>
               <w:sdtContent>
                 <w:tc>
                   <w:tcPr>
@@ -181,7 +183,7 @@
                 <w:r>
                   <w:rPr>
                     <w:noProof/>
-                    <w:lang w:val="en-US"/>
+                    <w:lang w:eastAsia="en-CA"/>
                   </w:rPr>
                   <mc:AlternateContent>
                     <mc:Choice Requires="wps">
@@ -404,7 +406,7 @@
           <w:r>
             <w:rPr>
               <w:noProof/>
-              <w:lang w:val="en-US"/>
+              <w:lang w:eastAsia="en-CA"/>
             </w:rPr>
             <mc:AlternateContent>
               <mc:Choice Requires="wps">
@@ -537,6 +539,7 @@
                 <w:dataBinding w:prefixMappings="xmlns:ns0='http://schemas.microsoft.com/office/2006/coverPageProps'" w:xpath="/ns0:CoverPageProperties[1]/ns0:Abstract[1]" w:storeItemID="{55AF091B-3C7A-41E3-B477-F2FDAA23CFDA}"/>
                 <w:text/>
               </w:sdtPr>
+              <w:sdtEndPr/>
               <w:sdtContent>
                 <w:tc>
                   <w:tcPr>
@@ -611,7 +614,7 @@
             </w:tabs>
             <w:rPr>
               <w:noProof/>
-              <w:lang w:val="en-US"/>
+              <w:lang w:eastAsia="en-CA"/>
             </w:rPr>
           </w:pPr>
           <w:r>
@@ -623,7 +626,7 @@
           <w:r>
             <w:fldChar w:fldCharType="separate"/>
           </w:r>
-          <w:hyperlink w:anchor="_Toc412480268" w:history="1">
+          <w:hyperlink w:anchor="_Toc412485702" w:history="1">
             <w:r>
               <w:rPr>
                 <w:rStyle w:val="Hyperlink"/>
@@ -650,7 +653,7 @@
                 <w:noProof/>
                 <w:webHidden/>
               </w:rPr>
-              <w:instrText xml:space="preserve"> PAGEREF _Toc412480268 \h </w:instrText>
+              <w:instrText xml:space="preserve"> PAGEREF _Toc412485702 \h </w:instrText>
             </w:r>
             <w:r>
               <w:rPr>
@@ -689,10 +692,10 @@
             </w:tabs>
             <w:rPr>
               <w:noProof/>
-              <w:lang w:val="en-US"/>
+              <w:lang w:eastAsia="en-CA"/>
             </w:rPr>
           </w:pPr>
-          <w:hyperlink w:anchor="_Toc412480269" w:history="1">
+          <w:hyperlink w:anchor="_Toc412485703" w:history="1">
             <w:r>
               <w:rPr>
                 <w:rStyle w:val="Hyperlink"/>
@@ -719,7 +722,7 @@
                 <w:noProof/>
                 <w:webHidden/>
               </w:rPr>
-              <w:instrText xml:space="preserve"> PAGEREF _Toc412480269 \h </w:instrText>
+              <w:instrText xml:space="preserve"> PAGEREF _Toc412485703 \h </w:instrText>
             </w:r>
             <w:r>
               <w:rPr>
@@ -758,10 +761,10 @@
             </w:tabs>
             <w:rPr>
               <w:noProof/>
-              <w:lang w:val="en-US"/>
+              <w:lang w:eastAsia="en-CA"/>
             </w:rPr>
           </w:pPr>
-          <w:hyperlink w:anchor="_Toc412480270" w:history="1">
+          <w:hyperlink w:anchor="_Toc412485704" w:history="1">
             <w:r>
               <w:rPr>
                 <w:rStyle w:val="Hyperlink"/>
@@ -788,7 +791,7 @@
                 <w:noProof/>
                 <w:webHidden/>
               </w:rPr>
-              <w:instrText xml:space="preserve"> PAGEREF _Toc412480270 \h </w:instrText>
+              <w:instrText xml:space="preserve"> PAGEREF _Toc412485704 \h </w:instrText>
             </w:r>
             <w:r>
               <w:rPr>
@@ -827,10 +830,10 @@
             </w:tabs>
             <w:rPr>
               <w:noProof/>
-              <w:lang w:val="en-US"/>
+              <w:lang w:eastAsia="en-CA"/>
             </w:rPr>
           </w:pPr>
-          <w:hyperlink w:anchor="_Toc412480271" w:history="1">
+          <w:hyperlink w:anchor="_Toc412485705" w:history="1">
             <w:r>
               <w:rPr>
                 <w:rStyle w:val="Hyperlink"/>
@@ -857,7 +860,7 @@
                 <w:noProof/>
                 <w:webHidden/>
               </w:rPr>
-              <w:instrText xml:space="preserve"> PAGEREF _Toc412480271 \h </w:instrText>
+              <w:instrText xml:space="preserve"> PAGEREF _Toc412485705 \h </w:instrText>
             </w:r>
             <w:r>
               <w:rPr>
@@ -896,10 +899,10 @@
             </w:tabs>
             <w:rPr>
               <w:noProof/>
-              <w:lang w:val="en-US"/>
+              <w:lang w:eastAsia="en-CA"/>
             </w:rPr>
           </w:pPr>
-          <w:hyperlink w:anchor="_Toc412480272" w:history="1">
+          <w:hyperlink w:anchor="_Toc412485706" w:history="1">
             <w:r>
               <w:rPr>
                 <w:rStyle w:val="Hyperlink"/>
@@ -926,7 +929,7 @@
                 <w:noProof/>
                 <w:webHidden/>
               </w:rPr>
-              <w:instrText xml:space="preserve"> PAGEREF _Toc412480272 \h </w:instrText>
+              <w:instrText xml:space="preserve"> PAGEREF _Toc412485706 \h </w:instrText>
             </w:r>
             <w:r>
               <w:rPr>
@@ -965,10 +968,10 @@
             </w:tabs>
             <w:rPr>
               <w:noProof/>
-              <w:lang w:val="en-US"/>
+              <w:lang w:eastAsia="en-CA"/>
             </w:rPr>
           </w:pPr>
-          <w:hyperlink w:anchor="_Toc412480273" w:history="1">
+          <w:hyperlink w:anchor="_Toc412485707" w:history="1">
             <w:r>
               <w:rPr>
                 <w:rStyle w:val="Hyperlink"/>
@@ -995,7 +998,7 @@
                 <w:noProof/>
                 <w:webHidden/>
               </w:rPr>
-              <w:instrText xml:space="preserve"> PAGEREF _Toc412480273 \h </w:instrText>
+              <w:instrText xml:space="preserve"> PAGEREF _Toc412485707 \h </w:instrText>
             </w:r>
             <w:r>
               <w:rPr>
@@ -1034,10 +1037,10 @@
             </w:tabs>
             <w:rPr>
               <w:noProof/>
-              <w:lang w:val="en-US"/>
+              <w:lang w:eastAsia="en-CA"/>
             </w:rPr>
           </w:pPr>
-          <w:hyperlink w:anchor="_Toc412480274" w:history="1">
+          <w:hyperlink w:anchor="_Toc412485708" w:history="1">
             <w:r>
               <w:rPr>
                 <w:rStyle w:val="Hyperlink"/>
@@ -1064,7 +1067,7 @@
                 <w:noProof/>
                 <w:webHidden/>
               </w:rPr>
-              <w:instrText xml:space="preserve"> PAGEREF _Toc412480274 \h </w:instrText>
+              <w:instrText xml:space="preserve"> PAGEREF _Toc412485708 \h </w:instrText>
             </w:r>
             <w:r>
               <w:rPr>
@@ -1103,10 +1106,10 @@
             </w:tabs>
             <w:rPr>
               <w:noProof/>
-              <w:lang w:val="en-US"/>
+              <w:lang w:eastAsia="en-CA"/>
             </w:rPr>
           </w:pPr>
-          <w:hyperlink w:anchor="_Toc412480275" w:history="1">
+          <w:hyperlink w:anchor="_Toc412485709" w:history="1">
             <w:r>
               <w:rPr>
                 <w:rStyle w:val="Hyperlink"/>
@@ -1133,7 +1136,7 @@
                 <w:noProof/>
                 <w:webHidden/>
               </w:rPr>
-              <w:instrText xml:space="preserve"> PAGEREF _Toc412480275 \h </w:instrText>
+              <w:instrText xml:space="preserve"> PAGEREF _Toc412485709 \h </w:instrText>
             </w:r>
             <w:r>
               <w:rPr>
@@ -1172,10 +1175,10 @@
             </w:tabs>
             <w:rPr>
               <w:noProof/>
-              <w:lang w:val="en-US"/>
+              <w:lang w:eastAsia="en-CA"/>
             </w:rPr>
           </w:pPr>
-          <w:hyperlink w:anchor="_Toc412480276" w:history="1">
+          <w:hyperlink w:anchor="_Toc412485710" w:history="1">
             <w:r>
               <w:rPr>
                 <w:rStyle w:val="Hyperlink"/>
@@ -1202,7 +1205,7 @@
                 <w:noProof/>
                 <w:webHidden/>
               </w:rPr>
-              <w:instrText xml:space="preserve"> PAGEREF _Toc412480276 \h </w:instrText>
+              <w:instrText xml:space="preserve"> PAGEREF _Toc412485710 \h </w:instrText>
             </w:r>
             <w:r>
               <w:rPr>
@@ -1241,10 +1244,10 @@
             </w:tabs>
             <w:rPr>
               <w:noProof/>
-              <w:lang w:val="en-US"/>
+              <w:lang w:eastAsia="en-CA"/>
             </w:rPr>
           </w:pPr>
-          <w:hyperlink w:anchor="_Toc412480277" w:history="1">
+          <w:hyperlink w:anchor="_Toc412485711" w:history="1">
             <w:r>
               <w:rPr>
                 <w:rStyle w:val="Hyperlink"/>
@@ -1271,7 +1274,7 @@
                 <w:noProof/>
                 <w:webHidden/>
               </w:rPr>
-              <w:instrText xml:space="preserve"> PAGEREF _Toc412480277 \h </w:instrText>
+              <w:instrText xml:space="preserve"> PAGEREF _Toc412485711 \h </w:instrText>
             </w:r>
             <w:r>
               <w:rPr>
@@ -1310,10 +1313,10 @@
             </w:tabs>
             <w:rPr>
               <w:noProof/>
-              <w:lang w:val="en-US"/>
+              <w:lang w:eastAsia="en-CA"/>
             </w:rPr>
           </w:pPr>
-          <w:hyperlink w:anchor="_Toc412480278" w:history="1">
+          <w:hyperlink w:anchor="_Toc412485712" w:history="1">
             <w:r>
               <w:rPr>
                 <w:rStyle w:val="Hyperlink"/>
@@ -1340,7 +1343,7 @@
                 <w:noProof/>
                 <w:webHidden/>
               </w:rPr>
-              <w:instrText xml:space="preserve"> PAGEREF _Toc412480278 \h </w:instrText>
+              <w:instrText xml:space="preserve"> PAGEREF _Toc412485712 \h </w:instrText>
             </w:r>
             <w:r>
               <w:rPr>
@@ -1360,7 +1363,7 @@
                 <w:noProof/>
                 <w:webHidden/>
               </w:rPr>
-              <w:t>6</w:t>
+              <w:t>7</w:t>
             </w:r>
             <w:r>
               <w:rPr>
@@ -1379,10 +1382,10 @@
             </w:tabs>
             <w:rPr>
               <w:noProof/>
-              <w:lang w:val="en-US"/>
+              <w:lang w:eastAsia="en-CA"/>
             </w:rPr>
           </w:pPr>
-          <w:hyperlink w:anchor="_Toc412480279" w:history="1">
+          <w:hyperlink w:anchor="_Toc412485713" w:history="1">
             <w:r>
               <w:rPr>
                 <w:rStyle w:val="Hyperlink"/>
@@ -1409,7 +1412,7 @@
                 <w:noProof/>
                 <w:webHidden/>
               </w:rPr>
-              <w:instrText xml:space="preserve"> PAGEREF _Toc412480279 \h </w:instrText>
+              <w:instrText xml:space="preserve"> PAGEREF _Toc412485713 \h </w:instrText>
             </w:r>
             <w:r>
               <w:rPr>
@@ -1448,10 +1451,10 @@
             </w:tabs>
             <w:rPr>
               <w:noProof/>
-              <w:lang w:val="en-US"/>
+              <w:lang w:eastAsia="en-CA"/>
             </w:rPr>
           </w:pPr>
-          <w:hyperlink w:anchor="_Toc412480280" w:history="1">
+          <w:hyperlink w:anchor="_Toc412485714" w:history="1">
             <w:r>
               <w:rPr>
                 <w:rStyle w:val="Hyperlink"/>
@@ -1478,7 +1481,7 @@
                 <w:noProof/>
                 <w:webHidden/>
               </w:rPr>
-              <w:instrText xml:space="preserve"> PAGEREF _Toc412480280 \h </w:instrText>
+              <w:instrText xml:space="preserve"> PAGEREF _Toc412485714 \h </w:instrText>
             </w:r>
             <w:r>
               <w:rPr>
@@ -1517,30 +1520,16 @@
             </w:tabs>
             <w:rPr>
               <w:noProof/>
-              <w:lang w:val="en-US"/>
+              <w:lang w:eastAsia="en-CA"/>
             </w:rPr>
           </w:pPr>
-          <w:hyperlink w:anchor="_Toc412480281" w:history="1">
+          <w:hyperlink w:anchor="_Toc412485715" w:history="1">
             <w:r>
               <w:rPr>
                 <w:rStyle w:val="Hyperlink"/>
                 <w:noProof/>
               </w:rPr>
-              <w:t>3.2. Visual F</w:t>
-            </w:r>
-            <w:r>
-              <w:rPr>
-                <w:rStyle w:val="Hyperlink"/>
-                <w:noProof/>
-              </w:rPr>
-              <w:t>e</w:t>
-            </w:r>
-            <w:r>
-              <w:rPr>
-                <w:rStyle w:val="Hyperlink"/>
-                <w:noProof/>
-              </w:rPr>
-              <w:t>edback</w:t>
+              <w:t>3.2. Visual Feedback</w:t>
             </w:r>
             <w:r>
               <w:rPr>
@@ -1561,7 +1550,7 @@
                 <w:noProof/>
                 <w:webHidden/>
               </w:rPr>
-              <w:instrText xml:space="preserve"> PAGEREF _Toc412480281 \h </w:instrText>
+              <w:instrText xml:space="preserve"> PAGEREF _Toc412485715 \h </w:instrText>
             </w:r>
             <w:r>
               <w:rPr>
@@ -1600,10 +1589,10 @@
             </w:tabs>
             <w:rPr>
               <w:noProof/>
-              <w:lang w:val="en-US"/>
+              <w:lang w:eastAsia="en-CA"/>
             </w:rPr>
           </w:pPr>
-          <w:hyperlink w:anchor="_Toc412480282" w:history="1">
+          <w:hyperlink w:anchor="_Toc412485716" w:history="1">
             <w:r>
               <w:rPr>
                 <w:rStyle w:val="Hyperlink"/>
@@ -1630,7 +1619,7 @@
                 <w:noProof/>
                 <w:webHidden/>
               </w:rPr>
-              <w:instrText xml:space="preserve"> PAGEREF _Toc412480282 \h </w:instrText>
+              <w:instrText xml:space="preserve"> PAGEREF _Toc412485716 \h </w:instrText>
             </w:r>
             <w:r>
               <w:rPr>
@@ -1669,10 +1658,10 @@
             </w:tabs>
             <w:rPr>
               <w:noProof/>
-              <w:lang w:val="en-US"/>
+              <w:lang w:eastAsia="en-CA"/>
             </w:rPr>
           </w:pPr>
-          <w:hyperlink w:anchor="_Toc412480283" w:history="1">
+          <w:hyperlink w:anchor="_Toc412485717" w:history="1">
             <w:r>
               <w:rPr>
                 <w:rStyle w:val="Hyperlink"/>
@@ -1699,7 +1688,7 @@
                 <w:noProof/>
                 <w:webHidden/>
               </w:rPr>
-              <w:instrText xml:space="preserve"> PAGEREF _Toc412480283 \h </w:instrText>
+              <w:instrText xml:space="preserve"> PAGEREF _Toc412485717 \h </w:instrText>
             </w:r>
             <w:r>
               <w:rPr>
@@ -1738,10 +1727,10 @@
             </w:tabs>
             <w:rPr>
               <w:noProof/>
-              <w:lang w:val="en-US"/>
+              <w:lang w:eastAsia="en-CA"/>
             </w:rPr>
           </w:pPr>
-          <w:hyperlink w:anchor="_Toc412480284" w:history="1">
+          <w:hyperlink w:anchor="_Toc412485718" w:history="1">
             <w:r>
               <w:rPr>
                 <w:rStyle w:val="Hyperlink"/>
@@ -1768,7 +1757,7 @@
                 <w:noProof/>
                 <w:webHidden/>
               </w:rPr>
-              <w:instrText xml:space="preserve"> PAGEREF _Toc412480284 \h </w:instrText>
+              <w:instrText xml:space="preserve"> PAGEREF _Toc412485718 \h </w:instrText>
             </w:r>
             <w:r>
               <w:rPr>
@@ -1807,10 +1796,10 @@
             </w:tabs>
             <w:rPr>
               <w:noProof/>
-              <w:lang w:val="en-US"/>
+              <w:lang w:eastAsia="en-CA"/>
             </w:rPr>
           </w:pPr>
-          <w:hyperlink w:anchor="_Toc412480285" w:history="1">
+          <w:hyperlink w:anchor="_Toc412485719" w:history="1">
             <w:r>
               <w:rPr>
                 <w:rStyle w:val="Hyperlink"/>
@@ -1837,7 +1826,7 @@
                 <w:noProof/>
                 <w:webHidden/>
               </w:rPr>
-              <w:instrText xml:space="preserve"> PAGEREF _Toc412480285 \h </w:instrText>
+              <w:instrText xml:space="preserve"> PAGEREF _Toc412485719 \h </w:instrText>
             </w:r>
             <w:r>
               <w:rPr>
@@ -1876,10 +1865,10 @@
             </w:tabs>
             <w:rPr>
               <w:noProof/>
-              <w:lang w:val="en-US"/>
+              <w:lang w:eastAsia="en-CA"/>
             </w:rPr>
           </w:pPr>
-          <w:hyperlink w:anchor="_Toc412480286" w:history="1">
+          <w:hyperlink w:anchor="_Toc412485720" w:history="1">
             <w:r>
               <w:rPr>
                 <w:rStyle w:val="Hyperlink"/>
@@ -1906,7 +1895,7 @@
                 <w:noProof/>
                 <w:webHidden/>
               </w:rPr>
-              <w:instrText xml:space="preserve"> PAGEREF _Toc412480286 \h </w:instrText>
+              <w:instrText xml:space="preserve"> PAGEREF _Toc412485720 \h </w:instrText>
             </w:r>
             <w:r>
               <w:rPr>
@@ -1945,10 +1934,10 @@
             </w:tabs>
             <w:rPr>
               <w:noProof/>
-              <w:lang w:val="en-US"/>
+              <w:lang w:eastAsia="en-CA"/>
             </w:rPr>
           </w:pPr>
-          <w:hyperlink w:anchor="_Toc412480287" w:history="1">
+          <w:hyperlink w:anchor="_Toc412485721" w:history="1">
             <w:r>
               <w:rPr>
                 <w:rStyle w:val="Hyperlink"/>
@@ -1975,7 +1964,7 @@
                 <w:noProof/>
                 <w:webHidden/>
               </w:rPr>
-              <w:instrText xml:space="preserve"> PAGEREF _Toc412480287 \h </w:instrText>
+              <w:instrText xml:space="preserve"> PAGEREF _Toc412485721 \h </w:instrText>
             </w:r>
             <w:r>
               <w:rPr>
@@ -2014,10 +2003,10 @@
             </w:tabs>
             <w:rPr>
               <w:noProof/>
-              <w:lang w:val="en-US"/>
+              <w:lang w:eastAsia="en-CA"/>
             </w:rPr>
           </w:pPr>
-          <w:hyperlink w:anchor="_Toc412480288" w:history="1">
+          <w:hyperlink w:anchor="_Toc412485722" w:history="1">
             <w:r>
               <w:rPr>
                 <w:rStyle w:val="Hyperlink"/>
@@ -2044,7 +2033,7 @@
                 <w:noProof/>
                 <w:webHidden/>
               </w:rPr>
-              <w:instrText xml:space="preserve"> PAGEREF _Toc412480288 \h </w:instrText>
+              <w:instrText xml:space="preserve"> PAGEREF _Toc412485722 \h </w:instrText>
             </w:r>
             <w:r>
               <w:rPr>
@@ -2083,10 +2072,10 @@
             </w:tabs>
             <w:rPr>
               <w:noProof/>
-              <w:lang w:val="en-US"/>
+              <w:lang w:eastAsia="en-CA"/>
             </w:rPr>
           </w:pPr>
-          <w:hyperlink w:anchor="_Toc412480289" w:history="1">
+          <w:hyperlink w:anchor="_Toc412485723" w:history="1">
             <w:r>
               <w:rPr>
                 <w:rStyle w:val="Hyperlink"/>
@@ -2113,7 +2102,7 @@
                 <w:noProof/>
                 <w:webHidden/>
               </w:rPr>
-              <w:instrText xml:space="preserve"> PAGEREF _Toc412480289 \h </w:instrText>
+              <w:instrText xml:space="preserve"> PAGEREF _Toc412485723 \h </w:instrText>
             </w:r>
             <w:r>
               <w:rPr>
@@ -2185,7 +2174,7 @@
       <w:pPr>
         <w:pStyle w:val="Heading1"/>
       </w:pPr>
-      <w:bookmarkStart w:id="0" w:name="_Toc412480268"/>
+      <w:bookmarkStart w:id="0" w:name="_Toc412485702"/>
       <w:r>
         <w:lastRenderedPageBreak/>
         <w:t>List of Tables</w:t>
@@ -2200,7 +2189,7 @@
         </w:tabs>
         <w:rPr>
           <w:noProof/>
-          <w:lang w:val="en-US"/>
+          <w:lang w:eastAsia="en-CA"/>
         </w:rPr>
       </w:pPr>
       <w:r>
@@ -2212,7 +2201,7 @@
       <w:r>
         <w:fldChar w:fldCharType="separate"/>
       </w:r>
-      <w:hyperlink w:anchor="_Toc412480290" w:history="1">
+      <w:hyperlink w:anchor="_Toc412484837" w:history="1">
         <w:r>
           <w:rPr>
             <w:rStyle w:val="Hyperlink"/>
@@ -2239,7 +2228,7 @@
             <w:noProof/>
             <w:webHidden/>
           </w:rPr>
-          <w:instrText xml:space="preserve"> PAGEREF _Toc412480290 \h </w:instrText>
+          <w:instrText xml:space="preserve"> PAGEREF _Toc412484837 \h </w:instrText>
         </w:r>
         <w:r>
           <w:rPr>
@@ -2278,10 +2267,10 @@
         </w:tabs>
         <w:rPr>
           <w:noProof/>
-          <w:lang w:val="en-US"/>
+          <w:lang w:eastAsia="en-CA"/>
         </w:rPr>
       </w:pPr>
-      <w:hyperlink w:anchor="_Toc412480291" w:history="1">
+      <w:hyperlink w:anchor="_Toc412484838" w:history="1">
         <w:r>
           <w:rPr>
             <w:rStyle w:val="Hyperlink"/>
@@ -2308,7 +2297,7 @@
             <w:noProof/>
             <w:webHidden/>
           </w:rPr>
-          <w:instrText xml:space="preserve"> PAGEREF _Toc412480291 \h </w:instrText>
+          <w:instrText xml:space="preserve"> PAGEREF _Toc412484838 \h </w:instrText>
         </w:r>
         <w:r>
           <w:rPr>
@@ -2347,10 +2336,10 @@
         </w:tabs>
         <w:rPr>
           <w:noProof/>
-          <w:lang w:val="en-US"/>
+          <w:lang w:eastAsia="en-CA"/>
         </w:rPr>
       </w:pPr>
-      <w:hyperlink w:anchor="_Toc412480292" w:history="1">
+      <w:hyperlink w:anchor="_Toc412484839" w:history="1">
         <w:r>
           <w:rPr>
             <w:rStyle w:val="Hyperlink"/>
@@ -2377,7 +2366,7 @@
             <w:noProof/>
             <w:webHidden/>
           </w:rPr>
-          <w:instrText xml:space="preserve"> PAGEREF _Toc412480292 \h </w:instrText>
+          <w:instrText xml:space="preserve"> PAGEREF _Toc412484839 \h </w:instrText>
         </w:r>
         <w:r>
           <w:rPr>
@@ -2416,10 +2405,10 @@
         </w:tabs>
         <w:rPr>
           <w:noProof/>
-          <w:lang w:val="en-US"/>
+          <w:lang w:eastAsia="en-CA"/>
         </w:rPr>
       </w:pPr>
-      <w:hyperlink w:anchor="_Toc412480293" w:history="1">
+      <w:hyperlink w:anchor="_Toc412484840" w:history="1">
         <w:r>
           <w:rPr>
             <w:rStyle w:val="Hyperlink"/>
@@ -2446,7 +2435,7 @@
             <w:noProof/>
             <w:webHidden/>
           </w:rPr>
-          <w:instrText xml:space="preserve"> PAGEREF _Toc412480293 \h </w:instrText>
+          <w:instrText xml:space="preserve"> PAGEREF _Toc412484840 \h </w:instrText>
         </w:r>
         <w:r>
           <w:rPr>
@@ -2485,10 +2474,10 @@
         </w:tabs>
         <w:rPr>
           <w:noProof/>
-          <w:lang w:val="en-US"/>
+          <w:lang w:eastAsia="en-CA"/>
         </w:rPr>
       </w:pPr>
-      <w:hyperlink w:anchor="_Toc412480294" w:history="1">
+      <w:hyperlink w:anchor="_Toc412484841" w:history="1">
         <w:r>
           <w:rPr>
             <w:rStyle w:val="Hyperlink"/>
@@ -2515,7 +2504,7 @@
             <w:noProof/>
             <w:webHidden/>
           </w:rPr>
-          <w:instrText xml:space="preserve"> PAGEREF _Toc412480294 \h </w:instrText>
+          <w:instrText xml:space="preserve"> PAGEREF _Toc412484841 \h </w:instrText>
         </w:r>
         <w:r>
           <w:rPr>
@@ -2555,12 +2544,14 @@
       <w:pPr>
         <w:pStyle w:val="Heading1"/>
       </w:pPr>
-      <w:bookmarkStart w:id="1" w:name="_Toc412480269"/>
+      <w:bookmarkStart w:id="1" w:name="_Toc412485703"/>
       <w:r>
         <w:t>List of Figures</w:t>
       </w:r>
       <w:bookmarkEnd w:id="1"/>
     </w:p>
+    <w:bookmarkStart w:id="2" w:name="_GoBack"/>
+    <w:bookmarkEnd w:id="2"/>
     <w:p>
       <w:pPr>
         <w:pStyle w:val="TableofFigures"/>
@@ -2569,7 +2560,7 @@
         </w:tabs>
         <w:rPr>
           <w:noProof/>
-          <w:lang w:val="en-US"/>
+          <w:lang w:eastAsia="en-CA"/>
         </w:rPr>
       </w:pPr>
       <w:r>
@@ -2581,7 +2572,7 @@
       <w:r>
         <w:fldChar w:fldCharType="separate"/>
       </w:r>
-      <w:hyperlink w:anchor="_Toc412480305" w:history="1">
+      <w:hyperlink w:anchor="_Toc412485724" w:history="1">
         <w:r>
           <w:rPr>
             <w:rStyle w:val="Hyperlink"/>
@@ -2608,7 +2599,7 @@
             <w:noProof/>
             <w:webHidden/>
           </w:rPr>
-          <w:instrText xml:space="preserve"> PAGEREF _Toc412480305 \h </w:instrText>
+          <w:instrText xml:space="preserve"> PAGEREF _Toc412485724 \h </w:instrText>
         </w:r>
         <w:r>
           <w:rPr>
@@ -2647,10 +2638,10 @@
         </w:tabs>
         <w:rPr>
           <w:noProof/>
-          <w:lang w:val="en-US"/>
+          <w:lang w:eastAsia="en-CA"/>
         </w:rPr>
       </w:pPr>
-      <w:hyperlink w:anchor="_Toc412480306" w:history="1">
+      <w:hyperlink w:anchor="_Toc412485725" w:history="1">
         <w:r>
           <w:rPr>
             <w:rStyle w:val="Hyperlink"/>
@@ -2677,7 +2668,7 @@
             <w:noProof/>
             <w:webHidden/>
           </w:rPr>
-          <w:instrText xml:space="preserve"> PAGEREF _Toc412480306 \h </w:instrText>
+          <w:instrText xml:space="preserve"> PAGEREF _Toc412485725 \h </w:instrText>
         </w:r>
         <w:r>
           <w:rPr>
@@ -2716,10 +2707,10 @@
         </w:tabs>
         <w:rPr>
           <w:noProof/>
-          <w:lang w:val="en-US"/>
+          <w:lang w:eastAsia="en-CA"/>
         </w:rPr>
       </w:pPr>
-      <w:hyperlink r:id="rId9" w:anchor="_Toc412480307" w:history="1">
+      <w:hyperlink r:id="rId9" w:anchor="_Toc412485726" w:history="1">
         <w:r>
           <w:rPr>
             <w:rStyle w:val="Hyperlink"/>
@@ -2746,7 +2737,7 @@
             <w:noProof/>
             <w:webHidden/>
           </w:rPr>
-          <w:instrText xml:space="preserve"> PAGEREF _Toc412480307 \h </w:instrText>
+          <w:instrText xml:space="preserve"> PAGEREF _Toc412485726 \h </w:instrText>
         </w:r>
         <w:r>
           <w:rPr>
@@ -2785,10 +2776,10 @@
         </w:tabs>
         <w:rPr>
           <w:noProof/>
-          <w:lang w:val="en-US"/>
+          <w:lang w:eastAsia="en-CA"/>
         </w:rPr>
       </w:pPr>
-      <w:hyperlink w:anchor="_Toc412480308" w:history="1">
+      <w:hyperlink w:anchor="_Toc412485727" w:history="1">
         <w:r>
           <w:rPr>
             <w:rStyle w:val="Hyperlink"/>
@@ -2815,7 +2806,7 @@
             <w:noProof/>
             <w:webHidden/>
           </w:rPr>
-          <w:instrText xml:space="preserve"> PAGEREF _Toc412480308 \h </w:instrText>
+          <w:instrText xml:space="preserve"> PAGEREF _Toc412485727 \h </w:instrText>
         </w:r>
         <w:r>
           <w:rPr>
@@ -2835,7 +2826,7 @@
             <w:noProof/>
             <w:webHidden/>
           </w:rPr>
-          <w:t>13</w:t>
+          <w:t>12</w:t>
         </w:r>
         <w:r>
           <w:rPr>
@@ -2854,10 +2845,10 @@
         </w:tabs>
         <w:rPr>
           <w:noProof/>
-          <w:lang w:val="en-US"/>
+          <w:lang w:eastAsia="en-CA"/>
         </w:rPr>
       </w:pPr>
-      <w:hyperlink w:anchor="_Toc412480309" w:history="1">
+      <w:hyperlink w:anchor="_Toc412485728" w:history="1">
         <w:r>
           <w:rPr>
             <w:rStyle w:val="Hyperlink"/>
@@ -2884,7 +2875,7 @@
             <w:noProof/>
             <w:webHidden/>
           </w:rPr>
-          <w:instrText xml:space="preserve"> PAGEREF _Toc412480309 \h </w:instrText>
+          <w:instrText xml:space="preserve"> PAGEREF _Toc412485728 \h </w:instrText>
         </w:r>
         <w:r>
           <w:rPr>
@@ -2923,10 +2914,10 @@
         </w:tabs>
         <w:rPr>
           <w:noProof/>
-          <w:lang w:val="en-US"/>
+          <w:lang w:eastAsia="en-CA"/>
         </w:rPr>
       </w:pPr>
-      <w:hyperlink w:anchor="_Toc412480310" w:history="1">
+      <w:hyperlink w:anchor="_Toc412485729" w:history="1">
         <w:r>
           <w:rPr>
             <w:rStyle w:val="Hyperlink"/>
@@ -2953,7 +2944,7 @@
             <w:noProof/>
             <w:webHidden/>
           </w:rPr>
-          <w:instrText xml:space="preserve"> PAGEREF _Toc412480310 \h </w:instrText>
+          <w:instrText xml:space="preserve"> PAGEREF _Toc412485729 \h </w:instrText>
         </w:r>
         <w:r>
           <w:rPr>
@@ -2973,7 +2964,7 @@
             <w:noProof/>
             <w:webHidden/>
           </w:rPr>
-          <w:t>14</w:t>
+          <w:t>13</w:t>
         </w:r>
         <w:r>
           <w:rPr>
@@ -2992,10 +2983,10 @@
         </w:tabs>
         <w:rPr>
           <w:noProof/>
-          <w:lang w:val="en-US"/>
+          <w:lang w:eastAsia="en-CA"/>
         </w:rPr>
       </w:pPr>
-      <w:hyperlink w:anchor="_Toc412480311" w:history="1">
+      <w:hyperlink w:anchor="_Toc412485730" w:history="1">
         <w:r>
           <w:rPr>
             <w:rStyle w:val="Hyperlink"/>
@@ -3022,7 +3013,7 @@
             <w:noProof/>
             <w:webHidden/>
           </w:rPr>
-          <w:instrText xml:space="preserve"> PAGEREF _Toc412480311 \h </w:instrText>
+          <w:instrText xml:space="preserve"> PAGEREF _Toc412485730 \h </w:instrText>
         </w:r>
         <w:r>
           <w:rPr>
@@ -3061,10 +3052,10 @@
         </w:tabs>
         <w:rPr>
           <w:noProof/>
-          <w:lang w:val="en-US"/>
+          <w:lang w:eastAsia="en-CA"/>
         </w:rPr>
       </w:pPr>
-      <w:hyperlink w:anchor="_Toc412480312" w:history="1">
+      <w:hyperlink w:anchor="_Toc412485731" w:history="1">
         <w:r>
           <w:rPr>
             <w:rStyle w:val="Hyperlink"/>
@@ -3091,7 +3082,7 @@
             <w:noProof/>
             <w:webHidden/>
           </w:rPr>
-          <w:instrText xml:space="preserve"> PAGEREF _Toc412480312 \h </w:instrText>
+          <w:instrText xml:space="preserve"> PAGEREF _Toc412485731 \h </w:instrText>
         </w:r>
         <w:r>
           <w:rPr>
@@ -3111,7 +3102,7 @@
             <w:noProof/>
             <w:webHidden/>
           </w:rPr>
-          <w:t>15</w:t>
+          <w:t>14</w:t>
         </w:r>
         <w:r>
           <w:rPr>
@@ -3130,10 +3121,10 @@
         </w:tabs>
         <w:rPr>
           <w:noProof/>
-          <w:lang w:val="en-US"/>
+          <w:lang w:eastAsia="en-CA"/>
         </w:rPr>
       </w:pPr>
-      <w:hyperlink w:anchor="_Toc412480313" w:history="1">
+      <w:hyperlink w:anchor="_Toc412485732" w:history="1">
         <w:r>
           <w:rPr>
             <w:rStyle w:val="Hyperlink"/>
@@ -3160,7 +3151,7 @@
             <w:noProof/>
             <w:webHidden/>
           </w:rPr>
-          <w:instrText xml:space="preserve"> PAGEREF _Toc412480313 \h </w:instrText>
+          <w:instrText xml:space="preserve"> PAGEREF _Toc412485732 \h </w:instrText>
         </w:r>
         <w:r>
           <w:rPr>
@@ -3199,10 +3190,10 @@
         </w:tabs>
         <w:rPr>
           <w:noProof/>
-          <w:lang w:val="en-US"/>
+          <w:lang w:eastAsia="en-CA"/>
         </w:rPr>
       </w:pPr>
-      <w:hyperlink w:anchor="_Toc412480314" w:history="1">
+      <w:hyperlink w:anchor="_Toc412485733" w:history="1">
         <w:r>
           <w:rPr>
             <w:rStyle w:val="Hyperlink"/>
@@ -3229,7 +3220,7 @@
             <w:noProof/>
             <w:webHidden/>
           </w:rPr>
-          <w:instrText xml:space="preserve"> PAGEREF _Toc412480314 \h </w:instrText>
+          <w:instrText xml:space="preserve"> PAGEREF _Toc412485733 \h </w:instrText>
         </w:r>
         <w:r>
           <w:rPr>
@@ -3249,7 +3240,7 @@
             <w:noProof/>
             <w:webHidden/>
           </w:rPr>
-          <w:t>16</w:t>
+          <w:t>15</w:t>
         </w:r>
         <w:r>
           <w:rPr>
@@ -3283,14 +3274,14 @@
       <w:pPr>
         <w:pStyle w:val="Heading1"/>
       </w:pPr>
-      <w:bookmarkStart w:id="2" w:name="_Toc412480270"/>
+      <w:bookmarkStart w:id="3" w:name="_Toc412485704"/>
       <w:r>
         <w:t xml:space="preserve">1. </w:t>
       </w:r>
       <w:r>
         <w:t>Problem Statement</w:t>
       </w:r>
-      <w:bookmarkEnd w:id="2"/>
+      <w:bookmarkEnd w:id="3"/>
     </w:p>
     <w:p/>
     <w:p>
@@ -3323,28 +3314,28 @@
       <w:pPr>
         <w:pStyle w:val="Heading1"/>
       </w:pPr>
-      <w:bookmarkStart w:id="3" w:name="_Toc412480271"/>
+      <w:bookmarkStart w:id="4" w:name="_Toc412485705"/>
       <w:r>
         <w:t xml:space="preserve">2. </w:t>
       </w:r>
       <w:r>
         <w:t>Theory and Hypothesis</w:t>
       </w:r>
-      <w:bookmarkEnd w:id="3"/>
+      <w:bookmarkEnd w:id="4"/>
     </w:p>
     <w:p/>
     <w:p>
       <w:pPr>
         <w:pStyle w:val="Heading2"/>
       </w:pPr>
-      <w:bookmarkStart w:id="4" w:name="_Toc412480272"/>
+      <w:bookmarkStart w:id="5" w:name="_Toc412485706"/>
       <w:r>
         <w:t xml:space="preserve">2.1. </w:t>
       </w:r>
       <w:r>
         <w:t>Analog-to-Digital Conversion</w:t>
       </w:r>
-      <w:bookmarkEnd w:id="4"/>
+      <w:bookmarkEnd w:id="5"/>
     </w:p>
     <w:p>
       <w:pPr>
@@ -3892,10 +3883,22 @@
     </w:p>
     <w:p>
       <w:r>
-        <w:t xml:space="preserve">The many-to-one mapping of the ADC </w:t>
-      </w:r>
-      <w:r>
-        <w:t xml:space="preserve">leads to loss of precision. Therefore, the calculated analog </w:t>
+        <w:t>Due to t</w:t>
+      </w:r>
+      <w:r>
+        <w:t>he many-to-one mapping of the ADC</w:t>
+      </w:r>
+      <w:r>
+        <w:t>,</w:t>
+      </w:r>
+      <w:r>
+        <w:t xml:space="preserve"> </w:t>
+      </w:r>
+      <w:r>
+        <w:t>we expect a</w:t>
+      </w:r>
+      <w:r>
+        <w:t xml:space="preserve"> loss of precision. Therefore, the calculated analog </w:t>
       </w:r>
       <w:r>
         <w:t xml:space="preserve">value </w:t>
@@ -3921,7 +3924,7 @@
       <w:pPr>
         <w:pStyle w:val="Heading2"/>
       </w:pPr>
-      <w:bookmarkStart w:id="5" w:name="_Toc412480273"/>
+      <w:bookmarkStart w:id="6" w:name="_Toc412485707"/>
       <w:r>
         <w:t xml:space="preserve">2.2. </w:t>
       </w:r>
@@ -3933,7 +3936,7 @@
       <w:r>
         <w:t xml:space="preserve"> Filter</w:t>
       </w:r>
-      <w:bookmarkEnd w:id="5"/>
+      <w:bookmarkEnd w:id="6"/>
     </w:p>
     <w:p/>
     <w:p>
@@ -4302,20 +4305,31 @@
       <w:r>
         <w:t xml:space="preserve">As equation (5) shows, this value is used in the next iteration to filter the next input. </w:t>
       </w:r>
+      <w:r>
+        <w:t xml:space="preserve">We expect the output to match that of the </w:t>
+      </w:r>
+      <w:proofErr w:type="spellStart"/>
+      <w:r>
+        <w:t>Matlab</w:t>
+      </w:r>
+      <w:proofErr w:type="spellEnd"/>
+      <w:r>
+        <w:t xml:space="preserve"> simulation.</w:t>
+      </w:r>
     </w:p>
     <w:p/>
     <w:p>
       <w:pPr>
         <w:pStyle w:val="Heading2"/>
       </w:pPr>
-      <w:bookmarkStart w:id="6" w:name="_Toc412480274"/>
+      <w:bookmarkStart w:id="7" w:name="_Toc412485708"/>
       <w:r>
         <w:t xml:space="preserve">2.3. </w:t>
       </w:r>
       <w:r>
         <w:t>Data Interpretation</w:t>
       </w:r>
-      <w:bookmarkEnd w:id="6"/>
+      <w:bookmarkEnd w:id="7"/>
     </w:p>
     <w:p/>
     <w:p>
@@ -4647,25 +4661,52 @@
     </w:p>
     <w:p/>
     <w:p>
+      <w:r>
+        <w:t>We expect the temperature to correctly reflect the room temperature</w:t>
+      </w:r>
+      <w:r>
+        <w:t xml:space="preserve"> (</w:t>
+      </w:r>
+      <w:r>
+        <w:t>25˚C</w:t>
+      </w:r>
+      <w:r>
+        <w:t>).</w:t>
+      </w:r>
+    </w:p>
+    <w:p/>
+    <w:p>
       <w:pPr>
         <w:pStyle w:val="Heading2"/>
       </w:pPr>
-      <w:bookmarkStart w:id="7" w:name="_Toc412480275"/>
+      <w:bookmarkStart w:id="8" w:name="_Toc412485709"/>
       <w:r>
         <w:t xml:space="preserve">2.4. </w:t>
       </w:r>
       <w:r>
         <w:t>Pulse Wave Modulation</w:t>
       </w:r>
-      <w:bookmarkEnd w:id="7"/>
+      <w:bookmarkEnd w:id="8"/>
     </w:p>
     <w:p/>
     <w:p>
       <w:r>
-        <w:t>The objective of Pulse Width Modulation (PWM) is to vary the enable time, or duty cycle, within a period. Every period, the duty cycle is incremented until it reaches the full period duration, and then decremented until it reaches 0 duration. The process is continually repeated. By adjusting the duty cycle, the duration of the time the LED is turned on varies. If the period is short enough, then the human eye will not pick up on the difference between an on or off state and instead interpret the varying duty cycle times as differences in light intensity. Thus a fading effect is achieved.</w:t>
+        <w:t>The objective of Pulse Width Modulation (PWM) is to vary the enable time, or duty cycle, within a period. Every period, the duty cycle is incremented until it reaches the full period duration, and then decremented until it reaches 0 duration. The process is continually repeated. By adjusting the duty cycle, the duration of the time the LED is turned on varies. If t</w:t>
+      </w:r>
+      <w:r>
+        <w:t xml:space="preserve">he period is short enough, </w:t>
+      </w:r>
+      <w:r>
+        <w:t>the human eye will not pick up on the difference between an on or off state and instead interpret the varying duty cycle times as differences in light intensity. Thus a fading effect is achieved.</w:t>
       </w:r>
       <w:r>
         <w:t xml:space="preserve"> Figure 1 shows the pulse modulation.</w:t>
+      </w:r>
+      <w:r>
+        <w:t xml:space="preserve"> </w:t>
+      </w:r>
+      <w:r>
+        <w:t>We expect to achieve a fading effect.</w:t>
       </w:r>
     </w:p>
     <w:p>
@@ -4676,12 +4717,12 @@
       <w:r>
         <w:rPr>
           <w:noProof/>
-          <w:lang w:val="en-US"/>
+          <w:lang w:eastAsia="en-CA"/>
         </w:rPr>
         <w:drawing>
           <wp:inline distT="0" distB="0" distL="0" distR="0" wp14:anchorId="7148DDC2" wp14:editId="1370450E">
-            <wp:extent cx="5943600" cy="3367405"/>
-            <wp:effectExtent l="0" t="0" r="0" b="4445"/>
+            <wp:extent cx="4933950" cy="2795378"/>
+            <wp:effectExtent l="0" t="0" r="0" b="5080"/>
             <wp:docPr id="267" name="Picture 267"/>
             <wp:cNvGraphicFramePr>
               <a:graphicFrameLocks xmlns:a="http://schemas.openxmlformats.org/drawingml/2006/main" noChangeAspect="1"/>
@@ -4708,7 +4749,7 @@
                   <pic:spPr>
                     <a:xfrm>
                       <a:off x="0" y="0"/>
-                      <a:ext cx="5943600" cy="3367405"/>
+                      <a:ext cx="4954897" cy="2807245"/>
                     </a:xfrm>
                     <a:prstGeom prst="rect">
                       <a:avLst/>
@@ -4725,33 +4766,42 @@
       <w:pPr>
         <w:pStyle w:val="Caption"/>
       </w:pPr>
-      <w:bookmarkStart w:id="8" w:name="_Toc412480305"/>
+      <w:bookmarkStart w:id="9" w:name="_Toc412485724"/>
       <w:r>
         <w:t xml:space="preserve">Figure </w:t>
       </w:r>
-      <w:fldSimple w:instr=" SEQ Figure \* ARABIC ">
-        <w:r>
-          <w:rPr>
-            <w:noProof/>
-          </w:rPr>
-          <w:t>1</w:t>
-        </w:r>
-      </w:fldSimple>
+      <w:r>
+        <w:fldChar w:fldCharType="begin"/>
+      </w:r>
+      <w:r>
+        <w:instrText xml:space="preserve"> SEQ Figure \* ARABIC </w:instrText>
+      </w:r>
+      <w:r>
+        <w:fldChar w:fldCharType="separate"/>
+      </w:r>
+      <w:r>
+        <w:rPr>
+          <w:noProof/>
+        </w:rPr>
+        <w:t>1</w:t>
+      </w:r>
+      <w:r>
+        <w:rPr>
+          <w:noProof/>
+        </w:rPr>
+        <w:fldChar w:fldCharType="end"/>
+      </w:r>
       <w:r>
         <w:t>: Pulse Modulation</w:t>
       </w:r>
-      <w:bookmarkEnd w:id="8"/>
-    </w:p>
-    <w:p>
-      <w:r>
-        <w:br w:type="page"/>
-      </w:r>
-    </w:p>
+      <w:bookmarkEnd w:id="9"/>
+    </w:p>
+    <w:p/>
     <w:p>
       <w:pPr>
         <w:pStyle w:val="Heading1"/>
       </w:pPr>
-      <w:bookmarkStart w:id="9" w:name="_Toc412480276"/>
+      <w:bookmarkStart w:id="10" w:name="_Toc412485710"/>
       <w:r>
         <w:lastRenderedPageBreak/>
         <w:t xml:space="preserve">3. </w:t>
@@ -4759,7 +4809,7 @@
       <w:r>
         <w:t>Implementation</w:t>
       </w:r>
-      <w:bookmarkEnd w:id="9"/>
+      <w:bookmarkEnd w:id="10"/>
     </w:p>
     <w:p/>
     <w:p>
@@ -4793,7 +4843,7 @@
       <w:r>
         <w:rPr>
           <w:noProof/>
-          <w:lang w:val="en-US"/>
+          <w:lang w:eastAsia="en-CA"/>
         </w:rPr>
         <w:drawing>
           <wp:inline distT="0" distB="0" distL="0" distR="0" wp14:anchorId="3C3F512F" wp14:editId="641A3D9C">
@@ -4842,22 +4892,35 @@
       <w:pPr>
         <w:pStyle w:val="Caption"/>
       </w:pPr>
-      <w:bookmarkStart w:id="10" w:name="_Toc412480306"/>
+      <w:bookmarkStart w:id="11" w:name="_Toc412485725"/>
       <w:r>
         <w:t xml:space="preserve">Figure </w:t>
       </w:r>
-      <w:fldSimple w:instr=" SEQ Figure \* ARABIC ">
-        <w:r>
-          <w:rPr>
-            <w:noProof/>
-          </w:rPr>
-          <w:t>2</w:t>
-        </w:r>
-      </w:fldSimple>
+      <w:r>
+        <w:fldChar w:fldCharType="begin"/>
+      </w:r>
+      <w:r>
+        <w:instrText xml:space="preserve"> SEQ Figure \* ARABIC </w:instrText>
+      </w:r>
+      <w:r>
+        <w:fldChar w:fldCharType="separate"/>
+      </w:r>
+      <w:r>
+        <w:rPr>
+          <w:noProof/>
+        </w:rPr>
+        <w:t>2</w:t>
+      </w:r>
+      <w:r>
+        <w:rPr>
+          <w:noProof/>
+        </w:rPr>
+        <w:fldChar w:fldCharType="end"/>
+      </w:r>
       <w:r>
         <w:t>: Data Flow</w:t>
       </w:r>
-      <w:bookmarkEnd w:id="10"/>
+      <w:bookmarkEnd w:id="11"/>
     </w:p>
     <w:p>
       <w:r>
@@ -4869,14 +4932,14 @@
       <w:pPr>
         <w:pStyle w:val="Heading2"/>
       </w:pPr>
-      <w:bookmarkStart w:id="11" w:name="_Toc412480277"/>
+      <w:bookmarkStart w:id="12" w:name="_Toc412485711"/>
       <w:r>
         <w:t xml:space="preserve">3.1. </w:t>
       </w:r>
       <w:r>
         <w:t>Data Processing</w:t>
       </w:r>
-      <w:bookmarkEnd w:id="11"/>
+      <w:bookmarkEnd w:id="12"/>
     </w:p>
     <w:p/>
     <w:p>
@@ -4921,7 +4984,7 @@
       <w:pPr>
         <w:pStyle w:val="Heading3"/>
       </w:pPr>
-      <w:bookmarkStart w:id="12" w:name="_Toc412480278"/>
+      <w:bookmarkStart w:id="13" w:name="_Toc412485712"/>
       <w:r>
         <w:lastRenderedPageBreak/>
         <w:t xml:space="preserve">3.1.1. </w:t>
@@ -4929,7 +4992,7 @@
       <w:r>
         <w:t>Data Acquisition and Digitizing (ADC)</w:t>
       </w:r>
-      <w:bookmarkEnd w:id="12"/>
+      <w:bookmarkEnd w:id="13"/>
     </w:p>
     <w:p/>
     <w:p>
@@ -4963,22 +5026,35 @@
         <w:pStyle w:val="Caption"/>
         <w:keepNext/>
       </w:pPr>
-      <w:bookmarkStart w:id="13" w:name="_Toc412480290"/>
+      <w:bookmarkStart w:id="14" w:name="_Toc412484837"/>
       <w:r>
         <w:t xml:space="preserve">Table </w:t>
       </w:r>
-      <w:fldSimple w:instr=" SEQ Table \* ARABIC ">
-        <w:r>
-          <w:rPr>
-            <w:noProof/>
-          </w:rPr>
-          <w:t>1</w:t>
-        </w:r>
-      </w:fldSimple>
+      <w:r>
+        <w:fldChar w:fldCharType="begin"/>
+      </w:r>
+      <w:r>
+        <w:instrText xml:space="preserve"> SEQ Table \* ARABIC </w:instrText>
+      </w:r>
+      <w:r>
+        <w:fldChar w:fldCharType="separate"/>
+      </w:r>
+      <w:r>
+        <w:rPr>
+          <w:noProof/>
+        </w:rPr>
+        <w:t>1</w:t>
+      </w:r>
+      <w:r>
+        <w:rPr>
+          <w:noProof/>
+        </w:rPr>
+        <w:fldChar w:fldCharType="end"/>
+      </w:r>
       <w:r>
         <w:t>: ADC Initialization Parameters</w:t>
       </w:r>
-      <w:bookmarkEnd w:id="13"/>
+      <w:bookmarkEnd w:id="14"/>
     </w:p>
     <w:tbl>
       <w:tblPr>
@@ -5190,22 +5266,35 @@
         <w:pStyle w:val="Caption"/>
         <w:keepNext/>
       </w:pPr>
-      <w:bookmarkStart w:id="14" w:name="_Toc412480291"/>
+      <w:bookmarkStart w:id="15" w:name="_Toc412484838"/>
       <w:r>
         <w:t xml:space="preserve">Table </w:t>
       </w:r>
-      <w:fldSimple w:instr=" SEQ Table \* ARABIC ">
-        <w:r>
-          <w:rPr>
-            <w:noProof/>
-          </w:rPr>
-          <w:t>2</w:t>
-        </w:r>
-      </w:fldSimple>
+      <w:r>
+        <w:fldChar w:fldCharType="begin"/>
+      </w:r>
+      <w:r>
+        <w:instrText xml:space="preserve"> SEQ Table \* ARABIC </w:instrText>
+      </w:r>
+      <w:r>
+        <w:fldChar w:fldCharType="separate"/>
+      </w:r>
+      <w:r>
+        <w:rPr>
+          <w:noProof/>
+        </w:rPr>
+        <w:t>2</w:t>
+      </w:r>
+      <w:r>
+        <w:rPr>
+          <w:noProof/>
+        </w:rPr>
+        <w:fldChar w:fldCharType="end"/>
+      </w:r>
       <w:r>
         <w:t>: ADC Configuration Parameters</w:t>
       </w:r>
-      <w:bookmarkEnd w:id="14"/>
+      <w:bookmarkEnd w:id="15"/>
     </w:p>
     <w:tbl>
       <w:tblPr>
@@ -5477,22 +5566,35 @@
         <w:pStyle w:val="Caption"/>
         <w:keepNext/>
       </w:pPr>
-      <w:bookmarkStart w:id="15" w:name="_Toc412480292"/>
+      <w:bookmarkStart w:id="16" w:name="_Toc412484839"/>
       <w:r>
         <w:t xml:space="preserve">Table </w:t>
       </w:r>
-      <w:fldSimple w:instr=" SEQ Table \* ARABIC ">
-        <w:r>
-          <w:rPr>
-            <w:noProof/>
-          </w:rPr>
-          <w:t>3</w:t>
-        </w:r>
-      </w:fldSimple>
+      <w:r>
+        <w:fldChar w:fldCharType="begin"/>
+      </w:r>
+      <w:r>
+        <w:instrText xml:space="preserve"> SEQ Table \* ARABIC </w:instrText>
+      </w:r>
+      <w:r>
+        <w:fldChar w:fldCharType="separate"/>
+      </w:r>
+      <w:r>
+        <w:rPr>
+          <w:noProof/>
+        </w:rPr>
+        <w:t>3</w:t>
+      </w:r>
+      <w:r>
+        <w:rPr>
+          <w:noProof/>
+        </w:rPr>
+        <w:fldChar w:fldCharType="end"/>
+      </w:r>
       <w:r>
         <w:t>: Channel Configuration Parameters</w:t>
       </w:r>
-      <w:bookmarkEnd w:id="15"/>
+      <w:bookmarkEnd w:id="16"/>
     </w:p>
     <w:tbl>
       <w:tblPr>
@@ -5726,7 +5828,7 @@
       <w:pPr>
         <w:pStyle w:val="Heading3"/>
       </w:pPr>
-      <w:bookmarkStart w:id="16" w:name="_Toc412480279"/>
+      <w:bookmarkStart w:id="17" w:name="_Toc412485713"/>
       <w:r>
         <w:t xml:space="preserve">3.1.2. </w:t>
       </w:r>
@@ -5741,7 +5843,7 @@
       <w:r>
         <w:t xml:space="preserve"> Filter)</w:t>
       </w:r>
-      <w:bookmarkEnd w:id="16"/>
+      <w:bookmarkEnd w:id="17"/>
     </w:p>
     <w:p/>
     <w:p>
@@ -5794,14 +5896,14 @@
       <w:pPr>
         <w:pStyle w:val="Heading3"/>
       </w:pPr>
-      <w:bookmarkStart w:id="17" w:name="_Toc412480280"/>
+      <w:bookmarkStart w:id="18" w:name="_Toc412485714"/>
       <w:r>
         <w:t xml:space="preserve">3.1.3. </w:t>
       </w:r>
       <w:r>
         <w:t>Data Conversion</w:t>
       </w:r>
-      <w:bookmarkEnd w:id="17"/>
+      <w:bookmarkEnd w:id="18"/>
     </w:p>
     <w:p>
       <w:r>
@@ -5867,14 +5969,14 @@
       <w:pPr>
         <w:pStyle w:val="Heading2"/>
       </w:pPr>
-      <w:bookmarkStart w:id="18" w:name="_Toc412480281"/>
+      <w:bookmarkStart w:id="19" w:name="_Toc412485715"/>
       <w:r>
         <w:t xml:space="preserve">3.2. </w:t>
       </w:r>
       <w:r>
         <w:t>Visual Feedback</w:t>
       </w:r>
-      <w:bookmarkEnd w:id="18"/>
+      <w:bookmarkEnd w:id="19"/>
     </w:p>
     <w:p/>
     <w:p>
@@ -5907,22 +6009,35 @@
         <w:pStyle w:val="Caption"/>
         <w:keepNext/>
       </w:pPr>
-      <w:bookmarkStart w:id="19" w:name="_Toc412480293"/>
+      <w:bookmarkStart w:id="20" w:name="_Toc412484840"/>
       <w:r>
         <w:t xml:space="preserve">Table </w:t>
       </w:r>
-      <w:fldSimple w:instr=" SEQ Table \* ARABIC ">
-        <w:r>
-          <w:rPr>
-            <w:noProof/>
-          </w:rPr>
-          <w:t>4</w:t>
-        </w:r>
-      </w:fldSimple>
+      <w:r>
+        <w:fldChar w:fldCharType="begin"/>
+      </w:r>
+      <w:r>
+        <w:instrText xml:space="preserve"> SEQ Table \* ARABIC </w:instrText>
+      </w:r>
+      <w:r>
+        <w:fldChar w:fldCharType="separate"/>
+      </w:r>
+      <w:r>
+        <w:rPr>
+          <w:noProof/>
+        </w:rPr>
+        <w:t>4</w:t>
+      </w:r>
+      <w:r>
+        <w:rPr>
+          <w:noProof/>
+        </w:rPr>
+        <w:fldChar w:fldCharType="end"/>
+      </w:r>
       <w:r>
         <w:t>: GPIO Configuration Parameters</w:t>
       </w:r>
-      <w:bookmarkEnd w:id="19"/>
+      <w:bookmarkEnd w:id="20"/>
     </w:p>
     <w:tbl>
       <w:tblPr>
@@ -6198,14 +6313,14 @@
           <w:lang w:val="en-US"/>
         </w:rPr>
       </w:pPr>
-      <w:bookmarkStart w:id="20" w:name="_Toc412480282"/>
+      <w:bookmarkStart w:id="21" w:name="_Toc412485716"/>
       <w:r>
         <w:t xml:space="preserve">3.2.1. </w:t>
       </w:r>
       <w:r>
         <w:t>Visual Display (GPIO)</w:t>
       </w:r>
-      <w:bookmarkEnd w:id="20"/>
+      <w:bookmarkEnd w:id="21"/>
     </w:p>
     <w:p/>
     <w:p>
@@ -6283,22 +6398,35 @@
         <w:pStyle w:val="Caption"/>
         <w:keepNext/>
       </w:pPr>
-      <w:bookmarkStart w:id="21" w:name="_Toc412480294"/>
+      <w:bookmarkStart w:id="22" w:name="_Toc412484841"/>
       <w:r>
         <w:t xml:space="preserve">Table </w:t>
       </w:r>
-      <w:fldSimple w:instr=" SEQ Table \* ARABIC ">
-        <w:r>
-          <w:rPr>
-            <w:noProof/>
-          </w:rPr>
-          <w:t>5</w:t>
-        </w:r>
-      </w:fldSimple>
+      <w:r>
+        <w:fldChar w:fldCharType="begin"/>
+      </w:r>
+      <w:r>
+        <w:instrText xml:space="preserve"> SEQ Table \* ARABIC </w:instrText>
+      </w:r>
+      <w:r>
+        <w:fldChar w:fldCharType="separate"/>
+      </w:r>
+      <w:r>
+        <w:rPr>
+          <w:noProof/>
+        </w:rPr>
+        <w:t>5</w:t>
+      </w:r>
+      <w:r>
+        <w:rPr>
+          <w:noProof/>
+        </w:rPr>
+        <w:fldChar w:fldCharType="end"/>
+      </w:r>
       <w:r>
         <w:t>: Modulo to GPIO Pin</w:t>
       </w:r>
-      <w:bookmarkEnd w:id="21"/>
+      <w:bookmarkEnd w:id="22"/>
     </w:p>
     <w:tbl>
       <w:tblPr>
@@ -6456,14 +6584,14 @@
       <w:pPr>
         <w:pStyle w:val="Heading3"/>
       </w:pPr>
-      <w:bookmarkStart w:id="22" w:name="_Toc412480283"/>
+      <w:bookmarkStart w:id="23" w:name="_Toc412485717"/>
       <w:r>
         <w:t xml:space="preserve">3.2.2. </w:t>
       </w:r>
       <w:r>
         <w:t>Alarm (PWM)</w:t>
       </w:r>
-      <w:bookmarkEnd w:id="22"/>
+      <w:bookmarkEnd w:id="23"/>
     </w:p>
     <w:p/>
     <w:p>
@@ -6495,7 +6623,7 @@
       <w:pPr>
         <w:pStyle w:val="Heading1"/>
       </w:pPr>
-      <w:bookmarkStart w:id="23" w:name="_Toc412480284"/>
+      <w:bookmarkStart w:id="24" w:name="_Toc412485718"/>
       <w:r>
         <w:lastRenderedPageBreak/>
         <w:t xml:space="preserve">4. </w:t>
@@ -6503,14 +6631,14 @@
       <w:r>
         <w:t>Testing and Observations</w:t>
       </w:r>
-      <w:bookmarkEnd w:id="23"/>
+      <w:bookmarkEnd w:id="24"/>
     </w:p>
     <w:p/>
     <w:p>
       <w:pPr>
         <w:pStyle w:val="Heading2"/>
       </w:pPr>
-      <w:bookmarkStart w:id="24" w:name="_Toc412480285"/>
+      <w:bookmarkStart w:id="25" w:name="_Toc412485719"/>
       <w:r>
         <w:t xml:space="preserve">4.1. </w:t>
       </w:r>
@@ -6522,7 +6650,7 @@
       <w:r>
         <w:t xml:space="preserve"> Simulation</w:t>
       </w:r>
-      <w:bookmarkEnd w:id="24"/>
+      <w:bookmarkEnd w:id="25"/>
     </w:p>
     <w:p/>
     <w:p>
@@ -6616,19 +6744,31 @@
       <w:pPr>
         <w:pStyle w:val="Heading2"/>
       </w:pPr>
-      <w:bookmarkStart w:id="25" w:name="_Toc412480286"/>
+      <w:bookmarkStart w:id="26" w:name="_Toc412485720"/>
       <w:r>
         <w:t xml:space="preserve">4.2. </w:t>
       </w:r>
       <w:r>
         <w:t>System Feedback</w:t>
       </w:r>
-      <w:bookmarkEnd w:id="25"/>
+      <w:bookmarkEnd w:id="26"/>
     </w:p>
     <w:p/>
     <w:p>
       <w:r>
-        <w:t>To test that our system was working, we printed filtered values, intermediate values, and converted temperature to the terminal window. Then we corroborated changes in the LEDs with the printed values. We made</w:t>
+        <w:t xml:space="preserve">To test that our system was working, </w:t>
+      </w:r>
+      <w:r>
+        <w:t>we varied the temperature using a hair dryer. W</w:t>
+      </w:r>
+      <w:r>
+        <w:t xml:space="preserve">e printed filtered values, intermediate values, and converted temperature to the terminal window. Then we corroborated changes in the LEDs with the printed values. </w:t>
+      </w:r>
+      <w:r>
+        <w:t>W</w:t>
+      </w:r>
+      <w:r>
+        <w:t>e made</w:t>
       </w:r>
       <w:r>
         <w:t xml:space="preserve"> sure that the LEDs only changes when the temperature changes</w:t>
@@ -6643,48 +6783,117 @@
         <w:t xml:space="preserve"> when </w:t>
       </w:r>
       <w:r>
-        <w:t>the</w:t>
+        <w:t xml:space="preserve">the temperature has been brought up </w:t>
+      </w:r>
+      <w:r>
+        <w:t>past the threshold. Additionally, we checked the fading in and fading out of the PWM.</w:t>
+      </w:r>
+    </w:p>
+    <w:p>
+      <w:r>
+        <w:t>For our temperature values,</w:t>
+      </w:r>
+      <w:r>
+        <w:t xml:space="preserve"> we noticed that the values are</w:t>
+      </w:r>
+      <w:r>
+        <w:t xml:space="preserve"> higher than </w:t>
+      </w:r>
+      <w:r>
+        <w:t xml:space="preserve">what </w:t>
+      </w:r>
+      <w:r>
+        <w:t>sh</w:t>
+      </w:r>
+      <w:r>
+        <w:t>ould be observed, given that the sensor is operating</w:t>
+      </w:r>
+      <w:r>
+        <w:t xml:space="preserve"> at room temperature. Our tempera</w:t>
+      </w:r>
+      <w:r>
+        <w:t xml:space="preserve">ture values stayed at around 38˚C </w:t>
+      </w:r>
+      <w:r>
+        <w:t>when turned on without heating up or cooling down. However, according to the Lab Experiment 2 Document, the sensors are prone to error and that values above 30 degrees can be expected, so we have not attempted to adjust the values</w:t>
+      </w:r>
+      <w:r>
+        <w:t xml:space="preserve"> [5]</w:t>
+      </w:r>
+      <w:r>
+        <w:t>.</w:t>
+      </w:r>
+    </w:p>
+    <w:p>
+      <w:pPr>
+        <w:pStyle w:val="Heading1"/>
+      </w:pPr>
+      <w:bookmarkStart w:id="27" w:name="_Toc412485721"/>
+      <w:r>
+        <w:t xml:space="preserve">5. </w:t>
+      </w:r>
+      <w:r>
+        <w:t>Conclusion</w:t>
+      </w:r>
+      <w:bookmarkEnd w:id="27"/>
+    </w:p>
+    <w:p/>
+    <w:p>
+      <w:r>
+        <w:t>In</w:t>
+      </w:r>
+      <w:r>
+        <w:t xml:space="preserve"> this experiment we</w:t>
+      </w:r>
+      <w:r>
+        <w:t xml:space="preserve"> implement a </w:t>
+      </w:r>
+      <w:r>
+        <w:t xml:space="preserve">functional </w:t>
+      </w:r>
+      <w:r>
+        <w:t xml:space="preserve">system that detects the temperature changes of a microprocessor and displays visual feedback to a user using LEDs. </w:t>
+      </w:r>
+      <w:r>
+        <w:t xml:space="preserve">Data from the sensor is processed by a series of converters and a </w:t>
+      </w:r>
+      <w:proofErr w:type="spellStart"/>
+      <w:r>
+        <w:t>Kalman</w:t>
+      </w:r>
+      <w:proofErr w:type="spellEnd"/>
+      <w:r>
+        <w:t xml:space="preserve"> filter. </w:t>
+      </w:r>
+      <w:r>
+        <w:t>After successfully processing of the data, t</w:t>
+      </w:r>
+      <w:r>
+        <w:t xml:space="preserve">he LEDs turn on and off sequentially clockwise when temperature rises and turn on and off sequentially counter-clockwise when temperature falls. Past the threshold temperature, the LEDs </w:t>
+      </w:r>
+      <w:r>
+        <w:t>blink</w:t>
+      </w:r>
+      <w:r>
+        <w:t xml:space="preserve"> to alert the user that the temperature is too high</w:t>
+      </w:r>
+      <w:r>
+        <w:t>.</w:t>
       </w:r>
       <w:r>
         <w:t xml:space="preserve"> </w:t>
       </w:r>
       <w:r>
-        <w:t xml:space="preserve">temperature has been brought up </w:t>
-      </w:r>
-      <w:r>
-        <w:t>past the threshold. Additionally, we checked the fading in and fading out of the PWM.</w:t>
-      </w:r>
-    </w:p>
-    <w:p>
-      <w:r>
-        <w:t>For our temperature values,</w:t>
-      </w:r>
-      <w:r>
-        <w:t xml:space="preserve"> we noticed that the values are</w:t>
-      </w:r>
-      <w:r>
-        <w:t xml:space="preserve"> higher than </w:t>
-      </w:r>
-      <w:r>
-        <w:t xml:space="preserve">what </w:t>
-      </w:r>
-      <w:r>
-        <w:t>sh</w:t>
-      </w:r>
-      <w:r>
-        <w:t>ould be observed, given that the sensor is operating</w:t>
-      </w:r>
-      <w:r>
-        <w:t xml:space="preserve"> at room temperature. Our tempera</w:t>
-      </w:r>
-      <w:r>
-        <w:t xml:space="preserve">ture values stayed at around 38˚C </w:t>
-      </w:r>
-      <w:r>
-        <w:t>when turned on without heating up or cooling down. However, according to the Lab Experiment 2 Document, the sensors are prone to error and that values above 30 degrees can be expected, so we have not attempted to adjust the values</w:t>
-      </w:r>
-      <w:r>
-        <w:t xml:space="preserve"> [5]</w:t>
+        <w:t>T</w:t>
+      </w:r>
+      <w:r>
+        <w:t>his temperature monitor can be further applied to a system requiring critical temperatur</w:t>
+      </w:r>
+      <w:r>
+        <w:t>e monitoring such as a car engine</w:t>
+      </w:r>
+      <w:r>
+        <w:t xml:space="preserve"> or even a nuclear power plant</w:t>
       </w:r>
       <w:r>
         <w:t>.</w:t>
@@ -6694,50 +6903,7 @@
       <w:pPr>
         <w:pStyle w:val="Heading1"/>
       </w:pPr>
-      <w:bookmarkStart w:id="26" w:name="_Toc412480287"/>
-      <w:r>
-        <w:t xml:space="preserve">5. </w:t>
-      </w:r>
-      <w:r>
-        <w:t>Conclusion</w:t>
-      </w:r>
-      <w:bookmarkEnd w:id="26"/>
-    </w:p>
-    <w:p/>
-    <w:p>
-      <w:pPr>
-        <w:pStyle w:val="ListParagraph"/>
-        <w:numPr>
-          <w:ilvl w:val="0"/>
-          <w:numId w:val="1"/>
-        </w:numPr>
-      </w:pPr>
-      <w:r>
-        <w:t>Take into account the wrap-around issue</w:t>
-      </w:r>
-    </w:p>
-    <w:p>
-      <w:pPr>
-        <w:pStyle w:val="ListParagraph"/>
-        <w:numPr>
-          <w:ilvl w:val="0"/>
-          <w:numId w:val="1"/>
-        </w:numPr>
-      </w:pPr>
-      <w:r>
-        <w:t>Consider using average when converting digital to analog</w:t>
-      </w:r>
-    </w:p>
-    <w:p>
-      <w:r>
-        <w:br w:type="page"/>
-      </w:r>
-    </w:p>
-    <w:p>
-      <w:pPr>
-        <w:pStyle w:val="Heading1"/>
-      </w:pPr>
-      <w:bookmarkStart w:id="27" w:name="_Toc412480288"/>
+      <w:bookmarkStart w:id="28" w:name="_Toc412485722"/>
       <w:r>
         <w:lastRenderedPageBreak/>
         <w:t>Reference</w:t>
@@ -6745,7 +6911,7 @@
       <w:r>
         <w:t>s</w:t>
       </w:r>
-      <w:bookmarkEnd w:id="27"/>
+      <w:bookmarkEnd w:id="28"/>
       <w:r>
         <w:t xml:space="preserve"> </w:t>
       </w:r>
@@ -6876,13 +7042,7 @@
         <w:ind w:left="720" w:hanging="720"/>
       </w:pPr>
       <w:r>
-        <w:t>[5</w:t>
-      </w:r>
-      <w:r>
-        <w:t>]</w:t>
-      </w:r>
-      <w:r>
-        <w:t xml:space="preserve"> </w:t>
+        <w:t xml:space="preserve">[5] </w:t>
       </w:r>
       <w:r>
         <w:tab/>
@@ -6894,10 +7054,7 @@
       </w:r>
       <w:proofErr w:type="spellEnd"/>
       <w:r>
-        <w:t>,</w:t>
-      </w:r>
-      <w:r>
-        <w:t xml:space="preserve"> </w:t>
+        <w:t xml:space="preserve">, </w:t>
       </w:r>
       <w:r>
         <w:rPr>
@@ -6924,13 +7081,8 @@
         <w:t>Sensor Data Acquisition, Digitizing, Filtering, and Digital I/O</w:t>
       </w:r>
       <w:r>
-        <w:t>. Winter 2015, pp. 3</w:t>
-      </w:r>
-      <w:r>
-        <w:t>.</w:t>
-      </w:r>
-      <w:bookmarkStart w:id="28" w:name="_GoBack"/>
-      <w:bookmarkEnd w:id="28"/>
+        <w:t>. Winter 2015, pp. 3.</w:t>
+      </w:r>
     </w:p>
     <w:p/>
     <w:p>
@@ -6942,7 +7094,7 @@
       <w:pPr>
         <w:pStyle w:val="Heading1"/>
       </w:pPr>
-      <w:bookmarkStart w:id="29" w:name="_Toc412480289"/>
+      <w:bookmarkStart w:id="29" w:name="_Toc412485723"/>
       <w:r>
         <w:lastRenderedPageBreak/>
         <w:t xml:space="preserve">Appendix A – </w:t>
@@ -6965,12 +7117,12 @@
       <w:r>
         <w:rPr>
           <w:noProof/>
-          <w:lang w:val="en-US"/>
+          <w:lang w:eastAsia="en-CA"/>
         </w:rPr>
         <w:drawing>
           <wp:inline distT="0" distB="0" distL="0" distR="0" wp14:anchorId="698C376B" wp14:editId="4336E401">
-            <wp:extent cx="5332730" cy="3999865"/>
-            <wp:effectExtent l="0" t="0" r="1270" b="635"/>
+            <wp:extent cx="4532400" cy="3398400"/>
+            <wp:effectExtent l="0" t="0" r="1905" b="0"/>
             <wp:docPr id="2" name="Picture 2"/>
             <wp:cNvGraphicFramePr>
               <a:graphicFrameLocks xmlns:a="http://schemas.openxmlformats.org/drawingml/2006/main" noChangeAspect="1"/>
@@ -6997,7 +7149,7 @@
                   <pic:spPr>
                     <a:xfrm>
                       <a:off x="0" y="0"/>
-                      <a:ext cx="5332730" cy="3999865"/>
+                      <a:ext cx="4532400" cy="3398400"/>
                     </a:xfrm>
                     <a:prstGeom prst="rect">
                       <a:avLst/>
@@ -7017,7 +7169,7 @@
       <w:r>
         <w:rPr>
           <w:noProof/>
-          <w:lang w:val="en-US"/>
+          <w:lang w:eastAsia="en-CA"/>
         </w:rPr>
         <mc:AlternateContent>
           <mc:Choice Requires="wps">
@@ -7064,18 +7216,31 @@
                                 <w:noProof/>
                               </w:rPr>
                             </w:pPr>
-                            <w:bookmarkStart w:id="30" w:name="_Toc412480307"/>
+                            <w:bookmarkStart w:id="30" w:name="_Toc412485726"/>
                             <w:r>
                               <w:t xml:space="preserve">Figure </w:t>
                             </w:r>
-                            <w:fldSimple w:instr=" SEQ Figure \* ARABIC ">
-                              <w:r>
-                                <w:rPr>
-                                  <w:noProof/>
-                                </w:rPr>
-                                <w:t>3</w:t>
-                              </w:r>
-                            </w:fldSimple>
+                            <w:r>
+                              <w:fldChar w:fldCharType="begin"/>
+                            </w:r>
+                            <w:r>
+                              <w:instrText xml:space="preserve"> SEQ Figure \* ARABIC </w:instrText>
+                            </w:r>
+                            <w:r>
+                              <w:fldChar w:fldCharType="separate"/>
+                            </w:r>
+                            <w:r>
+                              <w:rPr>
+                                <w:noProof/>
+                              </w:rPr>
+                              <w:t>3</w:t>
+                            </w:r>
+                            <w:r>
+                              <w:rPr>
+                                <w:noProof/>
+                              </w:rPr>
+                              <w:fldChar w:fldCharType="end"/>
+                            </w:r>
                             <w:r>
                               <w:t xml:space="preserve">: </w:t>
                             </w:r>
@@ -7105,7 +7270,11 @@
           </mc:Choice>
           <mc:Fallback>
             <w:pict>
-              <v:shape w14:anchorId="0B3AD2A4" id="Text Box 4" o:spid="_x0000_s1028" type="#_x0000_t202" style="position:absolute;left:0;text-align:left;margin-left:0;margin-top:1.35pt;width:419.9pt;height:.05pt;z-index:251664384;visibility:visible;mso-wrap-style:square;mso-wrap-distance-left:9pt;mso-wrap-distance-top:0;mso-wrap-distance-right:9pt;mso-wrap-distance-bottom:0;mso-position-horizontal:left;mso-position-horizontal-relative:margin;mso-position-vertical:absolute;mso-position-vertical-relative:text;v-text-anchor:top" o:gfxdata="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" stroked="f">
+              <v:shapetype w14:anchorId="0B3AD2A4" id="_x0000_t202" coordsize="21600,21600" o:spt="202" path="m,l,21600r21600,l21600,xe">
+                <v:stroke joinstyle="miter"/>
+                <v:path gradientshapeok="t" o:connecttype="rect"/>
+              </v:shapetype>
+              <v:shape id="Text Box 4" o:spid="_x0000_s1028" type="#_x0000_t202" style="position:absolute;left:0;text-align:left;margin-left:0;margin-top:1.35pt;width:419.9pt;height:.05pt;z-index:251664384;visibility:visible;mso-wrap-style:square;mso-wrap-distance-left:9pt;mso-wrap-distance-top:0;mso-wrap-distance-right:9pt;mso-wrap-distance-bottom:0;mso-position-horizontal:left;mso-position-horizontal-relative:margin;mso-position-vertical:absolute;mso-position-vertical-relative:text;v-text-anchor:top" o:gfxdata="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" stroked="f">
                 <v:textbox style="mso-fit-shape-to-text:t" inset="0,0,0,0">
                   <w:txbxContent>
                     <w:p>
@@ -7115,18 +7284,31 @@
                           <w:noProof/>
                         </w:rPr>
                       </w:pPr>
-                      <w:bookmarkStart w:id="31" w:name="_Toc412480307"/>
+                      <w:bookmarkStart w:id="31" w:name="_Toc412485726"/>
                       <w:r>
                         <w:t xml:space="preserve">Figure </w:t>
                       </w:r>
-                      <w:fldSimple w:instr=" SEQ Figure \* ARABIC ">
-                        <w:r>
-                          <w:rPr>
-                            <w:noProof/>
-                          </w:rPr>
-                          <w:t>3</w:t>
-                        </w:r>
-                      </w:fldSimple>
+                      <w:r>
+                        <w:fldChar w:fldCharType="begin"/>
+                      </w:r>
+                      <w:r>
+                        <w:instrText xml:space="preserve"> SEQ Figure \* ARABIC </w:instrText>
+                      </w:r>
+                      <w:r>
+                        <w:fldChar w:fldCharType="separate"/>
+                      </w:r>
+                      <w:r>
+                        <w:rPr>
+                          <w:noProof/>
+                        </w:rPr>
+                        <w:t>3</w:t>
+                      </w:r>
+                      <w:r>
+                        <w:rPr>
+                          <w:noProof/>
+                        </w:rPr>
+                        <w:fldChar w:fldCharType="end"/>
+                      </w:r>
                       <w:r>
                         <w:t xml:space="preserve">: </w:t>
                       </w:r>
@@ -7160,13 +7342,12 @@
       <w:r>
         <w:rPr>
           <w:noProof/>
-          <w:lang w:val="en-US"/>
+          <w:lang w:eastAsia="en-CA"/>
         </w:rPr>
-        <w:lastRenderedPageBreak/>
         <w:drawing>
           <wp:inline distT="0" distB="0" distL="0" distR="0">
-            <wp:extent cx="4798800" cy="3600000"/>
-            <wp:effectExtent l="0" t="0" r="1905" b="635"/>
+            <wp:extent cx="4536000" cy="3402000"/>
+            <wp:effectExtent l="0" t="0" r="0" b="8255"/>
             <wp:docPr id="7" name="Picture 7"/>
             <wp:cNvGraphicFramePr>
               <a:graphicFrameLocks xmlns:a="http://schemas.openxmlformats.org/drawingml/2006/main" noChangeAspect="1"/>
@@ -7193,7 +7374,7 @@
                   <pic:spPr>
                     <a:xfrm>
                       <a:off x="0" y="0"/>
-                      <a:ext cx="4798800" cy="3600000"/>
+                      <a:ext cx="4536000" cy="3402000"/>
                     </a:xfrm>
                     <a:prstGeom prst="rect">
                       <a:avLst/>
@@ -7210,18 +7391,31 @@
       <w:pPr>
         <w:pStyle w:val="Caption"/>
       </w:pPr>
-      <w:bookmarkStart w:id="32" w:name="_Toc412480308"/>
+      <w:bookmarkStart w:id="32" w:name="_Toc412485727"/>
       <w:r>
         <w:t xml:space="preserve">Figure </w:t>
       </w:r>
-      <w:fldSimple w:instr=" SEQ Figure \* ARABIC ">
-        <w:r>
-          <w:rPr>
-            <w:noProof/>
-          </w:rPr>
-          <w:t>4</w:t>
-        </w:r>
-      </w:fldSimple>
+      <w:r>
+        <w:fldChar w:fldCharType="begin"/>
+      </w:r>
+      <w:r>
+        <w:instrText xml:space="preserve"> SEQ Figure \* ARABIC </w:instrText>
+      </w:r>
+      <w:r>
+        <w:fldChar w:fldCharType="separate"/>
+      </w:r>
+      <w:r>
+        <w:rPr>
+          <w:noProof/>
+        </w:rPr>
+        <w:t>4</w:t>
+      </w:r>
+      <w:r>
+        <w:rPr>
+          <w:noProof/>
+        </w:rPr>
+        <w:fldChar w:fldCharType="end"/>
+      </w:r>
       <w:r>
         <w:t xml:space="preserve">: </w:t>
       </w:r>
@@ -7243,12 +7437,13 @@
       <w:r>
         <w:rPr>
           <w:noProof/>
-          <w:lang w:val="en-US"/>
+          <w:lang w:eastAsia="en-CA"/>
         </w:rPr>
+        <w:lastRenderedPageBreak/>
         <w:drawing>
           <wp:inline distT="0" distB="0" distL="0" distR="0">
-            <wp:extent cx="4798800" cy="3600000"/>
-            <wp:effectExtent l="0" t="0" r="1905" b="635"/>
+            <wp:extent cx="4528800" cy="3398400"/>
+            <wp:effectExtent l="0" t="0" r="5715" b="0"/>
             <wp:docPr id="8" name="Picture 8"/>
             <wp:cNvGraphicFramePr>
               <a:graphicFrameLocks xmlns:a="http://schemas.openxmlformats.org/drawingml/2006/main" noChangeAspect="1"/>
@@ -7275,7 +7470,7 @@
                   <pic:spPr>
                     <a:xfrm>
                       <a:off x="0" y="0"/>
-                      <a:ext cx="4798800" cy="3600000"/>
+                      <a:ext cx="4528800" cy="3398400"/>
                     </a:xfrm>
                     <a:prstGeom prst="rect">
                       <a:avLst/>
@@ -7292,18 +7487,31 @@
       <w:pPr>
         <w:pStyle w:val="Caption"/>
       </w:pPr>
-      <w:bookmarkStart w:id="33" w:name="_Toc412480309"/>
+      <w:bookmarkStart w:id="33" w:name="_Toc412485728"/>
       <w:r>
         <w:t xml:space="preserve">Figure </w:t>
       </w:r>
-      <w:fldSimple w:instr=" SEQ Figure \* ARABIC ">
-        <w:r>
-          <w:rPr>
-            <w:noProof/>
-          </w:rPr>
-          <w:t>5</w:t>
-        </w:r>
-      </w:fldSimple>
+      <w:r>
+        <w:fldChar w:fldCharType="begin"/>
+      </w:r>
+      <w:r>
+        <w:instrText xml:space="preserve"> SEQ Figure \* ARABIC </w:instrText>
+      </w:r>
+      <w:r>
+        <w:fldChar w:fldCharType="separate"/>
+      </w:r>
+      <w:r>
+        <w:rPr>
+          <w:noProof/>
+        </w:rPr>
+        <w:t>5</w:t>
+      </w:r>
+      <w:r>
+        <w:rPr>
+          <w:noProof/>
+        </w:rPr>
+        <w:fldChar w:fldCharType="end"/>
+      </w:r>
       <w:r>
         <w:t xml:space="preserve">: </w:t>
       </w:r>
@@ -7325,13 +7533,12 @@
       <w:r>
         <w:rPr>
           <w:noProof/>
-          <w:lang w:val="en-US"/>
+          <w:lang w:eastAsia="en-CA"/>
         </w:rPr>
-        <w:lastRenderedPageBreak/>
         <w:drawing>
           <wp:inline distT="0" distB="0" distL="0" distR="0">
-            <wp:extent cx="4798800" cy="3600000"/>
-            <wp:effectExtent l="0" t="0" r="1905" b="635"/>
+            <wp:extent cx="4528800" cy="3398400"/>
+            <wp:effectExtent l="0" t="0" r="5715" b="0"/>
             <wp:docPr id="9" name="Picture 9"/>
             <wp:cNvGraphicFramePr>
               <a:graphicFrameLocks xmlns:a="http://schemas.openxmlformats.org/drawingml/2006/main" noChangeAspect="1"/>
@@ -7358,7 +7565,7 @@
                   <pic:spPr>
                     <a:xfrm>
                       <a:off x="0" y="0"/>
-                      <a:ext cx="4798800" cy="3600000"/>
+                      <a:ext cx="4528800" cy="3398400"/>
                     </a:xfrm>
                     <a:prstGeom prst="rect">
                       <a:avLst/>
@@ -7375,44 +7582,58 @@
       <w:pPr>
         <w:pStyle w:val="Caption"/>
       </w:pPr>
-      <w:bookmarkStart w:id="34" w:name="_Toc412480310"/>
+      <w:bookmarkStart w:id="34" w:name="_Toc412485729"/>
       <w:r>
         <w:t xml:space="preserve">Figure </w:t>
       </w:r>
-      <w:fldSimple w:instr=" SEQ Figure \* ARABIC ">
-        <w:r>
-          <w:rPr>
-            <w:noProof/>
-          </w:rPr>
-          <w:t>6</w:t>
-        </w:r>
-      </w:fldSimple>
-      <w:r>
-        <w:t xml:space="preserve">: </w:t>
-      </w:r>
-      <w:proofErr w:type="spellStart"/>
-      <w:r>
-        <w:t>Kalman</w:t>
-      </w:r>
-      <w:proofErr w:type="spellEnd"/>
-      <w:r>
-        <w:t xml:space="preserve"> Filter Parameters q = 2.5, r = 5</w:t>
-      </w:r>
-      <w:bookmarkEnd w:id="34"/>
-    </w:p>
-    <w:p>
-      <w:pPr>
-        <w:keepNext/>
-      </w:pPr>
+      <w:r>
+        <w:fldChar w:fldCharType="begin"/>
+      </w:r>
+      <w:r>
+        <w:instrText xml:space="preserve"> SEQ Figure \* ARABIC </w:instrText>
+      </w:r>
+      <w:r>
+        <w:fldChar w:fldCharType="separate"/>
+      </w:r>
       <w:r>
         <w:rPr>
           <w:noProof/>
-          <w:lang w:val="en-US"/>
         </w:rPr>
+        <w:t>6</w:t>
+      </w:r>
+      <w:r>
+        <w:rPr>
+          <w:noProof/>
+        </w:rPr>
+        <w:fldChar w:fldCharType="end"/>
+      </w:r>
+      <w:r>
+        <w:t xml:space="preserve">: </w:t>
+      </w:r>
+      <w:proofErr w:type="spellStart"/>
+      <w:r>
+        <w:t>Kalman</w:t>
+      </w:r>
+      <w:proofErr w:type="spellEnd"/>
+      <w:r>
+        <w:t xml:space="preserve"> Filter Parameters q = 2.5, r = 5</w:t>
+      </w:r>
+      <w:bookmarkEnd w:id="34"/>
+    </w:p>
+    <w:p>
+      <w:pPr>
+        <w:keepNext/>
+      </w:pPr>
+      <w:r>
+        <w:rPr>
+          <w:noProof/>
+          <w:lang w:eastAsia="en-CA"/>
+        </w:rPr>
+        <w:lastRenderedPageBreak/>
         <w:drawing>
           <wp:inline distT="0" distB="0" distL="0" distR="0" wp14:anchorId="4E9534D6" wp14:editId="4D18D3ED">
-            <wp:extent cx="4798800" cy="3600000"/>
-            <wp:effectExtent l="0" t="0" r="1905" b="635"/>
+            <wp:extent cx="4528800" cy="3398400"/>
+            <wp:effectExtent l="0" t="0" r="5715" b="0"/>
             <wp:docPr id="13" name="Picture 13"/>
             <wp:cNvGraphicFramePr>
               <a:graphicFrameLocks xmlns:a="http://schemas.openxmlformats.org/drawingml/2006/main" noChangeAspect="1"/>
@@ -7439,7 +7660,7 @@
                   <pic:spPr>
                     <a:xfrm>
                       <a:off x="0" y="0"/>
-                      <a:ext cx="4798800" cy="3600000"/>
+                      <a:ext cx="4528800" cy="3398400"/>
                     </a:xfrm>
                     <a:prstGeom prst="rect">
                       <a:avLst/>
@@ -7456,45 +7677,57 @@
       <w:pPr>
         <w:pStyle w:val="Caption"/>
       </w:pPr>
-      <w:bookmarkStart w:id="35" w:name="_Toc412480311"/>
+      <w:bookmarkStart w:id="35" w:name="_Toc412485730"/>
       <w:r>
         <w:t xml:space="preserve">Figure </w:t>
       </w:r>
-      <w:fldSimple w:instr=" SEQ Figure \* ARABIC ">
-        <w:r>
-          <w:rPr>
-            <w:noProof/>
-          </w:rPr>
-          <w:t>7</w:t>
-        </w:r>
-      </w:fldSimple>
-      <w:r>
-        <w:t xml:space="preserve">: </w:t>
-      </w:r>
-      <w:proofErr w:type="spellStart"/>
-      <w:r>
-        <w:t>Kalman</w:t>
-      </w:r>
-      <w:proofErr w:type="spellEnd"/>
-      <w:r>
-        <w:t xml:space="preserve"> Filter Parameters q = 25, r = 5</w:t>
-      </w:r>
-      <w:bookmarkEnd w:id="35"/>
-    </w:p>
-    <w:p>
-      <w:pPr>
-        <w:keepNext/>
-      </w:pPr>
+      <w:r>
+        <w:fldChar w:fldCharType="begin"/>
+      </w:r>
+      <w:r>
+        <w:instrText xml:space="preserve"> SEQ Figure \* ARABIC </w:instrText>
+      </w:r>
+      <w:r>
+        <w:fldChar w:fldCharType="separate"/>
+      </w:r>
       <w:r>
         <w:rPr>
           <w:noProof/>
-          <w:lang w:val="en-US"/>
         </w:rPr>
-        <w:lastRenderedPageBreak/>
+        <w:t>7</w:t>
+      </w:r>
+      <w:r>
+        <w:rPr>
+          <w:noProof/>
+        </w:rPr>
+        <w:fldChar w:fldCharType="end"/>
+      </w:r>
+      <w:r>
+        <w:t xml:space="preserve">: </w:t>
+      </w:r>
+      <w:proofErr w:type="spellStart"/>
+      <w:r>
+        <w:t>Kalman</w:t>
+      </w:r>
+      <w:proofErr w:type="spellEnd"/>
+      <w:r>
+        <w:t xml:space="preserve"> Filter Parameters q = 25, r = 5</w:t>
+      </w:r>
+      <w:bookmarkEnd w:id="35"/>
+    </w:p>
+    <w:p>
+      <w:pPr>
+        <w:keepNext/>
+      </w:pPr>
+      <w:r>
+        <w:rPr>
+          <w:noProof/>
+          <w:lang w:eastAsia="en-CA"/>
+        </w:rPr>
         <w:drawing>
           <wp:inline distT="0" distB="0" distL="0" distR="0">
-            <wp:extent cx="4798800" cy="3600000"/>
-            <wp:effectExtent l="0" t="0" r="1905" b="635"/>
+            <wp:extent cx="4528800" cy="3398400"/>
+            <wp:effectExtent l="0" t="0" r="5715" b="0"/>
             <wp:docPr id="11" name="Picture 11"/>
             <wp:cNvGraphicFramePr>
               <a:graphicFrameLocks xmlns:a="http://schemas.openxmlformats.org/drawingml/2006/main" noChangeAspect="1"/>
@@ -7521,7 +7754,7 @@
                   <pic:spPr>
                     <a:xfrm>
                       <a:off x="0" y="0"/>
-                      <a:ext cx="4798800" cy="3600000"/>
+                      <a:ext cx="4528800" cy="3398400"/>
                     </a:xfrm>
                     <a:prstGeom prst="rect">
                       <a:avLst/>
@@ -7538,44 +7771,58 @@
       <w:pPr>
         <w:pStyle w:val="Caption"/>
       </w:pPr>
-      <w:bookmarkStart w:id="36" w:name="_Toc412480312"/>
+      <w:bookmarkStart w:id="36" w:name="_Toc412485731"/>
       <w:r>
         <w:t xml:space="preserve">Figure </w:t>
       </w:r>
-      <w:fldSimple w:instr=" SEQ Figure \* ARABIC ">
-        <w:r>
-          <w:rPr>
-            <w:noProof/>
-          </w:rPr>
-          <w:t>8</w:t>
-        </w:r>
-      </w:fldSimple>
-      <w:r>
-        <w:t xml:space="preserve">: </w:t>
-      </w:r>
-      <w:proofErr w:type="spellStart"/>
-      <w:r>
-        <w:t>Kalman</w:t>
-      </w:r>
-      <w:proofErr w:type="spellEnd"/>
-      <w:r>
-        <w:t xml:space="preserve"> Filter Parameters q = 0.0025, r = 5</w:t>
-      </w:r>
-      <w:bookmarkEnd w:id="36"/>
-    </w:p>
-    <w:p>
-      <w:pPr>
-        <w:keepNext/>
-      </w:pPr>
+      <w:r>
+        <w:fldChar w:fldCharType="begin"/>
+      </w:r>
+      <w:r>
+        <w:instrText xml:space="preserve"> SEQ Figure \* ARABIC </w:instrText>
+      </w:r>
+      <w:r>
+        <w:fldChar w:fldCharType="separate"/>
+      </w:r>
       <w:r>
         <w:rPr>
           <w:noProof/>
-          <w:lang w:val="en-US"/>
         </w:rPr>
+        <w:t>8</w:t>
+      </w:r>
+      <w:r>
+        <w:rPr>
+          <w:noProof/>
+        </w:rPr>
+        <w:fldChar w:fldCharType="end"/>
+      </w:r>
+      <w:r>
+        <w:t xml:space="preserve">: </w:t>
+      </w:r>
+      <w:proofErr w:type="spellStart"/>
+      <w:r>
+        <w:t>Kalman</w:t>
+      </w:r>
+      <w:proofErr w:type="spellEnd"/>
+      <w:r>
+        <w:t xml:space="preserve"> Filter Parameters q = 0.0025, r = 5</w:t>
+      </w:r>
+      <w:bookmarkEnd w:id="36"/>
+    </w:p>
+    <w:p>
+      <w:pPr>
+        <w:keepNext/>
+      </w:pPr>
+      <w:r>
+        <w:rPr>
+          <w:noProof/>
+          <w:lang w:eastAsia="en-CA"/>
+        </w:rPr>
+        <w:lastRenderedPageBreak/>
         <w:drawing>
           <wp:inline distT="0" distB="0" distL="0" distR="0" wp14:anchorId="627BFCA5" wp14:editId="49982314">
-            <wp:extent cx="4798800" cy="3600000"/>
-            <wp:effectExtent l="0" t="0" r="1905" b="635"/>
+            <wp:extent cx="4528800" cy="3398400"/>
+            <wp:effectExtent l="0" t="0" r="5715" b="0"/>
             <wp:docPr id="12" name="Picture 12"/>
             <wp:cNvGraphicFramePr>
               <a:graphicFrameLocks xmlns:a="http://schemas.openxmlformats.org/drawingml/2006/main" noChangeAspect="1"/>
@@ -7602,7 +7849,7 @@
                   <pic:spPr>
                     <a:xfrm>
                       <a:off x="0" y="0"/>
-                      <a:ext cx="4798800" cy="3600000"/>
+                      <a:ext cx="4528800" cy="3398400"/>
                     </a:xfrm>
                     <a:prstGeom prst="rect">
                       <a:avLst/>
@@ -7619,45 +7866,57 @@
       <w:pPr>
         <w:pStyle w:val="Caption"/>
       </w:pPr>
-      <w:bookmarkStart w:id="37" w:name="_Toc412480313"/>
+      <w:bookmarkStart w:id="37" w:name="_Toc412485732"/>
       <w:r>
         <w:t xml:space="preserve">Figure </w:t>
       </w:r>
-      <w:fldSimple w:instr=" SEQ Figure \* ARABIC ">
-        <w:r>
-          <w:rPr>
-            <w:noProof/>
-          </w:rPr>
-          <w:t>9</w:t>
-        </w:r>
-      </w:fldSimple>
-      <w:r>
-        <w:t xml:space="preserve">: </w:t>
-      </w:r>
-      <w:proofErr w:type="spellStart"/>
-      <w:r>
-        <w:t>Kalman</w:t>
-      </w:r>
-      <w:proofErr w:type="spellEnd"/>
-      <w:r>
-        <w:t xml:space="preserve"> Filter Parameters q = 0.0025, r = 50</w:t>
-      </w:r>
-      <w:bookmarkEnd w:id="37"/>
-    </w:p>
-    <w:p>
-      <w:pPr>
-        <w:keepNext/>
-      </w:pPr>
+      <w:r>
+        <w:fldChar w:fldCharType="begin"/>
+      </w:r>
+      <w:r>
+        <w:instrText xml:space="preserve"> SEQ Figure \* ARABIC </w:instrText>
+      </w:r>
+      <w:r>
+        <w:fldChar w:fldCharType="separate"/>
+      </w:r>
       <w:r>
         <w:rPr>
           <w:noProof/>
-          <w:lang w:val="en-US"/>
         </w:rPr>
-        <w:lastRenderedPageBreak/>
+        <w:t>9</w:t>
+      </w:r>
+      <w:r>
+        <w:rPr>
+          <w:noProof/>
+        </w:rPr>
+        <w:fldChar w:fldCharType="end"/>
+      </w:r>
+      <w:r>
+        <w:t xml:space="preserve">: </w:t>
+      </w:r>
+      <w:proofErr w:type="spellStart"/>
+      <w:r>
+        <w:t>Kalman</w:t>
+      </w:r>
+      <w:proofErr w:type="spellEnd"/>
+      <w:r>
+        <w:t xml:space="preserve"> Filter Parameters q = 0.0025, r = 50</w:t>
+      </w:r>
+      <w:bookmarkEnd w:id="37"/>
+    </w:p>
+    <w:p>
+      <w:pPr>
+        <w:keepNext/>
+      </w:pPr>
+      <w:r>
+        <w:rPr>
+          <w:noProof/>
+          <w:lang w:eastAsia="en-CA"/>
+        </w:rPr>
         <w:drawing>
           <wp:inline distT="0" distB="0" distL="0" distR="0" wp14:anchorId="43193F20" wp14:editId="3A978FE2">
-            <wp:extent cx="4798800" cy="3600000"/>
-            <wp:effectExtent l="0" t="0" r="1905" b="635"/>
+            <wp:extent cx="4528800" cy="3398400"/>
+            <wp:effectExtent l="0" t="0" r="5715" b="0"/>
             <wp:docPr id="6" name="Picture 6"/>
             <wp:cNvGraphicFramePr>
               <a:graphicFrameLocks xmlns:a="http://schemas.openxmlformats.org/drawingml/2006/main" noChangeAspect="1"/>
@@ -7684,7 +7943,7 @@
                   <pic:spPr>
                     <a:xfrm>
                       <a:off x="0" y="0"/>
-                      <a:ext cx="4798800" cy="3600000"/>
+                      <a:ext cx="4528800" cy="3398400"/>
                     </a:xfrm>
                     <a:prstGeom prst="rect">
                       <a:avLst/>
@@ -7701,18 +7960,31 @@
       <w:pPr>
         <w:pStyle w:val="Caption"/>
       </w:pPr>
-      <w:bookmarkStart w:id="38" w:name="_Toc412480314"/>
+      <w:bookmarkStart w:id="38" w:name="_Toc412485733"/>
       <w:r>
         <w:t xml:space="preserve">Figure </w:t>
       </w:r>
-      <w:fldSimple w:instr=" SEQ Figure \* ARABIC ">
-        <w:r>
-          <w:rPr>
-            <w:noProof/>
-          </w:rPr>
-          <w:t>10</w:t>
-        </w:r>
-      </w:fldSimple>
+      <w:r>
+        <w:fldChar w:fldCharType="begin"/>
+      </w:r>
+      <w:r>
+        <w:instrText xml:space="preserve"> SEQ Figure \* ARABIC </w:instrText>
+      </w:r>
+      <w:r>
+        <w:fldChar w:fldCharType="separate"/>
+      </w:r>
+      <w:r>
+        <w:rPr>
+          <w:noProof/>
+        </w:rPr>
+        <w:t>10</w:t>
+      </w:r>
+      <w:r>
+        <w:rPr>
+          <w:noProof/>
+        </w:rPr>
+        <w:fldChar w:fldCharType="end"/>
+      </w:r>
       <w:r>
         <w:t xml:space="preserve">: </w:t>
       </w:r>
@@ -7775,6 +8047,7 @@
         <w:docPartUnique/>
       </w:docPartObj>
     </w:sdtPr>
+    <w:sdtEndPr/>
     <w:sdtContent>
       <w:sdt>
         <w:sdtPr>
@@ -7784,6 +8057,7 @@
             <w:docPartUnique/>
           </w:docPartObj>
         </w:sdtPr>
+        <w:sdtEndPr/>
         <w:sdtContent>
           <w:p>
             <w:pPr>
@@ -7824,7 +8098,7 @@
                 <w:bCs/>
                 <w:noProof/>
               </w:rPr>
-              <w:t>16</w:t>
+              <w:t>15</w:t>
             </w:r>
             <w:r>
               <w:rPr>
@@ -7869,7 +8143,7 @@
                 <w:bCs/>
                 <w:noProof/>
               </w:rPr>
-              <w:t>16</w:t>
+              <w:t>15</w:t>
             </w:r>
             <w:r>
               <w:rPr>
@@ -9105,6 +9379,7 @@
   <w:style w:type="character" w:default="1" w:styleId="DefaultParagraphFont">
     <w:name w:val="Default Paragraph Font"/>
     <w:uiPriority w:val="1"/>
+    <w:semiHidden/>
     <w:unhideWhenUsed/>
   </w:style>
   <w:style w:type="table" w:default="1" w:styleId="TableNormal">
@@ -9632,6 +9907,7 @@
       <w:spacing w:after="0" w:line="240" w:lineRule="auto"/>
     </w:pPr>
     <w:tblPr>
+      <w:tblInd w:w="0" w:type="dxa"/>
       <w:tblBorders>
         <w:top w:val="single" w:sz="4" w:space="0" w:color="auto"/>
         <w:left w:val="single" w:sz="4" w:space="0" w:color="auto"/>
@@ -9640,6 +9916,12 @@
         <w:insideH w:val="single" w:sz="4" w:space="0" w:color="auto"/>
         <w:insideV w:val="single" w:sz="4" w:space="0" w:color="auto"/>
       </w:tblBorders>
+      <w:tblCellMar>
+        <w:top w:w="0" w:type="dxa"/>
+        <w:left w:w="108" w:type="dxa"/>
+        <w:bottom w:w="0" w:type="dxa"/>
+        <w:right w:w="108" w:type="dxa"/>
+      </w:tblCellMar>
     </w:tblPr>
   </w:style>
   <w:style w:type="table" w:styleId="GridTable7Colorful">
@@ -9656,6 +9938,7 @@
     <w:tblPr>
       <w:tblStyleRowBandSize w:val="1"/>
       <w:tblStyleColBandSize w:val="1"/>
+      <w:tblInd w:w="0" w:type="dxa"/>
       <w:tblBorders>
         <w:top w:val="single" w:sz="4" w:space="0" w:color="666666" w:themeColor="text1" w:themeTint="99"/>
         <w:left w:val="single" w:sz="4" w:space="0" w:color="666666" w:themeColor="text1" w:themeTint="99"/>
@@ -9664,6 +9947,12 @@
         <w:insideH w:val="single" w:sz="4" w:space="0" w:color="666666" w:themeColor="text1" w:themeTint="99"/>
         <w:insideV w:val="single" w:sz="4" w:space="0" w:color="666666" w:themeColor="text1" w:themeTint="99"/>
       </w:tblBorders>
+      <w:tblCellMar>
+        <w:top w:w="0" w:type="dxa"/>
+        <w:left w:w="108" w:type="dxa"/>
+        <w:bottom w:w="0" w:type="dxa"/>
+        <w:right w:w="108" w:type="dxa"/>
+      </w:tblCellMar>
     </w:tblPr>
     <w:tblStylePr w:type="firstRow">
       <w:rPr>
@@ -9792,12 +10081,19 @@
     <w:tblPr>
       <w:tblStyleRowBandSize w:val="1"/>
       <w:tblStyleColBandSize w:val="1"/>
+      <w:tblInd w:w="0" w:type="dxa"/>
       <w:tblBorders>
         <w:top w:val="single" w:sz="2" w:space="0" w:color="8EAADB" w:themeColor="accent5" w:themeTint="99"/>
         <w:bottom w:val="single" w:sz="2" w:space="0" w:color="8EAADB" w:themeColor="accent5" w:themeTint="99"/>
         <w:insideH w:val="single" w:sz="2" w:space="0" w:color="8EAADB" w:themeColor="accent5" w:themeTint="99"/>
         <w:insideV w:val="single" w:sz="2" w:space="0" w:color="8EAADB" w:themeColor="accent5" w:themeTint="99"/>
       </w:tblBorders>
+      <w:tblCellMar>
+        <w:top w:w="0" w:type="dxa"/>
+        <w:left w:w="108" w:type="dxa"/>
+        <w:bottom w:w="0" w:type="dxa"/>
+        <w:right w:w="108" w:type="dxa"/>
+      </w:tblCellMar>
     </w:tblPr>
     <w:tblStylePr w:type="firstRow">
       <w:rPr>
@@ -9867,6 +10163,7 @@
     <w:tblPr>
       <w:tblStyleRowBandSize w:val="1"/>
       <w:tblStyleColBandSize w:val="1"/>
+      <w:tblInd w:w="0" w:type="dxa"/>
       <w:tblBorders>
         <w:top w:val="single" w:sz="4" w:space="0" w:color="B4C6E7" w:themeColor="accent5" w:themeTint="66"/>
         <w:left w:val="single" w:sz="4" w:space="0" w:color="B4C6E7" w:themeColor="accent5" w:themeTint="66"/>
@@ -9875,6 +10172,12 @@
         <w:insideH w:val="single" w:sz="4" w:space="0" w:color="B4C6E7" w:themeColor="accent5" w:themeTint="66"/>
         <w:insideV w:val="single" w:sz="4" w:space="0" w:color="B4C6E7" w:themeColor="accent5" w:themeTint="66"/>
       </w:tblBorders>
+      <w:tblCellMar>
+        <w:top w:w="0" w:type="dxa"/>
+        <w:left w:w="108" w:type="dxa"/>
+        <w:bottom w:w="0" w:type="dxa"/>
+        <w:right w:w="108" w:type="dxa"/>
+      </w:tblCellMar>
     </w:tblPr>
     <w:tblStylePr w:type="firstRow">
       <w:rPr>
@@ -9924,6 +10227,7 @@
     <w:tblPr>
       <w:tblStyleRowBandSize w:val="1"/>
       <w:tblStyleColBandSize w:val="1"/>
+      <w:tblInd w:w="0" w:type="dxa"/>
       <w:tblBorders>
         <w:top w:val="single" w:sz="4" w:space="0" w:color="BFBFBF" w:themeColor="background1" w:themeShade="BF"/>
         <w:left w:val="single" w:sz="4" w:space="0" w:color="BFBFBF" w:themeColor="background1" w:themeShade="BF"/>
@@ -9932,6 +10236,12 @@
         <w:insideH w:val="single" w:sz="4" w:space="0" w:color="BFBFBF" w:themeColor="background1" w:themeShade="BF"/>
         <w:insideV w:val="single" w:sz="4" w:space="0" w:color="BFBFBF" w:themeColor="background1" w:themeShade="BF"/>
       </w:tblBorders>
+      <w:tblCellMar>
+        <w:top w:w="0" w:type="dxa"/>
+        <w:left w:w="108" w:type="dxa"/>
+        <w:bottom w:w="0" w:type="dxa"/>
+        <w:right w:w="108" w:type="dxa"/>
+      </w:tblCellMar>
     </w:tblPr>
     <w:tblStylePr w:type="firstRow">
       <w:rPr>
@@ -9987,6 +10297,7 @@
     <w:tblPr>
       <w:tblStyleRowBandSize w:val="1"/>
       <w:tblStyleColBandSize w:val="1"/>
+      <w:tblInd w:w="0" w:type="dxa"/>
       <w:tblBorders>
         <w:top w:val="single" w:sz="4" w:space="0" w:color="999999" w:themeColor="text1" w:themeTint="66"/>
         <w:left w:val="single" w:sz="4" w:space="0" w:color="999999" w:themeColor="text1" w:themeTint="66"/>
@@ -9995,6 +10306,12 @@
         <w:insideH w:val="single" w:sz="4" w:space="0" w:color="999999" w:themeColor="text1" w:themeTint="66"/>
         <w:insideV w:val="single" w:sz="4" w:space="0" w:color="999999" w:themeColor="text1" w:themeTint="66"/>
       </w:tblBorders>
+      <w:tblCellMar>
+        <w:top w:w="0" w:type="dxa"/>
+        <w:left w:w="108" w:type="dxa"/>
+        <w:bottom w:w="0" w:type="dxa"/>
+        <w:right w:w="108" w:type="dxa"/>
+      </w:tblCellMar>
     </w:tblPr>
     <w:tblStylePr w:type="firstRow">
       <w:rPr>
@@ -10192,7 +10509,7 @@
     <w:charset w:val="00"/>
     <w:family w:val="roman"/>
     <w:pitch w:val="variable"/>
-    <w:sig w:usb0="E0002EFF" w:usb1="C0007843" w:usb2="00000009" w:usb3="00000000" w:csb0="000001FF" w:csb1="00000000"/>
+    <w:sig w:usb0="E0002AFF" w:usb1="C0007841" w:usb2="00000009" w:usb3="00000000" w:csb0="000001FF" w:csb1="00000000"/>
   </w:font>
   <w:font w:name="Courier New">
     <w:panose1 w:val="02070309020205020404"/>
@@ -11027,7 +11344,7 @@
 </file>
 
 <file path=customXml/itemProps2.xml><?xml version="1.0" encoding="utf-8"?>
-<ds:datastoreItem xmlns:ds="http://schemas.openxmlformats.org/officeDocument/2006/customXml" ds:itemID="{E7B1860B-2D01-4E84-9E89-28A99740B323}">
+<ds:datastoreItem xmlns:ds="http://schemas.openxmlformats.org/officeDocument/2006/customXml" ds:itemID="{FB816326-E28B-42CE-8CAC-364BB94EDC96}">
   <ds:schemaRefs>
     <ds:schemaRef ds:uri="http://schemas.openxmlformats.org/officeDocument/2006/bibliography"/>
   </ds:schemaRefs>

</xml_diff>